<commit_message>
Fixing up messed up F statistic conversion
</commit_message>
<xml_diff>
--- a/HaveEffectSizesInPsychologyChangedOverTime.docx
+++ b/HaveEffectSizesInPsychologyChangedOverTime.docx
@@ -70,10 +70,44 @@
     </w:p>
     <w:p>
       <w:pPr>
+        <w:pStyle w:val="Heading2"/>
+      </w:pPr>
+      <w:bookmarkStart w:id="21" w:name="abstract"/>
+      <w:bookmarkEnd w:id="21"/>
+      <w:r>
+        <w:t xml:space="preserve">Abstract</w:t>
+      </w:r>
+    </w:p>
+    <w:p>
+      <w:pPr>
         <w:pStyle w:val="FirstParagraph"/>
       </w:pPr>
       <w:r>
-        <w:t xml:space="preserve">Abstract: This article uses a mutlilevel meta-regression framework to estimate the change in average effect size in psychological reserach from 1985 to 2013 using a database of over 130,000 effect size estimates from over 9,000 articles published in APA journals from 1985 to 2013 {Nuijten, 2015 #550}. The results of this analysis suggest that the average effect size reported in psychological reserach has decreased, over time, with the average effect reported in these articles decreasing from 1985 to 2013 by an estiamted -0.004 Fisher Z tranformed correlation coefficent points per year, representing an estimated correlation coefficientdecrease of -0.088. However, methods to isolate the</w:t>
+        <w:t xml:space="preserve">This article uses a mixed effects meta-regression framework to estimate the change in average effect sizes in psychological research using a database of over 130,000 effect size estimates from over 9,000 articles published in 5 APA journals from 1985 to 2013 {Nuijten, 2015 #550}. The results of this analysis suggest that the average effect size reported in psychological research is decreasing by -0.004 (95% CI [-0.005, -0.004]) Fisher Z transformed correlation coefficient units per year, representing an estimated correlation coefficient decrease of -0.1 from 1985 to 2013. Possibly of more interest to researchers is the question of how main or focal analyses have changed over time in psychology. Examining just the first reported test of each paper as a proxy for the main analysis shows broad agreement with analyses including all results (a -0.003 estimated yearly change, 95% CI [-0.004]). However, looking at the largest effect reported in each paper suggests that there has been a slight increase in effect sizes over time, a 0.002 (95% CI [0, 0.003]) [lowerCI=.0002!!!]</w:t>
+      </w:r>
+      <w:r>
+        <w:t xml:space="preserve"> </w:t>
+      </w:r>
+      <w:r>
+        <w:t xml:space="preserve">Fisher z score change per year, an estimated increase from 1985 to 2013 of 0.023 in correlation coefficient units. Together these results suggest that there has been a small decrease in the average effect sizes reported in psychology over time, although the degree to which this decrease is reflective of a decrease in the size of the focal or main effects under study in psychology is an open question.</w:t>
+      </w:r>
+    </w:p>
+    <w:p>
+      <w:pPr>
+        <w:pStyle w:val="Heading2"/>
+      </w:pPr>
+      <w:bookmarkStart w:id="22" w:name="introduction"/>
+      <w:bookmarkEnd w:id="22"/>
+      <w:r>
+        <w:t xml:space="preserve">Introduction</w:t>
+      </w:r>
+    </w:p>
+    <w:p>
+      <w:pPr>
+        <w:pStyle w:val="FirstParagraph"/>
+      </w:pPr>
+      <w:r>
+        <w:t xml:space="preserve">An important question in understanding the history of psychological science is whether effect sizes have changed over time. Are we studying smaller effects over time, having already studied the</w:t>
       </w:r>
       <w:r>
         <w:t xml:space="preserve"> </w:t>
@@ -82,7 +116,7 @@
         <w:t xml:space="preserve">“</w:t>
       </w:r>
       <w:r>
-        <w:t xml:space="preserve">main effect</w:t>
+        <w:t xml:space="preserve">low hanging fruit</w:t>
       </w:r>
       <w:r>
         <w:t xml:space="preserve">”</w:t>
@@ -91,17 +125,51 @@
         <w:t xml:space="preserve"> </w:t>
       </w:r>
       <w:r>
-        <w:t xml:space="preserve">studied in each paper suggets that this overall pattern may {hold or not hold}.</w:t>
-      </w:r>
-    </w:p>
-    <w:p>
-      <w:pPr>
-        <w:pStyle w:val="Heading2"/>
-      </w:pPr>
-      <w:bookmarkStart w:id="21" w:name="introduction"/>
-      <w:bookmarkEnd w:id="21"/>
-      <w:r>
-        <w:t xml:space="preserve">Introduction</w:t>
+        <w:t xml:space="preserve">{Baumeister, 2016 #1022}? Or could methodological reforms and the increasing awareness of the importance of measurement in research design lead to increased effect sizes {Nelson, 2018 #750;Greenland, 2017 #713;Loken, 2017 #164}? This paper uses an extensive database of over 130,000 effect size estimates from over 10,000 articles published in 5 APA journals from 1985 to 2013 collected as part of {Nuijten, 2015 #550} to examine how effect sizes have changed in psychological research over this period.</w:t>
+      </w:r>
+    </w:p>
+    <w:p>
+      <w:pPr>
+        <w:pStyle w:val="BodyText"/>
+      </w:pPr>
+      <w:r>
+        <w:t xml:space="preserve">The question of how effect sizes have changed over time is both of intrinsic interest, and has important implications for understanding the results of large scale statistical power surveys of psychological research (e.g., {Cohen, 1962 #487;Rosnow, 1989 #37;Szucs, 2017 #25}). Most of the efforts to estimate the statistical power of psychological research have used Cohen’s effect size benchmarks {Cohen, 1988 #562}, and as such any comparison of these studies over time assumes that effect sizes have been stable. According to our recent meta-analysis 46 power surveys including over 8,000 individual studies published from 1932-2014 [cite meta-analysis], the average statistical power of psychological research is .23 95% CI [.17, .29] for</w:t>
+      </w:r>
+      <w:r>
+        <w:t xml:space="preserve"> </w:t>
+      </w:r>
+      <w:r>
+        <w:t xml:space="preserve">“</w:t>
+      </w:r>
+      <w:r>
+        <w:t xml:space="preserve">small</w:t>
+      </w:r>
+      <w:r>
+        <w:t xml:space="preserve">”</w:t>
+      </w:r>
+      <w:r>
+        <w:t xml:space="preserve"> </w:t>
+      </w:r>
+      <w:r>
+        <w:t xml:space="preserve">effect sizes (effect sizes equivalent to r = .1 or Cohen’s d = .2), .62 95% CI [.55, .69] to detect medium effects (r = .3 or Cohen’s d = 0.5)), and .80, 95% CI [.68, .92] to detect large effects (effects equivalent to 0.8 Cohen’s d or r = .5) [cite meta-analysis]. This same analysis also suggests that there has been little-to-no change in the average statistical power of research conducted in psychology to detect these effect size benchmarks over time. However, in order to know whether the statistical power of psychological research has changed over time, it is necessary to know whether the effect sizes under study in psychological research have changed.</w:t>
+      </w:r>
+    </w:p>
+    <w:p>
+      <w:pPr>
+        <w:pStyle w:val="BodyText"/>
+      </w:pPr>
+      <w:r>
+        <w:t xml:space="preserve">A small number of previous studies have extracted effect size benchmarks from psychological research in domains as varied as social {Richard, 2003 #603}, management {Paterson, 2015 #817; Bosco, 2015 #157} and clinical psychology {Haase, 1982 #516}. Estimates of the average effect size in various subfields range from an mean correlation coefficient of .21 seen in social psychology meta-analyses {Richard, 2003 #603}, to a mean effect of 0.94 Cohen’s d (equivalent to r = .42) seen across Statistical tests reported in recent cognitive neuroscience, psychology and psychiatry articles published in high impact journals {Szucs, 2017 #25}. However, we have not identified any studies which have adequate statistical precision to make strong inferences about the size or direction of the change in effect sizes over time. We know of just one study which attempted to examine the degree and direction of change in average effect sizes over time. {Paterson, 2015 #817}, which found a small negative correlation (r = -.05, 95% CI [-0.121, 0.02]) between the reported magnitude of correlations and their year of publication in 776 meta-analytic conclusions from meta-analyses in management psychology. The current analysis allows us to examine the average effect size reported in psychological research, and allows us to precisely estimate the change in effect sizes over time across fields of psychological research.</w:t>
+      </w:r>
+    </w:p>
+    <w:p>
+      <w:pPr>
+        <w:pStyle w:val="Heading3"/>
+      </w:pPr>
+      <w:bookmarkStart w:id="23" w:name="method"/>
+      <w:bookmarkEnd w:id="23"/>
+      <w:r>
+        <w:t xml:space="preserve">Method</w:t>
       </w:r>
     </w:p>
     <w:p>
@@ -109,82 +177,12 @@
         <w:pStyle w:val="FirstParagraph"/>
       </w:pPr>
       <w:r>
-        <w:t xml:space="preserve">An important question in understanding the history of psychological science is whether effect sizes have changed over time. Are we studying smaller effects over time, having already studied the</w:t>
-      </w:r>
-      <w:r>
-        <w:t xml:space="preserve"> </w:t>
-      </w:r>
-      <w:r>
-        <w:t xml:space="preserve">“</w:t>
-      </w:r>
-      <w:r>
-        <w:t xml:space="preserve">low hanging fruit</w:t>
-      </w:r>
-      <w:r>
-        <w:t xml:space="preserve">”</w:t>
-      </w:r>
-      <w:r>
-        <w:t xml:space="preserve"> </w:t>
-      </w:r>
-      <w:r>
-        <w:t xml:space="preserve">{Baumeister, 2016 #1022}? Or are methodological reforms and the increasing awareness of the importance of measurement in reserach leading to increased effect sizes {citation}? This paper uses an extensive database of over 130,000 effect size estimates from over 10,000 articles published in 5 APA journals from 1985 to 2013 collected as part of {Nuijten, 2015 #550} to examine how effect sizes have changed in psychological reserach over this period.</w:t>
-      </w:r>
-    </w:p>
-    <w:p>
-      <w:pPr>
-        <w:pStyle w:val="BodyText"/>
-      </w:pPr>
-      <w:r>
-        <w:t xml:space="preserve">The question of how effect sizes have changed over time has important implications for understanding the results of large scale power surveys of psychological research (e.g., {Cohen, 1962 #487;Rosnow, 1989 #37;Szucs, 2017 #25}), as comparisons of these analyses over time assume that effect sizes have been consistent over time. Most of the efforts to estimate the statistical power of psychological reserach have used Cohen’s effect size benchmarks, values he cautions researchers to be weary of {Cohen, 1988 #562}. According to a recent meta-anlaysis of 46 power surveys of psychological research [cite meta-analysis], the average statistical power of psychological research is .23 95% CI [.17, .29] for</w:t>
-      </w:r>
-      <w:r>
-        <w:t xml:space="preserve"> </w:t>
-      </w:r>
-      <w:r>
-        <w:t xml:space="preserve">“</w:t>
-      </w:r>
-      <w:r>
-        <w:t xml:space="preserve">small</w:t>
-      </w:r>
-      <w:r>
-        <w:t xml:space="preserve">”</w:t>
-      </w:r>
-      <w:r>
-        <w:t xml:space="preserve"> </w:t>
-      </w:r>
-      <w:r>
-        <w:t xml:space="preserve">effect sizes (effect sizes equivalent to r = .1 or Cohen’s d = .2), .62 95% CI [.55, .69] to detect medium effects (r = .3 or Cohen’s d = 0.5)), and .80, 95% CI [.68, .92] to detect large effects (effects equivalent to 0.8 Cohen’s d or r = .5) [cite meta-analysis]. This same analysis also suggests that there has been little-to-no change in these values over time. However, in order to know whether the statistical power of psychological research has changed over time, it is necessary to know whether the effect sizes under study in psychological research have changed.</w:t>
-      </w:r>
-    </w:p>
-    <w:p>
-      <w:pPr>
-        <w:pStyle w:val="BodyText"/>
-      </w:pPr>
-      <w:r>
-        <w:t xml:space="preserve">A small number of pervious studies have extracted effect size benchmarks from psychological reserach in domains as varied as social psychology {Richard, 2003 #603} and management psychology {Paterson, 2015 #817; Bosco, 2015 #157}, showing estimates of the average effect size in various subfields which range from an mean correlation coefficient of .21 seen in social psychology meta-analyses {Richard, 2003 #603}, to a mean effect of 0.94 Cohen’s d (equivalent to r = .42) seen across Statistical tests reported in recent cognitive neuroscience, psychology and psychiatry articles published in high impact journals {Szucs, 2017 #25}. However, we have not identified any studies which have adequate precision to make strong inferences about the size or direction of the change in effect sizes over time. We know of just one study which attempted to examine the degree and direction of change in average effect sizes over time. {Paterson, 2015 #817}, which found a small negative correlation (r = -.05, 95% CI [-0.121, 0.02]) between the reported magnitude of correlations and their year of publication in 776 meta-analytic conclusions from meta-analyses in management psychology. The current analysis allows us to examine the average effect size reported in psychological research, and allows us to look for changes over time across fields of psychological reserach.</w:t>
-      </w:r>
-    </w:p>
-    <w:p>
-      <w:pPr>
-        <w:pStyle w:val="Heading3"/>
-      </w:pPr>
-      <w:bookmarkStart w:id="22" w:name="method"/>
-      <w:bookmarkEnd w:id="22"/>
-      <w:r>
-        <w:t xml:space="preserve">Method</w:t>
-      </w:r>
-    </w:p>
-    <w:p>
-      <w:pPr>
-        <w:pStyle w:val="FirstParagraph"/>
-      </w:pPr>
-      <w:r>
         <w:t xml:space="preserve">This analysis uses the dataset developed in {Nuijten, 2015 #550}, a study examining the number of errors in statistical tests reported in psychology articles (all data from</w:t>
       </w:r>
       <w:r>
         <w:t xml:space="preserve"> </w:t>
       </w:r>
-      <w:hyperlink r:id="rId23">
+      <w:hyperlink r:id="rId24">
         <w:r>
           <w:rPr>
             <w:rStyle w:val="Hyperlink"/>
@@ -193,15 +191,23 @@
         </w:r>
       </w:hyperlink>
       <w:r>
-        <w:t xml:space="preserve">). This dataset includes 258105 statistical test results which were reported in APA style from a total of 16695 articles. This paper only uses a subset of these studies, those for which results were avaliable going back to 1985. This analysis therfore includes data from five psychology journals chosen to be representative of the main subdisiplines of psychology reserach; Journal of Applied Psychology (JAP; Applied Psychology), Journal of Consulting and Clinical Psychology (JCCP; Clinical Psychology) , Developmental Psychology (DP; Developmental Psychology), Journal of Experimental Psychology: General (JEPG; Experimental Psychology), and Journal of Personality and Social Psychology (JPSP; Social Psychology). The excluded Journals (PLOS, Psychological Science, Frontiers in Psychology) have only began to be published in the last 15 years. The included subset includes a total of 200763 statistical test results from a total of 11825 articles published from 1985 to 2013.</w:t>
+        <w:t xml:space="preserve">). This dataset includes 258105 statistical test results from 16695 articles. Nuijten et al. (2018) extracted this database from using regular expressions, exploiting the APA style guide’s strict rules for reporting statistical test results and to extract all chi square, t tests, F tests, Z tests, and correlations reported in APA style from articles published in eight major psychology journals from 1985 until 2013.</w:t>
+      </w:r>
+    </w:p>
+    <w:p>
+      <w:pPr>
+        <w:pStyle w:val="BodyText"/>
+      </w:pPr>
+      <w:r>
+        <w:t xml:space="preserve">The current paper only uses a subset of these studies, those reporting in journals for which results were available going back to 1985. This analysis therefore includes data from five psychology journals chosen to be representative of the main subdisciplines of psychology research; Journal of Applied Psychology (JAP; Applied Psychology), Journal of Consulting and Clinical Psychology (JCCP; Clinical Psychology) , Developmental Psychology (DP; Developmental Psychology), Journal of Experimental Psychology: General (JEPG; Experimental Psychology), and Journal of Personality and Social Psychology (JPSP; Social Psychology). The excluded Journals (PLOS, Psychological Science, Frontiers in Psychology) have only began to be published in the last 15 years. The included subset includes a total of 200763 statistical test results from a total of 11825 articles published from 1985 to 2013.</w:t>
       </w:r>
     </w:p>
     <w:p>
       <w:pPr>
         <w:pStyle w:val="Heading3"/>
       </w:pPr>
-      <w:bookmarkStart w:id="24" w:name="effect-size-extraction-and-conversion"/>
-      <w:bookmarkEnd w:id="24"/>
+      <w:bookmarkStart w:id="25" w:name="effect-size-extraction-and-conversion"/>
+      <w:bookmarkEnd w:id="25"/>
       <w:r>
         <w:t xml:space="preserve">Effect size extraction and conversion</w:t>
       </w:r>
@@ -211,7 +217,7 @@
         <w:pStyle w:val="FirstParagraph"/>
       </w:pPr>
       <w:r>
-        <w:t xml:space="preserve">All test statistics were converted to Fisher Z transformed correlation coefficents (henseforth</w:t>
+        <w:t xml:space="preserve">All test statistics were converted to Fisher Z transformed correlation coefficients (henceforth</w:t>
       </w:r>
       <w:r>
         <w:t xml:space="preserve"> </w:t>
@@ -246,7 +252,7 @@
         </m:sSub>
       </m:oMath>
       <w:r>
-        <w:t xml:space="preserve">) following {Open Science Collaboration, 2015 #611} for visulisation and analysis, see supplementary materials 1 for the transformations used. Negative effect sizes (i.e., negative correlations) were set to be positive for ease of analysis and visulisation. Standard errors were estimated as</w:t>
+        <w:t xml:space="preserve">) following {Open Science Collaboration, 2015 #611} for visualization and analysis, see supplementary materials 1 for detailed explanations of the transformations used. Negative effect sizes (i.e., negative correlations) were set to be positive for analysis and visualization. Standard errors were estimated as</w:t>
       </w:r>
       <w:r>
         <w:t xml:space="preserve"> </w:t>
@@ -283,7 +289,7 @@
         </m:rad>
       </m:oMath>
       <w:r>
-        <w:t xml:space="preserve">, taking the degrees of freedom for the denominator minus two as n (or the degrees of freedom minus two in the case of correlations and t tests). Because typical APA notation for z tests does not report the included sample size in a standardised formal (and therefore this information was not avaliable in this dataset), Z scores were excluded from analyses (n = 7539). As it was not possible to derrive valid standard errors for F statistics with effect degrees of freedom above 1 (n = 19585) or for Chi square statistics (n = 21855), these analyses were excluded from the multilevel meta-analysis (see Figure 1 for histograms comparing effect sizes included in each analysis and those derrived from the entier sample). An additional subset of results were excluded from all analayses and visulisations as they produced standard errors or Z transformed correlation coefficents which could not be estimated or were infinite (n = 19698, e.g., studies which reported impossible test statistics such as</w:t>
+        <w:t xml:space="preserve">, taking the degrees of freedom for the denominator minus two as n (or just the degrees of freedom minus two in the case of correlations and t tests). Because typical APA notation for z tests does not report the included sample size in a standardized formal (and therefore this information was not available in this dataset), Z scores were excluded from analyses (n = 7539). As it was not possible to derive valid standard errors for F statistics with effect degrees of freedom above 1 (n = 19585) or for Chi square statistics (n = 21855), these analyses were excluded from the multilevel meta-analysis (see Figure 1 for histograms comparing effect sizes included in each analysis and those derived from the entire sample). An additional subset of results were excluded from all analyses as they produced standard errors or Z transformed correlation coefficients which could not be estimated or were infinite (n = 19698, e.g., studies which reported impossible test statistics such as</w:t>
       </w:r>
       <w:r>
         <w:t xml:space="preserve"> </w:t>
@@ -352,8 +358,8 @@
       <w:pPr>
         <w:pStyle w:val="Heading2"/>
       </w:pPr>
-      <w:bookmarkStart w:id="25" w:name="analysis"/>
-      <w:bookmarkEnd w:id="25"/>
+      <w:bookmarkStart w:id="26" w:name="analysis"/>
+      <w:bookmarkEnd w:id="26"/>
       <w:r>
         <w:t xml:space="preserve">Analysis</w:t>
       </w:r>
@@ -365,11 +371,9 @@
       <w:r>
         <w:t xml:space="preserve">Multilevel meta-regression was performed to examine the relationship between year of publication and reported effect sizes.</w:t>
       </w:r>
-    </w:p>
-    <w:p>
-      <w:pPr>
-        <w:pStyle w:val="BodyText"/>
-      </w:pPr>
+      <w:r>
+        <w:t xml:space="preserve"> </w:t>
+      </w:r>
       <m:oMath>
         <m:r>
           <m:t>E</m:t>
@@ -382,7 +386,7 @@
           </m:e>
           <m:sub>
             <m:r>
-              <m:t>i</m:t>
+              <m:t>j</m:t>
             </m:r>
           </m:sub>
         </m:sSub>
@@ -434,7 +438,7 @@
         <m:sSub>
           <m:e>
             <m:r>
-              <m:t>η</m:t>
+              <m:t>u</m:t>
             </m:r>
           </m:e>
           <m:sub>
@@ -452,7 +456,7 @@
         <m:sSub>
           <m:e>
             <m:r>
-              <m:t>η</m:t>
+              <m:t>u</m:t>
             </m:r>
           </m:e>
           <m:sub>
@@ -485,7 +489,7 @@
         <m:sSub>
           <m:e>
             <m:r>
-              <m:t>η</m:t>
+              <m:t>u</m:t>
             </m:r>
           </m:e>
           <m:sub>
@@ -518,12 +522,12 @@
         <m:sSub>
           <m:e>
             <m:r>
-              <m:t>ϵ</m:t>
+              <m:t>e</m:t>
             </m:r>
           </m:e>
           <m:sub>
             <m:r>
-              <m:t>i</m:t>
+              <m:t>j</m:t>
             </m:r>
           </m:sub>
         </m:sSub>
@@ -534,16 +538,13 @@
         <w:pStyle w:val="BodyText"/>
       </w:pPr>
       <w:r>
-        <w:t xml:space="preserve">The multilevel-meta-regression includes random effects for individual tests</w:t>
-      </w:r>
-      <w:r>
-        <w:t xml:space="preserve"> </w:t>
+        <w:t xml:space="preserve">The multilevel-meta-regression includes random effects for individual tests (</w:t>
       </w:r>
       <m:oMath>
         <m:sSub>
           <m:e>
             <m:r>
-              <m:t>η</m:t>
+              <m:t>u</m:t>
             </m:r>
           </m:e>
           <m:sub>
@@ -557,16 +558,13 @@
         </m:sSub>
       </m:oMath>
       <w:r>
-        <w:t xml:space="preserve">, articles</w:t>
-      </w:r>
-      <w:r>
-        <w:t xml:space="preserve"> </w:t>
+        <w:t xml:space="preserve">), articles (</w:t>
       </w:r>
       <m:oMath>
         <m:sSub>
           <m:e>
             <m:r>
-              <m:t>η</m:t>
+              <m:t>u</m:t>
             </m:r>
           </m:e>
           <m:sub>
@@ -595,19 +593,13 @@
         </m:sSub>
       </m:oMath>
       <w:r>
-        <w:t xml:space="preserve"> </w:t>
-      </w:r>
-      <w:r>
-        <w:t xml:space="preserve">and journals</w:t>
-      </w:r>
-      <w:r>
-        <w:t xml:space="preserve"> </w:t>
+        <w:t xml:space="preserve">) and journals (</w:t>
       </w:r>
       <m:oMath>
         <m:sSub>
           <m:e>
             <m:r>
-              <m:t>η</m:t>
+              <m:t>u</m:t>
             </m:r>
           </m:e>
           <m:sub>
@@ -636,7 +628,7 @@
         </m:sSub>
       </m:oMath>
       <w:r>
-        <w:t xml:space="preserve">, and includes year of publication of each article as a fixed effect (</w:t>
+        <w:t xml:space="preserve">), and includes year of publication of each article as a fixed effect (</w:t>
       </w:r>
       <m:oMath>
         <m:sSub>
@@ -665,7 +657,7 @@
         </m:r>
       </m:oMath>
       <w:r>
-        <w:t xml:space="preserve">). Because of the high memory capacity necessary to perform these analyses, the University of Melbourne’s Spartan high performance computing platform was used to estimate these multilevel models {Meade, 2017 #1020}.</w:t>
+        <w:t xml:space="preserve">). This analysis was performed using nlme {Pinheiro, 2018 #1027} in R version 3.5.1 {R Development Core Team, 2018 #314} using restricted maximum liklihood estimation.</w:t>
       </w:r>
     </w:p>
     <w:p>
@@ -722,7 +714,7 @@
         <w:t xml:space="preserve"> </w:t>
       </w:r>
       <w:r>
-        <w:t xml:space="preserve">analyses is likely to change the results, this multilevel model was reperformed including all of the statistical tests for which correlations could be estimated and estimating all standard errors as above (i.e.,</w:t>
+        <w:t xml:space="preserve">analyses is likely to change the results, this multilevel model was reperformed including all of the statistical tests for which correlations could be estimated and estimating standard errors as</w:t>
       </w:r>
       <w:r>
         <w:t xml:space="preserve"> </w:t>
@@ -840,15 +832,15 @@
         <w:t xml:space="preserve"> </w:t>
       </w:r>
       <w:r>
-        <w:t xml:space="preserve">tests), a total of n = 170324 effects after excluding all invalid results (i.e., analyses where it was not numerically possible to estimate a standard error or correlation using the above methods). This analysis lead to … (i.e., …!!!). The results below present the results excluding those studies.</w:t>
+        <w:t xml:space="preserve">tests. This anlysis includes a total of n = 170324 effects after excluding all invalid results (i.e., analyses where it was not possible to estimate a standard error or correlation using the above methods due to issues such as degrees of freedom below 5 or impossible test statistic values being given). This analysis led to estimates of the change in effect sizes over time which are practically identical to those presented below (i.e., which differ by &lt; -0.002)</w:t>
       </w:r>
     </w:p>
     <w:p>
       <w:pPr>
         <w:pStyle w:val="Heading3"/>
       </w:pPr>
-      <w:bookmarkStart w:id="26" w:name="accounting-for-peripheral-tests"/>
-      <w:bookmarkEnd w:id="26"/>
+      <w:bookmarkStart w:id="27" w:name="accounting-for-peripheral-tests"/>
+      <w:bookmarkEnd w:id="27"/>
       <w:r>
         <w:t xml:space="preserve">Accounting for peripheral tests</w:t>
       </w:r>
@@ -858,7 +850,7 @@
         <w:pStyle w:val="FirstParagraph"/>
       </w:pPr>
       <w:r>
-        <w:t xml:space="preserve">Due to the large sample size included in this anlaysis, there is no feasible way of manually verifying whether the statistical tests included are not, for example, manipulation tests or randomisation tests, and it is almost certain that a large proportion of those tests reported are in fact not tests of the main hypotheses of each paper. This means that any observed change in effect sizes could be driven by changes in reporting practices, for example becoming more or less likely to report manipulation checks or randomisation checks over time. In order to account for this issue, two main methods were used to attempt to identify the focal test of each article. (a) Multilevel mixed effects meta-regression was performed looking just at the first statistical test reported in each paper. (b) Multilevel mixed effects meta-regression was performed using just the largest effect size reported in each paper. For (b), in 84 cases where there were ties within papers for the largest effect size, the first of the two equal outcome size analyses was taken.</w:t>
+        <w:t xml:space="preserve">Due to the large sample size included in this analysis, it was not feasible to manually label which statistical tests included were, for example, manipulation tests or randomization tests, and it is almost certain that a large proportion of those tests reported are in fact not tests of the main hypotheses of each paper. This means that any observed change in effect sizes could be driven by changes in reporting practices, such as an changing number of reported manipulation or randomization checks over time. In order to account for this issue, two main methods were used to attempt to identify the focal test of each article. (a) Multilevel mixed effects meta-regression was performed looking just at the first statistical test reported in each paper. (b) Multilevel mixed effects meta-regression was performed using just the largest effect size reported in each paper. For (b), in 84 cases where there were ties within papers for the largest effect size, the first of the two equal outcome size analyses was taken.</w:t>
       </w:r>
     </w:p>
     <w:p>
@@ -877,7 +869,7 @@
           </m:e>
           <m:sub>
             <m:r>
-              <m:t>i</m:t>
+              <m:t>j</m:t>
             </m:r>
           </m:sub>
         </m:sSub>
@@ -929,7 +921,7 @@
         <m:sSub>
           <m:e>
             <m:r>
-              <m:t>η</m:t>
+              <m:t>u</m:t>
             </m:r>
           </m:e>
           <m:sub>
@@ -962,7 +954,7 @@
         <m:sSub>
           <m:e>
             <m:r>
-              <m:t>η</m:t>
+              <m:t>u</m:t>
             </m:r>
           </m:e>
           <m:sub>
@@ -995,12 +987,12 @@
         <m:sSub>
           <m:e>
             <m:r>
-              <m:t>ϵ</m:t>
+              <m:t>e</m:t>
             </m:r>
           </m:e>
           <m:sub>
             <m:r>
-              <m:t>i</m:t>
+              <m:t>j</m:t>
             </m:r>
           </m:sub>
         </m:sSub>
@@ -1020,7 +1012,7 @@
         <m:sSub>
           <m:e>
             <m:r>
-              <m:t>η</m:t>
+              <m:t>u</m:t>
             </m:r>
           </m:e>
           <m:sub>
@@ -1052,7 +1044,7 @@
         <w:t xml:space="preserve"> </w:t>
       </w:r>
       <w:r>
-        <w:t xml:space="preserve">and journals</w:t>
+        <w:t xml:space="preserve">and journal</w:t>
       </w:r>
       <w:r>
         <w:t xml:space="preserve"> </w:t>
@@ -1061,7 +1053,7 @@
         <m:sSub>
           <m:e>
             <m:r>
-              <m:t>η</m:t>
+              <m:t>u</m:t>
             </m:r>
           </m:e>
           <m:sub>
@@ -1119,15 +1111,15 @@
         </m:r>
       </m:oMath>
       <w:r>
-        <w:t xml:space="preserve">). These analyses did not include random effects for each statistical test, as each article only provides a single statistical test result. All plots and analyses refering to these subsets only display effects with standard errors, and only those studies with valid standard errors were included in these analyses.</w:t>
+        <w:t xml:space="preserve">). These analyses did not include random effects for each statistical test, as each article only provides a single effect size. Valid standard errors were calculable for effect sizes from a total of 9472 articles for analyses (a) and (b), all of which are included in these analyses. These analyses were performed using the R package metafor {Viechtbauer, 2010 #796} using restricted maximum liklihood estiamtion.</w:t>
       </w:r>
     </w:p>
     <w:p>
       <w:pPr>
         <w:pStyle w:val="Heading3"/>
       </w:pPr>
-      <w:bookmarkStart w:id="27" w:name="deviations-from-preregistration"/>
-      <w:bookmarkEnd w:id="27"/>
+      <w:bookmarkStart w:id="28" w:name="deviations-from-preregistration"/>
+      <w:bookmarkEnd w:id="28"/>
       <w:r>
         <w:t xml:space="preserve">Deviations from preregistration</w:t>
       </w:r>
@@ -1137,15 +1129,15 @@
         <w:pStyle w:val="FirstParagraph"/>
       </w:pPr>
       <w:r>
-        <w:t xml:space="preserve">All analyses were tested and developed on a subset of 0.01% of the dataset before being pre-registered. After preregistration, 36 additional reported test statistics were excluded using non-preregistered rules, 3 which reported an r of 1, leading to an infinite Cohen’s z, and 33 test which were parsed by statcheck as reporting impossible values. All random effects meta-regression tests were performed with an additional random effect at the lowest level (i.e., at the effect level or article) than was preregistered, as this was thought to be more conceptually appropriate as all tests within a paper cannot be assumed to have estimated the same parameter. Fixed effects change by less than {!!!} if this additional random effect is not included. Any other non-preregistered statistical test are marked as exploratory.</w:t>
+        <w:t xml:space="preserve">All analyses were tested and developed on a subset of 0.01% of the dataset before being pre-registered. After preregistration, 36 additional reported test statistics were excluded using non-preregistered rules (3 which reported an r of 1, leading to an infinite Cohen’s z, and 33 test which were parsed by statcheck as reporting impossible test statistics). All random effects meta-regressions were performed with an additional random effect at the lowest level (i.e., at the effect level) than was preregistered, as this was thought to be more conceptually appropriate as all tests within a paper cannot be assumed to have estimated the same parameter. The analyses performed on all data (i.e., those which do not attempt exclude peripheral tests) were estimated using the R package nlme in lieu of metafor as the memory requirements of metafor exceeded those that we had easy access to (requiring &gt; 160 gbs of RAM). The results should be identical for all practical purposes (e.g., reperforming the two analyses which attempted to account for peripheral analyses in nlme lead to parameter estimates that differed by less than .000001 from that produced using metafor).</w:t>
       </w:r>
     </w:p>
     <w:p>
       <w:pPr>
         <w:pStyle w:val="Heading2"/>
       </w:pPr>
-      <w:bookmarkStart w:id="28" w:name="results"/>
-      <w:bookmarkEnd w:id="28"/>
+      <w:bookmarkStart w:id="29" w:name="results"/>
+      <w:bookmarkEnd w:id="29"/>
       <w:r>
         <w:t xml:space="preserve">Results</w:t>
       </w:r>
@@ -1154,8 +1146,8 @@
       <w:pPr>
         <w:pStyle w:val="Heading3"/>
       </w:pPr>
-      <w:bookmarkStart w:id="29" w:name="descriptives"/>
-      <w:bookmarkEnd w:id="29"/>
+      <w:bookmarkStart w:id="30" w:name="descriptives"/>
+      <w:bookmarkEnd w:id="30"/>
       <w:r>
         <w:t xml:space="preserve">Descriptives</w:t>
       </w:r>
@@ -1163,6 +1155,68 @@
     <w:p>
       <w:pPr>
         <w:pStyle w:val="FirstParagraph"/>
+      </w:pPr>
+      <w:r>
+        <w:t xml:space="preserve">The mean effect size reported in this study in correlation coefficient terms is 0.335 and the median is 0.29. Overall, the distribution of effect sizes in the meta-analytic subset is close to that seen in the full dataset, although the median and means are slightly higher (at 0.362 and 0.318 respectively). The effect sizes seen when examining only the highest effect size reported in each paper are much higher on average (with a mean correlation coefficient of 0.596 and a median of 0.62). See table 1 and and figure 1 for a full list of descriptives about and histograms of the distribution of effect sizes in each subsample. It is noteworthy that the mean effect sizes seen across the whole sample are remarkably close to Cohen’s suggested</w:t>
+      </w:r>
+      <w:r>
+        <w:t xml:space="preserve"> </w:t>
+      </w:r>
+      <w:r>
+        <w:t xml:space="preserve">“</w:t>
+      </w:r>
+      <w:r>
+        <w:t xml:space="preserve">medium</w:t>
+      </w:r>
+      <w:r>
+        <w:t xml:space="preserve">”</w:t>
+      </w:r>
+      <w:r>
+        <w:t xml:space="preserve"> </w:t>
+      </w:r>
+      <w:r>
+        <w:t xml:space="preserve">effect size benchmark value of r = .3, although the upper are the lower and upper quantiles (0.182, 0.447) are, respectively, higher and lower than Cohen’s</w:t>
+      </w:r>
+      <w:r>
+        <w:t xml:space="preserve"> </w:t>
+      </w:r>
+      <w:r>
+        <w:t xml:space="preserve">“</w:t>
+      </w:r>
+      <w:r>
+        <w:t xml:space="preserve">Small</w:t>
+      </w:r>
+      <w:r>
+        <w:t xml:space="preserve">”</w:t>
+      </w:r>
+      <w:r>
+        <w:t xml:space="preserve"> </w:t>
+      </w:r>
+      <w:r>
+        <w:t xml:space="preserve">and</w:t>
+      </w:r>
+      <w:r>
+        <w:t xml:space="preserve"> </w:t>
+      </w:r>
+      <w:r>
+        <w:t xml:space="preserve">“</w:t>
+      </w:r>
+      <w:r>
+        <w:t xml:space="preserve">Medium</w:t>
+      </w:r>
+      <w:r>
+        <w:t xml:space="preserve">”</w:t>
+      </w:r>
+      <w:r>
+        <w:t xml:space="preserve"> </w:t>
+      </w:r>
+      <w:r>
+        <w:t xml:space="preserve">effect size benchmarks (.1 and .5), an occurrence that has been noted in other subfields of research {Quintana, 2017 #836}.</w:t>
+      </w:r>
+    </w:p>
+    <w:p>
+      <w:pPr>
+        <w:pStyle w:val="BodyText"/>
       </w:pPr>
       <w:r>
         <w:drawing>
@@ -1174,13 +1228,13 @@
               <a:graphicData uri="http://schemas.openxmlformats.org/drawingml/2006/picture">
                 <pic:pic>
                   <pic:nvPicPr>
-                    <pic:cNvPr descr="HaveEffectSizesInPsychologyChangedOverTime_files/figure-docx/histograms-1.png" id="0" name="Picture"/>
+                    <pic:cNvPr descr="HaveEffectSizesInPsychologyChangedOverTime_files/figure-docx/unnamed-chunk-2-1.png" id="0" name="Picture"/>
                     <pic:cNvPicPr>
                       <a:picLocks noChangeArrowheads="1" noChangeAspect="1"/>
                     </pic:cNvPicPr>
                   </pic:nvPicPr>
                   <pic:blipFill>
-                    <a:blip r:embed="rId30"/>
+                    <a:blip r:embed="rId31"/>
                     <a:stretch>
                       <a:fillRect/>
                     </a:stretch>
@@ -1212,77 +1266,7 @@
         <w:pStyle w:val="BodyText"/>
       </w:pPr>
       <w:r>
-        <w:t xml:space="preserve">The mean effect size reported in this study in correlation coefficent terms is 0.335 and the median is 0.29. Overall, the distribtuion of effect sizes in the meta-analytic subset is close to that seen in the full dataset, although the median and means are slightly higher (at 0.362 and 0.318 respectivly). The effect sizes seen when examining only the highest effect size reported in each paper are much higher on average (with a mean correlation coefficent of 0.596 and a median of 0.62). See table 1 and and figure 1 for a full list of descriptives about and histrograms of the distribution of effect sizes in each subsample.</w:t>
-      </w:r>
-    </w:p>
-    <w:p>
-      <w:pPr>
-        <w:pStyle w:val="BodyText"/>
-      </w:pPr>
-      <w:r>
-        <w:t xml:space="preserve">It is noteworthy that the mean effect sizes seen across the whole sample are remarkably close to Cohen’s suggested</w:t>
-      </w:r>
-      <w:r>
-        <w:t xml:space="preserve"> </w:t>
-      </w:r>
-      <w:r>
-        <w:t xml:space="preserve">“</w:t>
-      </w:r>
-      <w:r>
-        <w:t xml:space="preserve">medium</w:t>
-      </w:r>
-      <w:r>
-        <w:t xml:space="preserve">”</w:t>
-      </w:r>
-      <w:r>
-        <w:t xml:space="preserve"> </w:t>
-      </w:r>
-      <w:r>
-        <w:t xml:space="preserve">effect size benchmark value of r = .3, although the upper are the lower and upper quantiles (0.182, 0.447) are, respectivly, higher and lower than Cohen’s</w:t>
-      </w:r>
-      <w:r>
-        <w:t xml:space="preserve"> </w:t>
-      </w:r>
-      <w:r>
-        <w:t xml:space="preserve">“</w:t>
-      </w:r>
-      <w:r>
-        <w:t xml:space="preserve">Small</w:t>
-      </w:r>
-      <w:r>
-        <w:t xml:space="preserve">”</w:t>
-      </w:r>
-      <w:r>
-        <w:t xml:space="preserve"> </w:t>
-      </w:r>
-      <w:r>
-        <w:t xml:space="preserve">and</w:t>
-      </w:r>
-      <w:r>
-        <w:t xml:space="preserve"> </w:t>
-      </w:r>
-      <w:r>
-        <w:t xml:space="preserve">“</w:t>
-      </w:r>
-      <w:r>
-        <w:t xml:space="preserve">Medium</w:t>
-      </w:r>
-      <w:r>
-        <w:t xml:space="preserve">”</w:t>
-      </w:r>
-      <w:r>
-        <w:t xml:space="preserve"> </w:t>
-      </w:r>
-      <w:r>
-        <w:t xml:space="preserve">effect size benchmarks (.1 and .5), an occourance that has been noted in other subfields of reserach also {Quintana, 2017 #836}.</w:t>
-      </w:r>
-    </w:p>
-    <w:p>
-      <w:pPr>
-        <w:pStyle w:val="BodyText"/>
-      </w:pPr>
-      <w:r>
-        <w:t xml:space="preserve">Figure 1. Historgrams of reported effect sizes tranformed to correlation coefficents, for all results which could be transformed to correlation coefficients, the meta-anlytic subset, the the first reported effect size in each paper, and the largest reported effect size in each paper.</w:t>
+        <w:t xml:space="preserve">Figure 1. Histograms of reported effect sizes transformed to correlation coefficients, for all results which could be transformed to correlation coefficients, the meta-analytic subset, the the first reported effect size in each paper, and the largest reported effect size in each paper.</w:t>
       </w:r>
     </w:p>
     <w:p>
@@ -1328,7 +1312,7 @@
         <w:t xml:space="preserve"> </w:t>
       </w:r>
       <w:r>
-        <w:t xml:space="preserve">and correlation coefficent terms.</w:t>
+        <w:t xml:space="preserve">and correlation coefficient terms.</w:t>
       </w:r>
     </w:p>
     <w:tbl>
@@ -2740,61 +2724,6 @@
                 <pic:pic>
                   <pic:nvPicPr>
                     <pic:cNvPr descr="HaveEffectSizesInPsychologyChangedOverTime_files/figure-docx/plots2-1.png" id="0" name="Picture"/>
-                    <pic:cNvPicPr>
-                      <a:picLocks noChangeArrowheads="1" noChangeAspect="1"/>
-                    </pic:cNvPicPr>
-                  </pic:nvPicPr>
-                  <pic:blipFill>
-                    <a:blip r:embed="rId31"/>
-                    <a:stretch>
-                      <a:fillRect/>
-                    </a:stretch>
-                  </pic:blipFill>
-                  <pic:spPr bwMode="auto">
-                    <a:xfrm>
-                      <a:off x="0" y="0"/>
-                      <a:ext cx="5334000" cy="2400300"/>
-                    </a:xfrm>
-                    <a:prstGeom prst="rect">
-                      <a:avLst/>
-                    </a:prstGeom>
-                    <a:noFill/>
-                    <a:ln w="9525">
-                      <a:noFill/>
-                      <a:headEnd/>
-                      <a:tailEnd/>
-                    </a:ln>
-                  </pic:spPr>
-                </pic:pic>
-              </a:graphicData>
-            </a:graphic>
-          </wp:inline>
-        </w:drawing>
-      </w:r>
-    </w:p>
-    <w:p>
-      <w:pPr>
-        <w:pStyle w:val="BodyText"/>
-      </w:pPr>
-      <w:r>
-        <w:t xml:space="preserve">Figure [ESs over time]. Plots of the mean and median effect sizes per year (in Fisher Z transformed correlation coefficents) by the subsamples used in analyses below.</w:t>
-      </w:r>
-    </w:p>
-    <w:p>
-      <w:pPr>
-        <w:pStyle w:val="BodyText"/>
-      </w:pPr>
-      <w:r>
-        <w:drawing>
-          <wp:inline>
-            <wp:extent cx="5334000" cy="2400300"/>
-            <wp:effectExtent b="0" l="0" r="0" t="0"/>
-            <wp:docPr descr="" title="" id="1" name="Picture"/>
-            <a:graphic>
-              <a:graphicData uri="http://schemas.openxmlformats.org/drawingml/2006/picture">
-                <pic:pic>
-                  <pic:nvPicPr>
-                    <pic:cNvPr descr="HaveEffectSizesInPsychologyChangedOverTime_files/figure-docx/exmaining%20effect%20sizes%20by%20statistic-1.png" id="0" name="Picture"/>
                     <pic:cNvPicPr>
                       <a:picLocks noChangeArrowheads="1" noChangeAspect="1"/>
                     </pic:cNvPicPr>
@@ -2832,7 +2761,7 @@
         <w:pStyle w:val="BodyText"/>
       </w:pPr>
       <w:r>
-        <w:t xml:space="preserve">Figure [effectByStat]. A plot of the mean effect sizes per year (left, in Fisher Z transformed correlation coefficents) as transformed from the various effect size measures, and of the proportion of reported statistical tests tests of each type included in the current analysis (right).</w:t>
+        <w:t xml:space="preserve">Figure [ESs over time]. Plots of the mean and median effect sizes per year (in Fisher Z transformed correlation coefficients) by the subsamples used in analyses.</w:t>
       </w:r>
     </w:p>
     <w:p>
@@ -2849,7 +2778,7 @@
               <a:graphicData uri="http://schemas.openxmlformats.org/drawingml/2006/picture">
                 <pic:pic>
                   <pic:nvPicPr>
-                    <pic:cNvPr descr="HaveEffectSizesInPsychologyChangedOverTime_files/figure-docx/unnamed-chunk-2-1.png" id="0" name="Picture"/>
+                    <pic:cNvPr descr="HaveEffectSizesInPsychologyChangedOverTime_files/figure-docx/exmaining%20effect%20sizes%20by%20statistic-1.png" id="0" name="Picture"/>
                     <pic:cNvPicPr>
                       <a:picLocks noChangeArrowheads="1" noChangeAspect="1"/>
                     </pic:cNvPicPr>
@@ -2887,6 +2816,61 @@
         <w:pStyle w:val="BodyText"/>
       </w:pPr>
       <w:r>
+        <w:t xml:space="preserve">Figure [effectByStat]. A plot of the mean effect sizes per year (left, in Fisher Z transformed correlation coefficients) as transformed from the various effect size measures, and of the proportion of reported statistical tests tests of each type included in the current analysis (right).</w:t>
+      </w:r>
+    </w:p>
+    <w:p>
+      <w:pPr>
+        <w:pStyle w:val="BodyText"/>
+      </w:pPr>
+      <w:r>
+        <w:drawing>
+          <wp:inline>
+            <wp:extent cx="5334000" cy="2400300"/>
+            <wp:effectExtent b="0" l="0" r="0" t="0"/>
+            <wp:docPr descr="" title="" id="1" name="Picture"/>
+            <a:graphic>
+              <a:graphicData uri="http://schemas.openxmlformats.org/drawingml/2006/picture">
+                <pic:pic>
+                  <pic:nvPicPr>
+                    <pic:cNvPr descr="HaveEffectSizesInPsychologyChangedOverTime_files/figure-docx/unnamed-chunk-3-1.png" id="0" name="Picture"/>
+                    <pic:cNvPicPr>
+                      <a:picLocks noChangeArrowheads="1" noChangeAspect="1"/>
+                    </pic:cNvPicPr>
+                  </pic:nvPicPr>
+                  <pic:blipFill>
+                    <a:blip r:embed="rId34"/>
+                    <a:stretch>
+                      <a:fillRect/>
+                    </a:stretch>
+                  </pic:blipFill>
+                  <pic:spPr bwMode="auto">
+                    <a:xfrm>
+                      <a:off x="0" y="0"/>
+                      <a:ext cx="5334000" cy="2400300"/>
+                    </a:xfrm>
+                    <a:prstGeom prst="rect">
+                      <a:avLst/>
+                    </a:prstGeom>
+                    <a:noFill/>
+                    <a:ln w="9525">
+                      <a:noFill/>
+                      <a:headEnd/>
+                      <a:tailEnd/>
+                    </a:ln>
+                  </pic:spPr>
+                </pic:pic>
+              </a:graphicData>
+            </a:graphic>
+          </wp:inline>
+        </w:drawing>
+      </w:r>
+    </w:p>
+    <w:p>
+      <w:pPr>
+        <w:pStyle w:val="BodyText"/>
+      </w:pPr>
+      <w:r>
         <w:t xml:space="preserve">Figure [n tests]. A plot of the mean number of tests reported in each article (left), and the number of articles reported by journal and overall (right).</w:t>
       </w:r>
     </w:p>
@@ -2910,7 +2894,7 @@
                     </pic:cNvPicPr>
                   </pic:nvPicPr>
                   <pic:blipFill>
-                    <a:blip r:embed="rId34"/>
+                    <a:blip r:embed="rId35"/>
                     <a:stretch>
                       <a:fillRect/>
                     </a:stretch>
@@ -2996,15 +2980,15 @@
         <w:pStyle w:val="BodyText"/>
       </w:pPr>
       <w:r>
-        <w:t xml:space="preserve">The number of t, F and correlational statistical tests reported in APA style per article has increased considerably over time in this sample, from a mean of 9.578 reported per article included in 1985 - 1990, to a mean of 16.59 in the final 5 years included in this database (from 2009 - 2013). See figure [n tests] for a plot of the mean number of tests reported per article over time, and a plot of the number of articles reported in each journal included in this current analysis.</w:t>
+        <w:t xml:space="preserve">The number of t, F and correlational statistical tests reported in APA style per article has increased considerably over time in this sample (i.e., of articles that reported at least one), from a mean of 9.578 reported per article in 1985 - 1990, to a mean of 16.59 from 2009 - 2013 (note that these averages only include articles with at least one reported statistical test). See figure [n tests] for a plot of the mean number of tests reported per article over time, and a plot of the number of articles reported in each journal included in this current analysis.</w:t>
       </w:r>
     </w:p>
     <w:p>
       <w:pPr>
         <w:pStyle w:val="Heading3"/>
       </w:pPr>
-      <w:bookmarkStart w:id="35" w:name="analysis-results"/>
-      <w:bookmarkEnd w:id="35"/>
+      <w:bookmarkStart w:id="36" w:name="analysis-results"/>
+      <w:bookmarkEnd w:id="36"/>
       <w:r>
         <w:t xml:space="preserve">Analysis Results</w:t>
       </w:r>
@@ -3014,7 +2998,7 @@
         <w:pStyle w:val="FirstParagraph"/>
       </w:pPr>
       <w:r>
-        <w:t xml:space="preserve">There is a low correlation between year of publication and effect size (</w:t>
+        <w:t xml:space="preserve">An exploratory analysis shows that there is a low correlation between year of publication and effect size (</w:t>
       </w:r>
       <m:oMath>
         <m:r>
@@ -3046,7 +3030,7 @@
         </m:sSub>
       </m:oMath>
       <w:r>
-        <w:t xml:space="preserve">) of r(170324) =-0.039, p &lt; .001, 95% CI [-0.044, -0.034, or when averaging within articles r(10399]) = -0.08, p &lt; .001, 95% CI [-0.099, -0.061].</w:t>
+        <w:t xml:space="preserve">) of r(170324) =-0.074, p &lt; .001, 95% CI [-0.079, -0.069. When averaging the effect sizes seen in each article to avoid issues of non-independence of statistical tests within articles and estimating the correlation between year and effect size we find a very weak association between effect size and year of publication, r(10399]) = -0.08, p &lt; .001, 95% CI [-0.099, -0.061].</w:t>
       </w:r>
     </w:p>
     <w:p>
@@ -3092,7 +3076,7 @@
         <w:t xml:space="preserve"> </w:t>
       </w:r>
       <w:r>
-        <w:t xml:space="preserve">decrease per year of -0.004, 95% CI [-0.006, -0.003]. In correlation coefficent terms this is a one year estimated change of -0.004 95% CI [-0.006, -0.003]. This means that there is an estimated correlation coefficent coefficient decrease of -0.088 in the estimated average effect size from 1985 to 2010, over a 25 year period. Unsurprisingly, there is a large amount of unexplained effect size hetrogeneity QE(2999) = 26448.36, p &lt; .001, and an</w:t>
+        <w:t xml:space="preserve">decrease per year of -0.004, 95% CI [-0.005, -0.004]. Unsurprisingly given that articles likely report multiple statistical tests of different hypotheses in each article there is a large amount of unexplained effect size heterogeneity in effect sizes, QE(132085) = 38658.96, p = &lt; .001,</w:t>
       </w:r>
       <w:r>
         <w:t xml:space="preserve"> </w:t>
@@ -3115,7 +3099,7 @@
         <w:t xml:space="preserve"> </w:t>
       </w:r>
       <w:r>
-        <w:t xml:space="preserve">of -99 {Nakagawa, 2012 #1023}, suggesting that -99% of variance in effect sizes is due to effect size heterogeneity (i.e., variance in the true effect size differences), while the remaining 199% is attributable to sampling variance. More variance is attributable to the article and effect level than to the project (</w:t>
+        <w:t xml:space="preserve">= -2.417 {Nakagawa, 2012 #1023}. This suggests that -2% of residual variance in effect sizes is due to effect size heterogeneity (i.e., variance in the true effect size differences), while the remaining 102% is attributable to sampling variance. More variance is attributable to the article and effect level than to the project (</w:t>
       </w:r>
       <m:oMath>
         <m:sSubSup>
@@ -3158,7 +3142,10 @@
         <w:t xml:space="preserve"> </w:t>
       </w:r>
       <w:r>
-        <w:t xml:space="preserve">= 0.017, (</w:t>
+        <w:t xml:space="preserve">= 0.033,</w:t>
+      </w:r>
+      <w:r>
+        <w:t xml:space="preserve"> </w:t>
       </w:r>
       <m:oMath>
         <m:sSubSup>
@@ -3198,7 +3185,7 @@
         <w:t xml:space="preserve"> </w:t>
       </w:r>
       <w:r>
-        <w:t xml:space="preserve">= 0.056, compared to</w:t>
+        <w:t xml:space="preserve">= 0.053, compared to</w:t>
       </w:r>
       <w:r>
         <w:t xml:space="preserve"> </w:t>
@@ -3244,7 +3231,7 @@
         <w:t xml:space="preserve"> </w:t>
       </w:r>
       <w:r>
-        <w:t xml:space="preserve">= 0.004), representing a very low intraclass correlation (ICC) for the journal of 0.05, and a low ICC for the article of 0.223.</w:t>
+        <w:t xml:space="preserve">= 0.006), representing a very low interclass correlation (ICC) for the journal of 0.06, and a moderate ICC for the article of 0.36.</w:t>
       </w:r>
     </w:p>
     <w:p>
@@ -3252,7 +3239,92 @@
         <w:pStyle w:val="BodyText"/>
       </w:pPr>
       <w:r>
-        <w:t xml:space="preserve">Table [nice MLME sum datMeta].</w:t>
+        <w:t xml:space="preserve">Table [nice MLME sum datMeta]. Multilevel meta-regression output including all data with valid standard errors.</w:t>
+      </w:r>
+      <w:r>
+        <w:t xml:space="preserve"> </w:t>
+      </w:r>
+      <m:oMath>
+        <m:sSub>
+          <m:e>
+            <m:r>
+              <m:t>n</m:t>
+            </m:r>
+          </m:e>
+          <m:sub>
+            <m:r>
+              <m:t>e</m:t>
+            </m:r>
+            <m:r>
+              <m:t>f</m:t>
+            </m:r>
+            <m:r>
+              <m:t>f</m:t>
+            </m:r>
+            <m:r>
+              <m:t>e</m:t>
+            </m:r>
+            <m:r>
+              <m:t>c</m:t>
+            </m:r>
+            <m:r>
+              <m:t>t</m:t>
+            </m:r>
+            <m:r>
+              <m:t>s</m:t>
+            </m:r>
+          </m:sub>
+        </m:sSub>
+      </m:oMath>
+      <w:r>
+        <w:t xml:space="preserve"> </w:t>
+      </w:r>
+      <w:r>
+        <w:t xml:space="preserve">= 132086,</w:t>
+      </w:r>
+      <w:r>
+        <w:t xml:space="preserve"> </w:t>
+      </w:r>
+      <m:oMath>
+        <m:sSub>
+          <m:e>
+            <m:r>
+              <m:t>n</m:t>
+            </m:r>
+          </m:e>
+          <m:sub>
+            <m:r>
+              <m:t>a</m:t>
+            </m:r>
+            <m:r>
+              <m:t>r</m:t>
+            </m:r>
+            <m:r>
+              <m:t>t</m:t>
+            </m:r>
+            <m:r>
+              <m:t>i</m:t>
+            </m:r>
+            <m:r>
+              <m:t>c</m:t>
+            </m:r>
+            <m:r>
+              <m:t>l</m:t>
+            </m:r>
+            <m:r>
+              <m:t>e</m:t>
+            </m:r>
+            <m:r>
+              <m:t>s</m:t>
+            </m:r>
+          </m:sub>
+        </m:sSub>
+      </m:oMath>
+      <w:r>
+        <w:t xml:space="preserve"> </w:t>
+      </w:r>
+      <w:r>
+        <w:t xml:space="preserve">= 9472.</w:t>
       </w:r>
     </w:p>
     <w:tbl>
@@ -3377,40 +3449,40 @@
               <w:jc w:val="right"/>
             </w:pPr>
             <w:r>
-              <w:t xml:space="preserve">0.393</w:t>
-            </w:r>
-          </w:p>
-        </w:tc>
-        <w:tc>
-          <w:p>
-            <w:pPr>
-              <w:pStyle w:val="Compact"/>
-              <w:jc w:val="right"/>
-            </w:pPr>
-            <w:r>
-              <w:t xml:space="preserve">0.337</w:t>
-            </w:r>
-          </w:p>
-        </w:tc>
-        <w:tc>
-          <w:p>
-            <w:pPr>
-              <w:pStyle w:val="Compact"/>
-              <w:jc w:val="right"/>
-            </w:pPr>
-            <w:r>
-              <w:t xml:space="preserve">0.449</w:t>
-            </w:r>
-          </w:p>
-        </w:tc>
-        <w:tc>
-          <w:p>
-            <w:pPr>
-              <w:pStyle w:val="Compact"/>
-              <w:jc w:val="right"/>
-            </w:pPr>
-            <w:r>
-              <w:t xml:space="preserve">0.029</w:t>
+              <w:t xml:space="preserve">0.412</w:t>
+            </w:r>
+          </w:p>
+        </w:tc>
+        <w:tc>
+          <w:p>
+            <w:pPr>
+              <w:pStyle w:val="Compact"/>
+              <w:jc w:val="right"/>
+            </w:pPr>
+            <w:r>
+              <w:t xml:space="preserve">0.346</w:t>
+            </w:r>
+          </w:p>
+        </w:tc>
+        <w:tc>
+          <w:p>
+            <w:pPr>
+              <w:pStyle w:val="Compact"/>
+              <w:jc w:val="right"/>
+            </w:pPr>
+            <w:r>
+              <w:t xml:space="preserve">0.478</w:t>
+            </w:r>
+          </w:p>
+        </w:tc>
+        <w:tc>
+          <w:p>
+            <w:pPr>
+              <w:pStyle w:val="Compact"/>
+              <w:jc w:val="right"/>
+            </w:pPr>
+            <w:r>
+              <w:t xml:space="preserve">0.033</w:t>
             </w:r>
           </w:p>
         </w:tc>
@@ -3429,11 +3501,7 @@
           <w:p>
             <w:pPr>
               <w:pStyle w:val="Compact"/>
-              <w:jc w:val="left"/>
-            </w:pPr>
-            <w:r>
-              <w:t xml:space="preserve">NA</w:t>
-            </w:r>
+            </w:pPr>
           </w:p>
         </w:tc>
       </w:tr>
@@ -3456,29 +3524,29 @@
               <w:jc w:val="right"/>
             </w:pPr>
             <w:r>
-              <w:t xml:space="preserve">-0.006</w:t>
-            </w:r>
-          </w:p>
-        </w:tc>
-        <w:tc>
-          <w:p>
-            <w:pPr>
-              <w:pStyle w:val="Compact"/>
-              <w:jc w:val="right"/>
-            </w:pPr>
-            <w:r>
-              <w:t xml:space="preserve">-0.003</w:t>
-            </w:r>
-          </w:p>
-        </w:tc>
-        <w:tc>
-          <w:p>
-            <w:pPr>
-              <w:pStyle w:val="Compact"/>
-              <w:jc w:val="right"/>
-            </w:pPr>
-            <w:r>
-              <w:t xml:space="preserve">0.001</w:t>
+              <w:t xml:space="preserve">-0.005</w:t>
+            </w:r>
+          </w:p>
+        </w:tc>
+        <w:tc>
+          <w:p>
+            <w:pPr>
+              <w:pStyle w:val="Compact"/>
+              <w:jc w:val="right"/>
+            </w:pPr>
+            <w:r>
+              <w:t xml:space="preserve">-0.004</w:t>
+            </w:r>
+          </w:p>
+        </w:tc>
+        <w:tc>
+          <w:p>
+            <w:pPr>
+              <w:pStyle w:val="Compact"/>
+              <w:jc w:val="right"/>
+            </w:pPr>
+            <w:r>
+              <w:t xml:space="preserve">0.000</w:t>
             </w:r>
           </w:p>
         </w:tc>
@@ -3497,11 +3565,7 @@
           <w:p>
             <w:pPr>
               <w:pStyle w:val="Compact"/>
-              <w:jc w:val="left"/>
-            </w:pPr>
-            <w:r>
-              <w:t xml:space="preserve">NA</w:t>
-            </w:r>
+            </w:pPr>
           </w:p>
         </w:tc>
       </w:tr>
@@ -3510,44 +3574,35 @@
           <w:p>
             <w:pPr>
               <w:pStyle w:val="Compact"/>
-              <w:jc w:val="right"/>
-            </w:pPr>
-            <w:r>
-              <w:t xml:space="preserve">NA</w:t>
-            </w:r>
-          </w:p>
-        </w:tc>
-        <w:tc>
-          <w:p>
-            <w:pPr>
-              <w:pStyle w:val="Compact"/>
-              <w:jc w:val="right"/>
-            </w:pPr>
-            <w:r>
-              <w:t xml:space="preserve">NA</w:t>
-            </w:r>
-          </w:p>
-        </w:tc>
-        <w:tc>
-          <w:p>
-            <w:pPr>
-              <w:pStyle w:val="Compact"/>
-              <w:jc w:val="right"/>
-            </w:pPr>
-            <w:r>
-              <w:t xml:space="preserve">NA</w:t>
-            </w:r>
-          </w:p>
-        </w:tc>
-        <w:tc>
-          <w:p>
-            <w:pPr>
-              <w:pStyle w:val="Compact"/>
-              <w:jc w:val="right"/>
-            </w:pPr>
-            <w:r>
-              <w:t xml:space="preserve">NA</w:t>
-            </w:r>
+            </w:pPr>
+          </w:p>
+        </w:tc>
+        <w:tc>
+          <w:p>
+            <w:pPr>
+              <w:pStyle w:val="Compact"/>
+            </w:pPr>
+          </w:p>
+        </w:tc>
+        <w:tc>
+          <w:p>
+            <w:pPr>
+              <w:pStyle w:val="Compact"/>
+            </w:pPr>
+          </w:p>
+        </w:tc>
+        <w:tc>
+          <w:p>
+            <w:pPr>
+              <w:pStyle w:val="Compact"/>
+            </w:pPr>
+          </w:p>
+        </w:tc>
+        <w:tc>
+          <w:p>
+            <w:pPr>
+              <w:pStyle w:val="Compact"/>
+            </w:pPr>
           </w:p>
         </w:tc>
         <w:tc>
@@ -3557,18 +3612,7 @@
               <w:jc w:val="left"/>
             </w:pPr>
             <w:r>
-              <w:t xml:space="preserve">NA</w:t>
-            </w:r>
-          </w:p>
-        </w:tc>
-        <w:tc>
-          <w:p>
-            <w:pPr>
-              <w:pStyle w:val="Compact"/>
-              <w:jc w:val="left"/>
-            </w:pPr>
-            <w:r>
-              <w:t xml:space="preserve">Journal variance = 0.004, n = 5</w:t>
+              <w:t xml:space="preserve">Effect variance = 0.053, n = 132086</w:t>
             </w:r>
           </w:p>
         </w:tc>
@@ -3578,44 +3622,35 @@
           <w:p>
             <w:pPr>
               <w:pStyle w:val="Compact"/>
-              <w:jc w:val="right"/>
-            </w:pPr>
-            <w:r>
-              <w:t xml:space="preserve">NA</w:t>
-            </w:r>
-          </w:p>
-        </w:tc>
-        <w:tc>
-          <w:p>
-            <w:pPr>
-              <w:pStyle w:val="Compact"/>
-              <w:jc w:val="right"/>
-            </w:pPr>
-            <w:r>
-              <w:t xml:space="preserve">NA</w:t>
-            </w:r>
-          </w:p>
-        </w:tc>
-        <w:tc>
-          <w:p>
-            <w:pPr>
-              <w:pStyle w:val="Compact"/>
-              <w:jc w:val="right"/>
-            </w:pPr>
-            <w:r>
-              <w:t xml:space="preserve">NA</w:t>
-            </w:r>
-          </w:p>
-        </w:tc>
-        <w:tc>
-          <w:p>
-            <w:pPr>
-              <w:pStyle w:val="Compact"/>
-              <w:jc w:val="right"/>
-            </w:pPr>
-            <w:r>
-              <w:t xml:space="preserve">NA</w:t>
-            </w:r>
+            </w:pPr>
+          </w:p>
+        </w:tc>
+        <w:tc>
+          <w:p>
+            <w:pPr>
+              <w:pStyle w:val="Compact"/>
+            </w:pPr>
+          </w:p>
+        </w:tc>
+        <w:tc>
+          <w:p>
+            <w:pPr>
+              <w:pStyle w:val="Compact"/>
+            </w:pPr>
+          </w:p>
+        </w:tc>
+        <w:tc>
+          <w:p>
+            <w:pPr>
+              <w:pStyle w:val="Compact"/>
+            </w:pPr>
+          </w:p>
+        </w:tc>
+        <w:tc>
+          <w:p>
+            <w:pPr>
+              <w:pStyle w:val="Compact"/>
+            </w:pPr>
           </w:p>
         </w:tc>
         <w:tc>
@@ -3625,18 +3660,7 @@
               <w:jc w:val="left"/>
             </w:pPr>
             <w:r>
-              <w:t xml:space="preserve">NA</w:t>
-            </w:r>
-          </w:p>
-        </w:tc>
-        <w:tc>
-          <w:p>
-            <w:pPr>
-              <w:pStyle w:val="Compact"/>
-              <w:jc w:val="left"/>
-            </w:pPr>
-            <w:r>
-              <w:t xml:space="preserve">Article variance = 0.017, n = 2264</w:t>
+              <w:t xml:space="preserve">Article variance = 0.033, n = 9472</w:t>
             </w:r>
           </w:p>
         </w:tc>
@@ -3646,44 +3670,35 @@
           <w:p>
             <w:pPr>
               <w:pStyle w:val="Compact"/>
-              <w:jc w:val="right"/>
-            </w:pPr>
-            <w:r>
-              <w:t xml:space="preserve">NA</w:t>
-            </w:r>
-          </w:p>
-        </w:tc>
-        <w:tc>
-          <w:p>
-            <w:pPr>
-              <w:pStyle w:val="Compact"/>
-              <w:jc w:val="right"/>
-            </w:pPr>
-            <w:r>
-              <w:t xml:space="preserve">NA</w:t>
-            </w:r>
-          </w:p>
-        </w:tc>
-        <w:tc>
-          <w:p>
-            <w:pPr>
-              <w:pStyle w:val="Compact"/>
-              <w:jc w:val="right"/>
-            </w:pPr>
-            <w:r>
-              <w:t xml:space="preserve">NA</w:t>
-            </w:r>
-          </w:p>
-        </w:tc>
-        <w:tc>
-          <w:p>
-            <w:pPr>
-              <w:pStyle w:val="Compact"/>
-              <w:jc w:val="right"/>
-            </w:pPr>
-            <w:r>
-              <w:t xml:space="preserve">NA</w:t>
-            </w:r>
+            </w:pPr>
+          </w:p>
+        </w:tc>
+        <w:tc>
+          <w:p>
+            <w:pPr>
+              <w:pStyle w:val="Compact"/>
+            </w:pPr>
+          </w:p>
+        </w:tc>
+        <w:tc>
+          <w:p>
+            <w:pPr>
+              <w:pStyle w:val="Compact"/>
+            </w:pPr>
+          </w:p>
+        </w:tc>
+        <w:tc>
+          <w:p>
+            <w:pPr>
+              <w:pStyle w:val="Compact"/>
+            </w:pPr>
+          </w:p>
+        </w:tc>
+        <w:tc>
+          <w:p>
+            <w:pPr>
+              <w:pStyle w:val="Compact"/>
+            </w:pPr>
           </w:p>
         </w:tc>
         <w:tc>
@@ -3693,18 +3708,7 @@
               <w:jc w:val="left"/>
             </w:pPr>
             <w:r>
-              <w:t xml:space="preserve">NA</w:t>
-            </w:r>
-          </w:p>
-        </w:tc>
-        <w:tc>
-          <w:p>
-            <w:pPr>
-              <w:pStyle w:val="Compact"/>
-              <w:jc w:val="left"/>
-            </w:pPr>
-            <w:r>
-              <w:t xml:space="preserve">Effect variance = 0.056, n = 3000</w:t>
+              <w:t xml:space="preserve">Journal variance = 0.006, n = 5</w:t>
             </w:r>
           </w:p>
         </w:tc>
@@ -3714,44 +3718,35 @@
           <w:p>
             <w:pPr>
               <w:pStyle w:val="Compact"/>
-              <w:jc w:val="right"/>
-            </w:pPr>
-            <w:r>
-              <w:t xml:space="preserve">NA</w:t>
-            </w:r>
-          </w:p>
-        </w:tc>
-        <w:tc>
-          <w:p>
-            <w:pPr>
-              <w:pStyle w:val="Compact"/>
-              <w:jc w:val="right"/>
-            </w:pPr>
-            <w:r>
-              <w:t xml:space="preserve">NA</w:t>
-            </w:r>
-          </w:p>
-        </w:tc>
-        <w:tc>
-          <w:p>
-            <w:pPr>
-              <w:pStyle w:val="Compact"/>
-              <w:jc w:val="right"/>
-            </w:pPr>
-            <w:r>
-              <w:t xml:space="preserve">NA</w:t>
-            </w:r>
-          </w:p>
-        </w:tc>
-        <w:tc>
-          <w:p>
-            <w:pPr>
-              <w:pStyle w:val="Compact"/>
-              <w:jc w:val="right"/>
-            </w:pPr>
-            <w:r>
-              <w:t xml:space="preserve">NA</w:t>
-            </w:r>
+            </w:pPr>
+          </w:p>
+        </w:tc>
+        <w:tc>
+          <w:p>
+            <w:pPr>
+              <w:pStyle w:val="Compact"/>
+            </w:pPr>
+          </w:p>
+        </w:tc>
+        <w:tc>
+          <w:p>
+            <w:pPr>
+              <w:pStyle w:val="Compact"/>
+            </w:pPr>
+          </w:p>
+        </w:tc>
+        <w:tc>
+          <w:p>
+            <w:pPr>
+              <w:pStyle w:val="Compact"/>
+            </w:pPr>
+          </w:p>
+        </w:tc>
+        <w:tc>
+          <w:p>
+            <w:pPr>
+              <w:pStyle w:val="Compact"/>
+            </w:pPr>
           </w:p>
         </w:tc>
         <w:tc>
@@ -3761,18 +3756,7 @@
               <w:jc w:val="left"/>
             </w:pPr>
             <w:r>
-              <w:t xml:space="preserve">NA</w:t>
-            </w:r>
-          </w:p>
-        </w:tc>
-        <w:tc>
-          <w:p>
-            <w:pPr>
-              <w:pStyle w:val="Compact"/>
-              <w:jc w:val="left"/>
-            </w:pPr>
-            <w:r>
-              <w:t xml:space="preserve">QE(2999) = 26448.36, p &lt; .001</w:t>
+              <w:t xml:space="preserve">QE(132085) = 38658.96, p = &lt; .001</w:t>
             </w:r>
           </w:p>
         </w:tc>
@@ -3783,13 +3767,206 @@
         <w:pStyle w:val="BodyText"/>
       </w:pPr>
       <w:r>
-        <w:t xml:space="preserve">DIFFS WITH ALL DATA INCLUDING SEs which are a little shifty: 0.034, -0.002</w:t>
-      </w:r>
-      <w:r>
-        <w:t xml:space="preserve"> </w:t>
-      </w:r>
-      <w:r>
-        <w:t xml:space="preserve">Table [nice MLME sum datAll].</w:t>
+        <w:t xml:space="preserve">Including only the first reported statistical test in each paper provides similar results, suggesting a small decrease over time, with a -0.003 (95% CI [-0.004, -0.002])</w:t>
+      </w:r>
+      <w:r>
+        <w:t xml:space="preserve"> </w:t>
+      </w:r>
+      <m:oMath>
+        <m:sSub>
+          <m:e>
+            <m:r>
+              <m:t>Z</m:t>
+            </m:r>
+          </m:e>
+          <m:sub>
+            <m:r>
+              <m:t>f</m:t>
+            </m:r>
+            <m:r>
+              <m:t>i</m:t>
+            </m:r>
+            <m:r>
+              <m:t>s</m:t>
+            </m:r>
+            <m:r>
+              <m:t>h</m:t>
+            </m:r>
+            <m:r>
+              <m:t>e</m:t>
+            </m:r>
+            <m:r>
+              <m:t>r</m:t>
+            </m:r>
+          </m:sub>
+        </m:sSub>
+      </m:oMath>
+      <w:r>
+        <w:t xml:space="preserve"> </w:t>
+      </w:r>
+      <w:r>
+        <w:t xml:space="preserve">estimated yearly change according to the model including only the first reported effect effects. The estimated</w:t>
+      </w:r>
+      <w:r>
+        <w:t xml:space="preserve"> </w:t>
+      </w:r>
+      <m:oMath>
+        <m:sSup>
+          <m:e>
+            <m:r>
+              <m:t>I</m:t>
+            </m:r>
+          </m:e>
+          <m:sup>
+            <m:r>
+              <m:t>2</m:t>
+            </m:r>
+          </m:sup>
+        </m:sSup>
+      </m:oMath>
+      <w:r>
+        <w:t xml:space="preserve"> </w:t>
+      </w:r>
+      <w:r>
+        <w:t xml:space="preserve">value (96.72) is functionally identical to those of the model including all data with valid SEs. Looking at the variance partitioning more variance is attributable to the article level than to the journal level (</w:t>
+      </w:r>
+      <m:oMath>
+        <m:sSubSup>
+          <m:e>
+            <m:r>
+              <m:t>σ</m:t>
+            </m:r>
+          </m:e>
+          <m:sub>
+            <m:r>
+              <m:t>a</m:t>
+            </m:r>
+            <m:r>
+              <m:t>r</m:t>
+            </m:r>
+            <m:r>
+              <m:t>t</m:t>
+            </m:r>
+            <m:r>
+              <m:t>i</m:t>
+            </m:r>
+            <m:r>
+              <m:t>c</m:t>
+            </m:r>
+            <m:r>
+              <m:t>l</m:t>
+            </m:r>
+            <m:r>
+              <m:t>e</m:t>
+            </m:r>
+          </m:sub>
+          <m:sup>
+            <m:r>
+              <m:t>2</m:t>
+            </m:r>
+          </m:sup>
+        </m:sSubSup>
+      </m:oMath>
+      <w:r>
+        <w:t xml:space="preserve"> </w:t>
+      </w:r>
+      <w:r>
+        <w:t xml:space="preserve">= 0.138, compared to</w:t>
+      </w:r>
+      <w:r>
+        <w:t xml:space="preserve"> </w:t>
+      </w:r>
+      <m:oMath>
+        <m:sSubSup>
+          <m:e>
+            <m:r>
+              <m:t>σ</m:t>
+            </m:r>
+          </m:e>
+          <m:sub>
+            <m:r>
+              <m:t>j</m:t>
+            </m:r>
+            <m:r>
+              <m:t>o</m:t>
+            </m:r>
+            <m:r>
+              <m:t>u</m:t>
+            </m:r>
+            <m:r>
+              <m:t>r</m:t>
+            </m:r>
+            <m:r>
+              <m:t>n</m:t>
+            </m:r>
+            <m:r>
+              <m:t>a</m:t>
+            </m:r>
+            <m:r>
+              <m:t>l</m:t>
+            </m:r>
+          </m:sub>
+          <m:sup>
+            <m:r>
+              <m:t>2</m:t>
+            </m:r>
+          </m:sup>
+        </m:sSubSup>
+      </m:oMath>
+      <w:r>
+        <w:t xml:space="preserve"> </w:t>
+      </w:r>
+      <w:r>
+        <w:t xml:space="preserve">= 0.007), representing a low interclass correlation (ICC) for the journal of 0.047.</w:t>
+      </w:r>
+    </w:p>
+    <w:p>
+      <w:pPr>
+        <w:pStyle w:val="BodyText"/>
+      </w:pPr>
+      <w:r>
+        <w:t xml:space="preserve">Table [nice MLME sum datMetaFirst]. Multilevel meta-regression output including the first reported effect size in each article,</w:t>
+      </w:r>
+      <w:r>
+        <w:t xml:space="preserve"> </w:t>
+      </w:r>
+      <m:oMath>
+        <m:sSub>
+          <m:e>
+            <m:r>
+              <m:t>n</m:t>
+            </m:r>
+          </m:e>
+          <m:sub>
+            <m:r>
+              <m:t>e</m:t>
+            </m:r>
+          </m:sub>
+        </m:sSub>
+        <m:r>
+          <m:t>f</m:t>
+        </m:r>
+        <m:r>
+          <m:t>f</m:t>
+        </m:r>
+        <m:r>
+          <m:t>e</m:t>
+        </m:r>
+        <m:r>
+          <m:t>c</m:t>
+        </m:r>
+        <m:r>
+          <m:t>t</m:t>
+        </m:r>
+        <m:r>
+          <m:t>s</m:t>
+        </m:r>
+      </m:oMath>
+      <w:r>
+        <w:t xml:space="preserve"> </w:t>
+      </w:r>
+      <w:r>
+        <w:t xml:space="preserve">= 9472.</w:t>
       </w:r>
     </w:p>
     <w:tbl>
@@ -3914,40 +4091,40 @@
               <w:jc w:val="right"/>
             </w:pPr>
             <w:r>
-              <w:t xml:space="preserve">0.359</w:t>
-            </w:r>
-          </w:p>
-        </w:tc>
-        <w:tc>
-          <w:p>
-            <w:pPr>
-              <w:pStyle w:val="Compact"/>
-              <w:jc w:val="right"/>
-            </w:pPr>
-            <w:r>
-              <w:t xml:space="preserve">0.328</w:t>
-            </w:r>
-          </w:p>
-        </w:tc>
-        <w:tc>
-          <w:p>
-            <w:pPr>
-              <w:pStyle w:val="Compact"/>
-              <w:jc w:val="right"/>
-            </w:pPr>
-            <w:r>
-              <w:t xml:space="preserve">0.39</w:t>
-            </w:r>
-          </w:p>
-        </w:tc>
-        <w:tc>
-          <w:p>
-            <w:pPr>
-              <w:pStyle w:val="Compact"/>
-              <w:jc w:val="right"/>
-            </w:pPr>
-            <w:r>
-              <w:t xml:space="preserve">0.016</w:t>
+              <w:t xml:space="preserve">0.484</w:t>
+            </w:r>
+          </w:p>
+        </w:tc>
+        <w:tc>
+          <w:p>
+            <w:pPr>
+              <w:pStyle w:val="Compact"/>
+              <w:jc w:val="right"/>
+            </w:pPr>
+            <w:r>
+              <w:t xml:space="preserve">0.411</w:t>
+            </w:r>
+          </w:p>
+        </w:tc>
+        <w:tc>
+          <w:p>
+            <w:pPr>
+              <w:pStyle w:val="Compact"/>
+              <w:jc w:val="right"/>
+            </w:pPr>
+            <w:r>
+              <w:t xml:space="preserve">0.557</w:t>
+            </w:r>
+          </w:p>
+        </w:tc>
+        <w:tc>
+          <w:p>
+            <w:pPr>
+              <w:pStyle w:val="Compact"/>
+              <w:jc w:val="right"/>
+            </w:pPr>
+            <w:r>
+              <w:t xml:space="preserve">0.037</w:t>
             </w:r>
           </w:p>
         </w:tc>
@@ -3966,11 +4143,7 @@
           <w:p>
             <w:pPr>
               <w:pStyle w:val="Compact"/>
-              <w:jc w:val="left"/>
-            </w:pPr>
-            <w:r>
-              <w:t xml:space="preserve">NA</w:t>
-            </w:r>
+            </w:pPr>
           </w:p>
         </w:tc>
       </w:tr>
@@ -3982,6 +4155,28 @@
               <w:jc w:val="right"/>
             </w:pPr>
             <w:r>
+              <w:t xml:space="preserve">-0.003</w:t>
+            </w:r>
+          </w:p>
+        </w:tc>
+        <w:tc>
+          <w:p>
+            <w:pPr>
+              <w:pStyle w:val="Compact"/>
+              <w:jc w:val="right"/>
+            </w:pPr>
+            <w:r>
+              <w:t xml:space="preserve">-0.004</w:t>
+            </w:r>
+          </w:p>
+        </w:tc>
+        <w:tc>
+          <w:p>
+            <w:pPr>
+              <w:pStyle w:val="Compact"/>
+              <w:jc w:val="right"/>
+            </w:pPr>
+            <w:r>
               <w:t xml:space="preserve">-0.002</w:t>
             </w:r>
           </w:p>
@@ -3993,29 +4188,7 @@
               <w:jc w:val="right"/>
             </w:pPr>
             <w:r>
-              <w:t xml:space="preserve">-0.003</w:t>
-            </w:r>
-          </w:p>
-        </w:tc>
-        <w:tc>
-          <w:p>
-            <w:pPr>
-              <w:pStyle w:val="Compact"/>
-              <w:jc w:val="right"/>
-            </w:pPr>
-            <w:r>
-              <w:t xml:space="preserve">0.00</w:t>
-            </w:r>
-          </w:p>
-        </w:tc>
-        <w:tc>
-          <w:p>
-            <w:pPr>
-              <w:pStyle w:val="Compact"/>
-              <w:jc w:val="right"/>
-            </w:pPr>
-            <w:r>
-              <w:t xml:space="preserve">0.001</w:t>
+              <w:t xml:space="preserve">0.000</w:t>
             </w:r>
           </w:p>
         </w:tc>
@@ -4026,19 +4199,15 @@
               <w:jc w:val="left"/>
             </w:pPr>
             <w:r>
-              <w:t xml:space="preserve">0.0275321968771344</w:t>
-            </w:r>
-          </w:p>
-        </w:tc>
-        <w:tc>
-          <w:p>
-            <w:pPr>
-              <w:pStyle w:val="Compact"/>
-              <w:jc w:val="left"/>
-            </w:pPr>
-            <w:r>
-              <w:t xml:space="preserve">NA</w:t>
-            </w:r>
+              <w:t xml:space="preserve">&lt; .001</w:t>
+            </w:r>
+          </w:p>
+        </w:tc>
+        <w:tc>
+          <w:p>
+            <w:pPr>
+              <w:pStyle w:val="Compact"/>
+            </w:pPr>
           </w:p>
         </w:tc>
       </w:tr>
@@ -4047,44 +4216,35 @@
           <w:p>
             <w:pPr>
               <w:pStyle w:val="Compact"/>
-              <w:jc w:val="right"/>
-            </w:pPr>
-            <w:r>
-              <w:t xml:space="preserve">NA</w:t>
-            </w:r>
-          </w:p>
-        </w:tc>
-        <w:tc>
-          <w:p>
-            <w:pPr>
-              <w:pStyle w:val="Compact"/>
-              <w:jc w:val="right"/>
-            </w:pPr>
-            <w:r>
-              <w:t xml:space="preserve">NA</w:t>
-            </w:r>
-          </w:p>
-        </w:tc>
-        <w:tc>
-          <w:p>
-            <w:pPr>
-              <w:pStyle w:val="Compact"/>
-              <w:jc w:val="right"/>
-            </w:pPr>
-            <w:r>
-              <w:t xml:space="preserve">NA</w:t>
-            </w:r>
-          </w:p>
-        </w:tc>
-        <w:tc>
-          <w:p>
-            <w:pPr>
-              <w:pStyle w:val="Compact"/>
-              <w:jc w:val="right"/>
-            </w:pPr>
-            <w:r>
-              <w:t xml:space="preserve">NA</w:t>
-            </w:r>
+            </w:pPr>
+          </w:p>
+        </w:tc>
+        <w:tc>
+          <w:p>
+            <w:pPr>
+              <w:pStyle w:val="Compact"/>
+            </w:pPr>
+          </w:p>
+        </w:tc>
+        <w:tc>
+          <w:p>
+            <w:pPr>
+              <w:pStyle w:val="Compact"/>
+            </w:pPr>
+          </w:p>
+        </w:tc>
+        <w:tc>
+          <w:p>
+            <w:pPr>
+              <w:pStyle w:val="Compact"/>
+            </w:pPr>
+          </w:p>
+        </w:tc>
+        <w:tc>
+          <w:p>
+            <w:pPr>
+              <w:pStyle w:val="Compact"/>
+            </w:pPr>
           </w:p>
         </w:tc>
         <w:tc>
@@ -4094,18 +4254,7 @@
               <w:jc w:val="left"/>
             </w:pPr>
             <w:r>
-              <w:t xml:space="preserve">NA</w:t>
-            </w:r>
-          </w:p>
-        </w:tc>
-        <w:tc>
-          <w:p>
-            <w:pPr>
-              <w:pStyle w:val="Compact"/>
-              <w:jc w:val="left"/>
-            </w:pPr>
-            <w:r>
-              <w:t xml:space="preserve">Journal variance = 0.001, n = 5</w:t>
+              <w:t xml:space="preserve">Journal variance = 0.007, n = 5</w:t>
             </w:r>
           </w:p>
         </w:tc>
@@ -4115,44 +4264,35 @@
           <w:p>
             <w:pPr>
               <w:pStyle w:val="Compact"/>
-              <w:jc w:val="right"/>
-            </w:pPr>
-            <w:r>
-              <w:t xml:space="preserve">NA</w:t>
-            </w:r>
-          </w:p>
-        </w:tc>
-        <w:tc>
-          <w:p>
-            <w:pPr>
-              <w:pStyle w:val="Compact"/>
-              <w:jc w:val="right"/>
-            </w:pPr>
-            <w:r>
-              <w:t xml:space="preserve">NA</w:t>
-            </w:r>
-          </w:p>
-        </w:tc>
-        <w:tc>
-          <w:p>
-            <w:pPr>
-              <w:pStyle w:val="Compact"/>
-              <w:jc w:val="right"/>
-            </w:pPr>
-            <w:r>
-              <w:t xml:space="preserve">NA</w:t>
-            </w:r>
-          </w:p>
-        </w:tc>
-        <w:tc>
-          <w:p>
-            <w:pPr>
-              <w:pStyle w:val="Compact"/>
-              <w:jc w:val="right"/>
-            </w:pPr>
-            <w:r>
-              <w:t xml:space="preserve">NA</w:t>
-            </w:r>
+            </w:pPr>
+          </w:p>
+        </w:tc>
+        <w:tc>
+          <w:p>
+            <w:pPr>
+              <w:pStyle w:val="Compact"/>
+            </w:pPr>
+          </w:p>
+        </w:tc>
+        <w:tc>
+          <w:p>
+            <w:pPr>
+              <w:pStyle w:val="Compact"/>
+            </w:pPr>
+          </w:p>
+        </w:tc>
+        <w:tc>
+          <w:p>
+            <w:pPr>
+              <w:pStyle w:val="Compact"/>
+            </w:pPr>
+          </w:p>
+        </w:tc>
+        <w:tc>
+          <w:p>
+            <w:pPr>
+              <w:pStyle w:val="Compact"/>
+            </w:pPr>
           </w:p>
         </w:tc>
         <w:tc>
@@ -4162,18 +4302,7 @@
               <w:jc w:val="left"/>
             </w:pPr>
             <w:r>
-              <w:t xml:space="preserve">NA</w:t>
-            </w:r>
-          </w:p>
-        </w:tc>
-        <w:tc>
-          <w:p>
-            <w:pPr>
-              <w:pStyle w:val="Compact"/>
-              <w:jc w:val="left"/>
-            </w:pPr>
-            <w:r>
-              <w:t xml:space="preserve">Article variance = 0.01, n = 1688</w:t>
+              <w:t xml:space="preserve">Article variance = 0.138, n = 9472</w:t>
             </w:r>
           </w:p>
         </w:tc>
@@ -4183,44 +4312,35 @@
           <w:p>
             <w:pPr>
               <w:pStyle w:val="Compact"/>
-              <w:jc w:val="right"/>
-            </w:pPr>
-            <w:r>
-              <w:t xml:space="preserve">NA</w:t>
-            </w:r>
-          </w:p>
-        </w:tc>
-        <w:tc>
-          <w:p>
-            <w:pPr>
-              <w:pStyle w:val="Compact"/>
-              <w:jc w:val="right"/>
-            </w:pPr>
-            <w:r>
-              <w:t xml:space="preserve">NA</w:t>
-            </w:r>
-          </w:p>
-        </w:tc>
-        <w:tc>
-          <w:p>
-            <w:pPr>
-              <w:pStyle w:val="Compact"/>
-              <w:jc w:val="right"/>
-            </w:pPr>
-            <w:r>
-              <w:t xml:space="preserve">NA</w:t>
-            </w:r>
-          </w:p>
-        </w:tc>
-        <w:tc>
-          <w:p>
-            <w:pPr>
-              <w:pStyle w:val="Compact"/>
-              <w:jc w:val="right"/>
-            </w:pPr>
-            <w:r>
-              <w:t xml:space="preserve">NA</w:t>
-            </w:r>
+            </w:pPr>
+          </w:p>
+        </w:tc>
+        <w:tc>
+          <w:p>
+            <w:pPr>
+              <w:pStyle w:val="Compact"/>
+            </w:pPr>
+          </w:p>
+        </w:tc>
+        <w:tc>
+          <w:p>
+            <w:pPr>
+              <w:pStyle w:val="Compact"/>
+            </w:pPr>
+          </w:p>
+        </w:tc>
+        <w:tc>
+          <w:p>
+            <w:pPr>
+              <w:pStyle w:val="Compact"/>
+            </w:pPr>
+          </w:p>
+        </w:tc>
+        <w:tc>
+          <w:p>
+            <w:pPr>
+              <w:pStyle w:val="Compact"/>
+            </w:pPr>
           </w:p>
         </w:tc>
         <w:tc>
@@ -4230,86 +4350,7 @@
               <w:jc w:val="left"/>
             </w:pPr>
             <w:r>
-              <w:t xml:space="preserve">NA</w:t>
-            </w:r>
-          </w:p>
-        </w:tc>
-        <w:tc>
-          <w:p>
-            <w:pPr>
-              <w:pStyle w:val="Compact"/>
-              <w:jc w:val="left"/>
-            </w:pPr>
-            <w:r>
-              <w:t xml:space="preserve">Effect variance = 0.051, n = 2000</w:t>
-            </w:r>
-          </w:p>
-        </w:tc>
-      </w:tr>
-      <w:tr>
-        <w:tc>
-          <w:p>
-            <w:pPr>
-              <w:pStyle w:val="Compact"/>
-              <w:jc w:val="right"/>
-            </w:pPr>
-            <w:r>
-              <w:t xml:space="preserve">NA</w:t>
-            </w:r>
-          </w:p>
-        </w:tc>
-        <w:tc>
-          <w:p>
-            <w:pPr>
-              <w:pStyle w:val="Compact"/>
-              <w:jc w:val="right"/>
-            </w:pPr>
-            <w:r>
-              <w:t xml:space="preserve">NA</w:t>
-            </w:r>
-          </w:p>
-        </w:tc>
-        <w:tc>
-          <w:p>
-            <w:pPr>
-              <w:pStyle w:val="Compact"/>
-              <w:jc w:val="right"/>
-            </w:pPr>
-            <w:r>
-              <w:t xml:space="preserve">NA</w:t>
-            </w:r>
-          </w:p>
-        </w:tc>
-        <w:tc>
-          <w:p>
-            <w:pPr>
-              <w:pStyle w:val="Compact"/>
-              <w:jc w:val="right"/>
-            </w:pPr>
-            <w:r>
-              <w:t xml:space="preserve">NA</w:t>
-            </w:r>
-          </w:p>
-        </w:tc>
-        <w:tc>
-          <w:p>
-            <w:pPr>
-              <w:pStyle w:val="Compact"/>
-              <w:jc w:val="left"/>
-            </w:pPr>
-            <w:r>
-              <w:t xml:space="preserve">NA</w:t>
-            </w:r>
-          </w:p>
-        </w:tc>
-        <w:tc>
-          <w:p>
-            <w:pPr>
-              <w:pStyle w:val="Compact"/>
-              <w:jc w:val="left"/>
-            </w:pPr>
-            <w:r>
-              <w:t xml:space="preserve">QE(1999) = 17379.94, p &lt; .001</w:t>
+              <w:t xml:space="preserve">QE(9471) = 190471.31, p &lt; .001</w:t>
             </w:r>
           </w:p>
         </w:tc>
@@ -4320,7 +4361,7 @@
         <w:pStyle w:val="BodyText"/>
       </w:pPr>
       <w:r>
-        <w:t xml:space="preserve">Including only the first reported statistical test in each paper provides similar results, suggesting a small but noticable decrease over time, with a -0.003 (95% CI [-0.004, -0.002])</w:t>
+        <w:t xml:space="preserve">Including only the largest effect reported in APA style in each paper leads to a different story, a predicted yearly</w:t>
       </w:r>
       <w:r>
         <w:t xml:space="preserve"> </w:t>
@@ -4358,7 +4399,7 @@
         <w:t xml:space="preserve"> </w:t>
       </w:r>
       <w:r>
-        <w:t xml:space="preserve">estimated yearly change acorrding to the model including only the first reported effect effects. This is equivalent to a correlation coefficent change of -0.003, 95% CI [-0.004, -0.002], or a change in estimated average correlation coefficents between 1985 and 2010 of -0.062. The estimated</w:t>
+        <w:t xml:space="preserve">increase of 0.002 (95% CI [0, 0.003]) [lowerCI=.0002!!!]. Again, the estimated</w:t>
       </w:r>
       <w:r>
         <w:t xml:space="preserve"> </w:t>
@@ -4381,7 +4422,7 @@
         <w:t xml:space="preserve"> </w:t>
       </w:r>
       <w:r>
-        <w:t xml:space="preserve">value (96.721) is functionally identical to those of the dataset including all data, and looking at the variance partitioning more variance is again attributable to the article level than to the journal level (</w:t>
+        <w:t xml:space="preserve">value (97.9) is functionally identical to those of the dataset including all data. Again, more variance is again attributable to the article level than to the journal level (</w:t>
       </w:r>
       <m:oMath>
         <m:sSubSup>
@@ -4424,7 +4465,7 @@
         <w:t xml:space="preserve"> </w:t>
       </w:r>
       <w:r>
-        <w:t xml:space="preserve">= 0.138, compared to</w:t>
+        <w:t xml:space="preserve">= 0.259, compared to</w:t>
       </w:r>
       <w:r>
         <w:t xml:space="preserve"> </w:t>
@@ -4470,7 +4511,7 @@
         <w:t xml:space="preserve"> </w:t>
       </w:r>
       <w:r>
-        <w:t xml:space="preserve">= 0.007), representing a low intraclass correlation (ICC) for the journal of 0.047.</w:t>
+        <w:t xml:space="preserve">= 0.038) leading to a low interclass correlation (ICC) for the journal of 0.127.</w:t>
       </w:r>
     </w:p>
     <w:p>
@@ -4478,7 +4519,48 @@
         <w:pStyle w:val="BodyText"/>
       </w:pPr>
       <w:r>
-        <w:t xml:space="preserve">Table [nice MLME sum datMetaFirst].</w:t>
+        <w:t xml:space="preserve">Table [nice MLME sum datMetaLargest]. Multilevel meta-regression output including just the largest reported effect size in each article,</w:t>
+      </w:r>
+      <w:r>
+        <w:t xml:space="preserve"> </w:t>
+      </w:r>
+      <m:oMath>
+        <m:sSub>
+          <m:e>
+            <m:r>
+              <m:t>n</m:t>
+            </m:r>
+          </m:e>
+          <m:sub>
+            <m:r>
+              <m:t>e</m:t>
+            </m:r>
+          </m:sub>
+        </m:sSub>
+        <m:r>
+          <m:t>f</m:t>
+        </m:r>
+        <m:r>
+          <m:t>f</m:t>
+        </m:r>
+        <m:r>
+          <m:t>e</m:t>
+        </m:r>
+        <m:r>
+          <m:t>c</m:t>
+        </m:r>
+        <m:r>
+          <m:t>t</m:t>
+        </m:r>
+        <m:r>
+          <m:t>s</m:t>
+        </m:r>
+      </m:oMath>
+      <w:r>
+        <w:t xml:space="preserve"> </w:t>
+      </w:r>
+      <w:r>
+        <w:t xml:space="preserve">= 9472.</w:t>
       </w:r>
     </w:p>
     <w:tbl>
@@ -4603,40 +4685,40 @@
               <w:jc w:val="right"/>
             </w:pPr>
             <w:r>
-              <w:t xml:space="preserve">0.484</w:t>
-            </w:r>
-          </w:p>
-        </w:tc>
-        <w:tc>
-          <w:p>
-            <w:pPr>
-              <w:pStyle w:val="Compact"/>
-              <w:jc w:val="right"/>
-            </w:pPr>
-            <w:r>
-              <w:t xml:space="preserve">0.411</w:t>
-            </w:r>
-          </w:p>
-        </w:tc>
-        <w:tc>
-          <w:p>
-            <w:pPr>
-              <w:pStyle w:val="Compact"/>
-              <w:jc w:val="right"/>
-            </w:pPr>
-            <w:r>
-              <w:t xml:space="preserve">0.557</w:t>
-            </w:r>
-          </w:p>
-        </w:tc>
-        <w:tc>
-          <w:p>
-            <w:pPr>
-              <w:pStyle w:val="Compact"/>
-              <w:jc w:val="right"/>
-            </w:pPr>
-            <w:r>
-              <w:t xml:space="preserve">0.037</w:t>
+              <w:t xml:space="preserve">0.815</w:t>
+            </w:r>
+          </w:p>
+        </w:tc>
+        <w:tc>
+          <w:p>
+            <w:pPr>
+              <w:pStyle w:val="Compact"/>
+              <w:jc w:val="right"/>
+            </w:pPr>
+            <w:r>
+              <w:t xml:space="preserve">0.645</w:t>
+            </w:r>
+          </w:p>
+        </w:tc>
+        <w:tc>
+          <w:p>
+            <w:pPr>
+              <w:pStyle w:val="Compact"/>
+              <w:jc w:val="right"/>
+            </w:pPr>
+            <w:r>
+              <w:t xml:space="preserve">0.986</w:t>
+            </w:r>
+          </w:p>
+        </w:tc>
+        <w:tc>
+          <w:p>
+            <w:pPr>
+              <w:pStyle w:val="Compact"/>
+              <w:jc w:val="right"/>
+            </w:pPr>
+            <w:r>
+              <w:t xml:space="preserve">0.087</w:t>
             </w:r>
           </w:p>
         </w:tc>
@@ -4655,11 +4737,7 @@
           <w:p>
             <w:pPr>
               <w:pStyle w:val="Compact"/>
-              <w:jc w:val="left"/>
-            </w:pPr>
-            <w:r>
-              <w:t xml:space="preserve">NA</w:t>
-            </w:r>
+            </w:pPr>
           </w:p>
         </w:tc>
       </w:tr>
@@ -4671,29 +4749,7 @@
               <w:jc w:val="right"/>
             </w:pPr>
             <w:r>
-              <w:t xml:space="preserve">-0.003</w:t>
-            </w:r>
-          </w:p>
-        </w:tc>
-        <w:tc>
-          <w:p>
-            <w:pPr>
-              <w:pStyle w:val="Compact"/>
-              <w:jc w:val="right"/>
-            </w:pPr>
-            <w:r>
-              <w:t xml:space="preserve">-0.004</w:t>
-            </w:r>
-          </w:p>
-        </w:tc>
-        <w:tc>
-          <w:p>
-            <w:pPr>
-              <w:pStyle w:val="Compact"/>
-              <w:jc w:val="right"/>
-            </w:pPr>
-            <w:r>
-              <w:t xml:space="preserve">-0.002</w:t>
+              <w:t xml:space="preserve">0.002</w:t>
             </w:r>
           </w:p>
         </w:tc>
@@ -4712,22 +4768,40 @@
           <w:p>
             <w:pPr>
               <w:pStyle w:val="Compact"/>
+              <w:jc w:val="right"/>
+            </w:pPr>
+            <w:r>
+              <w:t xml:space="preserve">0.003</w:t>
+            </w:r>
+          </w:p>
+        </w:tc>
+        <w:tc>
+          <w:p>
+            <w:pPr>
+              <w:pStyle w:val="Compact"/>
+              <w:jc w:val="right"/>
+            </w:pPr>
+            <w:r>
+              <w:t xml:space="preserve">0.001</w:t>
+            </w:r>
+          </w:p>
+        </w:tc>
+        <w:tc>
+          <w:p>
+            <w:pPr>
+              <w:pStyle w:val="Compact"/>
               <w:jc w:val="left"/>
             </w:pPr>
             <w:r>
-              <w:t xml:space="preserve">&lt; .001</w:t>
-            </w:r>
-          </w:p>
-        </w:tc>
-        <w:tc>
-          <w:p>
-            <w:pPr>
-              <w:pStyle w:val="Compact"/>
-              <w:jc w:val="left"/>
-            </w:pPr>
-            <w:r>
-              <w:t xml:space="preserve">NA</w:t>
-            </w:r>
+              <w:t xml:space="preserve">0.0215906483375469</w:t>
+            </w:r>
+          </w:p>
+        </w:tc>
+        <w:tc>
+          <w:p>
+            <w:pPr>
+              <w:pStyle w:val="Compact"/>
+            </w:pPr>
           </w:p>
         </w:tc>
       </w:tr>
@@ -4736,44 +4810,35 @@
           <w:p>
             <w:pPr>
               <w:pStyle w:val="Compact"/>
-              <w:jc w:val="right"/>
-            </w:pPr>
-            <w:r>
-              <w:t xml:space="preserve">NA</w:t>
-            </w:r>
-          </w:p>
-        </w:tc>
-        <w:tc>
-          <w:p>
-            <w:pPr>
-              <w:pStyle w:val="Compact"/>
-              <w:jc w:val="right"/>
-            </w:pPr>
-            <w:r>
-              <w:t xml:space="preserve">NA</w:t>
-            </w:r>
-          </w:p>
-        </w:tc>
-        <w:tc>
-          <w:p>
-            <w:pPr>
-              <w:pStyle w:val="Compact"/>
-              <w:jc w:val="right"/>
-            </w:pPr>
-            <w:r>
-              <w:t xml:space="preserve">NA</w:t>
-            </w:r>
-          </w:p>
-        </w:tc>
-        <w:tc>
-          <w:p>
-            <w:pPr>
-              <w:pStyle w:val="Compact"/>
-              <w:jc w:val="right"/>
-            </w:pPr>
-            <w:r>
-              <w:t xml:space="preserve">NA</w:t>
-            </w:r>
+            </w:pPr>
+          </w:p>
+        </w:tc>
+        <w:tc>
+          <w:p>
+            <w:pPr>
+              <w:pStyle w:val="Compact"/>
+            </w:pPr>
+          </w:p>
+        </w:tc>
+        <w:tc>
+          <w:p>
+            <w:pPr>
+              <w:pStyle w:val="Compact"/>
+            </w:pPr>
+          </w:p>
+        </w:tc>
+        <w:tc>
+          <w:p>
+            <w:pPr>
+              <w:pStyle w:val="Compact"/>
+            </w:pPr>
+          </w:p>
+        </w:tc>
+        <w:tc>
+          <w:p>
+            <w:pPr>
+              <w:pStyle w:val="Compact"/>
+            </w:pPr>
           </w:p>
         </w:tc>
         <w:tc>
@@ -4783,18 +4848,7 @@
               <w:jc w:val="left"/>
             </w:pPr>
             <w:r>
-              <w:t xml:space="preserve">NA</w:t>
-            </w:r>
-          </w:p>
-        </w:tc>
-        <w:tc>
-          <w:p>
-            <w:pPr>
-              <w:pStyle w:val="Compact"/>
-              <w:jc w:val="left"/>
-            </w:pPr>
-            <w:r>
-              <w:t xml:space="preserve">Journal variance = 0.007, n = 5</w:t>
+              <w:t xml:space="preserve">Journal variance = 0.038, n = 5</w:t>
             </w:r>
           </w:p>
         </w:tc>
@@ -4804,44 +4858,35 @@
           <w:p>
             <w:pPr>
               <w:pStyle w:val="Compact"/>
-              <w:jc w:val="right"/>
-            </w:pPr>
-            <w:r>
-              <w:t xml:space="preserve">NA</w:t>
-            </w:r>
-          </w:p>
-        </w:tc>
-        <w:tc>
-          <w:p>
-            <w:pPr>
-              <w:pStyle w:val="Compact"/>
-              <w:jc w:val="right"/>
-            </w:pPr>
-            <w:r>
-              <w:t xml:space="preserve">NA</w:t>
-            </w:r>
-          </w:p>
-        </w:tc>
-        <w:tc>
-          <w:p>
-            <w:pPr>
-              <w:pStyle w:val="Compact"/>
-              <w:jc w:val="right"/>
-            </w:pPr>
-            <w:r>
-              <w:t xml:space="preserve">NA</w:t>
-            </w:r>
-          </w:p>
-        </w:tc>
-        <w:tc>
-          <w:p>
-            <w:pPr>
-              <w:pStyle w:val="Compact"/>
-              <w:jc w:val="right"/>
-            </w:pPr>
-            <w:r>
-              <w:t xml:space="preserve">NA</w:t>
-            </w:r>
+            </w:pPr>
+          </w:p>
+        </w:tc>
+        <w:tc>
+          <w:p>
+            <w:pPr>
+              <w:pStyle w:val="Compact"/>
+            </w:pPr>
+          </w:p>
+        </w:tc>
+        <w:tc>
+          <w:p>
+            <w:pPr>
+              <w:pStyle w:val="Compact"/>
+            </w:pPr>
+          </w:p>
+        </w:tc>
+        <w:tc>
+          <w:p>
+            <w:pPr>
+              <w:pStyle w:val="Compact"/>
+            </w:pPr>
+          </w:p>
+        </w:tc>
+        <w:tc>
+          <w:p>
+            <w:pPr>
+              <w:pStyle w:val="Compact"/>
+            </w:pPr>
           </w:p>
         </w:tc>
         <w:tc>
@@ -4851,18 +4896,7 @@
               <w:jc w:val="left"/>
             </w:pPr>
             <w:r>
-              <w:t xml:space="preserve">NA</w:t>
-            </w:r>
-          </w:p>
-        </w:tc>
-        <w:tc>
-          <w:p>
-            <w:pPr>
-              <w:pStyle w:val="Compact"/>
-              <w:jc w:val="left"/>
-            </w:pPr>
-            <w:r>
-              <w:t xml:space="preserve">Article variance = 0.138, n = 9472</w:t>
+              <w:t xml:space="preserve">Article variance = 0.259, n = 9472</w:t>
             </w:r>
           </w:p>
         </w:tc>
@@ -4872,44 +4906,35 @@
           <w:p>
             <w:pPr>
               <w:pStyle w:val="Compact"/>
-              <w:jc w:val="right"/>
-            </w:pPr>
-            <w:r>
-              <w:t xml:space="preserve">NA</w:t>
-            </w:r>
-          </w:p>
-        </w:tc>
-        <w:tc>
-          <w:p>
-            <w:pPr>
-              <w:pStyle w:val="Compact"/>
-              <w:jc w:val="right"/>
-            </w:pPr>
-            <w:r>
-              <w:t xml:space="preserve">NA</w:t>
-            </w:r>
-          </w:p>
-        </w:tc>
-        <w:tc>
-          <w:p>
-            <w:pPr>
-              <w:pStyle w:val="Compact"/>
-              <w:jc w:val="right"/>
-            </w:pPr>
-            <w:r>
-              <w:t xml:space="preserve">NA</w:t>
-            </w:r>
-          </w:p>
-        </w:tc>
-        <w:tc>
-          <w:p>
-            <w:pPr>
-              <w:pStyle w:val="Compact"/>
-              <w:jc w:val="right"/>
-            </w:pPr>
-            <w:r>
-              <w:t xml:space="preserve">NA</w:t>
-            </w:r>
+            </w:pPr>
+          </w:p>
+        </w:tc>
+        <w:tc>
+          <w:p>
+            <w:pPr>
+              <w:pStyle w:val="Compact"/>
+            </w:pPr>
+          </w:p>
+        </w:tc>
+        <w:tc>
+          <w:p>
+            <w:pPr>
+              <w:pStyle w:val="Compact"/>
+            </w:pPr>
+          </w:p>
+        </w:tc>
+        <w:tc>
+          <w:p>
+            <w:pPr>
+              <w:pStyle w:val="Compact"/>
+            </w:pPr>
+          </w:p>
+        </w:tc>
+        <w:tc>
+          <w:p>
+            <w:pPr>
+              <w:pStyle w:val="Compact"/>
+            </w:pPr>
           </w:p>
         </w:tc>
         <w:tc>
@@ -4919,18 +4944,7 @@
               <w:jc w:val="left"/>
             </w:pPr>
             <w:r>
-              <w:t xml:space="preserve">NA</w:t>
-            </w:r>
-          </w:p>
-        </w:tc>
-        <w:tc>
-          <w:p>
-            <w:pPr>
-              <w:pStyle w:val="Compact"/>
-              <w:jc w:val="left"/>
-            </w:pPr>
-            <w:r>
-              <w:t xml:space="preserve">QE(9471) = 190471.31, p &lt; .001</w:t>
+              <w:t xml:space="preserve">QE(9471) = 306395.25, p &lt; .001</w:t>
             </w:r>
           </w:p>
         </w:tc>
@@ -4938,39 +4952,49 @@
     </w:tbl>
     <w:p>
       <w:pPr>
-        <w:pStyle w:val="BodyText"/>
-      </w:pPr>
-      <w:r>
-        <w:t xml:space="preserve">Including only the largest effect reported in APA style in each paper leads to a different story, a predicted yearly</w:t>
+        <w:pStyle w:val="Heading3"/>
+      </w:pPr>
+      <w:bookmarkStart w:id="37" w:name="discussion"/>
+      <w:bookmarkEnd w:id="37"/>
+      <w:r>
+        <w:t xml:space="preserve">Discussion</w:t>
+      </w:r>
+    </w:p>
+    <w:p>
+      <w:pPr>
+        <w:pStyle w:val="FirstParagraph"/>
+      </w:pPr>
+      <w:r>
+        <w:t xml:space="preserve">Overall, there was a small decrease in the mean effect sizes seen across the examined time period; going from a mean reported effect of r = 0.403 between 1985 - 1990, to a mean reported effect size of 0.335 in last five years included in this dataset, 2009 - 2013. The results of the random effects meta-regression accounting for random effects nested within articles and journals supports this idea, showing an estimated yearly decrease in effect sizes of -0.004 (95% CI [-0.005, -0.004]) in</w:t>
       </w:r>
       <w:r>
         <w:t xml:space="preserve"> </w:t>
       </w:r>
       <m:oMath>
+        <m:r>
+          <m:t>F</m:t>
+        </m:r>
+        <m:r>
+          <m:t>i</m:t>
+        </m:r>
+        <m:r>
+          <m:t>s</m:t>
+        </m:r>
+        <m:r>
+          <m:t>h</m:t>
+        </m:r>
+        <m:r>
+          <m:t>e</m:t>
+        </m:r>
         <m:sSub>
           <m:e>
             <m:r>
-              <m:t>Z</m:t>
+              <m:t>r</m:t>
             </m:r>
           </m:e>
           <m:sub>
             <m:r>
-              <m:t>f</m:t>
-            </m:r>
-            <m:r>
-              <m:t>i</m:t>
-            </m:r>
-            <m:r>
-              <m:t>s</m:t>
-            </m:r>
-            <m:r>
-              <m:t>h</m:t>
-            </m:r>
-            <m:r>
-              <m:t>e</m:t>
-            </m:r>
-            <m:r>
-              <m:t>r</m:t>
+              <m:t>z</m:t>
             </m:r>
           </m:sub>
         </m:sSub>
@@ -4979,600 +5003,7 @@
         <w:t xml:space="preserve"> </w:t>
       </w:r>
       <w:r>
-        <w:t xml:space="preserve">increase of 0.002 (95% CI [0, 0.003]), equivalent to a correlation coefficent change of 0.002, 95% CI [0, 0.003], or an increase in estimated mean correlation coefficients between 1985 and 2010 of r = 0.021. Again, the estimated</w:t>
-      </w:r>
-      <w:r>
-        <w:t xml:space="preserve"> </w:t>
-      </w:r>
-      <m:oMath>
-        <m:sSup>
-          <m:e>
-            <m:r>
-              <m:t>I</m:t>
-            </m:r>
-          </m:e>
-          <m:sup>
-            <m:r>
-              <m:t>2</m:t>
-            </m:r>
-          </m:sup>
-        </m:sSup>
-      </m:oMath>
-      <w:r>
-        <w:t xml:space="preserve"> </w:t>
-      </w:r>
-      <w:r>
-        <w:t xml:space="preserve">value (97.905) is functionally identical to those of the dataset including all data. Again, more variance is again attributable to the article level than to the journal level (</w:t>
-      </w:r>
-      <m:oMath>
-        <m:sSubSup>
-          <m:e>
-            <m:r>
-              <m:t>σ</m:t>
-            </m:r>
-          </m:e>
-          <m:sub>
-            <m:r>
-              <m:t>a</m:t>
-            </m:r>
-            <m:r>
-              <m:t>r</m:t>
-            </m:r>
-            <m:r>
-              <m:t>t</m:t>
-            </m:r>
-            <m:r>
-              <m:t>i</m:t>
-            </m:r>
-            <m:r>
-              <m:t>c</m:t>
-            </m:r>
-            <m:r>
-              <m:t>l</m:t>
-            </m:r>
-            <m:r>
-              <m:t>e</m:t>
-            </m:r>
-          </m:sub>
-          <m:sup>
-            <m:r>
-              <m:t>2</m:t>
-            </m:r>
-          </m:sup>
-        </m:sSubSup>
-      </m:oMath>
-      <w:r>
-        <w:t xml:space="preserve"> </w:t>
-      </w:r>
-      <w:r>
-        <w:t xml:space="preserve">= 0.259, compared to</w:t>
-      </w:r>
-      <w:r>
-        <w:t xml:space="preserve"> </w:t>
-      </w:r>
-      <m:oMath>
-        <m:sSubSup>
-          <m:e>
-            <m:r>
-              <m:t>σ</m:t>
-            </m:r>
-          </m:e>
-          <m:sub>
-            <m:r>
-              <m:t>j</m:t>
-            </m:r>
-            <m:r>
-              <m:t>o</m:t>
-            </m:r>
-            <m:r>
-              <m:t>u</m:t>
-            </m:r>
-            <m:r>
-              <m:t>r</m:t>
-            </m:r>
-            <m:r>
-              <m:t>n</m:t>
-            </m:r>
-            <m:r>
-              <m:t>a</m:t>
-            </m:r>
-            <m:r>
-              <m:t>l</m:t>
-            </m:r>
-          </m:sub>
-          <m:sup>
-            <m:r>
-              <m:t>2</m:t>
-            </m:r>
-          </m:sup>
-        </m:sSubSup>
-      </m:oMath>
-      <w:r>
-        <w:t xml:space="preserve"> </w:t>
-      </w:r>
-      <w:r>
-        <w:t xml:space="preserve">= 0.038) leading to a low intraclass correlation (ICC) for the journal of 0.127.</w:t>
-      </w:r>
-    </w:p>
-    <w:p>
-      <w:pPr>
-        <w:pStyle w:val="BodyText"/>
-      </w:pPr>
-      <w:r>
-        <w:t xml:space="preserve">Table [nice MLME sum datMetaLargest].</w:t>
-      </w:r>
-    </w:p>
-    <w:tbl>
-      <w:tblPr>
-        <w:tblStyle w:val="TableNormal"/>
-        <w:tblW w:type="pct" w:w="0.0"/>
-        <w:tblLook w:firstRow="1"/>
-      </w:tblPr>
-      <w:tblGrid/>
-      <w:tr>
-        <w:trPr>
-          <w:cnfStyle w:firstRow="1"/>
-        </w:trPr>
-        <w:tc>
-          <w:tcPr>
-            <w:tcBorders>
-              <w:bottom w:val="single"/>
-            </w:tcBorders>
-            <w:vAlign w:val="bottom"/>
-          </w:tcPr>
-          <w:p>
-            <w:pPr>
-              <w:pStyle w:val="Compact"/>
-              <w:jc w:val="right"/>
-            </w:pPr>
-            <w:r>
-              <w:t xml:space="preserve">Estimate</w:t>
-            </w:r>
-          </w:p>
-        </w:tc>
-        <w:tc>
-          <w:tcPr>
-            <w:tcBorders>
-              <w:bottom w:val="single"/>
-            </w:tcBorders>
-            <w:vAlign w:val="bottom"/>
-          </w:tcPr>
-          <w:p>
-            <w:pPr>
-              <w:pStyle w:val="Compact"/>
-              <w:jc w:val="right"/>
-            </w:pPr>
-            <w:r>
-              <w:t xml:space="preserve">95% CI LB</w:t>
-            </w:r>
-          </w:p>
-        </w:tc>
-        <w:tc>
-          <w:tcPr>
-            <w:tcBorders>
-              <w:bottom w:val="single"/>
-            </w:tcBorders>
-            <w:vAlign w:val="bottom"/>
-          </w:tcPr>
-          <w:p>
-            <w:pPr>
-              <w:pStyle w:val="Compact"/>
-              <w:jc w:val="right"/>
-            </w:pPr>
-            <w:r>
-              <w:t xml:space="preserve">95% CI UB</w:t>
-            </w:r>
-          </w:p>
-        </w:tc>
-        <w:tc>
-          <w:tcPr>
-            <w:tcBorders>
-              <w:bottom w:val="single"/>
-            </w:tcBorders>
-            <w:vAlign w:val="bottom"/>
-          </w:tcPr>
-          <w:p>
-            <w:pPr>
-              <w:pStyle w:val="Compact"/>
-              <w:jc w:val="right"/>
-            </w:pPr>
-            <w:r>
-              <w:t xml:space="preserve">SE</w:t>
-            </w:r>
-          </w:p>
-        </w:tc>
-        <w:tc>
-          <w:tcPr>
-            <w:tcBorders>
-              <w:bottom w:val="single"/>
-            </w:tcBorders>
-            <w:vAlign w:val="bottom"/>
-          </w:tcPr>
-          <w:p>
-            <w:pPr>
-              <w:pStyle w:val="Compact"/>
-              <w:jc w:val="left"/>
-            </w:pPr>
-            <w:r>
-              <w:t xml:space="preserve">p</w:t>
-            </w:r>
-          </w:p>
-        </w:tc>
-        <w:tc>
-          <w:tcPr>
-            <w:tcBorders>
-              <w:bottom w:val="single"/>
-            </w:tcBorders>
-            <w:vAlign w:val="bottom"/>
-          </w:tcPr>
-          <w:p>
-            <w:pPr>
-              <w:pStyle w:val="Compact"/>
-              <w:jc w:val="left"/>
-            </w:pPr>
-            <w:r>
-              <w:t xml:space="preserve">Random effects</w:t>
-            </w:r>
-          </w:p>
-        </w:tc>
-      </w:tr>
-      <w:tr>
-        <w:tc>
-          <w:p>
-            <w:pPr>
-              <w:pStyle w:val="Compact"/>
-              <w:jc w:val="right"/>
-            </w:pPr>
-            <w:r>
-              <w:t xml:space="preserve">0.815</w:t>
-            </w:r>
-          </w:p>
-        </w:tc>
-        <w:tc>
-          <w:p>
-            <w:pPr>
-              <w:pStyle w:val="Compact"/>
-              <w:jc w:val="right"/>
-            </w:pPr>
-            <w:r>
-              <w:t xml:space="preserve">0.645</w:t>
-            </w:r>
-          </w:p>
-        </w:tc>
-        <w:tc>
-          <w:p>
-            <w:pPr>
-              <w:pStyle w:val="Compact"/>
-              <w:jc w:val="right"/>
-            </w:pPr>
-            <w:r>
-              <w:t xml:space="preserve">0.986</w:t>
-            </w:r>
-          </w:p>
-        </w:tc>
-        <w:tc>
-          <w:p>
-            <w:pPr>
-              <w:pStyle w:val="Compact"/>
-              <w:jc w:val="right"/>
-            </w:pPr>
-            <w:r>
-              <w:t xml:space="preserve">0.087</w:t>
-            </w:r>
-          </w:p>
-        </w:tc>
-        <w:tc>
-          <w:p>
-            <w:pPr>
-              <w:pStyle w:val="Compact"/>
-              <w:jc w:val="left"/>
-            </w:pPr>
-            <w:r>
-              <w:t xml:space="preserve">&lt; .001</w:t>
-            </w:r>
-          </w:p>
-        </w:tc>
-        <w:tc>
-          <w:p>
-            <w:pPr>
-              <w:pStyle w:val="Compact"/>
-              <w:jc w:val="left"/>
-            </w:pPr>
-            <w:r>
-              <w:t xml:space="preserve">NA</w:t>
-            </w:r>
-          </w:p>
-        </w:tc>
-      </w:tr>
-      <w:tr>
-        <w:tc>
-          <w:p>
-            <w:pPr>
-              <w:pStyle w:val="Compact"/>
-              <w:jc w:val="right"/>
-            </w:pPr>
-            <w:r>
-              <w:t xml:space="preserve">0.002</w:t>
-            </w:r>
-          </w:p>
-        </w:tc>
-        <w:tc>
-          <w:p>
-            <w:pPr>
-              <w:pStyle w:val="Compact"/>
-              <w:jc w:val="right"/>
-            </w:pPr>
-            <w:r>
-              <w:t xml:space="preserve">0.000</w:t>
-            </w:r>
-          </w:p>
-        </w:tc>
-        <w:tc>
-          <w:p>
-            <w:pPr>
-              <w:pStyle w:val="Compact"/>
-              <w:jc w:val="right"/>
-            </w:pPr>
-            <w:r>
-              <w:t xml:space="preserve">0.003</w:t>
-            </w:r>
-          </w:p>
-        </w:tc>
-        <w:tc>
-          <w:p>
-            <w:pPr>
-              <w:pStyle w:val="Compact"/>
-              <w:jc w:val="right"/>
-            </w:pPr>
-            <w:r>
-              <w:t xml:space="preserve">0.001</w:t>
-            </w:r>
-          </w:p>
-        </w:tc>
-        <w:tc>
-          <w:p>
-            <w:pPr>
-              <w:pStyle w:val="Compact"/>
-              <w:jc w:val="left"/>
-            </w:pPr>
-            <w:r>
-              <w:t xml:space="preserve">0.0215906483375469</w:t>
-            </w:r>
-          </w:p>
-        </w:tc>
-        <w:tc>
-          <w:p>
-            <w:pPr>
-              <w:pStyle w:val="Compact"/>
-              <w:jc w:val="left"/>
-            </w:pPr>
-            <w:r>
-              <w:t xml:space="preserve">NA</w:t>
-            </w:r>
-          </w:p>
-        </w:tc>
-      </w:tr>
-      <w:tr>
-        <w:tc>
-          <w:p>
-            <w:pPr>
-              <w:pStyle w:val="Compact"/>
-              <w:jc w:val="right"/>
-            </w:pPr>
-            <w:r>
-              <w:t xml:space="preserve">NA</w:t>
-            </w:r>
-          </w:p>
-        </w:tc>
-        <w:tc>
-          <w:p>
-            <w:pPr>
-              <w:pStyle w:val="Compact"/>
-              <w:jc w:val="right"/>
-            </w:pPr>
-            <w:r>
-              <w:t xml:space="preserve">NA</w:t>
-            </w:r>
-          </w:p>
-        </w:tc>
-        <w:tc>
-          <w:p>
-            <w:pPr>
-              <w:pStyle w:val="Compact"/>
-              <w:jc w:val="right"/>
-            </w:pPr>
-            <w:r>
-              <w:t xml:space="preserve">NA</w:t>
-            </w:r>
-          </w:p>
-        </w:tc>
-        <w:tc>
-          <w:p>
-            <w:pPr>
-              <w:pStyle w:val="Compact"/>
-              <w:jc w:val="right"/>
-            </w:pPr>
-            <w:r>
-              <w:t xml:space="preserve">NA</w:t>
-            </w:r>
-          </w:p>
-        </w:tc>
-        <w:tc>
-          <w:p>
-            <w:pPr>
-              <w:pStyle w:val="Compact"/>
-              <w:jc w:val="left"/>
-            </w:pPr>
-            <w:r>
-              <w:t xml:space="preserve">NA</w:t>
-            </w:r>
-          </w:p>
-        </w:tc>
-        <w:tc>
-          <w:p>
-            <w:pPr>
-              <w:pStyle w:val="Compact"/>
-              <w:jc w:val="left"/>
-            </w:pPr>
-            <w:r>
-              <w:t xml:space="preserve">Journal variance = 0.038, n = 5</w:t>
-            </w:r>
-          </w:p>
-        </w:tc>
-      </w:tr>
-      <w:tr>
-        <w:tc>
-          <w:p>
-            <w:pPr>
-              <w:pStyle w:val="Compact"/>
-              <w:jc w:val="right"/>
-            </w:pPr>
-            <w:r>
-              <w:t xml:space="preserve">NA</w:t>
-            </w:r>
-          </w:p>
-        </w:tc>
-        <w:tc>
-          <w:p>
-            <w:pPr>
-              <w:pStyle w:val="Compact"/>
-              <w:jc w:val="right"/>
-            </w:pPr>
-            <w:r>
-              <w:t xml:space="preserve">NA</w:t>
-            </w:r>
-          </w:p>
-        </w:tc>
-        <w:tc>
-          <w:p>
-            <w:pPr>
-              <w:pStyle w:val="Compact"/>
-              <w:jc w:val="right"/>
-            </w:pPr>
-            <w:r>
-              <w:t xml:space="preserve">NA</w:t>
-            </w:r>
-          </w:p>
-        </w:tc>
-        <w:tc>
-          <w:p>
-            <w:pPr>
-              <w:pStyle w:val="Compact"/>
-              <w:jc w:val="right"/>
-            </w:pPr>
-            <w:r>
-              <w:t xml:space="preserve">NA</w:t>
-            </w:r>
-          </w:p>
-        </w:tc>
-        <w:tc>
-          <w:p>
-            <w:pPr>
-              <w:pStyle w:val="Compact"/>
-              <w:jc w:val="left"/>
-            </w:pPr>
-            <w:r>
-              <w:t xml:space="preserve">NA</w:t>
-            </w:r>
-          </w:p>
-        </w:tc>
-        <w:tc>
-          <w:p>
-            <w:pPr>
-              <w:pStyle w:val="Compact"/>
-              <w:jc w:val="left"/>
-            </w:pPr>
-            <w:r>
-              <w:t xml:space="preserve">Article variance = 0.259, n = 9472</w:t>
-            </w:r>
-          </w:p>
-        </w:tc>
-      </w:tr>
-      <w:tr>
-        <w:tc>
-          <w:p>
-            <w:pPr>
-              <w:pStyle w:val="Compact"/>
-              <w:jc w:val="right"/>
-            </w:pPr>
-            <w:r>
-              <w:t xml:space="preserve">NA</w:t>
-            </w:r>
-          </w:p>
-        </w:tc>
-        <w:tc>
-          <w:p>
-            <w:pPr>
-              <w:pStyle w:val="Compact"/>
-              <w:jc w:val="right"/>
-            </w:pPr>
-            <w:r>
-              <w:t xml:space="preserve">NA</w:t>
-            </w:r>
-          </w:p>
-        </w:tc>
-        <w:tc>
-          <w:p>
-            <w:pPr>
-              <w:pStyle w:val="Compact"/>
-              <w:jc w:val="right"/>
-            </w:pPr>
-            <w:r>
-              <w:t xml:space="preserve">NA</w:t>
-            </w:r>
-          </w:p>
-        </w:tc>
-        <w:tc>
-          <w:p>
-            <w:pPr>
-              <w:pStyle w:val="Compact"/>
-              <w:jc w:val="right"/>
-            </w:pPr>
-            <w:r>
-              <w:t xml:space="preserve">NA</w:t>
-            </w:r>
-          </w:p>
-        </w:tc>
-        <w:tc>
-          <w:p>
-            <w:pPr>
-              <w:pStyle w:val="Compact"/>
-              <w:jc w:val="left"/>
-            </w:pPr>
-            <w:r>
-              <w:t xml:space="preserve">NA</w:t>
-            </w:r>
-          </w:p>
-        </w:tc>
-        <w:tc>
-          <w:p>
-            <w:pPr>
-              <w:pStyle w:val="Compact"/>
-              <w:jc w:val="left"/>
-            </w:pPr>
-            <w:r>
-              <w:t xml:space="preserve">QE(9471) = 306395.25, p &lt; .001</w:t>
-            </w:r>
-          </w:p>
-        </w:tc>
-      </w:tr>
-    </w:tbl>
-    <w:p>
-      <w:pPr>
-        <w:pStyle w:val="Heading3"/>
-      </w:pPr>
-      <w:bookmarkStart w:id="36" w:name="discussion"/>
-      <w:bookmarkEnd w:id="36"/>
-      <w:r>
-        <w:t xml:space="preserve">Discussion</w:t>
-      </w:r>
-    </w:p>
-    <w:p>
-      <w:pPr>
-        <w:pStyle w:val="FirstParagraph"/>
-      </w:pPr>
-      <w:r>
-        <w:t xml:space="preserve">Overall, there was a small decrease in the mean effect sizes seen across the time period from a mean reported effect of r = 0.356 between 1985 - 1990, to a mean reported effect size of 0.318 in last five years included in this dataset, from 2009 to 2013. The formal modeling of this dataset, accounting for random effects nested within articles and journals supports this idea, showing an estiamted yearly decrease in effect sizes of 0.004 (95% CI [-0.006, -0.003]) in</w:t>
+        <w:t xml:space="preserve">units. This corresponds to an estimated correlation coefficient decrease of -0.10 in the estimated average effect size from 1985 to 2013. Looking just at the first reported statistical test in each article as a proxy for the main result of each paper, there is also a decrease in the average effect sizes reported over time, going from an average correlation of 0.44 between 1985 - 1990, to a mean reported correlation of 0.371 from 2009 to 2013. According to the results of the meta-regression including only the first APA reported result in each paper, there is an estimated yearly decrease of 0.003 (95% CI [-0.004, -0.002]) in</w:t>
       </w:r>
       <w:r>
         <w:t xml:space="preserve"> </w:t>
@@ -5610,7 +5041,15 @@
         <w:t xml:space="preserve"> </w:t>
       </w:r>
       <w:r>
-        <w:t xml:space="preserve">units (almost identical to correlation coefficent units when below .4). Looking just at the first reported statistical test in each article as a proxy for the main result of each paper, there is also a decrease in the average effect sizes reported over time. There was an average correlation of 0.44 between 1985 - 1990, to a mean reported correlation of 0.371 from 2009 to 2013, and an estimated decrease per year according to the above multilevel meta-regression results of 0.003 (95% CI [-0.004, -0.002]) in</w:t>
+        <w:t xml:space="preserve">units. Over the 28 year time period included in this database, this represents an estimated decrease of -0.07in correlation coefficient terms. While the estimated amount of change year-to-year is not large by any means, but the cumulative effect over time is noticeable, and these results suggest that the body of literature saying that statistical power has been consistently low over time in psychology may in fact be optimistic (e.g., {Sedlmeier, 1989 #500;Szucs, 2017 #25}. If effect sizes have in fact decreased, the average power of psychological research will likely have also decreased slightly.</w:t>
+      </w:r>
+    </w:p>
+    <w:p>
+      <w:pPr>
+        <w:pStyle w:val="BodyText"/>
+      </w:pPr>
+      <w:r>
+        <w:t xml:space="preserve">However, looking only at the largest reported effect in each paper, this trend is no longer apparent. There was an average correlation of 0.598 in 1985 - 1990, compared to a mean of 0.593 in 2009 - 2013, a slight increase in the size of the largest reported effect in each paper. Results from multilevel meta-regression show an estimated yearly increase of 0.002 (95% CI [0, 0.003]) [lowerCI=.0002!!!] in</w:t>
       </w:r>
       <w:r>
         <w:t xml:space="preserve"> </w:t>
@@ -5648,7 +5087,25 @@
         <w:t xml:space="preserve"> </w:t>
       </w:r>
       <w:r>
-        <w:t xml:space="preserve">units. The estimated amount of change year-to-year is not large by any means, but may represent a meaningful decrease in the types of effects that are being studied in psychological research, especially when considering the relativly small timespan included in this analysis.</w:t>
+        <w:t xml:space="preserve">units, or alternatively an estimated increase of r = 0.023 between 1985 and 2013. There are several possible explanations for this result. Firstly, this results could accurately demonstrate that the average size of the focal effects under study in psychological research is increasing slightly over time. Alternatively, this effect could be driven in part by the increasing number of statistical tests reported per article during this period of time(see figure Figure [n tests]). Assuming that all performed tests are reported or at least that the largest observed test result is reported, if more analyses are being performed over time (and assuming that the tests performed are at least somewhat independent), selecting the largest reported effect out of each article should show an increased average effect size on the basis of sampling variability alone. In any case, the estimated change over time is so small as to be practically dismissible, with an estimated increase of just r = 0.023 over the 28 years of studies included in this analysis.</w:t>
+      </w:r>
+    </w:p>
+    <w:p>
+      <w:pPr>
+        <w:pStyle w:val="Heading4"/>
+      </w:pPr>
+      <w:bookmarkStart w:id="38" w:name="limitations-and-conclusions"/>
+      <w:bookmarkEnd w:id="38"/>
+      <w:r>
+        <w:t xml:space="preserve">Limitations and conclusions</w:t>
+      </w:r>
+    </w:p>
+    <w:p>
+      <w:pPr>
+        <w:pStyle w:val="FirstParagraph"/>
+      </w:pPr>
+      <w:r>
+        <w:t xml:space="preserve">It should be noted that the sample is limited to articles published in 5 APA journals in a limited time period (1985 - 2013) and the results may not generalize outside of this population. Secondly, the method used to collect effect sizes from the literature, using regular expressions to extract statistical tests has its limitations. This method only captures statistical tests results reported in-text (i.e., not in tables) in APA style, and the observed effects could be driven by changes in reporting practices. Thirdly, it was not feasible to manually identify the main or focal analysis of each paper in a dataset this large, and the methods used in this paper are approximations (evidenced by the fact that the results of these two analyses point in different directions).</w:t>
       </w:r>
     </w:p>
     <w:p>
@@ -5656,45 +5113,7 @@
         <w:pStyle w:val="BodyText"/>
       </w:pPr>
       <w:r>
-        <w:t xml:space="preserve">However, looking only at the largest reported effect in each paper, this trend is no longer apparent. There was an average correlation of 0.598 between 1985 - 1990, compared to a mean of 0.593 2009 - 2013, a slight increase in the size of the largest reported effect in each paper. Results from multilevel meta-regression show an estiamted yearly increase of 0.002 (95% CI [0, 0.003]) in</w:t>
-      </w:r>
-      <w:r>
-        <w:t xml:space="preserve"> </w:t>
-      </w:r>
-      <m:oMath>
-        <m:r>
-          <m:t>F</m:t>
-        </m:r>
-        <m:r>
-          <m:t>i</m:t>
-        </m:r>
-        <m:r>
-          <m:t>s</m:t>
-        </m:r>
-        <m:r>
-          <m:t>h</m:t>
-        </m:r>
-        <m:r>
-          <m:t>e</m:t>
-        </m:r>
-        <m:sSub>
-          <m:e>
-            <m:r>
-              <m:t>r</m:t>
-            </m:r>
-          </m:e>
-          <m:sub>
-            <m:r>
-              <m:t>z</m:t>
-            </m:r>
-          </m:sub>
-        </m:sSub>
-      </m:oMath>
-      <w:r>
-        <w:t xml:space="preserve"> </w:t>
-      </w:r>
-      <w:r>
-        <w:t xml:space="preserve">units. There are several explanations for this result. This effect could be driven in part by a larger number of statistical tests being reported per article (see figure Figure [n tests]). Assuming that all performed tests are reported or at least that the largest observed test result is reported, if more analyses are being performed over time (and assuming that the tests performed are somewhat independent), selecting the largest reported effect out of each article should show an increased average effect size on the basis of sampling variability alone. This effect does not appear to be driven by a subset of statistical tests (see Figure [effectbystatLargest]).</w:t>
+        <w:t xml:space="preserve">It is also worth noting that in ANOVA designs or multiple regression where there is more than one factor or covariate included, the effect size conversion used leads to the exclusion of any non-focal variables’ variance. This means that a study which includes a variable as a covariate will lead to a larger observed effect size than a study which does not include the covariate, although the relationship between the focal variable and a given outcome measure remains constant {Olejnik, 2003 #933}. When the extracted effect sizes are based on F statistics, changes in the observed relationships over time could be caused by changing habits in the use of variables in regression or ANOVA designs. However, the trend over time appears to be consistent across different statistical tests (see Figure [effectByStat]), and for many purposes (e.g., power analysis) the effect size of interest is accurately represented by this value.</w:t>
       </w:r>
     </w:p>
     <w:p>
@@ -5702,15 +5121,7 @@
         <w:pStyle w:val="BodyText"/>
       </w:pPr>
       <w:r>
-        <w:t xml:space="preserve">Other possible reasons ???.</w:t>
-      </w:r>
-    </w:p>
-    <w:p>
-      <w:pPr>
-        <w:pStyle w:val="BodyText"/>
-      </w:pPr>
-      <w:r>
-        <w:t xml:space="preserve">In any case, the estimated change over time is so small as to be practically dismissible, with an estimated change from 1985 to 2010 of just r = 0.021, an effect small enough to be accounted for by changes in reporting or analysis practices.</w:t>
+        <w:t xml:space="preserve">Finally, given the effect of publication bias in psychological literature, it is unclear whether the results reported in journal articles are representative of the results that should be expected in planning an experiment {Fanelli, 2010 #222}{Rosenthal, 1979 #490}, and caution is advised before they are used for this purpose (e.g., using these results to estimate the average effect sizes that should be expected across psychology). The effect sizes reported here are likely to be inflated to some degree due to publication and reporting biases {Hedges, 1992 #161}. A recent re-analysis of all of the large scale replication studies (such as {Open Science Collaboration, 2015 #611}) suggests that the amount of effect size inflation seen in non-clinical behavioral science is approximately 19%, with a 95% highest probability density interval of 11% to 28% [cite publication bias paper].</w:t>
       </w:r>
     </w:p>
     <w:p>
@@ -5720,20 +5131,20 @@
       <w:r>
         <w:drawing>
           <wp:inline>
-            <wp:extent cx="4620126" cy="3696101"/>
+            <wp:extent cx="5334000" cy="2133600"/>
             <wp:effectExtent b="0" l="0" r="0" t="0"/>
             <wp:docPr descr="" title="" id="1" name="Picture"/>
             <a:graphic>
               <a:graphicData uri="http://schemas.openxmlformats.org/drawingml/2006/picture">
                 <pic:pic>
                   <pic:nvPicPr>
-                    <pic:cNvPr descr="HaveEffectSizesInPsychologyChangedOverTime_files/figure-docx/unnamed-chunk-3-1.png" id="0" name="Picture"/>
+                    <pic:cNvPr descr="HaveEffectSizesInPsychologyChangedOverTime_files/figure-docx/unnamed-chunk-5-1.png" id="0" name="Picture"/>
                     <pic:cNvPicPr>
                       <a:picLocks noChangeArrowheads="1" noChangeAspect="1"/>
                     </pic:cNvPicPr>
                   </pic:nvPicPr>
                   <pic:blipFill>
-                    <a:blip r:embed="rId37"/>
+                    <a:blip r:embed="rId39"/>
                     <a:stretch>
                       <a:fillRect/>
                     </a:stretch>
@@ -5741,7 +5152,7 @@
                   <pic:spPr bwMode="auto">
                     <a:xfrm>
                       <a:off x="0" y="0"/>
-                      <a:ext cx="4620126" cy="3696101"/>
+                      <a:ext cx="5334000" cy="2133600"/>
                     </a:xfrm>
                     <a:prstGeom prst="rect">
                       <a:avLst/>
@@ -5765,7 +5176,53 @@
         <w:pStyle w:val="BodyText"/>
       </w:pPr>
       <w:r>
-        <w:t xml:space="preserve">Figure [effectbystatLargest]</w:t>
+        <w:t xml:space="preserve">Figure [jitter] A jitter plot of the reported effect sizes in this dataset plotted over time, with an overlaid multilevel meta-regression plot (see Table [nice MLME sum datMeta] for model parameters, the plotted output has been converted to correlation coefficient units).</w:t>
+      </w:r>
+    </w:p>
+    <w:p>
+      <w:pPr>
+        <w:pStyle w:val="Heading4"/>
+      </w:pPr>
+      <w:bookmarkStart w:id="40" w:name="conclusion"/>
+      <w:bookmarkEnd w:id="40"/>
+      <w:r>
+        <w:t xml:space="preserve">Conclusion</w:t>
+      </w:r>
+    </w:p>
+    <w:p>
+      <w:pPr>
+        <w:pStyle w:val="FirstParagraph"/>
+      </w:pPr>
+      <w:r>
+        <w:t xml:space="preserve">This analysis suggests that there was a decrease in the average size of the effects reported in psychology research papers from 1985 to 2013. It also suggests that there was at most a negligible increase in the average size of focal effects from 1985 to 2013, although the direction of this change is uncertain. This result supports recent research suggesting that the average statistical power of psychology research has remained consistently low across time [meta-analysis], and highlights the need for researchers to consider the expected effect sizes of their reserach during the planning of their studies in order to avoid unknowingly performing underpowered or imprecise reserach.</w:t>
+      </w:r>
+    </w:p>
+    <w:p>
+      <w:pPr>
+        <w:pStyle w:val="Heading2"/>
+      </w:pPr>
+      <w:bookmarkStart w:id="41" w:name="appendix"/>
+      <w:bookmarkEnd w:id="41"/>
+      <w:r>
+        <w:t xml:space="preserve">Appendix</w:t>
+      </w:r>
+    </w:p>
+    <w:p>
+      <w:pPr>
+        <w:pStyle w:val="Heading3"/>
+      </w:pPr>
+      <w:bookmarkStart w:id="42" w:name="conversion"/>
+      <w:bookmarkEnd w:id="42"/>
+      <w:r>
+        <w:t xml:space="preserve">Conversion</w:t>
+      </w:r>
+    </w:p>
+    <w:p>
+      <w:pPr>
+        <w:pStyle w:val="FirstParagraph"/>
+      </w:pPr>
+      <w:r>
+        <w:t xml:space="preserve">All statistical tests extracted were transformed into correlation coefficients as follows, using the methods reported in {Open Science Collaboration, 2015 #611}.</w:t>
       </w:r>
     </w:p>
     <w:p>
@@ -5773,208 +5230,7 @@
         <w:pStyle w:val="BodyText"/>
       </w:pPr>
       <w:r>
-        <w:t xml:space="preserve">Limitaitons</w:t>
-      </w:r>
-    </w:p>
-    <w:p>
-      <w:pPr>
-        <w:pStyle w:val="BodyText"/>
-      </w:pPr>
-      <w:r>
-        <w:t xml:space="preserve">It should be noted that the sample is limited to articles publihsed in 5 APA journals in a limited time period (1985 - 2013). How broadly these findings generalise outside of this population is an open question. It is possilble that recent changes in the design, performance and reporting of experiments (pratices such as preregistration of analyses and and increasing focus on measurement issues) may influence the effect sizes reported in the psychological literature {Nelson, 2018 #750;Nosek, 2018 #887}. Secondly, the method used to collect effect sizes from the literature, using regular expressions to extract statistical tests reported in text in APA style has its limitiations. This method only captures statistical tests results reported in-text (i.e., not in tables) in APA style. If people’s reporting practices are influenced by the size of the effects, this could lead to biased estiamtes of the effect sizes.</w:t>
-      </w:r>
-    </w:p>
-    <w:p>
-      <w:pPr>
-        <w:pStyle w:val="BodyText"/>
-      </w:pPr>
-      <w:r>
-        <w:t xml:space="preserve">It is also worth noting that in ANOVA designs or multiple regression where there is more than one factor or covariate included, the effect size conversion necessarily leads to the exclusion of any non-focal variables’ variance. This means that a study which includes a variable as a covariate will lead to a larger observed effect size than a study which does not include the covariate, although the relationship between the the focal variable remains constant {Olejnik, 2003 #933}. When the extracted effect sizes are based on F statistics, changes in the observed relationships over time could be caused by changing habits in the use of variables in regression or ANOVA designs. However, the trend amoung different statistical tests results appears to be consistent across statistical tests (see Figure [effectByStat]), and for many purposes (e.g., power analysis) the effect size of interest is accurately represented by this value.</w:t>
-      </w:r>
-    </w:p>
-    <w:p>
-      <w:pPr>
-        <w:pStyle w:val="BodyText"/>
-      </w:pPr>
-      <w:r>
-        <w:t xml:space="preserve">Finally, given the effect of publication bias in psychological literature, it is unclear whether the results reported in journal articles are representative of the results that should be expected in planning an experiment {Fanelli, 2010 #222}{Rosenthal, 1979 #490}, and extreme caution is advised before they are used for this purpose. A recent re-analysis of all of the large scale replication studies (such as {Open Science Collaboration, 2015 #611}) suggests that the amount of effect size inflation seen in non-clinical behavioural science is approximately 19%, with a 95% highest probability density interval of 11% to 28% [cite publication bias paper].</w:t>
-      </w:r>
-    </w:p>
-    <w:p>
-      <w:pPr>
-        <w:pStyle w:val="BodyText"/>
-      </w:pPr>
-      <w:r>
-        <w:drawing>
-          <wp:inline>
-            <wp:extent cx="4620126" cy="3696101"/>
-            <wp:effectExtent b="0" l="0" r="0" t="0"/>
-            <wp:docPr descr="" title="" id="1" name="Picture"/>
-            <a:graphic>
-              <a:graphicData uri="http://schemas.openxmlformats.org/drawingml/2006/picture">
-                <pic:pic>
-                  <pic:nvPicPr>
-                    <pic:cNvPr descr="HaveEffectSizesInPsychologyChangedOverTime_files/figure-docx/plots-1.png" id="0" name="Picture"/>
-                    <pic:cNvPicPr>
-                      <a:picLocks noChangeArrowheads="1" noChangeAspect="1"/>
-                    </pic:cNvPicPr>
-                  </pic:nvPicPr>
-                  <pic:blipFill>
-                    <a:blip r:embed="rId38"/>
-                    <a:stretch>
-                      <a:fillRect/>
-                    </a:stretch>
-                  </pic:blipFill>
-                  <pic:spPr bwMode="auto">
-                    <a:xfrm>
-                      <a:off x="0" y="0"/>
-                      <a:ext cx="4620126" cy="3696101"/>
-                    </a:xfrm>
-                    <a:prstGeom prst="rect">
-                      <a:avLst/>
-                    </a:prstGeom>
-                    <a:noFill/>
-                    <a:ln w="9525">
-                      <a:noFill/>
-                      <a:headEnd/>
-                      <a:tailEnd/>
-                    </a:ln>
-                  </pic:spPr>
-                </pic:pic>
-              </a:graphicData>
-            </a:graphic>
-          </wp:inline>
-        </w:drawing>
-      </w:r>
-      <w:r>
-        <w:drawing>
-          <wp:inline>
-            <wp:extent cx="4620126" cy="3696101"/>
-            <wp:effectExtent b="0" l="0" r="0" t="0"/>
-            <wp:docPr descr="" title="" id="1" name="Picture"/>
-            <a:graphic>
-              <a:graphicData uri="http://schemas.openxmlformats.org/drawingml/2006/picture">
-                <pic:pic>
-                  <pic:nvPicPr>
-                    <pic:cNvPr descr="HaveEffectSizesInPsychologyChangedOverTime_files/figure-docx/plots-2.png" id="0" name="Picture"/>
-                    <pic:cNvPicPr>
-                      <a:picLocks noChangeArrowheads="1" noChangeAspect="1"/>
-                    </pic:cNvPicPr>
-                  </pic:nvPicPr>
-                  <pic:blipFill>
-                    <a:blip r:embed="rId39"/>
-                    <a:stretch>
-                      <a:fillRect/>
-                    </a:stretch>
-                  </pic:blipFill>
-                  <pic:spPr bwMode="auto">
-                    <a:xfrm>
-                      <a:off x="0" y="0"/>
-                      <a:ext cx="4620126" cy="3696101"/>
-                    </a:xfrm>
-                    <a:prstGeom prst="rect">
-                      <a:avLst/>
-                    </a:prstGeom>
-                    <a:noFill/>
-                    <a:ln w="9525">
-                      <a:noFill/>
-                      <a:headEnd/>
-                      <a:tailEnd/>
-                    </a:ln>
-                  </pic:spPr>
-                </pic:pic>
-              </a:graphicData>
-            </a:graphic>
-          </wp:inline>
-        </w:drawing>
-      </w:r>
-      <w:r>
-        <w:drawing>
-          <wp:inline>
-            <wp:extent cx="4620126" cy="3696101"/>
-            <wp:effectExtent b="0" l="0" r="0" t="0"/>
-            <wp:docPr descr="" title="" id="1" name="Picture"/>
-            <a:graphic>
-              <a:graphicData uri="http://schemas.openxmlformats.org/drawingml/2006/picture">
-                <pic:pic>
-                  <pic:nvPicPr>
-                    <pic:cNvPr descr="HaveEffectSizesInPsychologyChangedOverTime_files/figure-docx/plots-3.png" id="0" name="Picture"/>
-                    <pic:cNvPicPr>
-                      <a:picLocks noChangeArrowheads="1" noChangeAspect="1"/>
-                    </pic:cNvPicPr>
-                  </pic:nvPicPr>
-                  <pic:blipFill>
-                    <a:blip r:embed="rId40"/>
-                    <a:stretch>
-                      <a:fillRect/>
-                    </a:stretch>
-                  </pic:blipFill>
-                  <pic:spPr bwMode="auto">
-                    <a:xfrm>
-                      <a:off x="0" y="0"/>
-                      <a:ext cx="4620126" cy="3696101"/>
-                    </a:xfrm>
-                    <a:prstGeom prst="rect">
-                      <a:avLst/>
-                    </a:prstGeom>
-                    <a:noFill/>
-                    <a:ln w="9525">
-                      <a:noFill/>
-                      <a:headEnd/>
-                      <a:tailEnd/>
-                    </a:ln>
-                  </pic:spPr>
-                </pic:pic>
-              </a:graphicData>
-            </a:graphic>
-          </wp:inline>
-        </w:drawing>
-      </w:r>
-    </w:p>
-    <w:p>
-      <w:pPr>
-        <w:pStyle w:val="Heading3"/>
-      </w:pPr>
-      <w:bookmarkStart w:id="41" w:name="conclusion"/>
-      <w:bookmarkEnd w:id="41"/>
-      <w:r>
-        <w:t xml:space="preserve">Conclusion</w:t>
-      </w:r>
-    </w:p>
-    <w:p>
-      <w:pPr>
-        <w:pStyle w:val="FirstParagraph"/>
-      </w:pPr>
-      <w:r>
-        <w:t xml:space="preserve">Looking at the</w:t>
-      </w:r>
-    </w:p>
-    <w:p>
-      <w:pPr>
-        <w:pStyle w:val="Heading2"/>
-      </w:pPr>
-      <w:bookmarkStart w:id="42" w:name="appendix"/>
-      <w:bookmarkEnd w:id="42"/>
-      <w:r>
-        <w:t xml:space="preserve">Appendix</w:t>
-      </w:r>
-    </w:p>
-    <w:p>
-      <w:pPr>
-        <w:pStyle w:val="Heading3"/>
-      </w:pPr>
-      <w:bookmarkStart w:id="43" w:name="conversion"/>
-      <w:bookmarkEnd w:id="43"/>
-      <w:r>
-        <w:t xml:space="preserve">Conversion</w:t>
-      </w:r>
-    </w:p>
-    <w:p>
-      <w:pPr>
-        <w:pStyle w:val="FirstParagraph"/>
-      </w:pPr>
-      <w:r>
-        <w:t xml:space="preserve">All statistical tests extracted were transformed into correlation coefficents following the methods reported in {Open Science Collaboration, 2015 #611}. t statistics were converted using:</w:t>
+        <w:t xml:space="preserve">t statistics:</w:t>
       </w:r>
     </w:p>
     <w:p>
@@ -6160,11 +5416,13 @@
         <w:pStyle w:val="BodyText"/>
       </w:pPr>
       <w:r>
-        <w:t xml:space="preserve">F statistics were converted using:</w:t>
-      </w:r>
-      <w:r>
-        <w:t xml:space="preserve"> </w:t>
-      </w:r>
+        <w:t xml:space="preserve">F statistics:</w:t>
+      </w:r>
+    </w:p>
+    <w:p>
+      <w:pPr>
+        <w:pStyle w:val="BodyText"/>
+      </w:pPr>
       <m:oMath>
         <m:r>
           <m:t>r</m:t>
@@ -6328,7 +5586,7 @@
           </m:e>
         </m:rad>
         <m:r>
-          <m:t>*</m:t>
+          <m:t>×</m:t>
         </m:r>
         <m:rad>
           <m:radPr>
@@ -6461,11 +5719,13 @@
         <w:pStyle w:val="BodyText"/>
       </w:pPr>
       <w:r>
-        <w:t xml:space="preserve">And chi square statistics as</w:t>
-      </w:r>
-      <w:r>
-        <w:t xml:space="preserve"> </w:t>
-      </w:r>
+        <w:t xml:space="preserve">Chi square statistics:</w:t>
+      </w:r>
+    </w:p>
+    <w:p>
+      <w:pPr>
+        <w:pStyle w:val="BodyText"/>
+      </w:pPr>
       <m:oMath>
         <m:r>
           <m:t>r</m:t>
@@ -6533,14 +5793,108 @@
         <w:pStyle w:val="BodyText"/>
       </w:pPr>
       <w:r>
-        <w:t xml:space="preserve">All values were then transformed into fisher Z transformed correlation coefficents using:</w:t>
+        <w:t xml:space="preserve">Where</w:t>
       </w:r>
       <w:r>
         <w:t xml:space="preserve"> </w:t>
       </w:r>
       <m:oMath>
         <m:r>
+          <m:t>c</m:t>
+        </m:r>
+        <m:r>
+          <m:t>h</m:t>
+        </m:r>
+        <m:sSub>
+          <m:e>
+            <m:r>
+              <m:t>i</m:t>
+            </m:r>
+          </m:e>
+          <m:sub>
+            <m:r>
+              <m:t>o</m:t>
+            </m:r>
+            <m:r>
+              <m:t>b</m:t>
+            </m:r>
+            <m:r>
+              <m:t>s</m:t>
+            </m:r>
+          </m:sub>
+        </m:sSub>
+      </m:oMath>
+      <w:r>
+        <w:t xml:space="preserve"> </w:t>
+      </w:r>
+      <w:r>
+        <w:t xml:space="preserve">is the observed</w:t>
+      </w:r>
+      <w:r>
+        <w:t xml:space="preserve"> </w:t>
+      </w:r>
+      <m:oMath>
+        <m:r>
+          <m:t>c</m:t>
+        </m:r>
+        <m:r>
+          <m:t>h</m:t>
+        </m:r>
+        <m:sSup>
+          <m:e>
+            <m:r>
+              <m:t>i</m:t>
+            </m:r>
+          </m:e>
+          <m:sup>
+            <m:r>
+              <m:t>2</m:t>
+            </m:r>
+          </m:sup>
+        </m:sSup>
+      </m:oMath>
+      <w:r>
+        <w:t xml:space="preserve"> </w:t>
+      </w:r>
+      <w:r>
+        <w:t xml:space="preserve">statistic and</w:t>
+      </w:r>
+      <w:r>
+        <w:t xml:space="preserve"> </w:t>
+      </w:r>
+      <m:oMath>
+        <m:r>
+          <m:t>d</m:t>
+        </m:r>
+        <m:r>
+          <m:t>f</m:t>
+        </m:r>
+      </m:oMath>
+      <w:r>
+        <w:t xml:space="preserve"> </w:t>
+      </w:r>
+      <w:r>
+        <w:t xml:space="preserve">is the associated degrees of freedom.</w:t>
+      </w:r>
+    </w:p>
+    <w:p>
+      <w:pPr>
+        <w:pStyle w:val="BodyText"/>
+      </w:pPr>
+      <w:r>
+        <w:t xml:space="preserve">All values were then transformed into fisher Z transformed correlation coefficients using:</w:t>
+      </w:r>
+    </w:p>
+    <w:p>
+      <w:pPr>
+        <w:pStyle w:val="BodyText"/>
+      </w:pPr>
+      <m:oMath>
+        <m:r>
           <m:t>z</m:t>
+        </m:r>
+        <m:r>
+          <m:t> </m:t>
         </m:r>
         <m:r>
           <m:t>=</m:t>
@@ -6609,7 +5963,7 @@
         <w:pStyle w:val="BodyText"/>
       </w:pPr>
       <w:r>
-        <w:t xml:space="preserve">And standard errors for these statistics when derrived from F tests with denominator degrees of freedom of 1, t tests, and correlation coefficents were estimated as:</w:t>
+        <w:t xml:space="preserve">Standard errors for these statistics when derived from F tests with denominator degrees of freedom of 1, t tests, and correlation coefficients were estimated as:</w:t>
       </w:r>
     </w:p>
     <w:p>
@@ -6637,7 +5991,13 @@
           </m:sub>
         </m:sSub>
         <m:r>
+          <m:t> </m:t>
+        </m:r>
+        <m:r>
           <m:t>=</m:t>
+        </m:r>
+        <m:r>
+          <m:t> </m:t>
         </m:r>
         <m:f>
           <m:fPr>
@@ -6778,7 +6138,7 @@
     </w:lvl>
   </w:abstractNum>
   <w:abstractNum w:abstractNumId="990">
-    <w:nsid w:val="62dfeb29"/>
+    <w:nsid w:val="7cd2a478"/>
     <w:multiLevelType w:val="multilevel"/>
     <w:lvl w:ilvl="0">
       <w:numFmt w:val="bullet"/>

</xml_diff>

<commit_message>
Typos and general fixes
</commit_message>
<xml_diff>
--- a/HaveEffectSizesInPsychologyChangedOverTime.docx
+++ b/HaveEffectSizesInPsychologyChangedOverTime.docx
@@ -81,7 +81,7 @@
         <w:pStyle w:val="FirstParagraph"/>
       </w:pPr>
       <w:r>
-        <w:t xml:space="preserve">An important question in understanding the history of psychological science is whether effect sizes have changed over time. Are we studying smaller effects over time, having already studied the</w:t>
+        <w:t xml:space="preserve">An important question in understanding the history of psychological science is whether and how effect sizes have changed over time. Are we studying smaller effects over time, having already studied the</w:t>
       </w:r>
       <w:r>
         <w:t xml:space="preserve"> </w:t>
@@ -99,7 +99,7 @@
         <w:t xml:space="preserve"> </w:t>
       </w:r>
       <w:r>
-        <w:t xml:space="preserve">{Baumeister, 2016 #1022}? Or could methodological reforms and the increasing awareness of the importance of measurement in research design lead to increased effect sizes {Nelson, 2018 #750;Greenland, 2017 #713;Loken, 2017 #164}? This paper uses an extensive database of over 130,000 effect size estimates from over 10,000 articles published in 5 APA journals from 1985 to 2013 collected as part of {Nuijten, 2015 #550} to examine how effect sizes have changed in psychological research over this period.</w:t>
+        <w:t xml:space="preserve">{Baumeister, 2016 #1022}? Or could methodological reforms and the increasing awareness of the importance of measurement in research design lead to increased effect sizes {Nelson, 2018 #750;Greenland, 2017 #713;Loken, 2017 #164}? This paper uses an extensive database of over 130,000 effect size estimates from almost 10,000 articles published in 5 APA journals from 1985 to 2013 collected as part of {Nuijten, 2015 #550} to examine how effect sizes have changed in psychological research over this period.</w:t>
       </w:r>
     </w:p>
     <w:p>
@@ -133,7 +133,7 @@
         <w:pStyle w:val="BodyText"/>
       </w:pPr>
       <w:r>
-        <w:t xml:space="preserve">A small number of previous studies have extracted effect size benchmarks from psychological research in domains as varied as social {Richard, 2003 #603}, management {Paterson, 2015 #817; Bosco, 2015 #157} and clinical psychology {Haase, 1982 #516}. Estimates of the average effect size in various subfields range from an mean correlation coefficient of .21 seen in social psychology meta-analyses {Richard, 2003 #603}, to a mean effect of 0.94 Cohen’s d (equivalent to r = .42) seen across Statistical tests reported in recent cognitive neuroscience, psychology and psychiatry articles published in high impact journals {Szucs, 2017 #25}. However, we have not identified any studies which have adequate statistical precision to make strong inferences about the size or direction of the change in effect sizes over time. We know of just one study which attempted to examine the degree and direction of change in average effect sizes over time. {Paterson, 2015 #817}, which found a small negative correlation (r = -.05, 95% CI [-0.121, 0.02]) between the reported magnitude of correlations and their year of publication in 776 meta-analytic conclusions from meta-analyses in management psychology. The current analysis allows us to examine the average effect size reported in psychological research, and allows us to precisely estimate the change in effect sizes over time across fields of psychological research.</w:t>
+        <w:t xml:space="preserve">A small number of previous studies have extracted effect size benchmarks from psychological research in domains as varied as social {Richard, 2003 #603}, management {Paterson, 2015 #817; Bosco, 2015 #157} and clinical psychology {Haase, 1982 #516}. Estimates of the average effect size in various subfields range from an mean correlation coefficient of .21 in social psychology meta-analyses {Richard, 2003 #603}, to a mean effect of 0.94 Cohen’s d (equivalent to r = .42) seen across Statistical tests reported in recent cognitive neuroscience, psychology and psychiatry articles published in high impact journals {Szucs, 2017 #25}. However, we have not identified any studies which have adequate statistical precision to make strong inferences about the size or direction of the change in effect sizes over time. We know of just one study which attempted to examine the degree and direction of change in average effect sizes over time. {Paterson, 2015 #817}, which found a small negative correlation (r = -.05, 95% CI [-0.121, 0.02]) between the reported magnitude of correlations and their year of publication in 776 meta-analytic conclusions from meta-analyses in management psychology. The current analysis allows us to examine the average effect size reported in psychological research, and allows us to precisely estimate the change in effect sizes over time across fields of psychological research.</w:t>
       </w:r>
     </w:p>
     <w:p>
@@ -806,7 +806,7 @@
         <w:t xml:space="preserve"> </w:t>
       </w:r>
       <w:r>
-        <w:t xml:space="preserve">tests. This anlysis includes a total of n = 170556 effects after excluding all invalid results (i.e., analyses where it was not possible to estimate a standard error or correlation using the above methods due to issues such as degrees of freedom below 5 or impossible test statistic values being given). This analysis led to estimates of the change in effect sizes over time which are practically identical to those presented below (i.e., which differ by &lt; 0.002).</w:t>
+        <w:t xml:space="preserve">tests. This analysis includes a total of n = 170556 effects after excluding all invalid results (i.e., analyses where it was not possible to estimate a standard error or correlation using the above methods due to issues such as degrees of freedom below 5 or impossible test statistic values being given). This analysis led to estimates of the change in effect sizes over time which are practically identical to those presented below (i.e., which differ by &lt; 0.002).</w:t>
       </w:r>
     </w:p>
     <w:p>
@@ -823,7 +823,25 @@
       </w:pPr>
       <w:bookmarkStart w:id="26" w:name="accounting-for-peripheral-tests"/>
       <w:r>
-        <w:t xml:space="preserve">Accounting for peripheral tests</w:t>
+        <w:t xml:space="preserve">Accounting for</w:t>
+      </w:r>
+      <w:r>
+        <w:t xml:space="preserve"> </w:t>
+      </w:r>
+      <w:r>
+        <w:t xml:space="preserve">‘</w:t>
+      </w:r>
+      <w:r>
+        <w:t xml:space="preserve">peripheral</w:t>
+      </w:r>
+      <w:r>
+        <w:t xml:space="preserve">’</w:t>
+      </w:r>
+      <w:r>
+        <w:t xml:space="preserve"> </w:t>
+      </w:r>
+      <w:r>
+        <w:t xml:space="preserve">tests</w:t>
       </w:r>
       <w:bookmarkEnd w:id="26"/>
     </w:p>
@@ -1111,7 +1129,7 @@
         <w:pStyle w:val="FirstParagraph"/>
       </w:pPr>
       <w:r>
-        <w:t xml:space="preserve">All analyses were tested and developed on a subset of 0.01% of the dataset before being pre-registered. After preregistration, 36 additional reported test statistics were excluded using non-preregistered rules (3 which reported an r of 1, leading to an infinite Cohen’s z, and 33 test which were parsed by statcheck as reporting impossible test statistics). All random effects meta-regressions were performed with an additional random effect at the lowest level (i.e., at the effect level) than was preregistered, as this was thought to be more conceptually appropriate as all tests within a paper cannot be assumed to have estimated the same parameter. The analyses performed on all data (i.e., those which do not attempt exclude peripheral tests) were estimated using the R package nlme in lieu of metafor as the memory requirements of metafor exceeded those that we had easy access to (requiring &gt; 160 gbs of RAM). The results should be identical for all practical purposes (e.g., reperforming the two analyses which looked at just the first reported effect or the largest reported effect in nlme lead to parameter estimates that differed by less than .000001 from that produced using metafor, and estimated standard errors less than 0.005). Any effects reported as</w:t>
+        <w:t xml:space="preserve">All analyses were tested and developed on a subset of 0.01% of the dataset before being preregistered. After preregistration, 36 additional reported test statistics were excluded using non-preregistered rules (3 which reported an r of 1, leading to an infinite Cohen’s z, and 33 test which were parsed by statcheck as reporting impossible test statistics). All random effects meta-regressions were performed with an additional random effect at the lowest level (i.e., at the effect level) than was preregistered, as this was thought to be more conceptually appropriate as all tests within a paper cannot be assumed to have estimated the same parameter. The analyses performed on all data (i.e., those which do not attempt exclude peripheral tests) were estimated using the R package nlme in lieu of metafor as the memory requirements of metafor exceeded those that we had easy access to (requiring &gt; 160 gbs of RAM). The results should be identical for all practical purposes (e.g., reperforming the two analyses which looked at just the first reported effect or the largest reported effect in nlme lead to parameter estimates that differed by less than .000001 from that produced using metafor, and estimated standard errors less than 0.005). Any effects reported as</w:t>
       </w:r>
       <w:r>
         <w:t xml:space="preserve"> </w:t>
@@ -3102,6 +3120,91 @@
         <w:t xml:space="preserve">= 96.583 {Nakagawa, 2012 #1023}. This suggests that 97% of residual variance in effect sizes is due to effect size heterogeneity (i.e., variance in the true effect size differences), while the remaining 3% is attributable to sampling variance. More variance is attributable to the article and effect level than to the project (</w:t>
       </w:r>
       <m:oMath>
+        <m:sSub>
+          <m:e>
+            <m:r>
+              <m:t>σ</m:t>
+            </m:r>
+          </m:e>
+          <m:sub>
+            <m:r>
+              <m:t>a</m:t>
+            </m:r>
+            <m:r>
+              <m:t>r</m:t>
+            </m:r>
+            <m:r>
+              <m:t>t</m:t>
+            </m:r>
+            <m:r>
+              <m:t>i</m:t>
+            </m:r>
+            <m:r>
+              <m:t>c</m:t>
+            </m:r>
+            <m:r>
+              <m:t>l</m:t>
+            </m:r>
+            <m:r>
+              <m:t>e</m:t>
+            </m:r>
+          </m:sub>
+        </m:sSub>
+      </m:oMath>
+      <w:r>
+        <w:t xml:space="preserve"> </w:t>
+      </w:r>
+      <w:r>
+        <w:t xml:space="preserve">= 0.182, 95% CI [0.037, 0.149], ,</w:t>
+      </w:r>
+      <w:r>
+        <w:t xml:space="preserve"> </w:t>
+      </w:r>
+      <m:oMath>
+        <m:sSub>
+          <m:e>
+            <m:r>
+              <m:t>σ</m:t>
+            </m:r>
+          </m:e>
+          <m:sub>
+            <m:r>
+              <m:t>e</m:t>
+            </m:r>
+            <m:r>
+              <m:t>f</m:t>
+            </m:r>
+            <m:r>
+              <m:t>f</m:t>
+            </m:r>
+            <m:r>
+              <m:t>e</m:t>
+            </m:r>
+            <m:r>
+              <m:t>c</m:t>
+            </m:r>
+            <m:r>
+              <m:t>t</m:t>
+            </m:r>
+          </m:sub>
+        </m:sSub>
+      </m:oMath>
+      <w:r>
+        <w:t xml:space="preserve"> </w:t>
+      </w:r>
+      <w:r>
+        <w:t xml:space="preserve">= 0.231, 95% CI [0.179, 0.186],</w:t>
+      </w:r>
+      <w:r>
+        <w:t xml:space="preserve"> </w:t>
+      </w:r>
+      <w:r>
+        <w:t xml:space="preserve">compared to</w:t>
+      </w:r>
+      <w:r>
+        <w:t xml:space="preserve"> </w:t>
+      </w:r>
+      <m:oMath>
         <m:sSubSup>
           <m:e>
             <m:r>
@@ -3110,25 +3213,25 @@
           </m:e>
           <m:sub>
             <m:r>
+              <m:t>j</m:t>
+            </m:r>
+            <m:r>
+              <m:t>o</m:t>
+            </m:r>
+            <m:r>
+              <m:t>u</m:t>
+            </m:r>
+            <m:r>
+              <m:t>r</m:t>
+            </m:r>
+            <m:r>
+              <m:t>n</m:t>
+            </m:r>
+            <m:r>
               <m:t>a</m:t>
             </m:r>
             <m:r>
-              <m:t>r</m:t>
-            </m:r>
-            <m:r>
-              <m:t>t</m:t>
-            </m:r>
-            <m:r>
-              <m:t>i</m:t>
-            </m:r>
-            <m:r>
-              <m:t>c</m:t>
-            </m:r>
-            <m:r>
               <m:t>l</m:t>
-            </m:r>
-            <m:r>
-              <m:t>e</m:t>
             </m:r>
           </m:sub>
           <m:sup>
@@ -3142,96 +3245,7 @@
         <w:t xml:space="preserve"> </w:t>
       </w:r>
       <w:r>
-        <w:t xml:space="preserve">= 0.033,</w:t>
-      </w:r>
-      <w:r>
-        <w:t xml:space="preserve"> </w:t>
-      </w:r>
-      <m:oMath>
-        <m:sSubSup>
-          <m:e>
-            <m:r>
-              <m:t>σ</m:t>
-            </m:r>
-          </m:e>
-          <m:sub>
-            <m:r>
-              <m:t>e</m:t>
-            </m:r>
-            <m:r>
-              <m:t>f</m:t>
-            </m:r>
-            <m:r>
-              <m:t>f</m:t>
-            </m:r>
-            <m:r>
-              <m:t>e</m:t>
-            </m:r>
-            <m:r>
-              <m:t>c</m:t>
-            </m:r>
-            <m:r>
-              <m:t>t</m:t>
-            </m:r>
-          </m:sub>
-          <m:sup>
-            <m:r>
-              <m:t>2</m:t>
-            </m:r>
-          </m:sup>
-        </m:sSubSup>
-      </m:oMath>
-      <w:r>
-        <w:t xml:space="preserve"> </w:t>
-      </w:r>
-      <w:r>
-        <w:t xml:space="preserve">= 0.053, compared to</w:t>
-      </w:r>
-      <w:r>
-        <w:t xml:space="preserve"> </w:t>
-      </w:r>
-      <m:oMath>
-        <m:sSubSup>
-          <m:e>
-            <m:r>
-              <m:t>σ</m:t>
-            </m:r>
-          </m:e>
-          <m:sub>
-            <m:r>
-              <m:t>j</m:t>
-            </m:r>
-            <m:r>
-              <m:t>o</m:t>
-            </m:r>
-            <m:r>
-              <m:t>u</m:t>
-            </m:r>
-            <m:r>
-              <m:t>r</m:t>
-            </m:r>
-            <m:r>
-              <m:t>n</m:t>
-            </m:r>
-            <m:r>
-              <m:t>a</m:t>
-            </m:r>
-            <m:r>
-              <m:t>l</m:t>
-            </m:r>
-          </m:sub>
-          <m:sup>
-            <m:r>
-              <m:t>2</m:t>
-            </m:r>
-          </m:sup>
-        </m:sSubSup>
-      </m:oMath>
-      <w:r>
-        <w:t xml:space="preserve"> </w:t>
-      </w:r>
-      <w:r>
-        <w:t xml:space="preserve">= 0.006), representing a very low interclass correlation (ICC) for the journal of 0.06, and a moderate ICC for the article of 0.36.</w:t>
+        <w:t xml:space="preserve">= 0.074, 95% CI [0.23, 0.232]), representing a very low interclass correlation (ICC) for the journal of 0.06, and a moderate ICC for the article of 0.36. However, because of the small number of journals included in this analysis, the journal level variance is not very precisely estimated, for example the confidence intervals extend from an relatively low 0.031 to a more considerable 0.122.</w:t>
       </w:r>
     </w:p>
     <w:p>
@@ -5949,7 +5963,7 @@
         <w:pStyle w:val="FirstParagraph"/>
       </w:pPr>
       <w:r>
-        <w:t xml:space="preserve">An alternative approach to analysing this data is to ingore the sampling variances of each reported effect size and analyse the data using a typical multilevel model with a main effect for year and random effects for article and journal. In this approach, we no longer include random effects at the individual effect-size level, as we could not estimate both residual and effect level variances (both being random effects at the individual effect-size level).</w:t>
+        <w:t xml:space="preserve">An alternative approach to analyzing this data is to ignore the sampling variances of each reported effect size and analyse the data using a typical multilevel model with a main effect for year and random effects for article and journal. In this approach, we no longer include random effects at the individual effect-size level, as we could not estimate both residual and effect level variances (both being random effects at the individual effect-size level).</w:t>
       </w:r>
     </w:p>
     <w:p>
@@ -6093,721 +6107,6 @@
             <m:r>
               <m:t>i</m:t>
             </m:r>
-            <m:r>
-              <m:t>j</m:t>
-            </m:r>
-          </m:sub>
-        </m:sSub>
-      </m:oMath>
-    </w:p>
-    <w:p>
-      <w:pPr>
-        <w:pStyle w:val="SourceCode"/>
-      </w:pPr>
-      <w:r>
-        <w:rPr>
-          <w:rStyle w:val="VerbatimChar"/>
-        </w:rPr>
-        <w:t xml:space="preserve">## I(year - mean(year)) </w:t>
-      </w:r>
-      <w:r>
-        <w:br/>
-      </w:r>
-      <w:r>
-        <w:rPr>
-          <w:rStyle w:val="VerbatimChar"/>
-        </w:rPr>
-        <w:t xml:space="preserve">##            0.0015602</w:t>
-      </w:r>
-    </w:p>
-    <w:tbl>
-      <w:tblPr>
-        <w:tblStyle w:val="Table"/>
-        <w:tblW w:type="pct" w:w="0.0"/>
-        <w:tblLook w:firstRow="1"/>
-      </w:tblPr>
-      <w:tblGrid/>
-      <w:tr>
-        <w:trPr>
-          <w:cnfStyle w:firstRow="1"/>
-        </w:trPr>
-        <w:tc>
-          <w:tcPr>
-            <w:tcBorders>
-              <w:bottom w:val="single"/>
-            </w:tcBorders>
-            <w:vAlign w:val="bottom"/>
-          </w:tcPr>
-          <w:p/>
-        </w:tc>
-        <w:tc>
-          <w:tcPr>
-            <w:tcBorders>
-              <w:bottom w:val="single"/>
-            </w:tcBorders>
-            <w:vAlign w:val="bottom"/>
-          </w:tcPr>
-          <w:p>
-            <w:pPr>
-              <w:pStyle w:val="Compact"/>
-              <w:jc w:val="right"/>
-            </w:pPr>
-            <w:r>
-              <w:t xml:space="preserve">Estimate</w:t>
-            </w:r>
-          </w:p>
-        </w:tc>
-        <w:tc>
-          <w:tcPr>
-            <w:tcBorders>
-              <w:bottom w:val="single"/>
-            </w:tcBorders>
-            <w:vAlign w:val="bottom"/>
-          </w:tcPr>
-          <w:p>
-            <w:pPr>
-              <w:pStyle w:val="Compact"/>
-              <w:jc w:val="right"/>
-            </w:pPr>
-            <w:r>
-              <w:t xml:space="preserve">95% CI LB</w:t>
-            </w:r>
-          </w:p>
-        </w:tc>
-        <w:tc>
-          <w:tcPr>
-            <w:tcBorders>
-              <w:bottom w:val="single"/>
-            </w:tcBorders>
-            <w:vAlign w:val="bottom"/>
-          </w:tcPr>
-          <w:p>
-            <w:pPr>
-              <w:pStyle w:val="Compact"/>
-              <w:jc w:val="right"/>
-            </w:pPr>
-            <w:r>
-              <w:t xml:space="preserve">95% CI UB</w:t>
-            </w:r>
-          </w:p>
-        </w:tc>
-        <w:tc>
-          <w:tcPr>
-            <w:tcBorders>
-              <w:bottom w:val="single"/>
-            </w:tcBorders>
-            <w:vAlign w:val="bottom"/>
-          </w:tcPr>
-          <w:p>
-            <w:pPr>
-              <w:pStyle w:val="Compact"/>
-              <w:jc w:val="right"/>
-            </w:pPr>
-            <w:r>
-              <w:t xml:space="preserve">SE</w:t>
-            </w:r>
-          </w:p>
-        </w:tc>
-        <w:tc>
-          <w:tcPr>
-            <w:tcBorders>
-              <w:bottom w:val="single"/>
-            </w:tcBorders>
-            <w:vAlign w:val="bottom"/>
-          </w:tcPr>
-          <w:p>
-            <w:pPr>
-              <w:pStyle w:val="Compact"/>
-              <w:jc w:val="left"/>
-            </w:pPr>
-            <w:r>
-              <w:t xml:space="preserve">p</w:t>
-            </w:r>
-          </w:p>
-        </w:tc>
-        <w:tc>
-          <w:tcPr>
-            <w:tcBorders>
-              <w:bottom w:val="single"/>
-            </w:tcBorders>
-            <w:vAlign w:val="bottom"/>
-          </w:tcPr>
-          <w:p>
-            <w:pPr>
-              <w:pStyle w:val="Compact"/>
-              <w:jc w:val="left"/>
-            </w:pPr>
-            <w:r>
-              <w:t xml:space="preserve">Random effects</w:t>
-            </w:r>
-          </w:p>
-        </w:tc>
-      </w:tr>
-      <w:tr>
-        <w:tc>
-          <w:p>
-            <w:pPr>
-              <w:pStyle w:val="Compact"/>
-              <w:jc w:val="left"/>
-            </w:pPr>
-            <w:r>
-              <w:t xml:space="preserve">Intercept</w:t>
-            </w:r>
-          </w:p>
-        </w:tc>
-        <w:tc>
-          <w:p>
-            <w:pPr>
-              <w:pStyle w:val="Compact"/>
-              <w:jc w:val="right"/>
-            </w:pPr>
-            <w:r>
-              <w:t xml:space="preserve">0.37982</w:t>
-            </w:r>
-          </w:p>
-        </w:tc>
-        <w:tc>
-          <w:p>
-            <w:pPr>
-              <w:pStyle w:val="Compact"/>
-              <w:jc w:val="right"/>
-            </w:pPr>
-            <w:r>
-              <w:t xml:space="preserve">0.31568</w:t>
-            </w:r>
-          </w:p>
-        </w:tc>
-        <w:tc>
-          <w:p>
-            <w:pPr>
-              <w:pStyle w:val="Compact"/>
-              <w:jc w:val="right"/>
-            </w:pPr>
-            <w:r>
-              <w:t xml:space="preserve">0.44396</w:t>
-            </w:r>
-          </w:p>
-        </w:tc>
-        <w:tc>
-          <w:p>
-            <w:pPr>
-              <w:pStyle w:val="Compact"/>
-              <w:jc w:val="right"/>
-            </w:pPr>
-            <w:r>
-              <w:t xml:space="preserve">0.03273</w:t>
-            </w:r>
-          </w:p>
-        </w:tc>
-        <w:tc>
-          <w:p>
-            <w:pPr>
-              <w:pStyle w:val="Compact"/>
-              <w:jc w:val="left"/>
-            </w:pPr>
-            <w:r>
-              <w:t xml:space="preserve">&lt; .001</w:t>
-            </w:r>
-          </w:p>
-        </w:tc>
-        <w:tc>
-          <w:p/>
-        </w:tc>
-      </w:tr>
-      <w:tr>
-        <w:tc>
-          <w:p>
-            <w:pPr>
-              <w:pStyle w:val="Compact"/>
-              <w:jc w:val="left"/>
-            </w:pPr>
-            <w:r>
-              <w:t xml:space="preserve">Year</w:t>
-            </w:r>
-          </w:p>
-        </w:tc>
-        <w:tc>
-          <w:p>
-            <w:pPr>
-              <w:pStyle w:val="Compact"/>
-              <w:jc w:val="right"/>
-            </w:pPr>
-            <w:r>
-              <w:t xml:space="preserve">-0.00268</w:t>
-            </w:r>
-          </w:p>
-        </w:tc>
-        <w:tc>
-          <w:p>
-            <w:pPr>
-              <w:pStyle w:val="Compact"/>
-              <w:jc w:val="right"/>
-            </w:pPr>
-            <w:r>
-              <w:t xml:space="preserve">-0.00314</w:t>
-            </w:r>
-          </w:p>
-        </w:tc>
-        <w:tc>
-          <w:p>
-            <w:pPr>
-              <w:pStyle w:val="Compact"/>
-              <w:jc w:val="right"/>
-            </w:pPr>
-            <w:r>
-              <w:t xml:space="preserve">-0.00222</w:t>
-            </w:r>
-          </w:p>
-        </w:tc>
-        <w:tc>
-          <w:p>
-            <w:pPr>
-              <w:pStyle w:val="Compact"/>
-              <w:jc w:val="right"/>
-            </w:pPr>
-            <w:r>
-              <w:t xml:space="preserve">0.00024</w:t>
-            </w:r>
-          </w:p>
-        </w:tc>
-        <w:tc>
-          <w:p>
-            <w:pPr>
-              <w:pStyle w:val="Compact"/>
-              <w:jc w:val="left"/>
-            </w:pPr>
-            <w:r>
-              <w:t xml:space="preserve">&lt; .001</w:t>
-            </w:r>
-          </w:p>
-        </w:tc>
-        <w:tc>
-          <w:p/>
-        </w:tc>
-      </w:tr>
-      <w:tr>
-        <w:tc>
-          <w:p/>
-        </w:tc>
-        <w:tc>
-          <w:p/>
-        </w:tc>
-        <w:tc>
-          <w:p/>
-        </w:tc>
-        <w:tc>
-          <w:p/>
-        </w:tc>
-        <w:tc>
-          <w:p/>
-        </w:tc>
-        <w:tc>
-          <w:p/>
-        </w:tc>
-        <w:tc>
-          <w:p>
-            <w:pPr>
-              <w:pStyle w:val="Compact"/>
-              <w:jc w:val="left"/>
-            </w:pPr>
-            <w:r>
-              <w:t xml:space="preserve">Residual variance = 0.078, n = 132086</w:t>
-            </w:r>
-          </w:p>
-        </w:tc>
-      </w:tr>
-      <w:tr>
-        <w:tc>
-          <w:p/>
-        </w:tc>
-        <w:tc>
-          <w:p/>
-        </w:tc>
-        <w:tc>
-          <w:p/>
-        </w:tc>
-        <w:tc>
-          <w:p/>
-        </w:tc>
-        <w:tc>
-          <w:p/>
-        </w:tc>
-        <w:tc>
-          <w:p/>
-        </w:tc>
-        <w:tc>
-          <w:p>
-            <w:pPr>
-              <w:pStyle w:val="Compact"/>
-              <w:jc w:val="left"/>
-            </w:pPr>
-            <w:r>
-              <w:t xml:space="preserve">Article variance = 0.031, n = 9472</w:t>
-            </w:r>
-          </w:p>
-        </w:tc>
-      </w:tr>
-      <w:tr>
-        <w:tc>
-          <w:p/>
-        </w:tc>
-        <w:tc>
-          <w:p/>
-        </w:tc>
-        <w:tc>
-          <w:p/>
-        </w:tc>
-        <w:tc>
-          <w:p/>
-        </w:tc>
-        <w:tc>
-          <w:p/>
-        </w:tc>
-        <w:tc>
-          <w:p/>
-        </w:tc>
-        <w:tc>
-          <w:p>
-            <w:pPr>
-              <w:pStyle w:val="Compact"/>
-              <w:jc w:val="left"/>
-            </w:pPr>
-            <w:r>
-              <w:t xml:space="preserve">Journal variance = 0.005, n = 5</w:t>
-            </w:r>
-          </w:p>
-        </w:tc>
-      </w:tr>
-      <w:tr>
-        <w:tc>
-          <w:p/>
-        </w:tc>
-        <w:tc>
-          <w:p/>
-        </w:tc>
-        <w:tc>
-          <w:p/>
-        </w:tc>
-        <w:tc>
-          <w:p/>
-        </w:tc>
-        <w:tc>
-          <w:p/>
-        </w:tc>
-        <w:tc>
-          <w:p/>
-        </w:tc>
-        <w:tc>
-          <w:p>
-            <w:pPr>
-              <w:pStyle w:val="Compact"/>
-              <w:jc w:val="left"/>
-            </w:pPr>
-            <w:r>
-              <w:t xml:space="preserve">QE(132085) = 162770.16, p = &lt; .001</w:t>
-            </w:r>
-          </w:p>
-        </w:tc>
-      </w:tr>
-    </w:tbl>
-    <w:p>
-      <w:pPr>
-        <w:pStyle w:val="BodyText"/>
-      </w:pPr>
-      <w:r>
-        <w:t xml:space="preserve">Using this approach lead to a less extreme year by year difference with the estimated change per year changing by a</w:t>
-      </w:r>
-      <w:r>
-        <w:t xml:space="preserve"> </w:t>
-      </w:r>
-      <m:oMath>
-        <m:r>
-          <m:t>F</m:t>
-        </m:r>
-        <m:r>
-          <m:t>i</m:t>
-        </m:r>
-        <m:r>
-          <m:t>s</m:t>
-        </m:r>
-        <m:r>
-          <m:t>h</m:t>
-        </m:r>
-        <m:r>
-          <m:t>e</m:t>
-        </m:r>
-        <m:sSub>
-          <m:e>
-            <m:r>
-              <m:t>r</m:t>
-            </m:r>
-          </m:e>
-          <m:sub>
-            <m:r>
-              <m:t>z</m:t>
-            </m:r>
-          </m:sub>
-        </m:sSub>
-      </m:oMath>
-      <w:r>
-        <w:t xml:space="preserve"> </w:t>
-      </w:r>
-      <w:r>
-        <w:t xml:space="preserve">of 0.00156. Otherwise the model is quite similar. Otherwise, this model shows similar results.</w:t>
-      </w:r>
-    </w:p>
-    <w:p>
-      <w:pPr>
-        <w:pStyle w:val="Heading5"/>
-      </w:pPr>
-      <w:bookmarkStart w:id="44" w:name="fixed-effects-for-statistic-type"/>
-      <w:r>
-        <w:t xml:space="preserve">Fixed effects for statistic type</w:t>
-      </w:r>
-      <w:bookmarkEnd w:id="44"/>
-    </w:p>
-    <w:p>
-      <w:pPr>
-        <w:pStyle w:val="FirstParagraph"/>
-      </w:pPr>
-      <w:r>
-        <w:t xml:space="preserve">It also is possible to estimate fixed effects for each of the included statistical tests (F, r and t tests). Given that these different statistical approaches would be used under different scenarios, this approach seems reasonable. This analysis is otherwise identical to that presented in the main text (i.e., it examines the 132086 effects for which valid standard errors were developed and accounts for the imprecision in each estimated effect size).</w:t>
-      </w:r>
-    </w:p>
-    <w:p>
-      <w:pPr>
-        <w:pStyle w:val="BodyText"/>
-      </w:pPr>
-      <m:oMath>
-        <m:r>
-          <m:t>E</m:t>
-        </m:r>
-        <m:sSub>
-          <m:e>
-            <m:r>
-              <m:t>S</m:t>
-            </m:r>
-          </m:e>
-          <m:sub>
-            <m:r>
-              <m:t>j</m:t>
-            </m:r>
-          </m:sub>
-        </m:sSub>
-        <m:r>
-          <m:t>=</m:t>
-        </m:r>
-        <m:sSub>
-          <m:e>
-            <m:r>
-              <m:t>γ</m:t>
-            </m:r>
-          </m:e>
-          <m:sub>
-            <m:r>
-              <m:t>0</m:t>
-            </m:r>
-          </m:sub>
-        </m:sSub>
-        <m:r>
-          <m:t>+</m:t>
-        </m:r>
-        <m:sSub>
-          <m:e>
-            <m:r>
-              <m:t>γ</m:t>
-            </m:r>
-          </m:e>
-          <m:sub>
-            <m:r>
-              <m:t>1</m:t>
-            </m:r>
-          </m:sub>
-        </m:sSub>
-        <m:r>
-          <m:t>Y</m:t>
-        </m:r>
-        <m:r>
-          <m:t>e</m:t>
-        </m:r>
-        <m:r>
-          <m:t>a</m:t>
-        </m:r>
-        <m:r>
-          <m:t>r</m:t>
-        </m:r>
-        <m:r>
-          <m:t>+</m:t>
-        </m:r>
-        <m:sSub>
-          <m:e>
-            <m:r>
-              <m:t>γ</m:t>
-            </m:r>
-          </m:e>
-          <m:sub>
-            <m:r>
-              <m:t>2</m:t>
-            </m:r>
-          </m:sub>
-        </m:sSub>
-        <m:sSub>
-          <m:e>
-            <m:r>
-              <m:t>t</m:t>
-            </m:r>
-          </m:e>
-          <m:sub>
-            <m:r>
-              <m:t>d</m:t>
-            </m:r>
-            <m:r>
-              <m:t>u</m:t>
-            </m:r>
-            <m:r>
-              <m:t>m</m:t>
-            </m:r>
-            <m:r>
-              <m:t>m</m:t>
-            </m:r>
-            <m:r>
-              <m:t>y</m:t>
-            </m:r>
-          </m:sub>
-        </m:sSub>
-        <m:r>
-          <m:t>+</m:t>
-        </m:r>
-        <m:sSub>
-          <m:e>
-            <m:r>
-              <m:t>γ</m:t>
-            </m:r>
-          </m:e>
-          <m:sub>
-            <m:r>
-              <m:t>3</m:t>
-            </m:r>
-          </m:sub>
-        </m:sSub>
-        <m:sSub>
-          <m:e>
-            <m:r>
-              <m:t>r</m:t>
-            </m:r>
-          </m:e>
-          <m:sub>
-            <m:r>
-              <m:t>d</m:t>
-            </m:r>
-            <m:r>
-              <m:t>u</m:t>
-            </m:r>
-            <m:r>
-              <m:t>m</m:t>
-            </m:r>
-            <m:r>
-              <m:t>m</m:t>
-            </m:r>
-            <m:r>
-              <m:t>y</m:t>
-            </m:r>
-          </m:sub>
-        </m:sSub>
-        <m:r>
-          <m:t>+</m:t>
-        </m:r>
-        <m:sSub>
-          <m:e>
-            <m:r>
-              <m:t>u</m:t>
-            </m:r>
-          </m:e>
-          <m:sub>
-            <m:r>
-              <m:t>i</m:t>
-            </m:r>
-            <m:r>
-              <m:t>d</m:t>
-            </m:r>
-          </m:sub>
-        </m:sSub>
-        <m:r>
-          <m:t>+</m:t>
-        </m:r>
-        <m:sSub>
-          <m:e>
-            <m:r>
-              <m:t>u</m:t>
-            </m:r>
-          </m:e>
-          <m:sub>
-            <m:r>
-              <m:t>a</m:t>
-            </m:r>
-            <m:r>
-              <m:t>r</m:t>
-            </m:r>
-            <m:r>
-              <m:t>t</m:t>
-            </m:r>
-            <m:r>
-              <m:t>i</m:t>
-            </m:r>
-            <m:r>
-              <m:t>c</m:t>
-            </m:r>
-            <m:r>
-              <m:t>l</m:t>
-            </m:r>
-            <m:r>
-              <m:t>e</m:t>
-            </m:r>
-          </m:sub>
-        </m:sSub>
-        <m:r>
-          <m:t>+</m:t>
-        </m:r>
-        <m:sSub>
-          <m:e>
-            <m:r>
-              <m:t>u</m:t>
-            </m:r>
-          </m:e>
-          <m:sub>
-            <m:r>
-              <m:t>j</m:t>
-            </m:r>
-            <m:r>
-              <m:t>o</m:t>
-            </m:r>
-            <m:r>
-              <m:t>u</m:t>
-            </m:r>
-            <m:r>
-              <m:t>r</m:t>
-            </m:r>
-            <m:r>
-              <m:t>n</m:t>
-            </m:r>
-            <m:r>
-              <m:t>a</m:t>
-            </m:r>
-            <m:r>
-              <m:t>l</m:t>
-            </m:r>
-          </m:sub>
-        </m:sSub>
-        <m:r>
-          <m:t>+</m:t>
-        </m:r>
-        <m:sSub>
-          <m:e>
-            <m:r>
-              <m:t>e</m:t>
-            </m:r>
-          </m:e>
-          <m:sub>
             <m:r>
               <m:t>j</m:t>
             </m:r>
@@ -6957,40 +6256,40 @@
               <w:jc w:val="right"/>
             </w:pPr>
             <w:r>
-              <w:t xml:space="preserve">0.39769</w:t>
-            </w:r>
-          </w:p>
-        </w:tc>
-        <w:tc>
-          <w:p>
-            <w:pPr>
-              <w:pStyle w:val="Compact"/>
-              <w:jc w:val="right"/>
-            </w:pPr>
-            <w:r>
-              <w:t xml:space="preserve">0.33175</w:t>
-            </w:r>
-          </w:p>
-        </w:tc>
-        <w:tc>
-          <w:p>
-            <w:pPr>
-              <w:pStyle w:val="Compact"/>
-              <w:jc w:val="right"/>
-            </w:pPr>
-            <w:r>
-              <w:t xml:space="preserve">0.46363</w:t>
-            </w:r>
-          </w:p>
-        </w:tc>
-        <w:tc>
-          <w:p>
-            <w:pPr>
-              <w:pStyle w:val="Compact"/>
-              <w:jc w:val="right"/>
-            </w:pPr>
-            <w:r>
-              <w:t xml:space="preserve">0.03364</w:t>
+              <w:t xml:space="preserve">0.37982</w:t>
+            </w:r>
+          </w:p>
+        </w:tc>
+        <w:tc>
+          <w:p>
+            <w:pPr>
+              <w:pStyle w:val="Compact"/>
+              <w:jc w:val="right"/>
+            </w:pPr>
+            <w:r>
+              <w:t xml:space="preserve">0.31568</w:t>
+            </w:r>
+          </w:p>
+        </w:tc>
+        <w:tc>
+          <w:p>
+            <w:pPr>
+              <w:pStyle w:val="Compact"/>
+              <w:jc w:val="right"/>
+            </w:pPr>
+            <w:r>
+              <w:t xml:space="preserve">0.44396</w:t>
+            </w:r>
+          </w:p>
+        </w:tc>
+        <w:tc>
+          <w:p>
+            <w:pPr>
+              <w:pStyle w:val="Compact"/>
+              <w:jc w:val="right"/>
+            </w:pPr>
+            <w:r>
+              <w:t xml:space="preserve">0.03273</w:t>
             </w:r>
           </w:p>
         </w:tc>
@@ -7028,40 +6327,40 @@
               <w:jc w:val="right"/>
             </w:pPr>
             <w:r>
-              <w:t xml:space="preserve">-0.00447</w:t>
-            </w:r>
-          </w:p>
-        </w:tc>
-        <w:tc>
-          <w:p>
-            <w:pPr>
-              <w:pStyle w:val="Compact"/>
-              <w:jc w:val="right"/>
-            </w:pPr>
-            <w:r>
-              <w:t xml:space="preserve">-0.00499</w:t>
-            </w:r>
-          </w:p>
-        </w:tc>
-        <w:tc>
-          <w:p>
-            <w:pPr>
-              <w:pStyle w:val="Compact"/>
-              <w:jc w:val="right"/>
-            </w:pPr>
-            <w:r>
-              <w:t xml:space="preserve">-0.00396</w:t>
-            </w:r>
-          </w:p>
-        </w:tc>
-        <w:tc>
-          <w:p>
-            <w:pPr>
-              <w:pStyle w:val="Compact"/>
-              <w:jc w:val="right"/>
-            </w:pPr>
-            <w:r>
-              <w:t xml:space="preserve">0.00026</w:t>
+              <w:t xml:space="preserve">-0.00268</w:t>
+            </w:r>
+          </w:p>
+        </w:tc>
+        <w:tc>
+          <w:p>
+            <w:pPr>
+              <w:pStyle w:val="Compact"/>
+              <w:jc w:val="right"/>
+            </w:pPr>
+            <w:r>
+              <w:t xml:space="preserve">-0.00314</w:t>
+            </w:r>
+          </w:p>
+        </w:tc>
+        <w:tc>
+          <w:p>
+            <w:pPr>
+              <w:pStyle w:val="Compact"/>
+              <w:jc w:val="right"/>
+            </w:pPr>
+            <w:r>
+              <w:t xml:space="preserve">-0.00222</w:t>
+            </w:r>
+          </w:p>
+        </w:tc>
+        <w:tc>
+          <w:p>
+            <w:pPr>
+              <w:pStyle w:val="Compact"/>
+              <w:jc w:val="right"/>
+            </w:pPr>
+            <w:r>
+              <w:t xml:space="preserve">0.00024</w:t>
             </w:r>
           </w:p>
         </w:tc>
@@ -7082,144 +6381,64 @@
       </w:tr>
       <w:tr>
         <w:tc>
+          <w:p/>
+        </w:tc>
+        <w:tc>
+          <w:p/>
+        </w:tc>
+        <w:tc>
+          <w:p/>
+        </w:tc>
+        <w:tc>
+          <w:p/>
+        </w:tc>
+        <w:tc>
+          <w:p/>
+        </w:tc>
+        <w:tc>
+          <w:p/>
+        </w:tc>
+        <w:tc>
           <w:p>
             <w:pPr>
               <w:pStyle w:val="Compact"/>
               <w:jc w:val="left"/>
             </w:pPr>
             <w:r>
-              <w:t xml:space="preserve">r</w:t>
-            </w:r>
-          </w:p>
-        </w:tc>
-        <w:tc>
-          <w:p>
-            <w:pPr>
-              <w:pStyle w:val="Compact"/>
-              <w:jc w:val="right"/>
-            </w:pPr>
-            <w:r>
-              <w:t xml:space="preserve">0.05388</w:t>
-            </w:r>
-          </w:p>
-        </w:tc>
-        <w:tc>
-          <w:p>
-            <w:pPr>
-              <w:pStyle w:val="Compact"/>
-              <w:jc w:val="right"/>
-            </w:pPr>
-            <w:r>
-              <w:t xml:space="preserve">0.04588</w:t>
-            </w:r>
-          </w:p>
-        </w:tc>
-        <w:tc>
-          <w:p>
-            <w:pPr>
-              <w:pStyle w:val="Compact"/>
-              <w:jc w:val="right"/>
-            </w:pPr>
-            <w:r>
-              <w:t xml:space="preserve">0.06188</w:t>
-            </w:r>
-          </w:p>
-        </w:tc>
-        <w:tc>
-          <w:p>
-            <w:pPr>
-              <w:pStyle w:val="Compact"/>
-              <w:jc w:val="right"/>
-            </w:pPr>
-            <w:r>
-              <w:t xml:space="preserve">0.00408</w:t>
-            </w:r>
-          </w:p>
-        </w:tc>
-        <w:tc>
-          <w:p>
-            <w:pPr>
-              <w:pStyle w:val="Compact"/>
-              <w:jc w:val="left"/>
-            </w:pPr>
-            <w:r>
-              <w:t xml:space="preserve">&lt; .001</w:t>
-            </w:r>
-          </w:p>
-        </w:tc>
-        <w:tc>
-          <w:p/>
+              <w:t xml:space="preserve">Residual variance = 0.078, n = 132086</w:t>
+            </w:r>
+          </w:p>
         </w:tc>
       </w:tr>
       <w:tr>
         <w:tc>
+          <w:p/>
+        </w:tc>
+        <w:tc>
+          <w:p/>
+        </w:tc>
+        <w:tc>
+          <w:p/>
+        </w:tc>
+        <w:tc>
+          <w:p/>
+        </w:tc>
+        <w:tc>
+          <w:p/>
+        </w:tc>
+        <w:tc>
+          <w:p/>
+        </w:tc>
+        <w:tc>
           <w:p>
             <w:pPr>
               <w:pStyle w:val="Compact"/>
               <w:jc w:val="left"/>
             </w:pPr>
             <w:r>
-              <w:t xml:space="preserve">t</w:t>
-            </w:r>
-          </w:p>
-        </w:tc>
-        <w:tc>
-          <w:p>
-            <w:pPr>
-              <w:pStyle w:val="Compact"/>
-              <w:jc w:val="right"/>
-            </w:pPr>
-            <w:r>
-              <w:t xml:space="preserve">0.02719</w:t>
-            </w:r>
-          </w:p>
-        </w:tc>
-        <w:tc>
-          <w:p>
-            <w:pPr>
-              <w:pStyle w:val="Compact"/>
-              <w:jc w:val="right"/>
-            </w:pPr>
-            <w:r>
-              <w:t xml:space="preserve">0.02283</w:t>
-            </w:r>
-          </w:p>
-        </w:tc>
-        <w:tc>
-          <w:p>
-            <w:pPr>
-              <w:pStyle w:val="Compact"/>
-              <w:jc w:val="right"/>
-            </w:pPr>
-            <w:r>
-              <w:t xml:space="preserve">0.03154</w:t>
-            </w:r>
-          </w:p>
-        </w:tc>
-        <w:tc>
-          <w:p>
-            <w:pPr>
-              <w:pStyle w:val="Compact"/>
-              <w:jc w:val="right"/>
-            </w:pPr>
-            <w:r>
-              <w:t xml:space="preserve">0.00222</w:t>
-            </w:r>
-          </w:p>
-        </w:tc>
-        <w:tc>
-          <w:p>
-            <w:pPr>
-              <w:pStyle w:val="Compact"/>
-              <w:jc w:val="left"/>
-            </w:pPr>
-            <w:r>
-              <w:t xml:space="preserve">&lt; .001</w:t>
-            </w:r>
-          </w:p>
-        </w:tc>
-        <w:tc>
-          <w:p/>
+              <w:t xml:space="preserve">Article variance = 0.031, n = 9472</w:t>
+            </w:r>
+          </w:p>
         </w:tc>
       </w:tr>
       <w:tr>
@@ -7248,7 +6467,7 @@
               <w:jc w:val="left"/>
             </w:pPr>
             <w:r>
-              <w:t xml:space="preserve">Effect variance = 0.053, n = 132086</w:t>
+              <w:t xml:space="preserve">Journal variance = 0.005, n = 5</w:t>
             </w:r>
           </w:p>
         </w:tc>
@@ -7279,69 +6498,7 @@
               <w:jc w:val="left"/>
             </w:pPr>
             <w:r>
-              <w:t xml:space="preserve">Article variance = 0.033, n = 9472</w:t>
-            </w:r>
-          </w:p>
-        </w:tc>
-      </w:tr>
-      <w:tr>
-        <w:tc>
-          <w:p/>
-        </w:tc>
-        <w:tc>
-          <w:p/>
-        </w:tc>
-        <w:tc>
-          <w:p/>
-        </w:tc>
-        <w:tc>
-          <w:p/>
-        </w:tc>
-        <w:tc>
-          <w:p/>
-        </w:tc>
-        <w:tc>
-          <w:p/>
-        </w:tc>
-        <w:tc>
-          <w:p>
-            <w:pPr>
-              <w:pStyle w:val="Compact"/>
-              <w:jc w:val="left"/>
-            </w:pPr>
-            <w:r>
-              <w:t xml:space="preserve">Journal variance = 0.006, n = 5</w:t>
-            </w:r>
-          </w:p>
-        </w:tc>
-      </w:tr>
-      <w:tr>
-        <w:tc>
-          <w:p/>
-        </w:tc>
-        <w:tc>
-          <w:p/>
-        </w:tc>
-        <w:tc>
-          <w:p/>
-        </w:tc>
-        <w:tc>
-          <w:p/>
-        </w:tc>
-        <w:tc>
-          <w:p/>
-        </w:tc>
-        <w:tc>
-          <w:p/>
-        </w:tc>
-        <w:tc>
-          <w:p>
-            <w:pPr>
-              <w:pStyle w:val="Compact"/>
-              <w:jc w:val="left"/>
-            </w:pPr>
-            <w:r>
-              <w:t xml:space="preserve">QE(132085) = 38681.93, p = &lt; .001</w:t>
+              <w:t xml:space="preserve">QE(132085) = 162770.16, p = &lt; .001</w:t>
             </w:r>
           </w:p>
         </w:tc>
@@ -7352,21 +6509,36 @@
         <w:pStyle w:val="BodyText"/>
       </w:pPr>
       <w:r>
-        <w:t xml:space="preserve">Including fixed effects for statistic type (i.e., a dummy coded variable for r and t tests, leaving F tests as the comparison group) lead to a neglegable change in the estiamted change over time (with the estimated change per year increasing by -0.00023), but there were small but noticable effects for effect size type (for t,</w:t>
+        <w:t xml:space="preserve">Using this approach lead to a less extreme year by year difference with the estimated change per year changing by a</w:t>
       </w:r>
       <w:r>
         <w:t xml:space="preserve"> </w:t>
       </w:r>
       <m:oMath>
+        <m:r>
+          <m:t>F</m:t>
+        </m:r>
+        <m:r>
+          <m:t>i</m:t>
+        </m:r>
+        <m:r>
+          <m:t>s</m:t>
+        </m:r>
+        <m:r>
+          <m:t>h</m:t>
+        </m:r>
+        <m:r>
+          <m:t>e</m:t>
+        </m:r>
         <m:sSub>
           <m:e>
             <m:r>
-              <m:t>γ</m:t>
+              <m:t>r</m:t>
             </m:r>
           </m:e>
           <m:sub>
             <m:r>
-              <m:t>2</m:t>
+              <m:t>z</m:t>
             </m:r>
           </m:sub>
         </m:sSub>
@@ -7375,48 +6547,25 @@
         <w:t xml:space="preserve"> </w:t>
       </w:r>
       <w:r>
-        <w:t xml:space="preserve">= 0.02719, 95% CI [0.02283, 0.03154], and for r</w:t>
-      </w:r>
-      <w:r>
-        <w:t xml:space="preserve"> </w:t>
-      </w:r>
-      <m:oMath>
-        <m:sSub>
-          <m:e>
-            <m:r>
-              <m:t>γ</m:t>
-            </m:r>
-          </m:e>
-          <m:sub>
-            <m:r>
-              <m:t>3</m:t>
-            </m:r>
-          </m:sub>
-        </m:sSub>
-      </m:oMath>
-      <w:r>
-        <w:t xml:space="preserve"> </w:t>
-      </w:r>
-      <w:r>
-        <w:t xml:space="preserve">= 0.05388, 95% CI [0.04588, 0.06188]), with F as the comparison or baseline group (with an intercept of 0.39769, 95% CI [0.33175, 0.46363]))).</w:t>
+        <w:t xml:space="preserve">of 0.00156. Otherwise the model is quite similar. Otherwise, this model shows similar results.</w:t>
       </w:r>
     </w:p>
     <w:p>
       <w:pPr>
         <w:pStyle w:val="Heading5"/>
       </w:pPr>
-      <w:bookmarkStart w:id="45" w:name="X582e5ec57a4c6f6b85d684f7a884343d186d6c6"/>
-      <w:r>
-        <w:t xml:space="preserve">Allowing slopes to vary by effect size type</w:t>
-      </w:r>
-      <w:bookmarkEnd w:id="45"/>
+      <w:bookmarkStart w:id="44" w:name="fixed-effects-for-statistic-type"/>
+      <w:r>
+        <w:t xml:space="preserve">Fixed effects for statistic type</w:t>
+      </w:r>
+      <w:bookmarkEnd w:id="44"/>
     </w:p>
     <w:p>
       <w:pPr>
         <w:pStyle w:val="FirstParagraph"/>
       </w:pPr>
       <w:r>
-        <w:t xml:space="preserve">Another question we investigated is whether the change in effect sizes over time may differ for the different types of statistical test reported. In order to examine this possibility we included both main fixed effects for statistical test type and interactions between year and test statistic type.</w:t>
+        <w:t xml:space="preserve">It also is possible to estimate fixed effects for each of the included statistical tests (F, r and t tests). Given that these different statistical approaches would be used under different scenarios, this approach seems reasonable. This analysis is otherwise identical to that presented in the main text (i.e., it examines the 132086 effects for which valid standard errors were developed and accounts for the imprecision in each estimated effect size).</w:t>
       </w:r>
     </w:p>
     <w:p>
@@ -7559,114 +6708,6 @@
             </m:r>
           </m:sub>
         </m:sSub>
-        <m:r>
-          <m:t>+</m:t>
-        </m:r>
-        <m:sSub>
-          <m:e>
-            <m:r>
-              <m:t>γ</m:t>
-            </m:r>
-          </m:e>
-          <m:sub>
-            <m:r>
-              <m:t>4</m:t>
-            </m:r>
-          </m:sub>
-        </m:sSub>
-        <m:sSub>
-          <m:e>
-            <m:r>
-              <m:t>t</m:t>
-            </m:r>
-          </m:e>
-          <m:sub>
-            <m:r>
-              <m:t>d</m:t>
-            </m:r>
-            <m:r>
-              <m:t>u</m:t>
-            </m:r>
-            <m:r>
-              <m:t>m</m:t>
-            </m:r>
-            <m:r>
-              <m:t>m</m:t>
-            </m:r>
-            <m:r>
-              <m:t>y</m:t>
-            </m:r>
-          </m:sub>
-        </m:sSub>
-        <m:r>
-          <m:t>×</m:t>
-        </m:r>
-        <m:r>
-          <m:t>Y</m:t>
-        </m:r>
-        <m:r>
-          <m:t>e</m:t>
-        </m:r>
-        <m:r>
-          <m:t>a</m:t>
-        </m:r>
-        <m:r>
-          <m:t>r</m:t>
-        </m:r>
-        <m:r>
-          <m:t>+</m:t>
-        </m:r>
-        <m:sSub>
-          <m:e>
-            <m:r>
-              <m:t>γ</m:t>
-            </m:r>
-          </m:e>
-          <m:sub>
-            <m:r>
-              <m:t>5</m:t>
-            </m:r>
-          </m:sub>
-        </m:sSub>
-        <m:sSub>
-          <m:e>
-            <m:r>
-              <m:t>r</m:t>
-            </m:r>
-          </m:e>
-          <m:sub>
-            <m:r>
-              <m:t>d</m:t>
-            </m:r>
-            <m:r>
-              <m:t>u</m:t>
-            </m:r>
-            <m:r>
-              <m:t>m</m:t>
-            </m:r>
-            <m:r>
-              <m:t>m</m:t>
-            </m:r>
-            <m:r>
-              <m:t>y</m:t>
-            </m:r>
-          </m:sub>
-        </m:sSub>
-        <m:r>
-          <m:t>×</m:t>
-        </m:r>
-        <m:r>
-          <m:t>Y</m:t>
-        </m:r>
-        <m:r>
-          <m:t>e</m:t>
-        </m:r>
-        <m:r>
-          <m:t>a</m:t>
-        </m:r>
-        <m:r>
-          <m:t>r</m:t>
-        </m:r>
         <m:r>
           <m:t>+</m:t>
         </m:r>
@@ -7910,29 +6951,29 @@
               <w:jc w:val="right"/>
             </w:pPr>
             <w:r>
-              <w:t xml:space="preserve">0.39767</w:t>
-            </w:r>
-          </w:p>
-        </w:tc>
-        <w:tc>
-          <w:p>
-            <w:pPr>
-              <w:pStyle w:val="Compact"/>
-              <w:jc w:val="right"/>
-            </w:pPr>
-            <w:r>
-              <w:t xml:space="preserve">0.33174</w:t>
-            </w:r>
-          </w:p>
-        </w:tc>
-        <w:tc>
-          <w:p>
-            <w:pPr>
-              <w:pStyle w:val="Compact"/>
-              <w:jc w:val="right"/>
-            </w:pPr>
-            <w:r>
-              <w:t xml:space="preserve">0.46360</w:t>
+              <w:t xml:space="preserve">0.39769</w:t>
+            </w:r>
+          </w:p>
+        </w:tc>
+        <w:tc>
+          <w:p>
+            <w:pPr>
+              <w:pStyle w:val="Compact"/>
+              <w:jc w:val="right"/>
+            </w:pPr>
+            <w:r>
+              <w:t xml:space="preserve">0.33175</w:t>
+            </w:r>
+          </w:p>
+        </w:tc>
+        <w:tc>
+          <w:p>
+            <w:pPr>
+              <w:pStyle w:val="Compact"/>
+              <w:jc w:val="right"/>
+            </w:pPr>
+            <w:r>
+              <w:t xml:space="preserve">0.46363</w:t>
             </w:r>
           </w:p>
         </w:tc>
@@ -7981,18 +7022,18 @@
               <w:jc w:val="right"/>
             </w:pPr>
             <w:r>
-              <w:t xml:space="preserve">-0.00452</w:t>
-            </w:r>
-          </w:p>
-        </w:tc>
-        <w:tc>
-          <w:p>
-            <w:pPr>
-              <w:pStyle w:val="Compact"/>
-              <w:jc w:val="right"/>
-            </w:pPr>
-            <w:r>
-              <w:t xml:space="preserve">-0.00508</w:t>
+              <w:t xml:space="preserve">-0.00447</w:t>
+            </w:r>
+          </w:p>
+        </w:tc>
+        <w:tc>
+          <w:p>
+            <w:pPr>
+              <w:pStyle w:val="Compact"/>
+              <w:jc w:val="right"/>
+            </w:pPr>
+            <w:r>
+              <w:t xml:space="preserve">-0.00499</w:t>
             </w:r>
           </w:p>
         </w:tc>
@@ -8014,7 +7055,7 @@
               <w:jc w:val="right"/>
             </w:pPr>
             <w:r>
-              <w:t xml:space="preserve">0.00029</w:t>
+              <w:t xml:space="preserve">0.00026</w:t>
             </w:r>
           </w:p>
         </w:tc>
@@ -8052,40 +7093,40 @@
               <w:jc w:val="right"/>
             </w:pPr>
             <w:r>
-              <w:t xml:space="preserve">0.05414</w:t>
-            </w:r>
-          </w:p>
-        </w:tc>
-        <w:tc>
-          <w:p>
-            <w:pPr>
-              <w:pStyle w:val="Compact"/>
-              <w:jc w:val="right"/>
-            </w:pPr>
-            <w:r>
-              <w:t xml:space="preserve">0.04612</w:t>
-            </w:r>
-          </w:p>
-        </w:tc>
-        <w:tc>
-          <w:p>
-            <w:pPr>
-              <w:pStyle w:val="Compact"/>
-              <w:jc w:val="right"/>
-            </w:pPr>
-            <w:r>
-              <w:t xml:space="preserve">0.06215</w:t>
-            </w:r>
-          </w:p>
-        </w:tc>
-        <w:tc>
-          <w:p>
-            <w:pPr>
-              <w:pStyle w:val="Compact"/>
-              <w:jc w:val="right"/>
-            </w:pPr>
-            <w:r>
-              <w:t xml:space="preserve">0.00409</w:t>
+              <w:t xml:space="preserve">0.05388</w:t>
+            </w:r>
+          </w:p>
+        </w:tc>
+        <w:tc>
+          <w:p>
+            <w:pPr>
+              <w:pStyle w:val="Compact"/>
+              <w:jc w:val="right"/>
+            </w:pPr>
+            <w:r>
+              <w:t xml:space="preserve">0.04588</w:t>
+            </w:r>
+          </w:p>
+        </w:tc>
+        <w:tc>
+          <w:p>
+            <w:pPr>
+              <w:pStyle w:val="Compact"/>
+              <w:jc w:val="right"/>
+            </w:pPr>
+            <w:r>
+              <w:t xml:space="preserve">0.06188</w:t>
+            </w:r>
+          </w:p>
+        </w:tc>
+        <w:tc>
+          <w:p>
+            <w:pPr>
+              <w:pStyle w:val="Compact"/>
+              <w:jc w:val="right"/>
+            </w:pPr>
+            <w:r>
+              <w:t xml:space="preserve">0.00408</w:t>
             </w:r>
           </w:p>
         </w:tc>
@@ -8123,40 +7164,40 @@
               <w:jc w:val="right"/>
             </w:pPr>
             <w:r>
-              <w:t xml:space="preserve">0.02730</w:t>
-            </w:r>
-          </w:p>
-        </w:tc>
-        <w:tc>
-          <w:p>
-            <w:pPr>
-              <w:pStyle w:val="Compact"/>
-              <w:jc w:val="right"/>
-            </w:pPr>
-            <w:r>
-              <w:t xml:space="preserve">0.02289</w:t>
-            </w:r>
-          </w:p>
-        </w:tc>
-        <w:tc>
-          <w:p>
-            <w:pPr>
-              <w:pStyle w:val="Compact"/>
-              <w:jc w:val="right"/>
-            </w:pPr>
-            <w:r>
-              <w:t xml:space="preserve">0.03171</w:t>
-            </w:r>
-          </w:p>
-        </w:tc>
-        <w:tc>
-          <w:p>
-            <w:pPr>
-              <w:pStyle w:val="Compact"/>
-              <w:jc w:val="right"/>
-            </w:pPr>
-            <w:r>
-              <w:t xml:space="preserve">0.00225</w:t>
+              <w:t xml:space="preserve">0.02719</w:t>
+            </w:r>
+          </w:p>
+        </w:tc>
+        <w:tc>
+          <w:p>
+            <w:pPr>
+              <w:pStyle w:val="Compact"/>
+              <w:jc w:val="right"/>
+            </w:pPr>
+            <w:r>
+              <w:t xml:space="preserve">0.02283</w:t>
+            </w:r>
+          </w:p>
+        </w:tc>
+        <w:tc>
+          <w:p>
+            <w:pPr>
+              <w:pStyle w:val="Compact"/>
+              <w:jc w:val="right"/>
+            </w:pPr>
+            <w:r>
+              <w:t xml:space="preserve">0.03154</w:t>
+            </w:r>
+          </w:p>
+        </w:tc>
+        <w:tc>
+          <w:p>
+            <w:pPr>
+              <w:pStyle w:val="Compact"/>
+              <w:jc w:val="right"/>
+            </w:pPr>
+            <w:r>
+              <w:t xml:space="preserve">0.00222</w:t>
             </w:r>
           </w:p>
         </w:tc>
@@ -8177,144 +7218,64 @@
       </w:tr>
       <w:tr>
         <w:tc>
+          <w:p/>
+        </w:tc>
+        <w:tc>
+          <w:p/>
+        </w:tc>
+        <w:tc>
+          <w:p/>
+        </w:tc>
+        <w:tc>
+          <w:p/>
+        </w:tc>
+        <w:tc>
+          <w:p/>
+        </w:tc>
+        <w:tc>
+          <w:p/>
+        </w:tc>
+        <w:tc>
           <w:p>
             <w:pPr>
               <w:pStyle w:val="Compact"/>
               <w:jc w:val="left"/>
             </w:pPr>
             <w:r>
-              <w:t xml:space="preserve">r * year</w:t>
-            </w:r>
-          </w:p>
-        </w:tc>
-        <w:tc>
-          <w:p>
-            <w:pPr>
-              <w:pStyle w:val="Compact"/>
-              <w:jc w:val="right"/>
-            </w:pPr>
-            <w:r>
-              <w:t xml:space="preserve">0.00047</w:t>
-            </w:r>
-          </w:p>
-        </w:tc>
-        <w:tc>
-          <w:p>
-            <w:pPr>
-              <w:pStyle w:val="Compact"/>
-              <w:jc w:val="right"/>
-            </w:pPr>
-            <w:r>
-              <w:t xml:space="preserve">-0.00049</w:t>
-            </w:r>
-          </w:p>
-        </w:tc>
-        <w:tc>
-          <w:p>
-            <w:pPr>
-              <w:pStyle w:val="Compact"/>
-              <w:jc w:val="right"/>
-            </w:pPr>
-            <w:r>
-              <w:t xml:space="preserve">0.00142</w:t>
-            </w:r>
-          </w:p>
-        </w:tc>
-        <w:tc>
-          <w:p>
-            <w:pPr>
-              <w:pStyle w:val="Compact"/>
-              <w:jc w:val="right"/>
-            </w:pPr>
-            <w:r>
-              <w:t xml:space="preserve">0.00049</w:t>
-            </w:r>
-          </w:p>
-        </w:tc>
-        <w:tc>
-          <w:p>
-            <w:pPr>
-              <w:pStyle w:val="Compact"/>
-              <w:jc w:val="left"/>
-            </w:pPr>
-            <w:r>
-              <w:t xml:space="preserve">0.336</w:t>
-            </w:r>
-          </w:p>
-        </w:tc>
-        <w:tc>
-          <w:p/>
+              <w:t xml:space="preserve">Effect variance = 0.053, n = 132086</w:t>
+            </w:r>
+          </w:p>
         </w:tc>
       </w:tr>
       <w:tr>
         <w:tc>
+          <w:p/>
+        </w:tc>
+        <w:tc>
+          <w:p/>
+        </w:tc>
+        <w:tc>
+          <w:p/>
+        </w:tc>
+        <w:tc>
+          <w:p/>
+        </w:tc>
+        <w:tc>
+          <w:p/>
+        </w:tc>
+        <w:tc>
+          <w:p/>
+        </w:tc>
+        <w:tc>
           <w:p>
             <w:pPr>
               <w:pStyle w:val="Compact"/>
               <w:jc w:val="left"/>
             </w:pPr>
             <w:r>
-              <w:t xml:space="preserve">t * year</w:t>
-            </w:r>
-          </w:p>
-        </w:tc>
-        <w:tc>
-          <w:p>
-            <w:pPr>
-              <w:pStyle w:val="Compact"/>
-              <w:jc w:val="right"/>
-            </w:pPr>
-            <w:r>
-              <w:t xml:space="preserve">0.00002</w:t>
-            </w:r>
-          </w:p>
-        </w:tc>
-        <w:tc>
-          <w:p>
-            <w:pPr>
-              <w:pStyle w:val="Compact"/>
-              <w:jc w:val="right"/>
-            </w:pPr>
-            <w:r>
-              <w:t xml:space="preserve">-0.00053</w:t>
-            </w:r>
-          </w:p>
-        </w:tc>
-        <w:tc>
-          <w:p>
-            <w:pPr>
-              <w:pStyle w:val="Compact"/>
-              <w:jc w:val="right"/>
-            </w:pPr>
-            <w:r>
-              <w:t xml:space="preserve">0.00057</w:t>
-            </w:r>
-          </w:p>
-        </w:tc>
-        <w:tc>
-          <w:p>
-            <w:pPr>
-              <w:pStyle w:val="Compact"/>
-              <w:jc w:val="right"/>
-            </w:pPr>
-            <w:r>
-              <w:t xml:space="preserve">0.00028</w:t>
-            </w:r>
-          </w:p>
-        </w:tc>
-        <w:tc>
-          <w:p>
-            <w:pPr>
-              <w:pStyle w:val="Compact"/>
-              <w:jc w:val="left"/>
-            </w:pPr>
-            <w:r>
-              <w:t xml:space="preserve">0.939</w:t>
-            </w:r>
-          </w:p>
-        </w:tc>
-        <w:tc>
-          <w:p/>
+              <w:t xml:space="preserve">Article variance = 0.033, n = 9472</w:t>
+            </w:r>
+          </w:p>
         </w:tc>
       </w:tr>
       <w:tr>
@@ -8343,7 +7304,7 @@
               <w:jc w:val="left"/>
             </w:pPr>
             <w:r>
-              <w:t xml:space="preserve">Effect variance = 0.053, n = 132086</w:t>
+              <w:t xml:space="preserve">Journal variance = 0.006, n = 5</w:t>
             </w:r>
           </w:p>
         </w:tc>
@@ -8374,69 +7335,7 @@
               <w:jc w:val="left"/>
             </w:pPr>
             <w:r>
-              <w:t xml:space="preserve">Article variance = 0.033, n = 9472</w:t>
-            </w:r>
-          </w:p>
-        </w:tc>
-      </w:tr>
-      <w:tr>
-        <w:tc>
-          <w:p/>
-        </w:tc>
-        <w:tc>
-          <w:p/>
-        </w:tc>
-        <w:tc>
-          <w:p/>
-        </w:tc>
-        <w:tc>
-          <w:p/>
-        </w:tc>
-        <w:tc>
-          <w:p/>
-        </w:tc>
-        <w:tc>
-          <w:p/>
-        </w:tc>
-        <w:tc>
-          <w:p>
-            <w:pPr>
-              <w:pStyle w:val="Compact"/>
-              <w:jc w:val="left"/>
-            </w:pPr>
-            <w:r>
-              <w:t xml:space="preserve">Journal variance = 0.006, n = 5</w:t>
-            </w:r>
-          </w:p>
-        </w:tc>
-      </w:tr>
-      <w:tr>
-        <w:tc>
-          <w:p/>
-        </w:tc>
-        <w:tc>
-          <w:p/>
-        </w:tc>
-        <w:tc>
-          <w:p/>
-        </w:tc>
-        <w:tc>
-          <w:p/>
-        </w:tc>
-        <w:tc>
-          <w:p/>
-        </w:tc>
-        <w:tc>
-          <w:p/>
-        </w:tc>
-        <w:tc>
-          <w:p>
-            <w:pPr>
-              <w:pStyle w:val="Compact"/>
-              <w:jc w:val="left"/>
-            </w:pPr>
-            <w:r>
-              <w:t xml:space="preserve">QE(132085) = 38681.5, p = &lt; .001</w:t>
+              <w:t xml:space="preserve">QE(132085) = 38681.93, p = &lt; .001</w:t>
             </w:r>
           </w:p>
         </w:tc>
@@ -8447,7 +7346,7 @@
         <w:pStyle w:val="BodyText"/>
       </w:pPr>
       <w:r>
-        <w:t xml:space="preserve">Allowing slopes to vary by statistic type (i.e., including an interaction between dummy coded binaries for r and t statisics) led to negledgable estimated effects interaction effects. The interaction effect for correlations,</w:t>
+        <w:t xml:space="preserve">Including fixed effects for statistic type (i.e., a dummy coded variable for r and t tests, leaving F tests as the comparison group) lead to a negligible change in the estimated change over time (with the estimated change per year increasing by -0.00023), but there were small but noticeable effects for effect size type (for t,</w:t>
       </w:r>
       <w:r>
         <w:t xml:space="preserve"> </w:t>
@@ -8461,13 +7360,16 @@
           </m:e>
           <m:sub>
             <m:r>
-              <m:t>3</m:t>
+              <m:t>2</m:t>
             </m:r>
           </m:sub>
         </m:sSub>
       </m:oMath>
       <w:r>
-        <w:t xml:space="preserve">, was 0.00047, 95% CI [-0.00049, 0.00142]. The interaction effect for t statistics,</w:t>
+        <w:t xml:space="preserve"> </w:t>
+      </w:r>
+      <w:r>
+        <w:t xml:space="preserve">= 0.02719, 95% CI [0.02283, 0.03154], and for r</w:t>
       </w:r>
       <w:r>
         <w:t xml:space="preserve"> </w:t>
@@ -8481,74 +7383,34 @@
           </m:e>
           <m:sub>
             <m:r>
-              <m:t>4</m:t>
+              <m:t>3</m:t>
             </m:r>
           </m:sub>
         </m:sSub>
       </m:oMath>
       <w:r>
-        <w:t xml:space="preserve">, was 0.00002, 95% CI [-0.00053, 0.00057].</w:t>
-      </w:r>
-      <w:r>
-        <w:t xml:space="preserve"> </w:t>
-      </w:r>
-      <m:oMath>
-        <m:sSub>
-          <m:e>
-            <m:r>
-              <m:t>γ</m:t>
-            </m:r>
-          </m:e>
-          <m:sub>
-            <m:r>
-              <m:t>1</m:t>
-            </m:r>
-          </m:sub>
-        </m:sSub>
-      </m:oMath>
-      <w:r>
-        <w:t xml:space="preserve">, which now represents the estimated change per year in effect sizes for F statistics, was estiamted as -0.00452, 95% CI [-0.00053, 0.00057]. This is only -0.00028 units more extreme than the</w:t>
-      </w:r>
-      <w:r>
-        <w:t xml:space="preserve"> </w:t>
-      </w:r>
-      <m:oMath>
-        <m:sSub>
-          <m:e>
-            <m:r>
-              <m:t>γ</m:t>
-            </m:r>
-          </m:e>
-          <m:sub>
-            <m:r>
-              <m:t>1</m:t>
-            </m:r>
-          </m:sub>
-        </m:sSub>
-      </m:oMath>
-      <w:r>
-        <w:t xml:space="preserve"> </w:t>
-      </w:r>
-      <w:r>
-        <w:t xml:space="preserve">estimated when including main effects or interaction effects for test statistic types.</w:t>
+        <w:t xml:space="preserve"> </w:t>
+      </w:r>
+      <w:r>
+        <w:t xml:space="preserve">= 0.05388, 95% CI [0.04588, 0.06188]), with F as the comparison or baseline group (with an intercept of 0.39769, 95% CI [0.33175, 0.46363]))).</w:t>
       </w:r>
     </w:p>
     <w:p>
       <w:pPr>
         <w:pStyle w:val="Heading5"/>
       </w:pPr>
-      <w:bookmarkStart w:id="46" w:name="allowing-slopes-to-vary-by-journal"/>
-      <w:r>
-        <w:t xml:space="preserve">Allowing slopes to vary by journal</w:t>
-      </w:r>
-      <w:bookmarkEnd w:id="46"/>
+      <w:bookmarkStart w:id="45" w:name="X582e5ec57a4c6f6b85d684f7a884343d186d6c6"/>
+      <w:r>
+        <w:t xml:space="preserve">Allowing slopes to vary by effect size type</w:t>
+      </w:r>
+      <w:bookmarkEnd w:id="45"/>
     </w:p>
     <w:p>
       <w:pPr>
         <w:pStyle w:val="FirstParagraph"/>
       </w:pPr>
       <w:r>
-        <w:t xml:space="preserve">An alternative approach to analysing this data set is to allow the relationship between effect size and time to vary by journal.</w:t>
+        <w:t xml:space="preserve">Another question we investigated is whether the change in effect sizes over time may differ for the different types of statistical test reported. In order to examine this possibility we included both main fixed effects for statistical test type and interactions between year and test statistic type.</w:t>
       </w:r>
     </w:p>
     <w:p>
@@ -8619,48 +7481,36 @@
         <m:sSub>
           <m:e>
             <m:r>
-              <m:t>u</m:t>
+              <m:t>γ</m:t>
             </m:r>
           </m:e>
           <m:sub>
             <m:r>
-              <m:t>i</m:t>
-            </m:r>
-            <m:r>
-              <m:t>d</m:t>
+              <m:t>2</m:t>
             </m:r>
           </m:sub>
         </m:sSub>
-        <m:r>
-          <m:t>+</m:t>
-        </m:r>
         <m:sSub>
           <m:e>
             <m:r>
+              <m:t>t</m:t>
+            </m:r>
+          </m:e>
+          <m:sub>
+            <m:r>
+              <m:t>d</m:t>
+            </m:r>
+            <m:r>
               <m:t>u</m:t>
             </m:r>
-          </m:e>
-          <m:sub>
-            <m:r>
-              <m:t>a</m:t>
-            </m:r>
-            <m:r>
-              <m:t>r</m:t>
-            </m:r>
-            <m:r>
-              <m:t>t</m:t>
-            </m:r>
-            <m:r>
-              <m:t>i</m:t>
-            </m:r>
-            <m:r>
-              <m:t>c</m:t>
-            </m:r>
-            <m:r>
-              <m:t>l</m:t>
-            </m:r>
-            <m:r>
-              <m:t>e</m:t>
+            <m:r>
+              <m:t>m</m:t>
+            </m:r>
+            <m:r>
+              <m:t>m</m:t>
+            </m:r>
+            <m:r>
+              <m:t>y</m:t>
             </m:r>
           </m:sub>
         </m:sSub>
@@ -8670,76 +7520,79 @@
         <m:sSub>
           <m:e>
             <m:r>
-              <m:t>u</m:t>
+              <m:t>γ</m:t>
             </m:r>
           </m:e>
           <m:sub>
             <m:r>
-              <m:t>j</m:t>
-            </m:r>
-            <m:r>
-              <m:t>o</m:t>
-            </m:r>
-            <m:r>
-              <m:t>u</m:t>
-            </m:r>
-            <m:r>
-              <m:t>r</m:t>
-            </m:r>
-            <m:r>
-              <m:t>n</m:t>
-            </m:r>
-            <m:r>
-              <m:t>a</m:t>
-            </m:r>
-            <m:r>
-              <m:t>l</m:t>
+              <m:t>3</m:t>
             </m:r>
           </m:sub>
         </m:sSub>
-        <m:r>
-          <m:t>+</m:t>
-        </m:r>
         <m:sSub>
           <m:e>
             <m:r>
+              <m:t>r</m:t>
+            </m:r>
+          </m:e>
+          <m:sub>
+            <m:r>
+              <m:t>d</m:t>
+            </m:r>
+            <m:r>
               <m:t>u</m:t>
             </m:r>
-          </m:e>
-          <m:sub>
-            <m:r>
-              <m:t>j</m:t>
-            </m:r>
-            <m:r>
-              <m:t>o</m:t>
-            </m:r>
-            <m:r>
-              <m:t>u</m:t>
-            </m:r>
-            <m:r>
-              <m:t>n</m:t>
-            </m:r>
-            <m:r>
-              <m:t>r</m:t>
-            </m:r>
-            <m:r>
-              <m:t>a</m:t>
-            </m:r>
-            <m:sSub>
-              <m:e>
-                <m:r>
-                  <m:t>l</m:t>
-                </m:r>
-              </m:e>
-              <m:sub>
-                <m:r>
-                  <m:t>2</m:t>
-                </m:r>
-              </m:sub>
-            </m:sSub>
+            <m:r>
+              <m:t>m</m:t>
+            </m:r>
+            <m:r>
+              <m:t>m</m:t>
+            </m:r>
+            <m:r>
+              <m:t>y</m:t>
+            </m:r>
           </m:sub>
         </m:sSub>
         <m:r>
+          <m:t>+</m:t>
+        </m:r>
+        <m:sSub>
+          <m:e>
+            <m:r>
+              <m:t>γ</m:t>
+            </m:r>
+          </m:e>
+          <m:sub>
+            <m:r>
+              <m:t>4</m:t>
+            </m:r>
+          </m:sub>
+        </m:sSub>
+        <m:sSub>
+          <m:e>
+            <m:r>
+              <m:t>t</m:t>
+            </m:r>
+          </m:e>
+          <m:sub>
+            <m:r>
+              <m:t>d</m:t>
+            </m:r>
+            <m:r>
+              <m:t>u</m:t>
+            </m:r>
+            <m:r>
+              <m:t>m</m:t>
+            </m:r>
+            <m:r>
+              <m:t>m</m:t>
+            </m:r>
+            <m:r>
+              <m:t>y</m:t>
+            </m:r>
+          </m:sub>
+        </m:sSub>
+        <m:r>
           <m:t>×</m:t>
         </m:r>
         <m:r>
@@ -8754,6 +7607,144 @@
         <m:r>
           <m:t>r</m:t>
         </m:r>
+        <m:r>
+          <m:t>+</m:t>
+        </m:r>
+        <m:sSub>
+          <m:e>
+            <m:r>
+              <m:t>γ</m:t>
+            </m:r>
+          </m:e>
+          <m:sub>
+            <m:r>
+              <m:t>5</m:t>
+            </m:r>
+          </m:sub>
+        </m:sSub>
+        <m:sSub>
+          <m:e>
+            <m:r>
+              <m:t>r</m:t>
+            </m:r>
+          </m:e>
+          <m:sub>
+            <m:r>
+              <m:t>d</m:t>
+            </m:r>
+            <m:r>
+              <m:t>u</m:t>
+            </m:r>
+            <m:r>
+              <m:t>m</m:t>
+            </m:r>
+            <m:r>
+              <m:t>m</m:t>
+            </m:r>
+            <m:r>
+              <m:t>y</m:t>
+            </m:r>
+          </m:sub>
+        </m:sSub>
+        <m:r>
+          <m:t>×</m:t>
+        </m:r>
+        <m:r>
+          <m:t>Y</m:t>
+        </m:r>
+        <m:r>
+          <m:t>e</m:t>
+        </m:r>
+        <m:r>
+          <m:t>a</m:t>
+        </m:r>
+        <m:r>
+          <m:t>r</m:t>
+        </m:r>
+        <m:r>
+          <m:t>+</m:t>
+        </m:r>
+        <m:sSub>
+          <m:e>
+            <m:r>
+              <m:t>u</m:t>
+            </m:r>
+          </m:e>
+          <m:sub>
+            <m:r>
+              <m:t>i</m:t>
+            </m:r>
+            <m:r>
+              <m:t>d</m:t>
+            </m:r>
+          </m:sub>
+        </m:sSub>
+        <m:r>
+          <m:t>+</m:t>
+        </m:r>
+        <m:sSub>
+          <m:e>
+            <m:r>
+              <m:t>u</m:t>
+            </m:r>
+          </m:e>
+          <m:sub>
+            <m:r>
+              <m:t>a</m:t>
+            </m:r>
+            <m:r>
+              <m:t>r</m:t>
+            </m:r>
+            <m:r>
+              <m:t>t</m:t>
+            </m:r>
+            <m:r>
+              <m:t>i</m:t>
+            </m:r>
+            <m:r>
+              <m:t>c</m:t>
+            </m:r>
+            <m:r>
+              <m:t>l</m:t>
+            </m:r>
+            <m:r>
+              <m:t>e</m:t>
+            </m:r>
+          </m:sub>
+        </m:sSub>
+        <m:r>
+          <m:t>+</m:t>
+        </m:r>
+        <m:sSub>
+          <m:e>
+            <m:r>
+              <m:t>u</m:t>
+            </m:r>
+          </m:e>
+          <m:sub>
+            <m:r>
+              <m:t>j</m:t>
+            </m:r>
+            <m:r>
+              <m:t>o</m:t>
+            </m:r>
+            <m:r>
+              <m:t>u</m:t>
+            </m:r>
+            <m:r>
+              <m:t>r</m:t>
+            </m:r>
+            <m:r>
+              <m:t>n</m:t>
+            </m:r>
+            <m:r>
+              <m:t>a</m:t>
+            </m:r>
+            <m:r>
+              <m:t>l</m:t>
+            </m:r>
+          </m:sub>
+        </m:sSub>
         <m:r>
           <m:t>+</m:t>
         </m:r>
@@ -8913,40 +7904,40 @@
               <w:jc w:val="right"/>
             </w:pPr>
             <w:r>
-              <w:t xml:space="preserve">0.41282</w:t>
-            </w:r>
-          </w:p>
-        </w:tc>
-        <w:tc>
-          <w:p>
-            <w:pPr>
-              <w:pStyle w:val="Compact"/>
-              <w:jc w:val="right"/>
-            </w:pPr>
-            <w:r>
-              <w:t xml:space="preserve">0.34254</w:t>
-            </w:r>
-          </w:p>
-        </w:tc>
-        <w:tc>
-          <w:p>
-            <w:pPr>
-              <w:pStyle w:val="Compact"/>
-              <w:jc w:val="right"/>
-            </w:pPr>
-            <w:r>
-              <w:t xml:space="preserve">0.48309</w:t>
-            </w:r>
-          </w:p>
-        </w:tc>
-        <w:tc>
-          <w:p>
-            <w:pPr>
-              <w:pStyle w:val="Compact"/>
-              <w:jc w:val="right"/>
-            </w:pPr>
-            <w:r>
-              <w:t xml:space="preserve">0.03586</w:t>
+              <w:t xml:space="preserve">0.39767</w:t>
+            </w:r>
+          </w:p>
+        </w:tc>
+        <w:tc>
+          <w:p>
+            <w:pPr>
+              <w:pStyle w:val="Compact"/>
+              <w:jc w:val="right"/>
+            </w:pPr>
+            <w:r>
+              <w:t xml:space="preserve">0.33174</w:t>
+            </w:r>
+          </w:p>
+        </w:tc>
+        <w:tc>
+          <w:p>
+            <w:pPr>
+              <w:pStyle w:val="Compact"/>
+              <w:jc w:val="right"/>
+            </w:pPr>
+            <w:r>
+              <w:t xml:space="preserve">0.46360</w:t>
+            </w:r>
+          </w:p>
+        </w:tc>
+        <w:tc>
+          <w:p>
+            <w:pPr>
+              <w:pStyle w:val="Compact"/>
+              <w:jc w:val="right"/>
+            </w:pPr>
+            <w:r>
+              <w:t xml:space="preserve">0.03364</w:t>
             </w:r>
           </w:p>
         </w:tc>
@@ -8984,40 +7975,40 @@
               <w:jc w:val="right"/>
             </w:pPr>
             <w:r>
-              <w:t xml:space="preserve">-0.00455</w:t>
-            </w:r>
-          </w:p>
-        </w:tc>
-        <w:tc>
-          <w:p>
-            <w:pPr>
-              <w:pStyle w:val="Compact"/>
-              <w:jc w:val="right"/>
-            </w:pPr>
-            <w:r>
-              <w:t xml:space="preserve">-0.00615</w:t>
-            </w:r>
-          </w:p>
-        </w:tc>
-        <w:tc>
-          <w:p>
-            <w:pPr>
-              <w:pStyle w:val="Compact"/>
-              <w:jc w:val="right"/>
-            </w:pPr>
-            <w:r>
-              <w:t xml:space="preserve">-0.00296</w:t>
-            </w:r>
-          </w:p>
-        </w:tc>
-        <w:tc>
-          <w:p>
-            <w:pPr>
-              <w:pStyle w:val="Compact"/>
-              <w:jc w:val="right"/>
-            </w:pPr>
-            <w:r>
-              <w:t xml:space="preserve">0.00081</w:t>
+              <w:t xml:space="preserve">-0.00452</w:t>
+            </w:r>
+          </w:p>
+        </w:tc>
+        <w:tc>
+          <w:p>
+            <w:pPr>
+              <w:pStyle w:val="Compact"/>
+              <w:jc w:val="right"/>
+            </w:pPr>
+            <w:r>
+              <w:t xml:space="preserve">-0.00508</w:t>
+            </w:r>
+          </w:p>
+        </w:tc>
+        <w:tc>
+          <w:p>
+            <w:pPr>
+              <w:pStyle w:val="Compact"/>
+              <w:jc w:val="right"/>
+            </w:pPr>
+            <w:r>
+              <w:t xml:space="preserve">-0.00396</w:t>
+            </w:r>
+          </w:p>
+        </w:tc>
+        <w:tc>
+          <w:p>
+            <w:pPr>
+              <w:pStyle w:val="Compact"/>
+              <w:jc w:val="right"/>
+            </w:pPr>
+            <w:r>
+              <w:t xml:space="preserve">0.00029</w:t>
             </w:r>
           </w:p>
         </w:tc>
@@ -9038,126 +8029,286 @@
       </w:tr>
       <w:tr>
         <w:tc>
-          <w:p/>
-        </w:tc>
-        <w:tc>
-          <w:p/>
-        </w:tc>
-        <w:tc>
-          <w:p/>
-        </w:tc>
-        <w:tc>
-          <w:p/>
-        </w:tc>
-        <w:tc>
-          <w:p/>
-        </w:tc>
-        <w:tc>
-          <w:p/>
-        </w:tc>
-        <w:tc>
           <w:p>
             <w:pPr>
               <w:pStyle w:val="Compact"/>
               <w:jc w:val="left"/>
             </w:pPr>
             <w:r>
-              <w:t xml:space="preserve">Effect variance = 0.053, n = 132086</w:t>
-            </w:r>
-          </w:p>
+              <w:t xml:space="preserve">r</w:t>
+            </w:r>
+          </w:p>
+        </w:tc>
+        <w:tc>
+          <w:p>
+            <w:pPr>
+              <w:pStyle w:val="Compact"/>
+              <w:jc w:val="right"/>
+            </w:pPr>
+            <w:r>
+              <w:t xml:space="preserve">0.05414</w:t>
+            </w:r>
+          </w:p>
+        </w:tc>
+        <w:tc>
+          <w:p>
+            <w:pPr>
+              <w:pStyle w:val="Compact"/>
+              <w:jc w:val="right"/>
+            </w:pPr>
+            <w:r>
+              <w:t xml:space="preserve">0.04612</w:t>
+            </w:r>
+          </w:p>
+        </w:tc>
+        <w:tc>
+          <w:p>
+            <w:pPr>
+              <w:pStyle w:val="Compact"/>
+              <w:jc w:val="right"/>
+            </w:pPr>
+            <w:r>
+              <w:t xml:space="preserve">0.06215</w:t>
+            </w:r>
+          </w:p>
+        </w:tc>
+        <w:tc>
+          <w:p>
+            <w:pPr>
+              <w:pStyle w:val="Compact"/>
+              <w:jc w:val="right"/>
+            </w:pPr>
+            <w:r>
+              <w:t xml:space="preserve">0.00409</w:t>
+            </w:r>
+          </w:p>
+        </w:tc>
+        <w:tc>
+          <w:p>
+            <w:pPr>
+              <w:pStyle w:val="Compact"/>
+              <w:jc w:val="left"/>
+            </w:pPr>
+            <w:r>
+              <w:t xml:space="preserve">&lt; .001</w:t>
+            </w:r>
+          </w:p>
+        </w:tc>
+        <w:tc>
+          <w:p/>
         </w:tc>
       </w:tr>
       <w:tr>
         <w:tc>
-          <w:p/>
-        </w:tc>
-        <w:tc>
-          <w:p/>
-        </w:tc>
-        <w:tc>
-          <w:p/>
-        </w:tc>
-        <w:tc>
-          <w:p/>
-        </w:tc>
-        <w:tc>
-          <w:p/>
-        </w:tc>
-        <w:tc>
-          <w:p/>
-        </w:tc>
-        <w:tc>
           <w:p>
             <w:pPr>
               <w:pStyle w:val="Compact"/>
               <w:jc w:val="left"/>
             </w:pPr>
             <w:r>
-              <w:t xml:space="preserve">Article variance = 0.033, n = 9472</w:t>
-            </w:r>
-          </w:p>
+              <w:t xml:space="preserve">t</w:t>
+            </w:r>
+          </w:p>
+        </w:tc>
+        <w:tc>
+          <w:p>
+            <w:pPr>
+              <w:pStyle w:val="Compact"/>
+              <w:jc w:val="right"/>
+            </w:pPr>
+            <w:r>
+              <w:t xml:space="preserve">0.02730</w:t>
+            </w:r>
+          </w:p>
+        </w:tc>
+        <w:tc>
+          <w:p>
+            <w:pPr>
+              <w:pStyle w:val="Compact"/>
+              <w:jc w:val="right"/>
+            </w:pPr>
+            <w:r>
+              <w:t xml:space="preserve">0.02289</w:t>
+            </w:r>
+          </w:p>
+        </w:tc>
+        <w:tc>
+          <w:p>
+            <w:pPr>
+              <w:pStyle w:val="Compact"/>
+              <w:jc w:val="right"/>
+            </w:pPr>
+            <w:r>
+              <w:t xml:space="preserve">0.03171</w:t>
+            </w:r>
+          </w:p>
+        </w:tc>
+        <w:tc>
+          <w:p>
+            <w:pPr>
+              <w:pStyle w:val="Compact"/>
+              <w:jc w:val="right"/>
+            </w:pPr>
+            <w:r>
+              <w:t xml:space="preserve">0.00225</w:t>
+            </w:r>
+          </w:p>
+        </w:tc>
+        <w:tc>
+          <w:p>
+            <w:pPr>
+              <w:pStyle w:val="Compact"/>
+              <w:jc w:val="left"/>
+            </w:pPr>
+            <w:r>
+              <w:t xml:space="preserve">&lt; .001</w:t>
+            </w:r>
+          </w:p>
+        </w:tc>
+        <w:tc>
+          <w:p/>
         </w:tc>
       </w:tr>
       <w:tr>
         <w:tc>
-          <w:p/>
-        </w:tc>
-        <w:tc>
-          <w:p/>
-        </w:tc>
-        <w:tc>
-          <w:p/>
-        </w:tc>
-        <w:tc>
-          <w:p/>
-        </w:tc>
-        <w:tc>
-          <w:p/>
-        </w:tc>
-        <w:tc>
-          <w:p/>
-        </w:tc>
-        <w:tc>
           <w:p>
             <w:pPr>
               <w:pStyle w:val="Compact"/>
               <w:jc w:val="left"/>
             </w:pPr>
             <w:r>
-              <w:t xml:space="preserve">Journal variance = 0.006, n = 5</w:t>
-            </w:r>
-          </w:p>
+              <w:t xml:space="preserve">r * year</w:t>
+            </w:r>
+          </w:p>
+        </w:tc>
+        <w:tc>
+          <w:p>
+            <w:pPr>
+              <w:pStyle w:val="Compact"/>
+              <w:jc w:val="right"/>
+            </w:pPr>
+            <w:r>
+              <w:t xml:space="preserve">0.00047</w:t>
+            </w:r>
+          </w:p>
+        </w:tc>
+        <w:tc>
+          <w:p>
+            <w:pPr>
+              <w:pStyle w:val="Compact"/>
+              <w:jc w:val="right"/>
+            </w:pPr>
+            <w:r>
+              <w:t xml:space="preserve">-0.00049</w:t>
+            </w:r>
+          </w:p>
+        </w:tc>
+        <w:tc>
+          <w:p>
+            <w:pPr>
+              <w:pStyle w:val="Compact"/>
+              <w:jc w:val="right"/>
+            </w:pPr>
+            <w:r>
+              <w:t xml:space="preserve">0.00142</w:t>
+            </w:r>
+          </w:p>
+        </w:tc>
+        <w:tc>
+          <w:p>
+            <w:pPr>
+              <w:pStyle w:val="Compact"/>
+              <w:jc w:val="right"/>
+            </w:pPr>
+            <w:r>
+              <w:t xml:space="preserve">0.00049</w:t>
+            </w:r>
+          </w:p>
+        </w:tc>
+        <w:tc>
+          <w:p>
+            <w:pPr>
+              <w:pStyle w:val="Compact"/>
+              <w:jc w:val="left"/>
+            </w:pPr>
+            <w:r>
+              <w:t xml:space="preserve">0.336</w:t>
+            </w:r>
+          </w:p>
+        </w:tc>
+        <w:tc>
+          <w:p/>
         </w:tc>
       </w:tr>
       <w:tr>
         <w:tc>
-          <w:p/>
-        </w:tc>
-        <w:tc>
-          <w:p/>
-        </w:tc>
-        <w:tc>
-          <w:p/>
-        </w:tc>
-        <w:tc>
-          <w:p/>
-        </w:tc>
-        <w:tc>
-          <w:p/>
-        </w:tc>
-        <w:tc>
-          <w:p/>
-        </w:tc>
-        <w:tc>
           <w:p>
             <w:pPr>
               <w:pStyle w:val="Compact"/>
               <w:jc w:val="left"/>
             </w:pPr>
             <w:r>
-              <w:t xml:space="preserve">Slope variance = 0, n = 5</w:t>
-            </w:r>
-          </w:p>
+              <w:t xml:space="preserve">t * year</w:t>
+            </w:r>
+          </w:p>
+        </w:tc>
+        <w:tc>
+          <w:p>
+            <w:pPr>
+              <w:pStyle w:val="Compact"/>
+              <w:jc w:val="right"/>
+            </w:pPr>
+            <w:r>
+              <w:t xml:space="preserve">0.00002</w:t>
+            </w:r>
+          </w:p>
+        </w:tc>
+        <w:tc>
+          <w:p>
+            <w:pPr>
+              <w:pStyle w:val="Compact"/>
+              <w:jc w:val="right"/>
+            </w:pPr>
+            <w:r>
+              <w:t xml:space="preserve">-0.00053</w:t>
+            </w:r>
+          </w:p>
+        </w:tc>
+        <w:tc>
+          <w:p>
+            <w:pPr>
+              <w:pStyle w:val="Compact"/>
+              <w:jc w:val="right"/>
+            </w:pPr>
+            <w:r>
+              <w:t xml:space="preserve">0.00057</w:t>
+            </w:r>
+          </w:p>
+        </w:tc>
+        <w:tc>
+          <w:p>
+            <w:pPr>
+              <w:pStyle w:val="Compact"/>
+              <w:jc w:val="right"/>
+            </w:pPr>
+            <w:r>
+              <w:t xml:space="preserve">0.00028</w:t>
+            </w:r>
+          </w:p>
+        </w:tc>
+        <w:tc>
+          <w:p>
+            <w:pPr>
+              <w:pStyle w:val="Compact"/>
+              <w:jc w:val="left"/>
+            </w:pPr>
+            <w:r>
+              <w:t xml:space="preserve">0.939</w:t>
+            </w:r>
+          </w:p>
+        </w:tc>
+        <w:tc>
+          <w:p/>
         </w:tc>
       </w:tr>
       <w:tr>
@@ -9186,7 +8337,100 @@
               <w:jc w:val="left"/>
             </w:pPr>
             <w:r>
-              <w:t xml:space="preserve">QE(132085) = 38656.75, p = &lt; .001</w:t>
+              <w:t xml:space="preserve">Effect variance = 0.053, n = 132086</w:t>
+            </w:r>
+          </w:p>
+        </w:tc>
+      </w:tr>
+      <w:tr>
+        <w:tc>
+          <w:p/>
+        </w:tc>
+        <w:tc>
+          <w:p/>
+        </w:tc>
+        <w:tc>
+          <w:p/>
+        </w:tc>
+        <w:tc>
+          <w:p/>
+        </w:tc>
+        <w:tc>
+          <w:p/>
+        </w:tc>
+        <w:tc>
+          <w:p/>
+        </w:tc>
+        <w:tc>
+          <w:p>
+            <w:pPr>
+              <w:pStyle w:val="Compact"/>
+              <w:jc w:val="left"/>
+            </w:pPr>
+            <w:r>
+              <w:t xml:space="preserve">Article variance = 0.033, n = 9472</w:t>
+            </w:r>
+          </w:p>
+        </w:tc>
+      </w:tr>
+      <w:tr>
+        <w:tc>
+          <w:p/>
+        </w:tc>
+        <w:tc>
+          <w:p/>
+        </w:tc>
+        <w:tc>
+          <w:p/>
+        </w:tc>
+        <w:tc>
+          <w:p/>
+        </w:tc>
+        <w:tc>
+          <w:p/>
+        </w:tc>
+        <w:tc>
+          <w:p/>
+        </w:tc>
+        <w:tc>
+          <w:p>
+            <w:pPr>
+              <w:pStyle w:val="Compact"/>
+              <w:jc w:val="left"/>
+            </w:pPr>
+            <w:r>
+              <w:t xml:space="preserve">Journal variance = 0.006, n = 5</w:t>
+            </w:r>
+          </w:p>
+        </w:tc>
+      </w:tr>
+      <w:tr>
+        <w:tc>
+          <w:p/>
+        </w:tc>
+        <w:tc>
+          <w:p/>
+        </w:tc>
+        <w:tc>
+          <w:p/>
+        </w:tc>
+        <w:tc>
+          <w:p/>
+        </w:tc>
+        <w:tc>
+          <w:p/>
+        </w:tc>
+        <w:tc>
+          <w:p/>
+        </w:tc>
+        <w:tc>
+          <w:p>
+            <w:pPr>
+              <w:pStyle w:val="Compact"/>
+              <w:jc w:val="left"/>
+            </w:pPr>
+            <w:r>
+              <w:t xml:space="preserve">QE(132085) = 38681.5, p = &lt; .001</w:t>
             </w:r>
           </w:p>
         </w:tc>
@@ -9197,7 +8441,10 @@
         <w:pStyle w:val="BodyText"/>
       </w:pPr>
       <w:r>
-        <w:t xml:space="preserve">Including random slopes for journal lead to almost no change in the overall estimated change per year (</w:t>
+        <w:t xml:space="preserve">Allowing slopes to vary by statistic type (i.e., including an interaction between dummy coded binaries for r and t statistics) led to negligible estimated effects interaction effects. The interaction effect for correlations,</w:t>
+      </w:r>
+      <w:r>
+        <w:t xml:space="preserve"> </w:t>
       </w:r>
       <m:oMath>
         <m:sSub>
@@ -9208,12 +8455,759 @@
           </m:e>
           <m:sub>
             <m:r>
-              <m:t>1</m:t>
+              <m:t>3</m:t>
             </m:r>
           </m:sub>
         </m:sSub>
       </m:oMath>
       <w:r>
+        <w:t xml:space="preserve">, was 0.00047, 95% CI [-0.00049, 0.00142]. The interaction effect for t statistics,</w:t>
+      </w:r>
+      <w:r>
+        <w:t xml:space="preserve"> </w:t>
+      </w:r>
+      <m:oMath>
+        <m:sSub>
+          <m:e>
+            <m:r>
+              <m:t>γ</m:t>
+            </m:r>
+          </m:e>
+          <m:sub>
+            <m:r>
+              <m:t>4</m:t>
+            </m:r>
+          </m:sub>
+        </m:sSub>
+      </m:oMath>
+      <w:r>
+        <w:t xml:space="preserve">, was 0.00002, 95% CI [-0.00053, 0.00057].</w:t>
+      </w:r>
+      <w:r>
+        <w:t xml:space="preserve"> </w:t>
+      </w:r>
+      <m:oMath>
+        <m:sSub>
+          <m:e>
+            <m:r>
+              <m:t>γ</m:t>
+            </m:r>
+          </m:e>
+          <m:sub>
+            <m:r>
+              <m:t>1</m:t>
+            </m:r>
+          </m:sub>
+        </m:sSub>
+      </m:oMath>
+      <w:r>
+        <w:t xml:space="preserve">, which now represents the estimated change per year in effect sizes for F statistics, was estimated as -0.00452, 95% CI [-0.00053, 0.00057]. This is only -0.00028 units more extreme than the</w:t>
+      </w:r>
+      <w:r>
+        <w:t xml:space="preserve"> </w:t>
+      </w:r>
+      <m:oMath>
+        <m:sSub>
+          <m:e>
+            <m:r>
+              <m:t>γ</m:t>
+            </m:r>
+          </m:e>
+          <m:sub>
+            <m:r>
+              <m:t>1</m:t>
+            </m:r>
+          </m:sub>
+        </m:sSub>
+      </m:oMath>
+      <w:r>
+        <w:t xml:space="preserve"> </w:t>
+      </w:r>
+      <w:r>
+        <w:t xml:space="preserve">estimated when including main effects or interaction effects for test statistic types.</w:t>
+      </w:r>
+    </w:p>
+    <w:p>
+      <w:pPr>
+        <w:pStyle w:val="Heading5"/>
+      </w:pPr>
+      <w:bookmarkStart w:id="46" w:name="allowing-slopes-to-vary-by-journal"/>
+      <w:r>
+        <w:t xml:space="preserve">Allowing slopes to vary by journal</w:t>
+      </w:r>
+      <w:bookmarkEnd w:id="46"/>
+    </w:p>
+    <w:p>
+      <w:pPr>
+        <w:pStyle w:val="FirstParagraph"/>
+      </w:pPr>
+      <w:r>
+        <w:t xml:space="preserve">An alternative approach to analyzing this data set is to allow the relationship between effect size and time to vary by journal.</w:t>
+      </w:r>
+    </w:p>
+    <w:p>
+      <w:pPr>
+        <w:pStyle w:val="BodyText"/>
+      </w:pPr>
+      <m:oMath>
+        <m:r>
+          <m:t>E</m:t>
+        </m:r>
+        <m:sSub>
+          <m:e>
+            <m:r>
+              <m:t>S</m:t>
+            </m:r>
+          </m:e>
+          <m:sub>
+            <m:r>
+              <m:t>j</m:t>
+            </m:r>
+          </m:sub>
+        </m:sSub>
+        <m:r>
+          <m:t>=</m:t>
+        </m:r>
+        <m:sSub>
+          <m:e>
+            <m:r>
+              <m:t>γ</m:t>
+            </m:r>
+          </m:e>
+          <m:sub>
+            <m:r>
+              <m:t>0</m:t>
+            </m:r>
+          </m:sub>
+        </m:sSub>
+        <m:r>
+          <m:t>+</m:t>
+        </m:r>
+        <m:sSub>
+          <m:e>
+            <m:r>
+              <m:t>γ</m:t>
+            </m:r>
+          </m:e>
+          <m:sub>
+            <m:r>
+              <m:t>1</m:t>
+            </m:r>
+          </m:sub>
+        </m:sSub>
+        <m:r>
+          <m:t>Y</m:t>
+        </m:r>
+        <m:r>
+          <m:t>e</m:t>
+        </m:r>
+        <m:r>
+          <m:t>a</m:t>
+        </m:r>
+        <m:r>
+          <m:t>r</m:t>
+        </m:r>
+        <m:r>
+          <m:t>+</m:t>
+        </m:r>
+        <m:sSub>
+          <m:e>
+            <m:r>
+              <m:t>u</m:t>
+            </m:r>
+          </m:e>
+          <m:sub>
+            <m:r>
+              <m:t>i</m:t>
+            </m:r>
+            <m:r>
+              <m:t>d</m:t>
+            </m:r>
+          </m:sub>
+        </m:sSub>
+        <m:r>
+          <m:t>+</m:t>
+        </m:r>
+        <m:sSub>
+          <m:e>
+            <m:r>
+              <m:t>u</m:t>
+            </m:r>
+          </m:e>
+          <m:sub>
+            <m:r>
+              <m:t>a</m:t>
+            </m:r>
+            <m:r>
+              <m:t>r</m:t>
+            </m:r>
+            <m:r>
+              <m:t>t</m:t>
+            </m:r>
+            <m:r>
+              <m:t>i</m:t>
+            </m:r>
+            <m:r>
+              <m:t>c</m:t>
+            </m:r>
+            <m:r>
+              <m:t>l</m:t>
+            </m:r>
+            <m:r>
+              <m:t>e</m:t>
+            </m:r>
+          </m:sub>
+        </m:sSub>
+        <m:r>
+          <m:t>+</m:t>
+        </m:r>
+        <m:sSub>
+          <m:e>
+            <m:r>
+              <m:t>u</m:t>
+            </m:r>
+          </m:e>
+          <m:sub>
+            <m:r>
+              <m:t>j</m:t>
+            </m:r>
+            <m:r>
+              <m:t>o</m:t>
+            </m:r>
+            <m:r>
+              <m:t>u</m:t>
+            </m:r>
+            <m:r>
+              <m:t>r</m:t>
+            </m:r>
+            <m:r>
+              <m:t>n</m:t>
+            </m:r>
+            <m:r>
+              <m:t>a</m:t>
+            </m:r>
+            <m:r>
+              <m:t>l</m:t>
+            </m:r>
+          </m:sub>
+        </m:sSub>
+        <m:r>
+          <m:t>+</m:t>
+        </m:r>
+        <m:sSub>
+          <m:e>
+            <m:r>
+              <m:t>u</m:t>
+            </m:r>
+          </m:e>
+          <m:sub>
+            <m:r>
+              <m:t>j</m:t>
+            </m:r>
+            <m:r>
+              <m:t>o</m:t>
+            </m:r>
+            <m:r>
+              <m:t>u</m:t>
+            </m:r>
+            <m:r>
+              <m:t>n</m:t>
+            </m:r>
+            <m:r>
+              <m:t>r</m:t>
+            </m:r>
+            <m:r>
+              <m:t>a</m:t>
+            </m:r>
+            <m:sSub>
+              <m:e>
+                <m:r>
+                  <m:t>l</m:t>
+                </m:r>
+              </m:e>
+              <m:sub>
+                <m:r>
+                  <m:t>2</m:t>
+                </m:r>
+              </m:sub>
+            </m:sSub>
+          </m:sub>
+        </m:sSub>
+        <m:r>
+          <m:t>×</m:t>
+        </m:r>
+        <m:r>
+          <m:t>Y</m:t>
+        </m:r>
+        <m:r>
+          <m:t>e</m:t>
+        </m:r>
+        <m:r>
+          <m:t>a</m:t>
+        </m:r>
+        <m:r>
+          <m:t>r</m:t>
+        </m:r>
+        <m:r>
+          <m:t>+</m:t>
+        </m:r>
+        <m:sSub>
+          <m:e>
+            <m:r>
+              <m:t>e</m:t>
+            </m:r>
+          </m:e>
+          <m:sub>
+            <m:r>
+              <m:t>j</m:t>
+            </m:r>
+          </m:sub>
+        </m:sSub>
+      </m:oMath>
+    </w:p>
+    <w:tbl>
+      <w:tblPr>
+        <w:tblStyle w:val="Table"/>
+        <w:tblW w:type="pct" w:w="0.0"/>
+        <w:tblLook w:firstRow="1"/>
+      </w:tblPr>
+      <w:tblGrid/>
+      <w:tr>
+        <w:trPr>
+          <w:cnfStyle w:firstRow="1"/>
+        </w:trPr>
+        <w:tc>
+          <w:tcPr>
+            <w:tcBorders>
+              <w:bottom w:val="single"/>
+            </w:tcBorders>
+            <w:vAlign w:val="bottom"/>
+          </w:tcPr>
+          <w:p/>
+        </w:tc>
+        <w:tc>
+          <w:tcPr>
+            <w:tcBorders>
+              <w:bottom w:val="single"/>
+            </w:tcBorders>
+            <w:vAlign w:val="bottom"/>
+          </w:tcPr>
+          <w:p>
+            <w:pPr>
+              <w:pStyle w:val="Compact"/>
+              <w:jc w:val="right"/>
+            </w:pPr>
+            <w:r>
+              <w:t xml:space="preserve">Estimate</w:t>
+            </w:r>
+          </w:p>
+        </w:tc>
+        <w:tc>
+          <w:tcPr>
+            <w:tcBorders>
+              <w:bottom w:val="single"/>
+            </w:tcBorders>
+            <w:vAlign w:val="bottom"/>
+          </w:tcPr>
+          <w:p>
+            <w:pPr>
+              <w:pStyle w:val="Compact"/>
+              <w:jc w:val="right"/>
+            </w:pPr>
+            <w:r>
+              <w:t xml:space="preserve">95% CI LB</w:t>
+            </w:r>
+          </w:p>
+        </w:tc>
+        <w:tc>
+          <w:tcPr>
+            <w:tcBorders>
+              <w:bottom w:val="single"/>
+            </w:tcBorders>
+            <w:vAlign w:val="bottom"/>
+          </w:tcPr>
+          <w:p>
+            <w:pPr>
+              <w:pStyle w:val="Compact"/>
+              <w:jc w:val="right"/>
+            </w:pPr>
+            <w:r>
+              <w:t xml:space="preserve">95% CI UB</w:t>
+            </w:r>
+          </w:p>
+        </w:tc>
+        <w:tc>
+          <w:tcPr>
+            <w:tcBorders>
+              <w:bottom w:val="single"/>
+            </w:tcBorders>
+            <w:vAlign w:val="bottom"/>
+          </w:tcPr>
+          <w:p>
+            <w:pPr>
+              <w:pStyle w:val="Compact"/>
+              <w:jc w:val="right"/>
+            </w:pPr>
+            <w:r>
+              <w:t xml:space="preserve">SE</w:t>
+            </w:r>
+          </w:p>
+        </w:tc>
+        <w:tc>
+          <w:tcPr>
+            <w:tcBorders>
+              <w:bottom w:val="single"/>
+            </w:tcBorders>
+            <w:vAlign w:val="bottom"/>
+          </w:tcPr>
+          <w:p>
+            <w:pPr>
+              <w:pStyle w:val="Compact"/>
+              <w:jc w:val="left"/>
+            </w:pPr>
+            <w:r>
+              <w:t xml:space="preserve">p</w:t>
+            </w:r>
+          </w:p>
+        </w:tc>
+        <w:tc>
+          <w:tcPr>
+            <w:tcBorders>
+              <w:bottom w:val="single"/>
+            </w:tcBorders>
+            <w:vAlign w:val="bottom"/>
+          </w:tcPr>
+          <w:p>
+            <w:pPr>
+              <w:pStyle w:val="Compact"/>
+              <w:jc w:val="left"/>
+            </w:pPr>
+            <w:r>
+              <w:t xml:space="preserve">Random effects</w:t>
+            </w:r>
+          </w:p>
+        </w:tc>
+      </w:tr>
+      <w:tr>
+        <w:tc>
+          <w:p>
+            <w:pPr>
+              <w:pStyle w:val="Compact"/>
+              <w:jc w:val="left"/>
+            </w:pPr>
+            <w:r>
+              <w:t xml:space="preserve">Intercept</w:t>
+            </w:r>
+          </w:p>
+        </w:tc>
+        <w:tc>
+          <w:p>
+            <w:pPr>
+              <w:pStyle w:val="Compact"/>
+              <w:jc w:val="right"/>
+            </w:pPr>
+            <w:r>
+              <w:t xml:space="preserve">0.41282</w:t>
+            </w:r>
+          </w:p>
+        </w:tc>
+        <w:tc>
+          <w:p>
+            <w:pPr>
+              <w:pStyle w:val="Compact"/>
+              <w:jc w:val="right"/>
+            </w:pPr>
+            <w:r>
+              <w:t xml:space="preserve">0.34254</w:t>
+            </w:r>
+          </w:p>
+        </w:tc>
+        <w:tc>
+          <w:p>
+            <w:pPr>
+              <w:pStyle w:val="Compact"/>
+              <w:jc w:val="right"/>
+            </w:pPr>
+            <w:r>
+              <w:t xml:space="preserve">0.48309</w:t>
+            </w:r>
+          </w:p>
+        </w:tc>
+        <w:tc>
+          <w:p>
+            <w:pPr>
+              <w:pStyle w:val="Compact"/>
+              <w:jc w:val="right"/>
+            </w:pPr>
+            <w:r>
+              <w:t xml:space="preserve">0.03586</w:t>
+            </w:r>
+          </w:p>
+        </w:tc>
+        <w:tc>
+          <w:p>
+            <w:pPr>
+              <w:pStyle w:val="Compact"/>
+              <w:jc w:val="left"/>
+            </w:pPr>
+            <w:r>
+              <w:t xml:space="preserve">&lt; .001</w:t>
+            </w:r>
+          </w:p>
+        </w:tc>
+        <w:tc>
+          <w:p/>
+        </w:tc>
+      </w:tr>
+      <w:tr>
+        <w:tc>
+          <w:p>
+            <w:pPr>
+              <w:pStyle w:val="Compact"/>
+              <w:jc w:val="left"/>
+            </w:pPr>
+            <w:r>
+              <w:t xml:space="preserve">Year</w:t>
+            </w:r>
+          </w:p>
+        </w:tc>
+        <w:tc>
+          <w:p>
+            <w:pPr>
+              <w:pStyle w:val="Compact"/>
+              <w:jc w:val="right"/>
+            </w:pPr>
+            <w:r>
+              <w:t xml:space="preserve">-0.00455</w:t>
+            </w:r>
+          </w:p>
+        </w:tc>
+        <w:tc>
+          <w:p>
+            <w:pPr>
+              <w:pStyle w:val="Compact"/>
+              <w:jc w:val="right"/>
+            </w:pPr>
+            <w:r>
+              <w:t xml:space="preserve">-0.00615</w:t>
+            </w:r>
+          </w:p>
+        </w:tc>
+        <w:tc>
+          <w:p>
+            <w:pPr>
+              <w:pStyle w:val="Compact"/>
+              <w:jc w:val="right"/>
+            </w:pPr>
+            <w:r>
+              <w:t xml:space="preserve">-0.00296</w:t>
+            </w:r>
+          </w:p>
+        </w:tc>
+        <w:tc>
+          <w:p>
+            <w:pPr>
+              <w:pStyle w:val="Compact"/>
+              <w:jc w:val="right"/>
+            </w:pPr>
+            <w:r>
+              <w:t xml:space="preserve">0.00081</w:t>
+            </w:r>
+          </w:p>
+        </w:tc>
+        <w:tc>
+          <w:p>
+            <w:pPr>
+              <w:pStyle w:val="Compact"/>
+              <w:jc w:val="left"/>
+            </w:pPr>
+            <w:r>
+              <w:t xml:space="preserve">&lt; .001</w:t>
+            </w:r>
+          </w:p>
+        </w:tc>
+        <w:tc>
+          <w:p/>
+        </w:tc>
+      </w:tr>
+      <w:tr>
+        <w:tc>
+          <w:p/>
+        </w:tc>
+        <w:tc>
+          <w:p/>
+        </w:tc>
+        <w:tc>
+          <w:p/>
+        </w:tc>
+        <w:tc>
+          <w:p/>
+        </w:tc>
+        <w:tc>
+          <w:p/>
+        </w:tc>
+        <w:tc>
+          <w:p/>
+        </w:tc>
+        <w:tc>
+          <w:p>
+            <w:pPr>
+              <w:pStyle w:val="Compact"/>
+              <w:jc w:val="left"/>
+            </w:pPr>
+            <w:r>
+              <w:t xml:space="preserve">Effect variance = 0.053, n = 132086</w:t>
+            </w:r>
+          </w:p>
+        </w:tc>
+      </w:tr>
+      <w:tr>
+        <w:tc>
+          <w:p/>
+        </w:tc>
+        <w:tc>
+          <w:p/>
+        </w:tc>
+        <w:tc>
+          <w:p/>
+        </w:tc>
+        <w:tc>
+          <w:p/>
+        </w:tc>
+        <w:tc>
+          <w:p/>
+        </w:tc>
+        <w:tc>
+          <w:p/>
+        </w:tc>
+        <w:tc>
+          <w:p>
+            <w:pPr>
+              <w:pStyle w:val="Compact"/>
+              <w:jc w:val="left"/>
+            </w:pPr>
+            <w:r>
+              <w:t xml:space="preserve">Article variance = 0.033, n = 9472</w:t>
+            </w:r>
+          </w:p>
+        </w:tc>
+      </w:tr>
+      <w:tr>
+        <w:tc>
+          <w:p/>
+        </w:tc>
+        <w:tc>
+          <w:p/>
+        </w:tc>
+        <w:tc>
+          <w:p/>
+        </w:tc>
+        <w:tc>
+          <w:p/>
+        </w:tc>
+        <w:tc>
+          <w:p/>
+        </w:tc>
+        <w:tc>
+          <w:p/>
+        </w:tc>
+        <w:tc>
+          <w:p>
+            <w:pPr>
+              <w:pStyle w:val="Compact"/>
+              <w:jc w:val="left"/>
+            </w:pPr>
+            <w:r>
+              <w:t xml:space="preserve">Journal variance = 0.006, n = 5</w:t>
+            </w:r>
+          </w:p>
+        </w:tc>
+      </w:tr>
+      <w:tr>
+        <w:tc>
+          <w:p/>
+        </w:tc>
+        <w:tc>
+          <w:p/>
+        </w:tc>
+        <w:tc>
+          <w:p/>
+        </w:tc>
+        <w:tc>
+          <w:p/>
+        </w:tc>
+        <w:tc>
+          <w:p/>
+        </w:tc>
+        <w:tc>
+          <w:p/>
+        </w:tc>
+        <w:tc>
+          <w:p>
+            <w:pPr>
+              <w:pStyle w:val="Compact"/>
+              <w:jc w:val="left"/>
+            </w:pPr>
+            <w:r>
+              <w:t xml:space="preserve">Slope variance = 0, n = 5</w:t>
+            </w:r>
+          </w:p>
+        </w:tc>
+      </w:tr>
+      <w:tr>
+        <w:tc>
+          <w:p/>
+        </w:tc>
+        <w:tc>
+          <w:p/>
+        </w:tc>
+        <w:tc>
+          <w:p/>
+        </w:tc>
+        <w:tc>
+          <w:p/>
+        </w:tc>
+        <w:tc>
+          <w:p/>
+        </w:tc>
+        <w:tc>
+          <w:p/>
+        </w:tc>
+        <w:tc>
+          <w:p>
+            <w:pPr>
+              <w:pStyle w:val="Compact"/>
+              <w:jc w:val="left"/>
+            </w:pPr>
+            <w:r>
+              <w:t xml:space="preserve">QE(132085) = 38656.75, p = &lt; .001</w:t>
+            </w:r>
+          </w:p>
+        </w:tc>
+      </w:tr>
+    </w:tbl>
+    <w:p>
+      <w:pPr>
+        <w:pStyle w:val="BodyText"/>
+      </w:pPr>
+      <w:r>
+        <w:t xml:space="preserve">Including random slopes for journal lead to almost no change in the overall estimated change per year (</w:t>
+      </w:r>
+      <m:oMath>
+        <m:sSub>
+          <m:e>
+            <m:r>
+              <m:t>γ</m:t>
+            </m:r>
+          </m:e>
+          <m:sub>
+            <m:r>
+              <m:t>1</m:t>
+            </m:r>
+          </m:sub>
+        </m:sSub>
+      </m:oMath>
+      <w:r>
         <w:t xml:space="preserve"> </w:t>
       </w:r>
       <w:r>
@@ -9223,7 +9217,7 @@
         <w:t xml:space="preserve"> </w:t>
       </w:r>
       <w:r>
-        <w:t xml:space="preserve">-0.00424, a change of just 0.00031), and a very small estimated slope varaince of 0.000003, 95% CIs 0.000001, 0.000013. This suggests that the effect size change per year is relativly stable accoross journals, although the sampling plan used here (only including 5 APA journals), may limit the generalisability of these results outside of this sample.</w:t>
+        <w:t xml:space="preserve">-0.00424, a change of just 0.00031), and a very small estimated slope variance of 0.000003, 95% CIs 0.000001, 0.000013. This suggests that the effect size change per year is relatively stable across journals, although the sampling plan used here (only including 5 APA journals), may limit the generalizability of these results outside of this sample.</w:t>
       </w:r>
     </w:p>
     <w:sectPr/>

</xml_diff>

<commit_message>
Substantial reisions in code
</commit_message>
<xml_diff>
--- a/HaveEffectSizesInPsychologyChangedOverTime.docx
+++ b/HaveEffectSizesInPsychologyChangedOverTime.docx
@@ -63,7 +63,7 @@
         <w:pStyle w:val="FirstParagraph"/>
       </w:pPr>
       <w:r>
-        <w:t xml:space="preserve">This article uses a mixed effects meta-regression framework to estimate the change in average effect sizes in psychological research using a database of over 130,000 effect size estimates from over 9,000 articles published in 5 APA journals from 1985 to 2013 {Nuijten, 2015 #550}. The results of this analysis suggest that the average effect size reported in psychological research is decreasing by -0.004 (95% CI [-0.005, -0.004]) Fisher Z transformed correlation coefficient units per year, representing an estimated correlation coefficient decrease of -0.1 from 1985 to 2013. Possibly of more interest to researchers is the question of how main or focal analyses have changed over time in psychology. Examining just the first reported test of each paper as a proxy for the main analysis shows broad agreement with analyses including all results (a -0.003 estimated yearly change, 95% CI [-0.004, -0.002]). However, looking at the largest effect reported in each paper suggests that there has been a slight increase in effect sizes over time, a 0.0015 (95% CI [0.0002, 0.0028]) Fisher z score change per year, an estimated increase from 1985 to 2013 of 0.023 in correlation coefficient units. Together these results suggest that there has been a small decrease in the average effect sizes reported in psychology over time, although the degree to which this decrease is reflective of a decrease in the size of the focal or main effects under study in psychology is an open question.</w:t>
+        <w:t xml:space="preserve">This article uses mixed effects meta-regression to estimate the change in average effect sizes in psychological research using a database of over 130,000 effect size estimates from over 9,000 articles published in 5 APA journals from 1985 to 2013 {Nuijten, 2015 #550}. The results of this analysis suggest that the average effect size reported in psychological research is decreasing by -0.004 (95% CI [-0.005, -0.004]) Fisher Z score units per year. This represents a substantial decrease of -0.1 correlation coefficient units from 1985 to 2013. Several exploratory analyses were also performed to investigate whether this change is also seen in subsets of reported effects that may be more likely to represent the effects of substantive interest; the first reported effect and the largest effect in each paper. Analysing just the first detected effect size in each paper showed broad agreeement with the main analysis (a -0.003 estimated yearly change, 95% CI [-0.004, -0.002]), however, looking at the largest effect reported in each paper showed a slight increase in effect sizes over time (an estimated yearly change of 0.0015 (95% CI [0.0002, 0.0028]) ). Together these results suggest that there has been a small decrease in the average effect sizes reported in psychology over time, although the degree to which this decrease is reflective of a decrease in the size of the focal or main effects under study in psychology remains an open question.</w:t>
       </w:r>
     </w:p>
     <w:p>
@@ -81,7 +81,7 @@
         <w:pStyle w:val="FirstParagraph"/>
       </w:pPr>
       <w:r>
-        <w:t xml:space="preserve">An important question in understanding the history of psychological science is whether and how effect sizes have changed over time. Are we studying smaller effects over time, having already studied the</w:t>
+        <w:t xml:space="preserve">An important question in understanding the history of psychological science is whether and how the magnitudes of the effects under study have changed over time. Are we studying smaller effects over time, having already studied the</w:t>
       </w:r>
       <w:r>
         <w:t xml:space="preserve"> </w:t>
@@ -107,7 +107,7 @@
         <w:pStyle w:val="BodyText"/>
       </w:pPr>
       <w:r>
-        <w:t xml:space="preserve">The question of how effect sizes have changed over time is both of intrinsic interest, and has important implications for understanding the results of large scale statistical power surveys of psychological research (e.g., {Cohen, 1962 #487;Rosnow, 1989 #37;Szucs, 2017 #25}). Most of the efforts to estimate the statistical power of psychological research have used Cohen’s effect size benchmarks {Cohen, 1988 #562}, and as such any comparison of these studies over time assumes that effect sizes have been stable. According to our recent meta-analysis 46 power surveys including over 8,000 individual studies published from 1932-2014 [cite meta-analysis], the average statistical power of psychological research is .23 95% CI [.17, .29] for</w:t>
+        <w:t xml:space="preserve">The question of how effect sizes have changed over time is both of intrinsic interest and has important implications for understanding the results of surveys of the statistical power of psychological research (e.g., {Cohen, 1962 #487;Rosnow, 1989 #37;Szucs, 2017 #25}). Most of the efforts to estimate the statistical power of psychological research have used Cohen’s effect size benchmarks {Cohen, 1988 #562}, and as such any comparison of these studies over time assumes that effect sizes have been stable. According to our recent meta-analysis 46 power surveys including over 8,000 individual studies published from 1932-2014 [cite meta-analysis], the average statistical power of psychological research is .23 95% CI [.17, .29] for</w:t>
       </w:r>
       <w:r>
         <w:t xml:space="preserve"> </w:t>
@@ -125,7 +125,7 @@
         <w:t xml:space="preserve"> </w:t>
       </w:r>
       <w:r>
-        <w:t xml:space="preserve">effect sizes (effect sizes equivalent to r = .1 or Cohen’s d = .2), .62 95% CI [.55, .69] to detect medium effects (r = .3 or Cohen’s d = 0.5)), and .80, 95% CI [.68, .92] to detect large effects (effects equivalent to 0.8 Cohen’s d or r = .5) [cite meta-analysis]. This same analysis also suggests that there has been little-to-no change in the average statistical power of research conducted in psychology to detect these effect size benchmarks over time. However, in order to know whether the statistical power of psychological research has changed over time, it is necessary to know whether the effect sizes under study in psychological research have changed.</w:t>
+        <w:t xml:space="preserve">effect sizes (effect sizes equivalent to r = .1 or Cohen’s d = .2), .62 95% CI [.55, .69] to detect medium effects (r = .3 or Cohen’s d = 0.5)), and .80, 95% CI [.68, .92] to detect large effects (effects equivalent to 0.8 Cohen’s d or r = .5) [cite meta-analysis]. This same analysis also suggests that there has been little-to-no change in the average statistical power of research conducted in psychology to detect these effect size benchmarks over time. However, in order to know whether and how the average statistical power of psychological research has changed, it is necessary to know whether the effect sizes under study in psychological research have remained stable.</w:t>
       </w:r>
     </w:p>
     <w:p>
@@ -133,7 +133,7 @@
         <w:pStyle w:val="BodyText"/>
       </w:pPr>
       <w:r>
-        <w:t xml:space="preserve">A small number of previous studies have extracted effect size benchmarks from psychological research in domains as varied as social {Richard, 2003 #603}, management {Paterson, 2015 #817; Bosco, 2015 #157} and clinical psychology {Haase, 1982 #516}. Estimates of the average effect size in various subfields range from an mean correlation coefficient of .21 in social psychology meta-analyses {Richard, 2003 #603}, to a mean effect of 0.94 Cohen’s d (equivalent to r = .42) seen across Statistical tests reported in recent cognitive neuroscience, psychology and psychiatry articles published in high impact journals {Szucs, 2017 #25}. However, we have not identified any studies which have adequate statistical precision to make strong inferences about the size or direction of the change in effect sizes over time. We know of just one study which attempted to examine the degree and direction of change in average effect sizes over time. {Paterson, 2015 #817}, which found a small negative correlation (r = -.05, 95% CI [-0.121, 0.02]) between the reported magnitude of correlations and their year of publication in 776 meta-analytic conclusions from meta-analyses in management psychology. The current analysis allows us to examine the average effect size reported in psychological research, and allows us to precisely estimate the change in effect sizes over time across fields of psychological research.</w:t>
+        <w:t xml:space="preserve">One previous study looked at effect sizes reported as odds ratios (including odds ratios, risk ratios and hazard ratios) in abstracts in the PubMed database {Monsarrat, 2017 #1060}. Monsarrat and Vergnes (2018) showed that effect sizes reported in this literature are, on average, decreasing over time. However, it is unclear whether this trend is also seen in the psychology literature. A small number of previous studies have extracted effect size benchmarks from psychological research in domains as varied as social {Richard, 2003 #603}, management {Paterson, 2015 #817; Bosco, 2015 #157} and clinical psychology {Haase, 1982 #516}. Estimates of the average effect size in various subfields range from an mean correlation coefficient of .21 in social psychology meta-analyses {Richard, 2003 #603}, to a mean effect of 0.94 Cohen’s d (equivalent to r = .42) seen across statistical tests reported in recent cognitive neuroscience, psychology and psychiatry articles from high impact journals {Szucs, 2017 #25}. However, we have not identified any studies which have adequate statistical precision to make strong inferences about the size or direction of the change in effect sizes over time. We know of just one study which attempted to examine the degree and direction of change in average effect sizes over time. {Paterson, 2015 #817} found a small negative correlation (r = -.05, 95% CI [-0.121, 0.02]) between the reported magnitude of correlations and their year of publication in 776 meta-analytic conclusions from meta-analyses in management psychology. The current analysis allows us to examine the average effect size reported in psychological research, and allows us to precisely estimate the change in effect sizes over time across fields of psychological research.</w:t>
       </w:r>
     </w:p>
     <w:p>
@@ -165,7 +165,7 @@
         </w:r>
       </w:hyperlink>
       <w:r>
-        <w:t xml:space="preserve">). This dataset includes 258105 statistical test results from 16695 articles. Nuijten et al. (2018) extracted this database from using regular expressions, exploiting the APA style guide’s strict rules for reporting statistical test results and to extract all chi square, t tests, F tests, Z tests, and correlations reported in APA style from articles published in eight major psychology journals from 1985 until 2013.</w:t>
+        <w:t xml:space="preserve">). This dataset includes 258105 statistical test results from 16695 articles. Nuijten et al. (2018) extracted this database using regular expressions, exploiting the APA style guide’s strict rules for reporting statistical test results and to extract all chi square, t tests, F tests, Z tests, and correlations reported in APA style from articles published in eight major psychology journals from 1985 to 2013.</w:t>
       </w:r>
     </w:p>
     <w:p>
@@ -226,7 +226,7 @@
         </m:sSub>
       </m:oMath>
       <w:r>
-        <w:t xml:space="preserve">) following {Open Science Collaboration, 2015 #611} for visualization and analysis, see supplementary materials 1 for detailed explanations of the transformations used. Negative effect sizes (i.e., negative correlations) were set to be positive for analysis and visualization. Standard errors were estimated as</w:t>
+        <w:t xml:space="preserve">) following {Open Science Collaboration, 2015 #611} for visualization and analysis, see Supplementary Materials 1 for detailed explanations of the transformations used. Negative effect sizes (i.e., negative correlations) were set to be positive for analysis and visualization. Standard errors were estimated as</w:t>
       </w:r>
       <w:r>
         <w:t xml:space="preserve"> </w:t>
@@ -263,7 +263,7 @@
         </m:rad>
       </m:oMath>
       <w:r>
-        <w:t xml:space="preserve">, taking the degrees of freedom for the denominator minus two as n (or just the degrees of freedom minus two in the case of correlations and t tests). Because typical APA notation for z tests does not report the included sample size in a standardized formal (and therefore this information was not available in this dataset), Z scores were excluded from analyses (n = 7539). As it was not possible to derive valid standard errors for F statistics with effect degrees of freedom above 1 (n = 19713) or for Chi square statistics (n = 21855), these analyses were excluded from the multilevel meta-analysis (see Figure 1 for histograms comparing effect sizes included in each analysis and those derived from the entire sample). An additional subset of results were excluded from all analyses as they produced standard errors or Z transformed correlation coefficients which could not be estimated or were infinite (n = 19570, e.g., studies which reported impossible test statistics such as</w:t>
+        <w:t xml:space="preserve">, taking the degrees of freedom for the denominator minus two as n (or just the degrees of freedom minus two in the case of correlations and t tests). Because typical APA notation for z tests does not report the included sample size in a standardized format (and therefore this information was not available in this dataset), Z scores were excluded from analyses (n = 7539). As it was not possible to derive valid standard errors for F statistics with denominator degrees of freedom above 1 (n = 19713) or for Chi square statistics (n = 21855), these analyses were excluded from the multilevel meta-analysis (see Figure 1 for histograms comparing effect sizes included in each analysis and those derived from the entire sample). An additional subset of results were excluded from all analyses as they produced standard errors or Z transformed correlation coefficients which could not be estimated or were infinite (n = 767, e.g., studies which reported impossible test statistics such as</w:t>
       </w:r>
       <w:r>
         <w:t xml:space="preserve"> </w:t>
@@ -299,33 +299,7 @@
         <w:t xml:space="preserve"> </w:t>
       </w:r>
       <w:r>
-        <w:t xml:space="preserve">and studies with</w:t>
-      </w:r>
-      <w:r>
-        <w:t xml:space="preserve"> </w:t>
-      </w:r>
-      <m:oMath>
-        <m:r>
-          <m:t>d</m:t>
-        </m:r>
-        <m:sSub>
-          <m:e>
-            <m:r>
-              <m:t>f</m:t>
-            </m:r>
-          </m:e>
-          <m:sub>
-            <m:r>
-              <m:t>2</m:t>
-            </m:r>
-          </m:sub>
-        </m:sSub>
-      </m:oMath>
-      <w:r>
-        <w:t xml:space="preserve"> </w:t>
-      </w:r>
-      <w:r>
-        <w:t xml:space="preserve">of &lt; 6). A total of 132086 effect size estimates with valid standard errors from 9472 articles were extracted and are included in the meta-regression analyses below.</w:t>
+        <w:t xml:space="preserve">and studies with denominator degrees of freedom below 6). This left a total of 132086 effect size estimates with valid standard errors from 9472 articles were extracted and are included in the meta-regression analyses below.</w:t>
       </w:r>
     </w:p>
     <w:p>
@@ -345,9 +319,11 @@
       <w:r>
         <w:t xml:space="preserve">Multilevel meta-regression was performed to examine the relationship between year of publication and reported effect sizes.</w:t>
       </w:r>
-      <w:r>
-        <w:t xml:space="preserve"> </w:t>
-      </w:r>
+    </w:p>
+    <w:p>
+      <w:pPr>
+        <w:pStyle w:val="BodyText"/>
+      </w:pPr>
       <m:oMath>
         <m:r>
           <m:t>E</m:t>
@@ -403,9 +379,18 @@
         <m:r>
           <m:t>a</m:t>
         </m:r>
-        <m:r>
-          <m:t>r</m:t>
-        </m:r>
+        <m:sSub>
+          <m:e>
+            <m:r>
+              <m:t>r</m:t>
+            </m:r>
+          </m:e>
+          <m:sub>
+            <m:r>
+              <m:t>j</m:t>
+            </m:r>
+          </m:sub>
+        </m:sSub>
         <m:r>
           <m:t>+</m:t>
         </m:r>
@@ -417,10 +402,22 @@
           </m:e>
           <m:sub>
             <m:r>
-              <m:t>i</m:t>
-            </m:r>
-            <m:r>
-              <m:t>d</m:t>
+              <m:t>e</m:t>
+            </m:r>
+            <m:r>
+              <m:t>f</m:t>
+            </m:r>
+            <m:r>
+              <m:t>f</m:t>
+            </m:r>
+            <m:r>
+              <m:t>e</m:t>
+            </m:r>
+            <m:r>
+              <m:t>c</m:t>
+            </m:r>
+            <m:r>
+              <m:t>t</m:t>
             </m:r>
           </m:sub>
         </m:sSub>
@@ -523,10 +520,22 @@
           </m:e>
           <m:sub>
             <m:r>
-              <m:t>i</m:t>
-            </m:r>
-            <m:r>
-              <m:t>d</m:t>
+              <m:t>e</m:t>
+            </m:r>
+            <m:r>
+              <m:t>f</m:t>
+            </m:r>
+            <m:r>
+              <m:t>f</m:t>
+            </m:r>
+            <m:r>
+              <m:t>e</m:t>
+            </m:r>
+            <m:r>
+              <m:t>c</m:t>
+            </m:r>
+            <m:r>
+              <m:t>t</m:t>
             </m:r>
           </m:sub>
         </m:sSub>
@@ -806,7 +815,7 @@
         <w:t xml:space="preserve"> </w:t>
       </w:r>
       <w:r>
-        <w:t xml:space="preserve">tests. This analysis includes a total of n = 170556 effects after excluding all invalid results (i.e., analyses where it was not possible to estimate a standard error or correlation using the above methods due to issues such as degrees of freedom below 5 or impossible test statistic values being given). This analysis led to estimates of the change in effect sizes over time which are practically identical to those presented below (i.e., which differ by &lt; 0.002).</w:t>
+        <w:t xml:space="preserve">tests. This analysis includes a total of n = 170556 effects after excluding all invalid results (i.e., analyses where it was not possible to estimate a standard error or effect size using the above methods due to issues such as impossible test statistic values that were likely typos). This analysis led to estimates of the change in effect sizes over time which are practically identical to those presented below (i.e., which differed by &lt; 0.002).</w:t>
       </w:r>
     </w:p>
     <w:p>
@@ -814,16 +823,16 @@
         <w:pStyle w:val="BodyText"/>
       </w:pPr>
       <w:r>
-        <w:t xml:space="preserve">Additional exploratory analyses were performed to assess the robustness of these results to model specification changes. Including random slopes by journal, fixed effects for test statistic type, allowing the change over time to vary by test statistic type, or not accounting for the variance of each effect size estimates did not lead to any substantial difference in the results of this analysis. See supplementary materials two for a more in depth discussion of each of these models.</w:t>
+        <w:t xml:space="preserve">Robustness checks were performed to assess the robustness of these results to model specification changes. Including random slopes by journal, fixed effects for test statistic type, allowing the change over time to vary by test statistic type, or not accounting for the variance of each effect size estimates did not lead to any substantial difference in the results of this analysis. See Supplementary Materials 2 for a more in-depth discussion of each of these models.</w:t>
       </w:r>
     </w:p>
     <w:p>
       <w:pPr>
-        <w:pStyle w:val="Heading3"/>
-      </w:pPr>
-      <w:bookmarkStart w:id="26" w:name="accounting-for-peripheral-tests"/>
-      <w:r>
-        <w:t xml:space="preserve">Accounting for</w:t>
+        <w:pStyle w:val="Heading4"/>
+      </w:pPr>
+      <w:bookmarkStart w:id="26" w:name="X151a02b17ba1955b53077a72a324e27144be260"/>
+      <w:r>
+        <w:t xml:space="preserve">Exploratory analyses Accounting for</w:t>
       </w:r>
       <w:r>
         <w:t xml:space="preserve"> </w:t>
@@ -850,13 +859,39 @@
         <w:pStyle w:val="FirstParagraph"/>
       </w:pPr>
       <w:r>
-        <w:t xml:space="preserve">Due to the large sample size included in this analysis, it was not feasible to manually label which statistical tests included were, for example, manipulation tests or randomization tests, and it is almost certain that a large proportion of those tests reported are in fact not tests of the main hypotheses of each paper. This means that any observed change in effect sizes could be driven by changes in reporting practices, such as an changing number of reported manipulation or randomization checks over time. In order to account for this issue, two main methods were used to attempt to identify the focal test of each article. (a) Multilevel mixed effects meta-regression was performed looking just at the first statistical test reported in each paper. (b) Multilevel mixed effects meta-regression was performed using just the largest effect size reported in each paper. For (b), in 84 cases where there were ties within papers for the largest effect size, the first of the two equal outcome size analyses was taken.</w:t>
+        <w:t xml:space="preserve">Due to the large sample size included in this analysis and the extremely small expected effects (and hence, large sample sizes required), it was not feasible to manually label which statistical tests included were, for example, manipulation tests or randomization tests, and some of the tests reported and included in the current analysis are certainly not tests of the substantive hypotheses of each included paper. This means that any observed change in effect sizes could be driven by changes in reporting practices, such as a changing number of reported manipulation or randomization checks over time.</w:t>
       </w:r>
     </w:p>
     <w:p>
       <w:pPr>
         <w:pStyle w:val="BodyText"/>
       </w:pPr>
+      <w:r>
+        <w:t xml:space="preserve">In order to account for this issue, I performed two additional exploratory analyses to examine whether the trends seen across all reported statistical tests are also seen in subsets of results that may be more likely to represent the</w:t>
+      </w:r>
+      <w:r>
+        <w:t xml:space="preserve"> </w:t>
+      </w:r>
+      <w:r>
+        <w:t xml:space="preserve">“</w:t>
+      </w:r>
+      <w:r>
+        <w:t xml:space="preserve">main</w:t>
+      </w:r>
+      <w:r>
+        <w:t xml:space="preserve">”</w:t>
+      </w:r>
+      <w:r>
+        <w:t xml:space="preserve"> </w:t>
+      </w:r>
+      <w:r>
+        <w:t xml:space="preserve">effects under study. In order to do so multilevel mixed effects meta-regression was performed looking just at (a) the first statistical test reported in each paper and (b) the largest effect size reported in each paper. For (b), in 84 cases where there were ties within papers for the largest effect size, the first of the two equal outcome sizes was used.</w:t>
+      </w:r>
+    </w:p>
+    <w:p>
+      <w:pPr>
+        <w:pStyle w:val="BodyText"/>
+      </w:pPr>
       <m:oMath>
         <m:r>
           <m:t>E</m:t>
@@ -912,9 +947,18 @@
         <m:r>
           <m:t>a</m:t>
         </m:r>
-        <m:r>
-          <m:t>r</m:t>
-        </m:r>
+        <m:sSub>
+          <m:e>
+            <m:r>
+              <m:t>r</m:t>
+            </m:r>
+          </m:e>
+          <m:sub>
+            <m:r>
+              <m:t>j</m:t>
+            </m:r>
+          </m:sub>
+        </m:sSub>
         <m:r>
           <m:t>+</m:t>
         </m:r>
@@ -1003,10 +1047,7 @@
         <w:pStyle w:val="BodyText"/>
       </w:pPr>
       <w:r>
-        <w:t xml:space="preserve">These multilevel-meta-regression includes random effects for individual articles</w:t>
-      </w:r>
-      <w:r>
-        <w:t xml:space="preserve"> </w:t>
+        <w:t xml:space="preserve">These multilevel-meta-regressions included random effects for individual articles (</w:t>
       </w:r>
       <m:oMath>
         <m:sSub>
@@ -1041,13 +1082,7 @@
         </m:sSub>
       </m:oMath>
       <w:r>
-        <w:t xml:space="preserve"> </w:t>
-      </w:r>
-      <w:r>
-        <w:t xml:space="preserve">and journal</w:t>
-      </w:r>
-      <w:r>
-        <w:t xml:space="preserve"> </w:t>
+        <w:t xml:space="preserve">) and journal (</w:t>
       </w:r>
       <m:oMath>
         <m:sSub>
@@ -1082,7 +1117,7 @@
         </m:sSub>
       </m:oMath>
       <w:r>
-        <w:t xml:space="preserve">, and includes year of publication of each article as a fixed effect (</w:t>
+        <w:t xml:space="preserve">), and included year of publication of each article as a fixed effect (</w:t>
       </w:r>
       <m:oMath>
         <m:sSub>
@@ -1111,7 +1146,7 @@
         </m:r>
       </m:oMath>
       <w:r>
-        <w:t xml:space="preserve">). These analyses did not include random effects for each statistical test, as each article only provides a single effect size. Valid standard errors were calculable for effect sizes from a total of 9472 articles for analyses (a) and (b), all of which are included in these analyses. These analyses were performed using the R package metafor {Viechtbauer, 2010 #796} using restricted maximum likelihood estimation.</w:t>
+        <w:t xml:space="preserve">). These analyses did not include random effects for each statistical test, as each article only provides a single effect size. Valid standard errors were calculable for effect sizes from a total of 9472 articles for analyses (a) and (b), all of which were included in these analyses. These analyses were performed using the R package metafor {Viechtbauer, 2010 #796} using restricted maximum likelihood estimation.</w:t>
       </w:r>
     </w:p>
     <w:p>
@@ -1129,53 +1164,53 @@
         <w:pStyle w:val="FirstParagraph"/>
       </w:pPr>
       <w:r>
-        <w:t xml:space="preserve">All analyses were tested and developed on a subset of 0.01% of the dataset before being preregistered. After preregistration, 36 additional reported test statistics were excluded using non-preregistered rules (3 which reported an r of 1, leading to an infinite Cohen’s z, and 33 test which were parsed by statcheck as reporting impossible test statistics). All random effects meta-regressions were performed with an additional random effect at the lowest level (i.e., at the effect level) than was preregistered, as this was thought to be more conceptually appropriate as all tests within a paper cannot be assumed to have estimated the same parameter. The analyses performed on all data (i.e., those which do not attempt exclude peripheral tests) were estimated using the R package nlme in lieu of metafor as the memory requirements of metafor exceeded those that we had easy access to (requiring &gt; 160 gbs of RAM). The results should be identical for all practical purposes (e.g., reperforming the two analyses which looked at just the first reported effect or the largest reported effect in nlme lead to parameter estimates that differed by less than .000001 from that produced using metafor, and estimated standard errors less than 0.005). Any effects reported as</w:t>
-      </w:r>
-      <w:r>
-        <w:t xml:space="preserve"> </w:t>
-      </w:r>
-      <w:r>
-        <w:t xml:space="preserve">“</w:t>
-      </w:r>
-      <w:r>
-        <w:t xml:space="preserve">exploratory</w:t>
-      </w:r>
-      <w:r>
-        <w:t xml:space="preserve">”</w:t>
-      </w:r>
-      <w:r>
-        <w:t xml:space="preserve"> </w:t>
-      </w:r>
-      <w:r>
-        <w:t xml:space="preserve">were not preregistered.</w:t>
+        <w:t xml:space="preserve">All analyses were tested and developed on a randomly selected subset of 0.01% of the dataset before being preregistered. After preregistration, 36 additional reported test statistics were excluded using non-preregistered rules (3 which reported an r of 1, leading to an infinite Cohen’s z, and 33 test which were parsed by statcheck as reporting impossible test statistics). All random effects meta-regressions were performed with an additional random effect at the lowest level (i.e., at the effect or article level) than was preregistered, as this was thought to be more conceptually appropriate as all tests within a paper cannot be assumed to have estimated the same parameter. The analyses performed on all data (i.e., those which do not attempt exclude peripheral tests) were estimated using the R package nlme in lieu of metafor {Viechtbauer, 2010 #796} as the memory requirements of metafor exceeded those that we had access to (requiring &gt; 160 gbs of RAM). The results should be identical for all practical purposes (e.g., reperforming the two analyses which looked at just the first reported effect or the largest reported effect in nlme lead to parameter estimates that differed by less than .000001 from that produced using metafor, and the standard errors of each estimated parameter differed by less than 0.005). Any statistical tests that were not preregistered are identified as such below.</w:t>
       </w:r>
     </w:p>
     <w:p>
       <w:pPr>
-        <w:pStyle w:val="Heading2"/>
-      </w:pPr>
-      <w:bookmarkStart w:id="28" w:name="results"/>
-      <w:r>
-        <w:t xml:space="preserve">Results</w:t>
+        <w:pStyle w:val="Heading3"/>
+      </w:pPr>
+      <w:bookmarkStart w:id="28" w:name="limitations"/>
+      <w:r>
+        <w:t xml:space="preserve">Limitations</w:t>
       </w:r>
       <w:bookmarkEnd w:id="28"/>
     </w:p>
     <w:p>
       <w:pPr>
-        <w:pStyle w:val="Heading3"/>
-      </w:pPr>
-      <w:bookmarkStart w:id="29" w:name="descriptives"/>
-      <w:r>
-        <w:t xml:space="preserve">Descriptives</w:t>
+        <w:pStyle w:val="FirstParagraph"/>
+      </w:pPr>
+      <w:r>
+        <w:t xml:space="preserve">Before turning to the results of this analysis, it should be noted that the sample is limited to articles published in 5 APA journals in a limited time period (1985 - 2013) and the results may not generalize outside of this sample. It is possible for example that publication patterns have changed and studies with larger effect sizes tend to target other publications (or the reverse). Additionally, the method used to collect effect sizes from the literature, using regular expressions to extract statistical tests has its limitations. This method only captures statistical tests results reported in-text (i.e., not in tables) in APA style, and the observed effects could be driven by changes in how likely people are to report statistical tests in APA style (e.g., if people have become more likely to report small or non-significant results in text in full APA style over time).</w:t>
+      </w:r>
+    </w:p>
+    <w:p>
+      <w:pPr>
+        <w:pStyle w:val="Heading2"/>
+      </w:pPr>
+      <w:bookmarkStart w:id="29" w:name="results"/>
+      <w:r>
+        <w:t xml:space="preserve">Results</w:t>
       </w:r>
       <w:bookmarkEnd w:id="29"/>
     </w:p>
     <w:p>
       <w:pPr>
+        <w:pStyle w:val="Heading3"/>
+      </w:pPr>
+      <w:bookmarkStart w:id="30" w:name="descriptives"/>
+      <w:r>
+        <w:t xml:space="preserve">Descriptives</w:t>
+      </w:r>
+      <w:bookmarkEnd w:id="30"/>
+    </w:p>
+    <w:p>
+      <w:pPr>
         <w:pStyle w:val="FirstParagraph"/>
       </w:pPr>
       <w:r>
-        <w:t xml:space="preserve">The mean effect size reported in this study in correlation coefficient terms is 0.335 and the median is 0.29. Overall, the distribution of effect sizes in the meta-analytic subset is close to that seen in the full dataset, although the median and means are slightly higher (at 0.362 and 0.318 respectively). The effect sizes seen when examining only the highest effect size reported in each paper are much higher on average (with a mean correlation coefficient of 0.596 and a median of 0.62). See table 1 and and figure 1 for a full list of descriptives about and histograms of the distribution of effect sizes in each subsample. It is noteworthy that the mean effect sizes seen across the whole sample are remarkably close to Cohen’s suggested</w:t>
+        <w:t xml:space="preserve">The mean effect size reported across the sample in correlation coefficient terms is 0.335 and the median is 0.29. Overall, the distribution of effect sizes in the meta-analytic subset is close to that seen in the full dataset, although the median and means are slightly higher (at 0.362 and 0.318 respectively). The effect sizes seen when examining only the highest effect size reported in each paper are much higher on average (with a mean correlation coefficient of 0.596 and a median of 0.62). See Table 1 and Figure 1 for a full list of descriptives about, and histograms of, the distribution of effect sizes in each subsample, and Figure 2 for a QQ plot of effect sizes from the Meta-analytic subset against the effects seen in the full sample. It is noteworthy that the mean effect sizes seen across the whole sample are remarkably close to Cohen’s suggested</w:t>
       </w:r>
       <w:r>
         <w:t xml:space="preserve"> </w:t>
@@ -1252,7 +1287,7 @@
                     </pic:cNvPicPr>
                   </pic:nvPicPr>
                   <pic:blipFill>
-                    <a:blip r:embed="rId30"/>
+                    <a:blip r:embed="rId31"/>
                     <a:stretch>
                       <a:fillRect/>
                     </a:stretch>
@@ -1292,1462 +1327,22 @@
         <w:pStyle w:val="BodyText"/>
       </w:pPr>
       <w:r>
-        <w:t xml:space="preserve">Table 1. Descriptives of the reported effect sizes in this sample in</w:t>
-      </w:r>
-      <w:r>
-        <w:t xml:space="preserve"> </w:t>
-      </w:r>
-      <m:oMath>
-        <m:r>
-          <m:t>F</m:t>
-        </m:r>
-        <m:r>
-          <m:t>i</m:t>
-        </m:r>
-        <m:r>
-          <m:t>s</m:t>
-        </m:r>
-        <m:r>
-          <m:t>h</m:t>
-        </m:r>
-        <m:r>
-          <m:t>e</m:t>
-        </m:r>
-        <m:sSub>
-          <m:e>
-            <m:r>
-              <m:t>r</m:t>
-            </m:r>
-          </m:e>
-          <m:sub>
-            <m:r>
-              <m:t>z</m:t>
-            </m:r>
-          </m:sub>
-        </m:sSub>
-      </m:oMath>
-      <w:r>
-        <w:t xml:space="preserve"> </w:t>
-      </w:r>
-      <w:r>
-        <w:t xml:space="preserve">and correlation coefficient terms.</w:t>
-      </w:r>
-    </w:p>
-    <w:tbl>
-      <w:tblPr>
-        <w:tblStyle w:val="Table"/>
-        <w:tblW w:type="pct" w:w="0.0"/>
-        <w:tblLook w:firstRow="1"/>
-      </w:tblPr>
-      <w:tblGrid/>
-      <w:tr>
-        <w:trPr>
-          <w:cnfStyle w:firstRow="1"/>
-        </w:trPr>
-        <w:tc>
-          <w:tcPr>
-            <w:tcBorders>
-              <w:bottom w:val="single"/>
-            </w:tcBorders>
-            <w:vAlign w:val="bottom"/>
-          </w:tcPr>
-          <w:p>
-            <w:pPr>
-              <w:pStyle w:val="Compact"/>
-              <w:jc w:val="left"/>
-            </w:pPr>
-            <w:r>
-              <w:t xml:space="preserve">Subsample</w:t>
-            </w:r>
-          </w:p>
-        </w:tc>
-        <w:tc>
-          <w:tcPr>
-            <w:tcBorders>
-              <w:bottom w:val="single"/>
-            </w:tcBorders>
-            <w:vAlign w:val="bottom"/>
-          </w:tcPr>
-          <w:p>
-            <w:pPr>
-              <w:pStyle w:val="Compact"/>
-              <w:jc w:val="left"/>
-            </w:pPr>
-            <w:r>
-              <w:t xml:space="preserve">Effect size</w:t>
-            </w:r>
-          </w:p>
-        </w:tc>
-        <w:tc>
-          <w:tcPr>
-            <w:tcBorders>
-              <w:bottom w:val="single"/>
-            </w:tcBorders>
-            <w:vAlign w:val="bottom"/>
-          </w:tcPr>
-          <w:p>
-            <w:pPr>
-              <w:pStyle w:val="Compact"/>
-              <w:jc w:val="right"/>
-            </w:pPr>
-            <w:r>
-              <w:t xml:space="preserve">n</w:t>
-            </w:r>
-          </w:p>
-        </w:tc>
-        <w:tc>
-          <w:tcPr>
-            <w:tcBorders>
-              <w:bottom w:val="single"/>
-            </w:tcBorders>
-            <w:vAlign w:val="bottom"/>
-          </w:tcPr>
-          <w:p>
-            <w:pPr>
-              <w:pStyle w:val="Compact"/>
-              <w:jc w:val="right"/>
-            </w:pPr>
-            <w:r>
-              <w:t xml:space="preserve">Mean</w:t>
-            </w:r>
-          </w:p>
-        </w:tc>
-        <w:tc>
-          <w:tcPr>
-            <w:tcBorders>
-              <w:bottom w:val="single"/>
-            </w:tcBorders>
-            <w:vAlign w:val="bottom"/>
-          </w:tcPr>
-          <w:p>
-            <w:pPr>
-              <w:pStyle w:val="Compact"/>
-              <w:jc w:val="right"/>
-            </w:pPr>
-            <w:r>
-              <w:t xml:space="preserve">sd</w:t>
-            </w:r>
-          </w:p>
-        </w:tc>
-        <w:tc>
-          <w:tcPr>
-            <w:tcBorders>
-              <w:bottom w:val="single"/>
-            </w:tcBorders>
-            <w:vAlign w:val="bottom"/>
-          </w:tcPr>
-          <w:p>
-            <w:pPr>
-              <w:pStyle w:val="Compact"/>
-              <w:jc w:val="right"/>
-            </w:pPr>
-            <w:r>
-              <w:t xml:space="preserve">Min</w:t>
-            </w:r>
-          </w:p>
-        </w:tc>
-        <w:tc>
-          <w:tcPr>
-            <w:tcBorders>
-              <w:bottom w:val="single"/>
-            </w:tcBorders>
-            <w:vAlign w:val="bottom"/>
-          </w:tcPr>
-          <w:p>
-            <w:pPr>
-              <w:pStyle w:val="Compact"/>
-              <w:jc w:val="right"/>
-            </w:pPr>
-            <w:r>
-              <w:t xml:space="preserve">25th percentile</w:t>
-            </w:r>
-          </w:p>
-        </w:tc>
-        <w:tc>
-          <w:tcPr>
-            <w:tcBorders>
-              <w:bottom w:val="single"/>
-            </w:tcBorders>
-            <w:vAlign w:val="bottom"/>
-          </w:tcPr>
-          <w:p>
-            <w:pPr>
-              <w:pStyle w:val="Compact"/>
-              <w:jc w:val="right"/>
-            </w:pPr>
-            <w:r>
-              <w:t xml:space="preserve">Median</w:t>
-            </w:r>
-          </w:p>
-        </w:tc>
-        <w:tc>
-          <w:tcPr>
-            <w:tcBorders>
-              <w:bottom w:val="single"/>
-            </w:tcBorders>
-            <w:vAlign w:val="bottom"/>
-          </w:tcPr>
-          <w:p>
-            <w:pPr>
-              <w:pStyle w:val="Compact"/>
-              <w:jc w:val="right"/>
-            </w:pPr>
-            <w:r>
-              <w:t xml:space="preserve">75th percentile</w:t>
-            </w:r>
-          </w:p>
-        </w:tc>
-        <w:tc>
-          <w:tcPr>
-            <w:tcBorders>
-              <w:bottom w:val="single"/>
-            </w:tcBorders>
-            <w:vAlign w:val="bottom"/>
-          </w:tcPr>
-          <w:p>
-            <w:pPr>
-              <w:pStyle w:val="Compact"/>
-              <w:jc w:val="right"/>
-            </w:pPr>
-            <w:r>
-              <w:t xml:space="preserve">Max</w:t>
-            </w:r>
-          </w:p>
-        </w:tc>
-        <w:tc>
-          <w:tcPr>
-            <w:tcBorders>
-              <w:bottom w:val="single"/>
-            </w:tcBorders>
-            <w:vAlign w:val="bottom"/>
-          </w:tcPr>
-          <w:p>
-            <w:pPr>
-              <w:pStyle w:val="Compact"/>
-              <w:jc w:val="right"/>
-            </w:pPr>
-            <w:r>
-              <w:t xml:space="preserve">Range</w:t>
-            </w:r>
-          </w:p>
-        </w:tc>
-        <w:tc>
-          <w:tcPr>
-            <w:tcBorders>
-              <w:bottom w:val="single"/>
-            </w:tcBorders>
-            <w:vAlign w:val="bottom"/>
-          </w:tcPr>
-          <w:p>
-            <w:pPr>
-              <w:pStyle w:val="Compact"/>
-              <w:jc w:val="right"/>
-            </w:pPr>
-            <w:r>
-              <w:t xml:space="preserve">Skew</w:t>
-            </w:r>
-          </w:p>
-        </w:tc>
-        <w:tc>
-          <w:tcPr>
-            <w:tcBorders>
-              <w:bottom w:val="single"/>
-            </w:tcBorders>
-            <w:vAlign w:val="bottom"/>
-          </w:tcPr>
-          <w:p>
-            <w:pPr>
-              <w:pStyle w:val="Compact"/>
-              <w:jc w:val="right"/>
-            </w:pPr>
-            <w:r>
-              <w:t xml:space="preserve">Kurtosis</w:t>
-            </w:r>
-          </w:p>
-        </w:tc>
-      </w:tr>
-      <w:tr>
-        <w:tc>
-          <w:p>
-            <w:pPr>
-              <w:pStyle w:val="Compact"/>
-              <w:jc w:val="left"/>
-            </w:pPr>
-            <w:r>
-              <w:t xml:space="preserve">All data</w:t>
-            </w:r>
-          </w:p>
-        </w:tc>
-        <w:tc>
-          <w:p>
-            <w:pPr>
-              <w:pStyle w:val="Compact"/>
-              <w:jc w:val="left"/>
-            </w:pPr>
-            <w:r>
-              <w:t xml:space="preserve">Correlation</w:t>
-            </w:r>
-          </w:p>
-        </w:tc>
-        <w:tc>
-          <w:p>
-            <w:pPr>
-              <w:pStyle w:val="Compact"/>
-              <w:jc w:val="right"/>
-            </w:pPr>
-            <w:r>
-              <w:t xml:space="preserve">170556</w:t>
-            </w:r>
-          </w:p>
-        </w:tc>
-        <w:tc>
-          <w:p>
-            <w:pPr>
-              <w:pStyle w:val="Compact"/>
-              <w:jc w:val="right"/>
-            </w:pPr>
-            <w:r>
-              <w:t xml:space="preserve">0.335</w:t>
-            </w:r>
-          </w:p>
-        </w:tc>
-        <w:tc>
-          <w:p>
-            <w:pPr>
-              <w:pStyle w:val="Compact"/>
-              <w:jc w:val="right"/>
-            </w:pPr>
-            <w:r>
-              <w:t xml:space="preserve">0.209</w:t>
-            </w:r>
-          </w:p>
-        </w:tc>
-        <w:tc>
-          <w:p>
-            <w:pPr>
-              <w:pStyle w:val="Compact"/>
-              <w:jc w:val="right"/>
-            </w:pPr>
-            <w:r>
-              <w:t xml:space="preserve">0.000</w:t>
-            </w:r>
-          </w:p>
-        </w:tc>
-        <w:tc>
-          <w:p>
-            <w:pPr>
-              <w:pStyle w:val="Compact"/>
-              <w:jc w:val="right"/>
-            </w:pPr>
-            <w:r>
-              <w:t xml:space="preserve">0.182</w:t>
-            </w:r>
-          </w:p>
-        </w:tc>
-        <w:tc>
-          <w:p>
-            <w:pPr>
-              <w:pStyle w:val="Compact"/>
-              <w:jc w:val="right"/>
-            </w:pPr>
-            <w:r>
-              <w:t xml:space="preserve">0.290</w:t>
-            </w:r>
-          </w:p>
-        </w:tc>
-        <w:tc>
-          <w:p>
-            <w:pPr>
-              <w:pStyle w:val="Compact"/>
-              <w:jc w:val="right"/>
-            </w:pPr>
-            <w:r>
-              <w:t xml:space="preserve">0.447</w:t>
-            </w:r>
-          </w:p>
-        </w:tc>
-        <w:tc>
-          <w:p>
-            <w:pPr>
-              <w:pStyle w:val="Compact"/>
-              <w:jc w:val="right"/>
-            </w:pPr>
-            <w:r>
-              <w:t xml:space="preserve">1.00</w:t>
-            </w:r>
-          </w:p>
-        </w:tc>
-        <w:tc>
-          <w:p>
-            <w:pPr>
-              <w:pStyle w:val="Compact"/>
-              <w:jc w:val="right"/>
-            </w:pPr>
-            <w:r>
-              <w:t xml:space="preserve">1.000</w:t>
-            </w:r>
-          </w:p>
-        </w:tc>
-        <w:tc>
-          <w:p>
-            <w:pPr>
-              <w:pStyle w:val="Compact"/>
-              <w:jc w:val="right"/>
-            </w:pPr>
-            <w:r>
-              <w:t xml:space="preserve">0.894</w:t>
-            </w:r>
-          </w:p>
-        </w:tc>
-        <w:tc>
-          <w:p>
-            <w:pPr>
-              <w:pStyle w:val="Compact"/>
-              <w:jc w:val="right"/>
-            </w:pPr>
-            <w:r>
-              <w:t xml:space="preserve">0.351</w:t>
-            </w:r>
-          </w:p>
-        </w:tc>
-      </w:tr>
-      <w:tr>
-        <w:tc>
-          <w:p>
-            <w:pPr>
-              <w:pStyle w:val="Compact"/>
-              <w:jc w:val="left"/>
-            </w:pPr>
-            <w:r>
-              <w:t xml:space="preserve">All data</w:t>
-            </w:r>
-          </w:p>
-        </w:tc>
-        <w:tc>
-          <w:p>
-            <w:pPr>
-              <w:pStyle w:val="Compact"/>
-              <w:jc w:val="left"/>
-            </w:pPr>
-            <w:r>
-              <w:t xml:space="preserve">Fisher’s z</w:t>
-            </w:r>
-          </w:p>
-        </w:tc>
-        <w:tc>
-          <w:p>
-            <w:pPr>
-              <w:pStyle w:val="Compact"/>
-              <w:jc w:val="right"/>
-            </w:pPr>
-            <w:r>
-              <w:t xml:space="preserve">170556</w:t>
-            </w:r>
-          </w:p>
-        </w:tc>
-        <w:tc>
-          <w:p>
-            <w:pPr>
-              <w:pStyle w:val="Compact"/>
-              <w:jc w:val="right"/>
-            </w:pPr>
-            <w:r>
-              <w:t xml:space="preserve">0.386</w:t>
-            </w:r>
-          </w:p>
-        </w:tc>
-        <w:tc>
-          <w:p>
-            <w:pPr>
-              <w:pStyle w:val="Compact"/>
-              <w:jc w:val="right"/>
-            </w:pPr>
-            <w:r>
-              <w:t xml:space="preserve">0.332</w:t>
-            </w:r>
-          </w:p>
-        </w:tc>
-        <w:tc>
-          <w:p>
-            <w:pPr>
-              <w:pStyle w:val="Compact"/>
-              <w:jc w:val="right"/>
-            </w:pPr>
-            <w:r>
-              <w:t xml:space="preserve">0.000</w:t>
-            </w:r>
-          </w:p>
-        </w:tc>
-        <w:tc>
-          <w:p>
-            <w:pPr>
-              <w:pStyle w:val="Compact"/>
-              <w:jc w:val="right"/>
-            </w:pPr>
-            <w:r>
-              <w:t xml:space="preserve">0.184</w:t>
-            </w:r>
-          </w:p>
-        </w:tc>
-        <w:tc>
-          <w:p>
-            <w:pPr>
-              <w:pStyle w:val="Compact"/>
-              <w:jc w:val="right"/>
-            </w:pPr>
-            <w:r>
-              <w:t xml:space="preserve">0.299</w:t>
-            </w:r>
-          </w:p>
-        </w:tc>
-        <w:tc>
-          <w:p>
-            <w:pPr>
-              <w:pStyle w:val="Compact"/>
-              <w:jc w:val="right"/>
-            </w:pPr>
-            <w:r>
-              <w:t xml:space="preserve">0.481</w:t>
-            </w:r>
-          </w:p>
-        </w:tc>
-        <w:tc>
-          <w:p>
-            <w:pPr>
-              <w:pStyle w:val="Compact"/>
-              <w:jc w:val="right"/>
-            </w:pPr>
-            <w:r>
-              <w:t xml:space="preserve">6.18</w:t>
-            </w:r>
-          </w:p>
-        </w:tc>
-        <w:tc>
-          <w:p>
-            <w:pPr>
-              <w:pStyle w:val="Compact"/>
-              <w:jc w:val="right"/>
-            </w:pPr>
-            <w:r>
-              <w:t xml:space="preserve">6.183</w:t>
-            </w:r>
-          </w:p>
-        </w:tc>
-        <w:tc>
-          <w:p>
-            <w:pPr>
-              <w:pStyle w:val="Compact"/>
-              <w:jc w:val="right"/>
-            </w:pPr>
-            <w:r>
-              <w:t xml:space="preserve">3.027</w:t>
-            </w:r>
-          </w:p>
-        </w:tc>
-        <w:tc>
-          <w:p>
-            <w:pPr>
-              <w:pStyle w:val="Compact"/>
-              <w:jc w:val="right"/>
-            </w:pPr>
-            <w:r>
-              <w:t xml:space="preserve">18.826</w:t>
-            </w:r>
-          </w:p>
-        </w:tc>
-      </w:tr>
-      <w:tr>
-        <w:tc>
-          <w:p>
-            <w:pPr>
-              <w:pStyle w:val="Compact"/>
-              <w:jc w:val="left"/>
-            </w:pPr>
-            <w:r>
-              <w:t xml:space="preserve">Meta-analytic subset</w:t>
-            </w:r>
-          </w:p>
-        </w:tc>
-        <w:tc>
-          <w:p>
-            <w:pPr>
-              <w:pStyle w:val="Compact"/>
-              <w:jc w:val="left"/>
-            </w:pPr>
-            <w:r>
-              <w:t xml:space="preserve">Correlation</w:t>
-            </w:r>
-          </w:p>
-        </w:tc>
-        <w:tc>
-          <w:p>
-            <w:pPr>
-              <w:pStyle w:val="Compact"/>
-              <w:jc w:val="right"/>
-            </w:pPr>
-            <w:r>
-              <w:t xml:space="preserve">132086</w:t>
-            </w:r>
-          </w:p>
-        </w:tc>
-        <w:tc>
-          <w:p>
-            <w:pPr>
-              <w:pStyle w:val="Compact"/>
-              <w:jc w:val="right"/>
-            </w:pPr>
-            <w:r>
-              <w:t xml:space="preserve">0.362</w:t>
-            </w:r>
-          </w:p>
-        </w:tc>
-        <w:tc>
-          <w:p>
-            <w:pPr>
-              <w:pStyle w:val="Compact"/>
-              <w:jc w:val="right"/>
-            </w:pPr>
-            <w:r>
-              <w:t xml:space="preserve">0.218</w:t>
-            </w:r>
-          </w:p>
-        </w:tc>
-        <w:tc>
-          <w:p>
-            <w:pPr>
-              <w:pStyle w:val="Compact"/>
-              <w:jc w:val="right"/>
-            </w:pPr>
-            <w:r>
-              <w:t xml:space="preserve">0.000</w:t>
-            </w:r>
-          </w:p>
-        </w:tc>
-        <w:tc>
-          <w:p>
-            <w:pPr>
-              <w:pStyle w:val="Compact"/>
-              <w:jc w:val="right"/>
-            </w:pPr>
-            <w:r>
-              <w:t xml:space="preserve">0.203</w:t>
-            </w:r>
-          </w:p>
-        </w:tc>
-        <w:tc>
-          <w:p>
-            <w:pPr>
-              <w:pStyle w:val="Compact"/>
-              <w:jc w:val="right"/>
-            </w:pPr>
-            <w:r>
-              <w:t xml:space="preserve">0.318</w:t>
-            </w:r>
-          </w:p>
-        </w:tc>
-        <w:tc>
-          <w:p>
-            <w:pPr>
-              <w:pStyle w:val="Compact"/>
-              <w:jc w:val="right"/>
-            </w:pPr>
-            <w:r>
-              <w:t xml:space="preserve">0.489</w:t>
-            </w:r>
-          </w:p>
-        </w:tc>
-        <w:tc>
-          <w:p>
-            <w:pPr>
-              <w:pStyle w:val="Compact"/>
-              <w:jc w:val="right"/>
-            </w:pPr>
-            <w:r>
-              <w:t xml:space="preserve">1.00</w:t>
-            </w:r>
-          </w:p>
-        </w:tc>
-        <w:tc>
-          <w:p>
-            <w:pPr>
-              <w:pStyle w:val="Compact"/>
-              <w:jc w:val="right"/>
-            </w:pPr>
-            <w:r>
-              <w:t xml:space="preserve">1.000</w:t>
-            </w:r>
-          </w:p>
-        </w:tc>
-        <w:tc>
-          <w:p>
-            <w:pPr>
-              <w:pStyle w:val="Compact"/>
-              <w:jc w:val="right"/>
-            </w:pPr>
-            <w:r>
-              <w:t xml:space="preserve">0.747</w:t>
-            </w:r>
-          </w:p>
-        </w:tc>
-        <w:tc>
-          <w:p>
-            <w:pPr>
-              <w:pStyle w:val="Compact"/>
-              <w:jc w:val="right"/>
-            </w:pPr>
-            <w:r>
-              <w:t xml:space="preserve">-0.010</w:t>
-            </w:r>
-          </w:p>
-        </w:tc>
-      </w:tr>
-      <w:tr>
-        <w:tc>
-          <w:p>
-            <w:pPr>
-              <w:pStyle w:val="Compact"/>
-              <w:jc w:val="left"/>
-            </w:pPr>
-            <w:r>
-              <w:t xml:space="preserve">Meta-analytic subset</w:t>
-            </w:r>
-          </w:p>
-        </w:tc>
-        <w:tc>
-          <w:p>
-            <w:pPr>
-              <w:pStyle w:val="Compact"/>
-              <w:jc w:val="left"/>
-            </w:pPr>
-            <w:r>
-              <w:t xml:space="preserve">Fisher’s z</w:t>
-            </w:r>
-          </w:p>
-        </w:tc>
-        <w:tc>
-          <w:p>
-            <w:pPr>
-              <w:pStyle w:val="Compact"/>
-              <w:jc w:val="right"/>
-            </w:pPr>
-            <w:r>
-              <w:t xml:space="preserve">132086</w:t>
-            </w:r>
-          </w:p>
-        </w:tc>
-        <w:tc>
-          <w:p>
-            <w:pPr>
-              <w:pStyle w:val="Compact"/>
-              <w:jc w:val="right"/>
-            </w:pPr>
-            <w:r>
-              <w:t xml:space="preserve">0.426</w:t>
-            </w:r>
-          </w:p>
-        </w:tc>
-        <w:tc>
-          <w:p>
-            <w:pPr>
-              <w:pStyle w:val="Compact"/>
-              <w:jc w:val="right"/>
-            </w:pPr>
-            <w:r>
-              <w:t xml:space="preserve">0.358</w:t>
-            </w:r>
-          </w:p>
-        </w:tc>
-        <w:tc>
-          <w:p>
-            <w:pPr>
-              <w:pStyle w:val="Compact"/>
-              <w:jc w:val="right"/>
-            </w:pPr>
-            <w:r>
-              <w:t xml:space="preserve">0.000</w:t>
-            </w:r>
-          </w:p>
-        </w:tc>
-        <w:tc>
-          <w:p>
-            <w:pPr>
-              <w:pStyle w:val="Compact"/>
-              <w:jc w:val="right"/>
-            </w:pPr>
-            <w:r>
-              <w:t xml:space="preserve">0.206</w:t>
-            </w:r>
-          </w:p>
-        </w:tc>
-        <w:tc>
-          <w:p>
-            <w:pPr>
-              <w:pStyle w:val="Compact"/>
-              <w:jc w:val="right"/>
-            </w:pPr>
-            <w:r>
-              <w:t xml:space="preserve">0.330</w:t>
-            </w:r>
-          </w:p>
-        </w:tc>
-        <w:tc>
-          <w:p>
-            <w:pPr>
-              <w:pStyle w:val="Compact"/>
-              <w:jc w:val="right"/>
-            </w:pPr>
-            <w:r>
-              <w:t xml:space="preserve">0.534</w:t>
-            </w:r>
-          </w:p>
-        </w:tc>
-        <w:tc>
-          <w:p>
-            <w:pPr>
-              <w:pStyle w:val="Compact"/>
-              <w:jc w:val="right"/>
-            </w:pPr>
-            <w:r>
-              <w:t xml:space="preserve">6.18</w:t>
-            </w:r>
-          </w:p>
-        </w:tc>
-        <w:tc>
-          <w:p>
-            <w:pPr>
-              <w:pStyle w:val="Compact"/>
-              <w:jc w:val="right"/>
-            </w:pPr>
-            <w:r>
-              <w:t xml:space="preserve">6.183</w:t>
-            </w:r>
-          </w:p>
-        </w:tc>
-        <w:tc>
-          <w:p>
-            <w:pPr>
-              <w:pStyle w:val="Compact"/>
-              <w:jc w:val="right"/>
-            </w:pPr>
-            <w:r>
-              <w:t xml:space="preserve">2.830</w:t>
-            </w:r>
-          </w:p>
-        </w:tc>
-        <w:tc>
-          <w:p>
-            <w:pPr>
-              <w:pStyle w:val="Compact"/>
-              <w:jc w:val="right"/>
-            </w:pPr>
-            <w:r>
-              <w:t xml:space="preserve">16.413</w:t>
-            </w:r>
-          </w:p>
-        </w:tc>
-      </w:tr>
-      <w:tr>
-        <w:tc>
-          <w:p>
-            <w:pPr>
-              <w:pStyle w:val="Compact"/>
-              <w:jc w:val="left"/>
-            </w:pPr>
-            <w:r>
-              <w:t xml:space="preserve">Largest reported effect</w:t>
-            </w:r>
-          </w:p>
-        </w:tc>
-        <w:tc>
-          <w:p>
-            <w:pPr>
-              <w:pStyle w:val="Compact"/>
-              <w:jc w:val="left"/>
-            </w:pPr>
-            <w:r>
-              <w:t xml:space="preserve">Correlation</w:t>
-            </w:r>
-          </w:p>
-        </w:tc>
-        <w:tc>
-          <w:p>
-            <w:pPr>
-              <w:pStyle w:val="Compact"/>
-              <w:jc w:val="right"/>
-            </w:pPr>
-            <w:r>
-              <w:t xml:space="preserve">9472</w:t>
-            </w:r>
-          </w:p>
-        </w:tc>
-        <w:tc>
-          <w:p>
-            <w:pPr>
-              <w:pStyle w:val="Compact"/>
-              <w:jc w:val="right"/>
-            </w:pPr>
-            <w:r>
-              <w:t xml:space="preserve">0.596</w:t>
-            </w:r>
-          </w:p>
-        </w:tc>
-        <w:tc>
-          <w:p>
-            <w:pPr>
-              <w:pStyle w:val="Compact"/>
-              <w:jc w:val="right"/>
-            </w:pPr>
-            <w:r>
-              <w:t xml:space="preserve">0.251</w:t>
-            </w:r>
-          </w:p>
-        </w:tc>
-        <w:tc>
-          <w:p>
-            <w:pPr>
-              <w:pStyle w:val="Compact"/>
-              <w:jc w:val="right"/>
-            </w:pPr>
-            <w:r>
-              <w:t xml:space="preserve">0.001</w:t>
-            </w:r>
-          </w:p>
-        </w:tc>
-        <w:tc>
-          <w:p>
-            <w:pPr>
-              <w:pStyle w:val="Compact"/>
-              <w:jc w:val="right"/>
-            </w:pPr>
-            <w:r>
-              <w:t xml:space="preserve">0.398</w:t>
-            </w:r>
-          </w:p>
-        </w:tc>
-        <w:tc>
-          <w:p>
-            <w:pPr>
-              <w:pStyle w:val="Compact"/>
-              <w:jc w:val="right"/>
-            </w:pPr>
-            <w:r>
-              <w:t xml:space="preserve">0.620</w:t>
-            </w:r>
-          </w:p>
-        </w:tc>
-        <w:tc>
-          <w:p>
-            <w:pPr>
-              <w:pStyle w:val="Compact"/>
-              <w:jc w:val="right"/>
-            </w:pPr>
-            <w:r>
-              <w:t xml:space="preserve">0.815</w:t>
-            </w:r>
-          </w:p>
-        </w:tc>
-        <w:tc>
-          <w:p>
-            <w:pPr>
-              <w:pStyle w:val="Compact"/>
-              <w:jc w:val="right"/>
-            </w:pPr>
-            <w:r>
-              <w:t xml:space="preserve">1.00</w:t>
-            </w:r>
-          </w:p>
-        </w:tc>
-        <w:tc>
-          <w:p>
-            <w:pPr>
-              <w:pStyle w:val="Compact"/>
-              <w:jc w:val="right"/>
-            </w:pPr>
-            <w:r>
-              <w:t xml:space="preserve">0.999</w:t>
-            </w:r>
-          </w:p>
-        </w:tc>
-        <w:tc>
-          <w:p>
-            <w:pPr>
-              <w:pStyle w:val="Compact"/>
-              <w:jc w:val="right"/>
-            </w:pPr>
-            <w:r>
-              <w:t xml:space="preserve">-0.269</w:t>
-            </w:r>
-          </w:p>
-        </w:tc>
-        <w:tc>
-          <w:p>
-            <w:pPr>
-              <w:pStyle w:val="Compact"/>
-              <w:jc w:val="right"/>
-            </w:pPr>
-            <w:r>
-              <w:t xml:space="preserve">-0.996</w:t>
-            </w:r>
-          </w:p>
-        </w:tc>
-      </w:tr>
-      <w:tr>
-        <w:tc>
-          <w:p>
-            <w:pPr>
-              <w:pStyle w:val="Compact"/>
-              <w:jc w:val="left"/>
-            </w:pPr>
-            <w:r>
-              <w:t xml:space="preserve">Largest reported effect</w:t>
-            </w:r>
-          </w:p>
-        </w:tc>
-        <w:tc>
-          <w:p>
-            <w:pPr>
-              <w:pStyle w:val="Compact"/>
-              <w:jc w:val="left"/>
-            </w:pPr>
-            <w:r>
-              <w:t xml:space="preserve">Fisher’s z</w:t>
-            </w:r>
-          </w:p>
-        </w:tc>
-        <w:tc>
-          <w:p>
-            <w:pPr>
-              <w:pStyle w:val="Compact"/>
-              <w:jc w:val="right"/>
-            </w:pPr>
-            <w:r>
-              <w:t xml:space="preserve">9472</w:t>
-            </w:r>
-          </w:p>
-        </w:tc>
-        <w:tc>
-          <w:p>
-            <w:pPr>
-              <w:pStyle w:val="Compact"/>
-              <w:jc w:val="right"/>
-            </w:pPr>
-            <w:r>
-              <w:t xml:space="preserve">0.842</w:t>
-            </w:r>
-          </w:p>
-        </w:tc>
-        <w:tc>
-          <w:p>
-            <w:pPr>
-              <w:pStyle w:val="Compact"/>
-              <w:jc w:val="right"/>
-            </w:pPr>
-            <w:r>
-              <w:t xml:space="preserve">0.575</w:t>
-            </w:r>
-          </w:p>
-        </w:tc>
-        <w:tc>
-          <w:p>
-            <w:pPr>
-              <w:pStyle w:val="Compact"/>
-              <w:jc w:val="right"/>
-            </w:pPr>
-            <w:r>
-              <w:t xml:space="preserve">0.001</w:t>
-            </w:r>
-          </w:p>
-        </w:tc>
-        <w:tc>
-          <w:p>
-            <w:pPr>
-              <w:pStyle w:val="Compact"/>
-              <w:jc w:val="right"/>
-            </w:pPr>
-            <w:r>
-              <w:t xml:space="preserve">0.421</w:t>
-            </w:r>
-          </w:p>
-        </w:tc>
-        <w:tc>
-          <w:p>
-            <w:pPr>
-              <w:pStyle w:val="Compact"/>
-              <w:jc w:val="right"/>
-            </w:pPr>
-            <w:r>
-              <w:t xml:space="preserve">0.725</w:t>
-            </w:r>
-          </w:p>
-        </w:tc>
-        <w:tc>
-          <w:p>
-            <w:pPr>
-              <w:pStyle w:val="Compact"/>
-              <w:jc w:val="right"/>
-            </w:pPr>
-            <w:r>
-              <w:t xml:space="preserve">1.143</w:t>
-            </w:r>
-          </w:p>
-        </w:tc>
-        <w:tc>
-          <w:p>
-            <w:pPr>
-              <w:pStyle w:val="Compact"/>
-              <w:jc w:val="right"/>
-            </w:pPr>
-            <w:r>
-              <w:t xml:space="preserve">6.18</w:t>
-            </w:r>
-          </w:p>
-        </w:tc>
-        <w:tc>
-          <w:p>
-            <w:pPr>
-              <w:pStyle w:val="Compact"/>
-              <w:jc w:val="right"/>
-            </w:pPr>
-            <w:r>
-              <w:t xml:space="preserve">6.182</w:t>
-            </w:r>
-          </w:p>
-        </w:tc>
-        <w:tc>
-          <w:p>
-            <w:pPr>
-              <w:pStyle w:val="Compact"/>
-              <w:jc w:val="right"/>
-            </w:pPr>
-            <w:r>
-              <w:t xml:space="preserve">1.598</w:t>
-            </w:r>
-          </w:p>
-        </w:tc>
-        <w:tc>
-          <w:p>
-            <w:pPr>
-              <w:pStyle w:val="Compact"/>
-              <w:jc w:val="right"/>
-            </w:pPr>
-            <w:r>
-              <w:t xml:space="preserve">5.422</w:t>
-            </w:r>
-          </w:p>
-        </w:tc>
-      </w:tr>
-      <w:tr>
-        <w:tc>
-          <w:p>
-            <w:pPr>
-              <w:pStyle w:val="Compact"/>
-              <w:jc w:val="left"/>
-            </w:pPr>
-            <w:r>
-              <w:t xml:space="preserve">First reported effect</w:t>
-            </w:r>
-          </w:p>
-        </w:tc>
-        <w:tc>
-          <w:p>
-            <w:pPr>
-              <w:pStyle w:val="Compact"/>
-              <w:jc w:val="left"/>
-            </w:pPr>
-            <w:r>
-              <w:t xml:space="preserve">Correlation</w:t>
-            </w:r>
-          </w:p>
-        </w:tc>
-        <w:tc>
-          <w:p>
-            <w:pPr>
-              <w:pStyle w:val="Compact"/>
-              <w:jc w:val="right"/>
-            </w:pPr>
-            <w:r>
-              <w:t xml:space="preserve">9472</w:t>
-            </w:r>
-          </w:p>
-        </w:tc>
-        <w:tc>
-          <w:p>
-            <w:pPr>
-              <w:pStyle w:val="Compact"/>
-              <w:jc w:val="right"/>
-            </w:pPr>
-            <w:r>
-              <w:t xml:space="preserve">0.404</w:t>
-            </w:r>
-          </w:p>
-        </w:tc>
-        <w:tc>
-          <w:p>
-            <w:pPr>
-              <w:pStyle w:val="Compact"/>
-              <w:jc w:val="right"/>
-            </w:pPr>
-            <w:r>
-              <w:t xml:space="preserve">0.245</w:t>
-            </w:r>
-          </w:p>
-        </w:tc>
-        <w:tc>
-          <w:p>
-            <w:pPr>
-              <w:pStyle w:val="Compact"/>
-              <w:jc w:val="right"/>
-            </w:pPr>
-            <w:r>
-              <w:t xml:space="preserve">0.000</w:t>
-            </w:r>
-          </w:p>
-        </w:tc>
-        <w:tc>
-          <w:p>
-            <w:pPr>
-              <w:pStyle w:val="Compact"/>
-              <w:jc w:val="right"/>
-            </w:pPr>
-            <w:r>
-              <w:t xml:space="preserve">0.211</w:t>
-            </w:r>
-          </w:p>
-        </w:tc>
-        <w:tc>
-          <w:p>
-            <w:pPr>
-              <w:pStyle w:val="Compact"/>
-              <w:jc w:val="right"/>
-            </w:pPr>
-            <w:r>
-              <w:t xml:space="preserve">0.351</w:t>
-            </w:r>
-          </w:p>
-        </w:tc>
-        <w:tc>
-          <w:p>
-            <w:pPr>
-              <w:pStyle w:val="Compact"/>
-              <w:jc w:val="right"/>
-            </w:pPr>
-            <w:r>
-              <w:t xml:space="preserve">0.572</w:t>
-            </w:r>
-          </w:p>
-        </w:tc>
-        <w:tc>
-          <w:p>
-            <w:pPr>
-              <w:pStyle w:val="Compact"/>
-              <w:jc w:val="right"/>
-            </w:pPr>
-            <w:r>
-              <w:t xml:space="preserve">1.00</w:t>
-            </w:r>
-          </w:p>
-        </w:tc>
-        <w:tc>
-          <w:p>
-            <w:pPr>
-              <w:pStyle w:val="Compact"/>
-              <w:jc w:val="right"/>
-            </w:pPr>
-            <w:r>
-              <w:t xml:space="preserve">1.000</w:t>
-            </w:r>
-          </w:p>
-        </w:tc>
-        <w:tc>
-          <w:p>
-            <w:pPr>
-              <w:pStyle w:val="Compact"/>
-              <w:jc w:val="right"/>
-            </w:pPr>
-            <w:r>
-              <w:t xml:space="preserve">0.558</w:t>
-            </w:r>
-          </w:p>
-        </w:tc>
-        <w:tc>
-          <w:p>
-            <w:pPr>
-              <w:pStyle w:val="Compact"/>
-              <w:jc w:val="right"/>
-            </w:pPr>
-            <w:r>
-              <w:t xml:space="preserve">-0.597</w:t>
-            </w:r>
-          </w:p>
-        </w:tc>
-      </w:tr>
-      <w:tr>
-        <w:tc>
-          <w:p>
-            <w:pPr>
-              <w:pStyle w:val="Compact"/>
-              <w:jc w:val="left"/>
-            </w:pPr>
-            <w:r>
-              <w:t xml:space="preserve">First reported effect</w:t>
-            </w:r>
-          </w:p>
-        </w:tc>
-        <w:tc>
-          <w:p>
-            <w:pPr>
-              <w:pStyle w:val="Compact"/>
-              <w:jc w:val="left"/>
-            </w:pPr>
-            <w:r>
-              <w:t xml:space="preserve">Fisher’s z</w:t>
-            </w:r>
-          </w:p>
-        </w:tc>
-        <w:tc>
-          <w:p>
-            <w:pPr>
-              <w:pStyle w:val="Compact"/>
-              <w:jc w:val="right"/>
-            </w:pPr>
-            <w:r>
-              <w:t xml:space="preserve">9472</w:t>
-            </w:r>
-          </w:p>
-        </w:tc>
-        <w:tc>
-          <w:p>
-            <w:pPr>
-              <w:pStyle w:val="Compact"/>
-              <w:jc w:val="right"/>
-            </w:pPr>
-            <w:r>
-              <w:t xml:space="preserve">0.500</w:t>
-            </w:r>
-          </w:p>
-        </w:tc>
-        <w:tc>
-          <w:p>
-            <w:pPr>
-              <w:pStyle w:val="Compact"/>
-              <w:jc w:val="right"/>
-            </w:pPr>
-            <w:r>
-              <w:t xml:space="preserve">0.430</w:t>
-            </w:r>
-          </w:p>
-        </w:tc>
-        <w:tc>
-          <w:p>
-            <w:pPr>
-              <w:pStyle w:val="Compact"/>
-              <w:jc w:val="right"/>
-            </w:pPr>
-            <w:r>
-              <w:t xml:space="preserve">0.000</w:t>
-            </w:r>
-          </w:p>
-        </w:tc>
-        <w:tc>
-          <w:p>
-            <w:pPr>
-              <w:pStyle w:val="Compact"/>
-              <w:jc w:val="right"/>
-            </w:pPr>
-            <w:r>
-              <w:t xml:space="preserve">0.214</w:t>
-            </w:r>
-          </w:p>
-        </w:tc>
-        <w:tc>
-          <w:p>
-            <w:pPr>
-              <w:pStyle w:val="Compact"/>
-              <w:jc w:val="right"/>
-            </w:pPr>
-            <w:r>
-              <w:t xml:space="preserve">0.367</w:t>
-            </w:r>
-          </w:p>
-        </w:tc>
-        <w:tc>
-          <w:p>
-            <w:pPr>
-              <w:pStyle w:val="Compact"/>
-              <w:jc w:val="right"/>
-            </w:pPr>
-            <w:r>
-              <w:t xml:space="preserve">0.650</w:t>
-            </w:r>
-          </w:p>
-        </w:tc>
-        <w:tc>
-          <w:p>
-            <w:pPr>
-              <w:pStyle w:val="Compact"/>
-              <w:jc w:val="right"/>
-            </w:pPr>
-            <w:r>
-              <w:t xml:space="preserve">4.68</w:t>
-            </w:r>
-          </w:p>
-        </w:tc>
-        <w:tc>
-          <w:p>
-            <w:pPr>
-              <w:pStyle w:val="Compact"/>
-              <w:jc w:val="right"/>
-            </w:pPr>
-            <w:r>
-              <w:t xml:space="preserve">4.681</w:t>
-            </w:r>
-          </w:p>
-        </w:tc>
-        <w:tc>
-          <w:p>
-            <w:pPr>
-              <w:pStyle w:val="Compact"/>
-              <w:jc w:val="right"/>
-            </w:pPr>
-            <w:r>
-              <w:t xml:space="preserve">2.109</w:t>
-            </w:r>
-          </w:p>
-        </w:tc>
-        <w:tc>
-          <w:p>
-            <w:pPr>
-              <w:pStyle w:val="Compact"/>
-              <w:jc w:val="right"/>
-            </w:pPr>
-            <w:r>
-              <w:t xml:space="preserve">7.115</w:t>
-            </w:r>
-          </w:p>
-        </w:tc>
-      </w:tr>
-    </w:tbl>
-    <w:p>
-      <w:pPr>
-        <w:pStyle w:val="BodyText"/>
-      </w:pPr>
-      <w:r>
         <w:drawing>
           <wp:inline>
-            <wp:extent cx="5334000" cy="2400300"/>
+            <wp:extent cx="4620126" cy="4620126"/>
             <wp:effectExtent b="0" l="0" r="0" t="0"/>
             <wp:docPr descr="" title="" id="1" name="Picture"/>
             <a:graphic>
               <a:graphicData uri="http://schemas.openxmlformats.org/drawingml/2006/picture">
                 <pic:pic>
                   <pic:nvPicPr>
-                    <pic:cNvPr descr="HaveEffectSizesInPsychologyChangedOverTime_files/figure-docx/plots2-1.png" id="0" name="Picture"/>
+                    <pic:cNvPr descr="HaveEffectSizesInPsychologyChangedOverTime_files/figure-docx/unnamed-chunk-3-1.png" id="0" name="Picture"/>
                     <pic:cNvPicPr>
                       <a:picLocks noChangeArrowheads="1" noChangeAspect="1"/>
                     </pic:cNvPicPr>
                   </pic:nvPicPr>
                   <pic:blipFill>
-                    <a:blip r:embed="rId31"/>
+                    <a:blip r:embed="rId32"/>
                     <a:stretch>
                       <a:fillRect/>
                     </a:stretch>
@@ -2755,7 +1350,7 @@
                   <pic:spPr bwMode="auto">
                     <a:xfrm>
                       <a:off x="0" y="0"/>
-                      <a:ext cx="5334000" cy="2400300"/>
+                      <a:ext cx="4620126" cy="4620126"/>
                     </a:xfrm>
                     <a:prstGeom prst="rect">
                       <a:avLst/>
@@ -2779,9 +1374,1487 @@
         <w:pStyle w:val="BodyText"/>
       </w:pPr>
       <w:r>
-        <w:t xml:space="preserve">Figure [ESs over time]. Plots of the mean and median effect sizes per year (in Fisher Z transformed correlation coefficients) by the subsamples used in analyses.</w:t>
+        <w:t xml:space="preserve">Figure 2. A qq plot of effect sizes in</w:t>
+      </w:r>
+      <w:r>
+        <w:t xml:space="preserve"> </w:t>
+      </w:r>
+      <m:oMath>
+        <m:r>
+          <m:t>F</m:t>
+        </m:r>
+        <m:r>
+          <m:t>i</m:t>
+        </m:r>
+        <m:r>
+          <m:t>s</m:t>
+        </m:r>
+        <m:r>
+          <m:t>h</m:t>
+        </m:r>
+        <m:r>
+          <m:t>e</m:t>
+        </m:r>
+        <m:sSub>
+          <m:e>
+            <m:r>
+              <m:t>r</m:t>
+            </m:r>
+          </m:e>
+          <m:sub>
+            <m:r>
+              <m:t>z</m:t>
+            </m:r>
+          </m:sub>
+        </m:sSub>
+      </m:oMath>
+      <w:r>
+        <w:t xml:space="preserve"> </w:t>
+      </w:r>
+      <w:r>
+        <w:t xml:space="preserve">scores from all data plotted against the meta-analytic subset.</w:t>
       </w:r>
     </w:p>
+    <w:p>
+      <w:pPr>
+        <w:pStyle w:val="BodyText"/>
+      </w:pPr>
+      <w:r>
+        <w:t xml:space="preserve">Table 1. Descriptives of the reported effect sizes in this sample in</w:t>
+      </w:r>
+      <w:r>
+        <w:t xml:space="preserve"> </w:t>
+      </w:r>
+      <m:oMath>
+        <m:r>
+          <m:t>F</m:t>
+        </m:r>
+        <m:r>
+          <m:t>i</m:t>
+        </m:r>
+        <m:r>
+          <m:t>s</m:t>
+        </m:r>
+        <m:r>
+          <m:t>h</m:t>
+        </m:r>
+        <m:r>
+          <m:t>e</m:t>
+        </m:r>
+        <m:sSub>
+          <m:e>
+            <m:r>
+              <m:t>r</m:t>
+            </m:r>
+          </m:e>
+          <m:sub>
+            <m:r>
+              <m:t>z</m:t>
+            </m:r>
+          </m:sub>
+        </m:sSub>
+      </m:oMath>
+      <w:r>
+        <w:t xml:space="preserve"> </w:t>
+      </w:r>
+      <w:r>
+        <w:t xml:space="preserve">and correlation coefficient terms.</w:t>
+      </w:r>
+    </w:p>
+    <w:tbl>
+      <w:tblPr>
+        <w:tblStyle w:val="Table"/>
+        <w:tblW w:type="pct" w:w="0.0"/>
+        <w:tblLook w:firstRow="1"/>
+      </w:tblPr>
+      <w:tblGrid/>
+      <w:tr>
+        <w:trPr>
+          <w:cnfStyle w:firstRow="1"/>
+        </w:trPr>
+        <w:tc>
+          <w:tcPr>
+            <w:tcBorders>
+              <w:bottom w:val="single"/>
+            </w:tcBorders>
+            <w:vAlign w:val="bottom"/>
+          </w:tcPr>
+          <w:p>
+            <w:pPr>
+              <w:pStyle w:val="Compact"/>
+              <w:jc w:val="left"/>
+            </w:pPr>
+            <w:r>
+              <w:t xml:space="preserve">Subsample</w:t>
+            </w:r>
+          </w:p>
+        </w:tc>
+        <w:tc>
+          <w:tcPr>
+            <w:tcBorders>
+              <w:bottom w:val="single"/>
+            </w:tcBorders>
+            <w:vAlign w:val="bottom"/>
+          </w:tcPr>
+          <w:p>
+            <w:pPr>
+              <w:pStyle w:val="Compact"/>
+              <w:jc w:val="left"/>
+            </w:pPr>
+            <w:r>
+              <w:t xml:space="preserve">Effect size</w:t>
+            </w:r>
+          </w:p>
+        </w:tc>
+        <w:tc>
+          <w:tcPr>
+            <w:tcBorders>
+              <w:bottom w:val="single"/>
+            </w:tcBorders>
+            <w:vAlign w:val="bottom"/>
+          </w:tcPr>
+          <w:p>
+            <w:pPr>
+              <w:pStyle w:val="Compact"/>
+              <w:jc w:val="right"/>
+            </w:pPr>
+            <w:r>
+              <w:t xml:space="preserve">n</w:t>
+            </w:r>
+          </w:p>
+        </w:tc>
+        <w:tc>
+          <w:tcPr>
+            <w:tcBorders>
+              <w:bottom w:val="single"/>
+            </w:tcBorders>
+            <w:vAlign w:val="bottom"/>
+          </w:tcPr>
+          <w:p>
+            <w:pPr>
+              <w:pStyle w:val="Compact"/>
+              <w:jc w:val="right"/>
+            </w:pPr>
+            <w:r>
+              <w:t xml:space="preserve">Mean</w:t>
+            </w:r>
+          </w:p>
+        </w:tc>
+        <w:tc>
+          <w:tcPr>
+            <w:tcBorders>
+              <w:bottom w:val="single"/>
+            </w:tcBorders>
+            <w:vAlign w:val="bottom"/>
+          </w:tcPr>
+          <w:p>
+            <w:pPr>
+              <w:pStyle w:val="Compact"/>
+              <w:jc w:val="right"/>
+            </w:pPr>
+            <w:r>
+              <w:t xml:space="preserve">sd</w:t>
+            </w:r>
+          </w:p>
+        </w:tc>
+        <w:tc>
+          <w:tcPr>
+            <w:tcBorders>
+              <w:bottom w:val="single"/>
+            </w:tcBorders>
+            <w:vAlign w:val="bottom"/>
+          </w:tcPr>
+          <w:p>
+            <w:pPr>
+              <w:pStyle w:val="Compact"/>
+              <w:jc w:val="right"/>
+            </w:pPr>
+            <w:r>
+              <w:t xml:space="preserve">Min</w:t>
+            </w:r>
+          </w:p>
+        </w:tc>
+        <w:tc>
+          <w:tcPr>
+            <w:tcBorders>
+              <w:bottom w:val="single"/>
+            </w:tcBorders>
+            <w:vAlign w:val="bottom"/>
+          </w:tcPr>
+          <w:p>
+            <w:pPr>
+              <w:pStyle w:val="Compact"/>
+              <w:jc w:val="right"/>
+            </w:pPr>
+            <w:r>
+              <w:t xml:space="preserve">25th percentile</w:t>
+            </w:r>
+          </w:p>
+        </w:tc>
+        <w:tc>
+          <w:tcPr>
+            <w:tcBorders>
+              <w:bottom w:val="single"/>
+            </w:tcBorders>
+            <w:vAlign w:val="bottom"/>
+          </w:tcPr>
+          <w:p>
+            <w:pPr>
+              <w:pStyle w:val="Compact"/>
+              <w:jc w:val="right"/>
+            </w:pPr>
+            <w:r>
+              <w:t xml:space="preserve">Median</w:t>
+            </w:r>
+          </w:p>
+        </w:tc>
+        <w:tc>
+          <w:tcPr>
+            <w:tcBorders>
+              <w:bottom w:val="single"/>
+            </w:tcBorders>
+            <w:vAlign w:val="bottom"/>
+          </w:tcPr>
+          <w:p>
+            <w:pPr>
+              <w:pStyle w:val="Compact"/>
+              <w:jc w:val="right"/>
+            </w:pPr>
+            <w:r>
+              <w:t xml:space="preserve">75th percentile</w:t>
+            </w:r>
+          </w:p>
+        </w:tc>
+        <w:tc>
+          <w:tcPr>
+            <w:tcBorders>
+              <w:bottom w:val="single"/>
+            </w:tcBorders>
+            <w:vAlign w:val="bottom"/>
+          </w:tcPr>
+          <w:p>
+            <w:pPr>
+              <w:pStyle w:val="Compact"/>
+              <w:jc w:val="right"/>
+            </w:pPr>
+            <w:r>
+              <w:t xml:space="preserve">Max</w:t>
+            </w:r>
+          </w:p>
+        </w:tc>
+        <w:tc>
+          <w:tcPr>
+            <w:tcBorders>
+              <w:bottom w:val="single"/>
+            </w:tcBorders>
+            <w:vAlign w:val="bottom"/>
+          </w:tcPr>
+          <w:p>
+            <w:pPr>
+              <w:pStyle w:val="Compact"/>
+              <w:jc w:val="right"/>
+            </w:pPr>
+            <w:r>
+              <w:t xml:space="preserve">Range</w:t>
+            </w:r>
+          </w:p>
+        </w:tc>
+        <w:tc>
+          <w:tcPr>
+            <w:tcBorders>
+              <w:bottom w:val="single"/>
+            </w:tcBorders>
+            <w:vAlign w:val="bottom"/>
+          </w:tcPr>
+          <w:p>
+            <w:pPr>
+              <w:pStyle w:val="Compact"/>
+              <w:jc w:val="right"/>
+            </w:pPr>
+            <w:r>
+              <w:t xml:space="preserve">Skew</w:t>
+            </w:r>
+          </w:p>
+        </w:tc>
+        <w:tc>
+          <w:tcPr>
+            <w:tcBorders>
+              <w:bottom w:val="single"/>
+            </w:tcBorders>
+            <w:vAlign w:val="bottom"/>
+          </w:tcPr>
+          <w:p>
+            <w:pPr>
+              <w:pStyle w:val="Compact"/>
+              <w:jc w:val="right"/>
+            </w:pPr>
+            <w:r>
+              <w:t xml:space="preserve">Kurtosis</w:t>
+            </w:r>
+          </w:p>
+        </w:tc>
+      </w:tr>
+      <w:tr>
+        <w:tc>
+          <w:p>
+            <w:pPr>
+              <w:pStyle w:val="Compact"/>
+              <w:jc w:val="left"/>
+            </w:pPr>
+            <w:r>
+              <w:t xml:space="preserve">All data</w:t>
+            </w:r>
+          </w:p>
+        </w:tc>
+        <w:tc>
+          <w:p>
+            <w:pPr>
+              <w:pStyle w:val="Compact"/>
+              <w:jc w:val="left"/>
+            </w:pPr>
+            <w:r>
+              <w:t xml:space="preserve">Correlation</w:t>
+            </w:r>
+          </w:p>
+        </w:tc>
+        <w:tc>
+          <w:p>
+            <w:pPr>
+              <w:pStyle w:val="Compact"/>
+              <w:jc w:val="right"/>
+            </w:pPr>
+            <w:r>
+              <w:t xml:space="preserve">170556</w:t>
+            </w:r>
+          </w:p>
+        </w:tc>
+        <w:tc>
+          <w:p>
+            <w:pPr>
+              <w:pStyle w:val="Compact"/>
+              <w:jc w:val="right"/>
+            </w:pPr>
+            <w:r>
+              <w:t xml:space="preserve">0.335</w:t>
+            </w:r>
+          </w:p>
+        </w:tc>
+        <w:tc>
+          <w:p>
+            <w:pPr>
+              <w:pStyle w:val="Compact"/>
+              <w:jc w:val="right"/>
+            </w:pPr>
+            <w:r>
+              <w:t xml:space="preserve">0.209</w:t>
+            </w:r>
+          </w:p>
+        </w:tc>
+        <w:tc>
+          <w:p>
+            <w:pPr>
+              <w:pStyle w:val="Compact"/>
+              <w:jc w:val="right"/>
+            </w:pPr>
+            <w:r>
+              <w:t xml:space="preserve">0.000</w:t>
+            </w:r>
+          </w:p>
+        </w:tc>
+        <w:tc>
+          <w:p>
+            <w:pPr>
+              <w:pStyle w:val="Compact"/>
+              <w:jc w:val="right"/>
+            </w:pPr>
+            <w:r>
+              <w:t xml:space="preserve">0.182</w:t>
+            </w:r>
+          </w:p>
+        </w:tc>
+        <w:tc>
+          <w:p>
+            <w:pPr>
+              <w:pStyle w:val="Compact"/>
+              <w:jc w:val="right"/>
+            </w:pPr>
+            <w:r>
+              <w:t xml:space="preserve">0.290</w:t>
+            </w:r>
+          </w:p>
+        </w:tc>
+        <w:tc>
+          <w:p>
+            <w:pPr>
+              <w:pStyle w:val="Compact"/>
+              <w:jc w:val="right"/>
+            </w:pPr>
+            <w:r>
+              <w:t xml:space="preserve">0.447</w:t>
+            </w:r>
+          </w:p>
+        </w:tc>
+        <w:tc>
+          <w:p>
+            <w:pPr>
+              <w:pStyle w:val="Compact"/>
+              <w:jc w:val="right"/>
+            </w:pPr>
+            <w:r>
+              <w:t xml:space="preserve">1.00</w:t>
+            </w:r>
+          </w:p>
+        </w:tc>
+        <w:tc>
+          <w:p>
+            <w:pPr>
+              <w:pStyle w:val="Compact"/>
+              <w:jc w:val="right"/>
+            </w:pPr>
+            <w:r>
+              <w:t xml:space="preserve">1.000</w:t>
+            </w:r>
+          </w:p>
+        </w:tc>
+        <w:tc>
+          <w:p>
+            <w:pPr>
+              <w:pStyle w:val="Compact"/>
+              <w:jc w:val="right"/>
+            </w:pPr>
+            <w:r>
+              <w:t xml:space="preserve">0.894</w:t>
+            </w:r>
+          </w:p>
+        </w:tc>
+        <w:tc>
+          <w:p>
+            <w:pPr>
+              <w:pStyle w:val="Compact"/>
+              <w:jc w:val="right"/>
+            </w:pPr>
+            <w:r>
+              <w:t xml:space="preserve">0.351</w:t>
+            </w:r>
+          </w:p>
+        </w:tc>
+      </w:tr>
+      <w:tr>
+        <w:tc>
+          <w:p>
+            <w:pPr>
+              <w:pStyle w:val="Compact"/>
+              <w:jc w:val="left"/>
+            </w:pPr>
+            <w:r>
+              <w:t xml:space="preserve">All data</w:t>
+            </w:r>
+          </w:p>
+        </w:tc>
+        <w:tc>
+          <w:p>
+            <w:pPr>
+              <w:pStyle w:val="Compact"/>
+              <w:jc w:val="left"/>
+            </w:pPr>
+            <w:r>
+              <w:t xml:space="preserve">Fisher z</w:t>
+            </w:r>
+          </w:p>
+        </w:tc>
+        <w:tc>
+          <w:p>
+            <w:pPr>
+              <w:pStyle w:val="Compact"/>
+              <w:jc w:val="right"/>
+            </w:pPr>
+            <w:r>
+              <w:t xml:space="preserve">170556</w:t>
+            </w:r>
+          </w:p>
+        </w:tc>
+        <w:tc>
+          <w:p>
+            <w:pPr>
+              <w:pStyle w:val="Compact"/>
+              <w:jc w:val="right"/>
+            </w:pPr>
+            <w:r>
+              <w:t xml:space="preserve">0.386</w:t>
+            </w:r>
+          </w:p>
+        </w:tc>
+        <w:tc>
+          <w:p>
+            <w:pPr>
+              <w:pStyle w:val="Compact"/>
+              <w:jc w:val="right"/>
+            </w:pPr>
+            <w:r>
+              <w:t xml:space="preserve">0.332</w:t>
+            </w:r>
+          </w:p>
+        </w:tc>
+        <w:tc>
+          <w:p>
+            <w:pPr>
+              <w:pStyle w:val="Compact"/>
+              <w:jc w:val="right"/>
+            </w:pPr>
+            <w:r>
+              <w:t xml:space="preserve">0.000</w:t>
+            </w:r>
+          </w:p>
+        </w:tc>
+        <w:tc>
+          <w:p>
+            <w:pPr>
+              <w:pStyle w:val="Compact"/>
+              <w:jc w:val="right"/>
+            </w:pPr>
+            <w:r>
+              <w:t xml:space="preserve">0.184</w:t>
+            </w:r>
+          </w:p>
+        </w:tc>
+        <w:tc>
+          <w:p>
+            <w:pPr>
+              <w:pStyle w:val="Compact"/>
+              <w:jc w:val="right"/>
+            </w:pPr>
+            <w:r>
+              <w:t xml:space="preserve">0.299</w:t>
+            </w:r>
+          </w:p>
+        </w:tc>
+        <w:tc>
+          <w:p>
+            <w:pPr>
+              <w:pStyle w:val="Compact"/>
+              <w:jc w:val="right"/>
+            </w:pPr>
+            <w:r>
+              <w:t xml:space="preserve">0.481</w:t>
+            </w:r>
+          </w:p>
+        </w:tc>
+        <w:tc>
+          <w:p>
+            <w:pPr>
+              <w:pStyle w:val="Compact"/>
+              <w:jc w:val="right"/>
+            </w:pPr>
+            <w:r>
+              <w:t xml:space="preserve">6.18</w:t>
+            </w:r>
+          </w:p>
+        </w:tc>
+        <w:tc>
+          <w:p>
+            <w:pPr>
+              <w:pStyle w:val="Compact"/>
+              <w:jc w:val="right"/>
+            </w:pPr>
+            <w:r>
+              <w:t xml:space="preserve">6.183</w:t>
+            </w:r>
+          </w:p>
+        </w:tc>
+        <w:tc>
+          <w:p>
+            <w:pPr>
+              <w:pStyle w:val="Compact"/>
+              <w:jc w:val="right"/>
+            </w:pPr>
+            <w:r>
+              <w:t xml:space="preserve">3.027</w:t>
+            </w:r>
+          </w:p>
+        </w:tc>
+        <w:tc>
+          <w:p>
+            <w:pPr>
+              <w:pStyle w:val="Compact"/>
+              <w:jc w:val="right"/>
+            </w:pPr>
+            <w:r>
+              <w:t xml:space="preserve">18.826</w:t>
+            </w:r>
+          </w:p>
+        </w:tc>
+      </w:tr>
+      <w:tr>
+        <w:tc>
+          <w:p>
+            <w:pPr>
+              <w:pStyle w:val="Compact"/>
+              <w:jc w:val="left"/>
+            </w:pPr>
+            <w:r>
+              <w:t xml:space="preserve">Meta-analytic subset</w:t>
+            </w:r>
+          </w:p>
+        </w:tc>
+        <w:tc>
+          <w:p>
+            <w:pPr>
+              <w:pStyle w:val="Compact"/>
+              <w:jc w:val="left"/>
+            </w:pPr>
+            <w:r>
+              <w:t xml:space="preserve">Correlation</w:t>
+            </w:r>
+          </w:p>
+        </w:tc>
+        <w:tc>
+          <w:p>
+            <w:pPr>
+              <w:pStyle w:val="Compact"/>
+              <w:jc w:val="right"/>
+            </w:pPr>
+            <w:r>
+              <w:t xml:space="preserve">132086</w:t>
+            </w:r>
+          </w:p>
+        </w:tc>
+        <w:tc>
+          <w:p>
+            <w:pPr>
+              <w:pStyle w:val="Compact"/>
+              <w:jc w:val="right"/>
+            </w:pPr>
+            <w:r>
+              <w:t xml:space="preserve">0.362</w:t>
+            </w:r>
+          </w:p>
+        </w:tc>
+        <w:tc>
+          <w:p>
+            <w:pPr>
+              <w:pStyle w:val="Compact"/>
+              <w:jc w:val="right"/>
+            </w:pPr>
+            <w:r>
+              <w:t xml:space="preserve">0.218</w:t>
+            </w:r>
+          </w:p>
+        </w:tc>
+        <w:tc>
+          <w:p>
+            <w:pPr>
+              <w:pStyle w:val="Compact"/>
+              <w:jc w:val="right"/>
+            </w:pPr>
+            <w:r>
+              <w:t xml:space="preserve">0.000</w:t>
+            </w:r>
+          </w:p>
+        </w:tc>
+        <w:tc>
+          <w:p>
+            <w:pPr>
+              <w:pStyle w:val="Compact"/>
+              <w:jc w:val="right"/>
+            </w:pPr>
+            <w:r>
+              <w:t xml:space="preserve">0.203</w:t>
+            </w:r>
+          </w:p>
+        </w:tc>
+        <w:tc>
+          <w:p>
+            <w:pPr>
+              <w:pStyle w:val="Compact"/>
+              <w:jc w:val="right"/>
+            </w:pPr>
+            <w:r>
+              <w:t xml:space="preserve">0.318</w:t>
+            </w:r>
+          </w:p>
+        </w:tc>
+        <w:tc>
+          <w:p>
+            <w:pPr>
+              <w:pStyle w:val="Compact"/>
+              <w:jc w:val="right"/>
+            </w:pPr>
+            <w:r>
+              <w:t xml:space="preserve">0.489</w:t>
+            </w:r>
+          </w:p>
+        </w:tc>
+        <w:tc>
+          <w:p>
+            <w:pPr>
+              <w:pStyle w:val="Compact"/>
+              <w:jc w:val="right"/>
+            </w:pPr>
+            <w:r>
+              <w:t xml:space="preserve">1.00</w:t>
+            </w:r>
+          </w:p>
+        </w:tc>
+        <w:tc>
+          <w:p>
+            <w:pPr>
+              <w:pStyle w:val="Compact"/>
+              <w:jc w:val="right"/>
+            </w:pPr>
+            <w:r>
+              <w:t xml:space="preserve">1.000</w:t>
+            </w:r>
+          </w:p>
+        </w:tc>
+        <w:tc>
+          <w:p>
+            <w:pPr>
+              <w:pStyle w:val="Compact"/>
+              <w:jc w:val="right"/>
+            </w:pPr>
+            <w:r>
+              <w:t xml:space="preserve">0.747</w:t>
+            </w:r>
+          </w:p>
+        </w:tc>
+        <w:tc>
+          <w:p>
+            <w:pPr>
+              <w:pStyle w:val="Compact"/>
+              <w:jc w:val="right"/>
+            </w:pPr>
+            <w:r>
+              <w:t xml:space="preserve">-0.010</w:t>
+            </w:r>
+          </w:p>
+        </w:tc>
+      </w:tr>
+      <w:tr>
+        <w:tc>
+          <w:p>
+            <w:pPr>
+              <w:pStyle w:val="Compact"/>
+              <w:jc w:val="left"/>
+            </w:pPr>
+            <w:r>
+              <w:t xml:space="preserve">Meta-analytic subset</w:t>
+            </w:r>
+          </w:p>
+        </w:tc>
+        <w:tc>
+          <w:p>
+            <w:pPr>
+              <w:pStyle w:val="Compact"/>
+              <w:jc w:val="left"/>
+            </w:pPr>
+            <w:r>
+              <w:t xml:space="preserve">Fisher z</w:t>
+            </w:r>
+          </w:p>
+        </w:tc>
+        <w:tc>
+          <w:p>
+            <w:pPr>
+              <w:pStyle w:val="Compact"/>
+              <w:jc w:val="right"/>
+            </w:pPr>
+            <w:r>
+              <w:t xml:space="preserve">132086</w:t>
+            </w:r>
+          </w:p>
+        </w:tc>
+        <w:tc>
+          <w:p>
+            <w:pPr>
+              <w:pStyle w:val="Compact"/>
+              <w:jc w:val="right"/>
+            </w:pPr>
+            <w:r>
+              <w:t xml:space="preserve">0.426</w:t>
+            </w:r>
+          </w:p>
+        </w:tc>
+        <w:tc>
+          <w:p>
+            <w:pPr>
+              <w:pStyle w:val="Compact"/>
+              <w:jc w:val="right"/>
+            </w:pPr>
+            <w:r>
+              <w:t xml:space="preserve">0.358</w:t>
+            </w:r>
+          </w:p>
+        </w:tc>
+        <w:tc>
+          <w:p>
+            <w:pPr>
+              <w:pStyle w:val="Compact"/>
+              <w:jc w:val="right"/>
+            </w:pPr>
+            <w:r>
+              <w:t xml:space="preserve">0.000</w:t>
+            </w:r>
+          </w:p>
+        </w:tc>
+        <w:tc>
+          <w:p>
+            <w:pPr>
+              <w:pStyle w:val="Compact"/>
+              <w:jc w:val="right"/>
+            </w:pPr>
+            <w:r>
+              <w:t xml:space="preserve">0.206</w:t>
+            </w:r>
+          </w:p>
+        </w:tc>
+        <w:tc>
+          <w:p>
+            <w:pPr>
+              <w:pStyle w:val="Compact"/>
+              <w:jc w:val="right"/>
+            </w:pPr>
+            <w:r>
+              <w:t xml:space="preserve">0.330</w:t>
+            </w:r>
+          </w:p>
+        </w:tc>
+        <w:tc>
+          <w:p>
+            <w:pPr>
+              <w:pStyle w:val="Compact"/>
+              <w:jc w:val="right"/>
+            </w:pPr>
+            <w:r>
+              <w:t xml:space="preserve">0.534</w:t>
+            </w:r>
+          </w:p>
+        </w:tc>
+        <w:tc>
+          <w:p>
+            <w:pPr>
+              <w:pStyle w:val="Compact"/>
+              <w:jc w:val="right"/>
+            </w:pPr>
+            <w:r>
+              <w:t xml:space="preserve">6.18</w:t>
+            </w:r>
+          </w:p>
+        </w:tc>
+        <w:tc>
+          <w:p>
+            <w:pPr>
+              <w:pStyle w:val="Compact"/>
+              <w:jc w:val="right"/>
+            </w:pPr>
+            <w:r>
+              <w:t xml:space="preserve">6.183</w:t>
+            </w:r>
+          </w:p>
+        </w:tc>
+        <w:tc>
+          <w:p>
+            <w:pPr>
+              <w:pStyle w:val="Compact"/>
+              <w:jc w:val="right"/>
+            </w:pPr>
+            <w:r>
+              <w:t xml:space="preserve">2.830</w:t>
+            </w:r>
+          </w:p>
+        </w:tc>
+        <w:tc>
+          <w:p>
+            <w:pPr>
+              <w:pStyle w:val="Compact"/>
+              <w:jc w:val="right"/>
+            </w:pPr>
+            <w:r>
+              <w:t xml:space="preserve">16.413</w:t>
+            </w:r>
+          </w:p>
+        </w:tc>
+      </w:tr>
+      <w:tr>
+        <w:tc>
+          <w:p>
+            <w:pPr>
+              <w:pStyle w:val="Compact"/>
+              <w:jc w:val="left"/>
+            </w:pPr>
+            <w:r>
+              <w:t xml:space="preserve">Largest reported effect</w:t>
+            </w:r>
+          </w:p>
+        </w:tc>
+        <w:tc>
+          <w:p>
+            <w:pPr>
+              <w:pStyle w:val="Compact"/>
+              <w:jc w:val="left"/>
+            </w:pPr>
+            <w:r>
+              <w:t xml:space="preserve">Correlation</w:t>
+            </w:r>
+          </w:p>
+        </w:tc>
+        <w:tc>
+          <w:p>
+            <w:pPr>
+              <w:pStyle w:val="Compact"/>
+              <w:jc w:val="right"/>
+            </w:pPr>
+            <w:r>
+              <w:t xml:space="preserve">9472</w:t>
+            </w:r>
+          </w:p>
+        </w:tc>
+        <w:tc>
+          <w:p>
+            <w:pPr>
+              <w:pStyle w:val="Compact"/>
+              <w:jc w:val="right"/>
+            </w:pPr>
+            <w:r>
+              <w:t xml:space="preserve">0.596</w:t>
+            </w:r>
+          </w:p>
+        </w:tc>
+        <w:tc>
+          <w:p>
+            <w:pPr>
+              <w:pStyle w:val="Compact"/>
+              <w:jc w:val="right"/>
+            </w:pPr>
+            <w:r>
+              <w:t xml:space="preserve">0.251</w:t>
+            </w:r>
+          </w:p>
+        </w:tc>
+        <w:tc>
+          <w:p>
+            <w:pPr>
+              <w:pStyle w:val="Compact"/>
+              <w:jc w:val="right"/>
+            </w:pPr>
+            <w:r>
+              <w:t xml:space="preserve">0.001</w:t>
+            </w:r>
+          </w:p>
+        </w:tc>
+        <w:tc>
+          <w:p>
+            <w:pPr>
+              <w:pStyle w:val="Compact"/>
+              <w:jc w:val="right"/>
+            </w:pPr>
+            <w:r>
+              <w:t xml:space="preserve">0.398</w:t>
+            </w:r>
+          </w:p>
+        </w:tc>
+        <w:tc>
+          <w:p>
+            <w:pPr>
+              <w:pStyle w:val="Compact"/>
+              <w:jc w:val="right"/>
+            </w:pPr>
+            <w:r>
+              <w:t xml:space="preserve">0.620</w:t>
+            </w:r>
+          </w:p>
+        </w:tc>
+        <w:tc>
+          <w:p>
+            <w:pPr>
+              <w:pStyle w:val="Compact"/>
+              <w:jc w:val="right"/>
+            </w:pPr>
+            <w:r>
+              <w:t xml:space="preserve">0.815</w:t>
+            </w:r>
+          </w:p>
+        </w:tc>
+        <w:tc>
+          <w:p>
+            <w:pPr>
+              <w:pStyle w:val="Compact"/>
+              <w:jc w:val="right"/>
+            </w:pPr>
+            <w:r>
+              <w:t xml:space="preserve">1.00</w:t>
+            </w:r>
+          </w:p>
+        </w:tc>
+        <w:tc>
+          <w:p>
+            <w:pPr>
+              <w:pStyle w:val="Compact"/>
+              <w:jc w:val="right"/>
+            </w:pPr>
+            <w:r>
+              <w:t xml:space="preserve">0.999</w:t>
+            </w:r>
+          </w:p>
+        </w:tc>
+        <w:tc>
+          <w:p>
+            <w:pPr>
+              <w:pStyle w:val="Compact"/>
+              <w:jc w:val="right"/>
+            </w:pPr>
+            <w:r>
+              <w:t xml:space="preserve">-0.269</w:t>
+            </w:r>
+          </w:p>
+        </w:tc>
+        <w:tc>
+          <w:p>
+            <w:pPr>
+              <w:pStyle w:val="Compact"/>
+              <w:jc w:val="right"/>
+            </w:pPr>
+            <w:r>
+              <w:t xml:space="preserve">-0.996</w:t>
+            </w:r>
+          </w:p>
+        </w:tc>
+      </w:tr>
+      <w:tr>
+        <w:tc>
+          <w:p>
+            <w:pPr>
+              <w:pStyle w:val="Compact"/>
+              <w:jc w:val="left"/>
+            </w:pPr>
+            <w:r>
+              <w:t xml:space="preserve">Largest reported effect</w:t>
+            </w:r>
+          </w:p>
+        </w:tc>
+        <w:tc>
+          <w:p>
+            <w:pPr>
+              <w:pStyle w:val="Compact"/>
+              <w:jc w:val="left"/>
+            </w:pPr>
+            <w:r>
+              <w:t xml:space="preserve">Fisher z</w:t>
+            </w:r>
+          </w:p>
+        </w:tc>
+        <w:tc>
+          <w:p>
+            <w:pPr>
+              <w:pStyle w:val="Compact"/>
+              <w:jc w:val="right"/>
+            </w:pPr>
+            <w:r>
+              <w:t xml:space="preserve">9472</w:t>
+            </w:r>
+          </w:p>
+        </w:tc>
+        <w:tc>
+          <w:p>
+            <w:pPr>
+              <w:pStyle w:val="Compact"/>
+              <w:jc w:val="right"/>
+            </w:pPr>
+            <w:r>
+              <w:t xml:space="preserve">0.842</w:t>
+            </w:r>
+          </w:p>
+        </w:tc>
+        <w:tc>
+          <w:p>
+            <w:pPr>
+              <w:pStyle w:val="Compact"/>
+              <w:jc w:val="right"/>
+            </w:pPr>
+            <w:r>
+              <w:t xml:space="preserve">0.575</w:t>
+            </w:r>
+          </w:p>
+        </w:tc>
+        <w:tc>
+          <w:p>
+            <w:pPr>
+              <w:pStyle w:val="Compact"/>
+              <w:jc w:val="right"/>
+            </w:pPr>
+            <w:r>
+              <w:t xml:space="preserve">0.001</w:t>
+            </w:r>
+          </w:p>
+        </w:tc>
+        <w:tc>
+          <w:p>
+            <w:pPr>
+              <w:pStyle w:val="Compact"/>
+              <w:jc w:val="right"/>
+            </w:pPr>
+            <w:r>
+              <w:t xml:space="preserve">0.421</w:t>
+            </w:r>
+          </w:p>
+        </w:tc>
+        <w:tc>
+          <w:p>
+            <w:pPr>
+              <w:pStyle w:val="Compact"/>
+              <w:jc w:val="right"/>
+            </w:pPr>
+            <w:r>
+              <w:t xml:space="preserve">0.725</w:t>
+            </w:r>
+          </w:p>
+        </w:tc>
+        <w:tc>
+          <w:p>
+            <w:pPr>
+              <w:pStyle w:val="Compact"/>
+              <w:jc w:val="right"/>
+            </w:pPr>
+            <w:r>
+              <w:t xml:space="preserve">1.143</w:t>
+            </w:r>
+          </w:p>
+        </w:tc>
+        <w:tc>
+          <w:p>
+            <w:pPr>
+              <w:pStyle w:val="Compact"/>
+              <w:jc w:val="right"/>
+            </w:pPr>
+            <w:r>
+              <w:t xml:space="preserve">6.18</w:t>
+            </w:r>
+          </w:p>
+        </w:tc>
+        <w:tc>
+          <w:p>
+            <w:pPr>
+              <w:pStyle w:val="Compact"/>
+              <w:jc w:val="right"/>
+            </w:pPr>
+            <w:r>
+              <w:t xml:space="preserve">6.182</w:t>
+            </w:r>
+          </w:p>
+        </w:tc>
+        <w:tc>
+          <w:p>
+            <w:pPr>
+              <w:pStyle w:val="Compact"/>
+              <w:jc w:val="right"/>
+            </w:pPr>
+            <w:r>
+              <w:t xml:space="preserve">1.598</w:t>
+            </w:r>
+          </w:p>
+        </w:tc>
+        <w:tc>
+          <w:p>
+            <w:pPr>
+              <w:pStyle w:val="Compact"/>
+              <w:jc w:val="right"/>
+            </w:pPr>
+            <w:r>
+              <w:t xml:space="preserve">5.422</w:t>
+            </w:r>
+          </w:p>
+        </w:tc>
+      </w:tr>
+      <w:tr>
+        <w:tc>
+          <w:p>
+            <w:pPr>
+              <w:pStyle w:val="Compact"/>
+              <w:jc w:val="left"/>
+            </w:pPr>
+            <w:r>
+              <w:t xml:space="preserve">First reported effect</w:t>
+            </w:r>
+          </w:p>
+        </w:tc>
+        <w:tc>
+          <w:p>
+            <w:pPr>
+              <w:pStyle w:val="Compact"/>
+              <w:jc w:val="left"/>
+            </w:pPr>
+            <w:r>
+              <w:t xml:space="preserve">Correlation</w:t>
+            </w:r>
+          </w:p>
+        </w:tc>
+        <w:tc>
+          <w:p>
+            <w:pPr>
+              <w:pStyle w:val="Compact"/>
+              <w:jc w:val="right"/>
+            </w:pPr>
+            <w:r>
+              <w:t xml:space="preserve">9472</w:t>
+            </w:r>
+          </w:p>
+        </w:tc>
+        <w:tc>
+          <w:p>
+            <w:pPr>
+              <w:pStyle w:val="Compact"/>
+              <w:jc w:val="right"/>
+            </w:pPr>
+            <w:r>
+              <w:t xml:space="preserve">0.404</w:t>
+            </w:r>
+          </w:p>
+        </w:tc>
+        <w:tc>
+          <w:p>
+            <w:pPr>
+              <w:pStyle w:val="Compact"/>
+              <w:jc w:val="right"/>
+            </w:pPr>
+            <w:r>
+              <w:t xml:space="preserve">0.245</w:t>
+            </w:r>
+          </w:p>
+        </w:tc>
+        <w:tc>
+          <w:p>
+            <w:pPr>
+              <w:pStyle w:val="Compact"/>
+              <w:jc w:val="right"/>
+            </w:pPr>
+            <w:r>
+              <w:t xml:space="preserve">0.000</w:t>
+            </w:r>
+          </w:p>
+        </w:tc>
+        <w:tc>
+          <w:p>
+            <w:pPr>
+              <w:pStyle w:val="Compact"/>
+              <w:jc w:val="right"/>
+            </w:pPr>
+            <w:r>
+              <w:t xml:space="preserve">0.211</w:t>
+            </w:r>
+          </w:p>
+        </w:tc>
+        <w:tc>
+          <w:p>
+            <w:pPr>
+              <w:pStyle w:val="Compact"/>
+              <w:jc w:val="right"/>
+            </w:pPr>
+            <w:r>
+              <w:t xml:space="preserve">0.351</w:t>
+            </w:r>
+          </w:p>
+        </w:tc>
+        <w:tc>
+          <w:p>
+            <w:pPr>
+              <w:pStyle w:val="Compact"/>
+              <w:jc w:val="right"/>
+            </w:pPr>
+            <w:r>
+              <w:t xml:space="preserve">0.572</w:t>
+            </w:r>
+          </w:p>
+        </w:tc>
+        <w:tc>
+          <w:p>
+            <w:pPr>
+              <w:pStyle w:val="Compact"/>
+              <w:jc w:val="right"/>
+            </w:pPr>
+            <w:r>
+              <w:t xml:space="preserve">1.00</w:t>
+            </w:r>
+          </w:p>
+        </w:tc>
+        <w:tc>
+          <w:p>
+            <w:pPr>
+              <w:pStyle w:val="Compact"/>
+              <w:jc w:val="right"/>
+            </w:pPr>
+            <w:r>
+              <w:t xml:space="preserve">1.000</w:t>
+            </w:r>
+          </w:p>
+        </w:tc>
+        <w:tc>
+          <w:p>
+            <w:pPr>
+              <w:pStyle w:val="Compact"/>
+              <w:jc w:val="right"/>
+            </w:pPr>
+            <w:r>
+              <w:t xml:space="preserve">0.558</w:t>
+            </w:r>
+          </w:p>
+        </w:tc>
+        <w:tc>
+          <w:p>
+            <w:pPr>
+              <w:pStyle w:val="Compact"/>
+              <w:jc w:val="right"/>
+            </w:pPr>
+            <w:r>
+              <w:t xml:space="preserve">-0.597</w:t>
+            </w:r>
+          </w:p>
+        </w:tc>
+      </w:tr>
+      <w:tr>
+        <w:tc>
+          <w:p>
+            <w:pPr>
+              <w:pStyle w:val="Compact"/>
+              <w:jc w:val="left"/>
+            </w:pPr>
+            <w:r>
+              <w:t xml:space="preserve">First reported effect</w:t>
+            </w:r>
+          </w:p>
+        </w:tc>
+        <w:tc>
+          <w:p>
+            <w:pPr>
+              <w:pStyle w:val="Compact"/>
+              <w:jc w:val="left"/>
+            </w:pPr>
+            <w:r>
+              <w:t xml:space="preserve">Fisher z</w:t>
+            </w:r>
+          </w:p>
+        </w:tc>
+        <w:tc>
+          <w:p>
+            <w:pPr>
+              <w:pStyle w:val="Compact"/>
+              <w:jc w:val="right"/>
+            </w:pPr>
+            <w:r>
+              <w:t xml:space="preserve">9472</w:t>
+            </w:r>
+          </w:p>
+        </w:tc>
+        <w:tc>
+          <w:p>
+            <w:pPr>
+              <w:pStyle w:val="Compact"/>
+              <w:jc w:val="right"/>
+            </w:pPr>
+            <w:r>
+              <w:t xml:space="preserve">0.500</w:t>
+            </w:r>
+          </w:p>
+        </w:tc>
+        <w:tc>
+          <w:p>
+            <w:pPr>
+              <w:pStyle w:val="Compact"/>
+              <w:jc w:val="right"/>
+            </w:pPr>
+            <w:r>
+              <w:t xml:space="preserve">0.430</w:t>
+            </w:r>
+          </w:p>
+        </w:tc>
+        <w:tc>
+          <w:p>
+            <w:pPr>
+              <w:pStyle w:val="Compact"/>
+              <w:jc w:val="right"/>
+            </w:pPr>
+            <w:r>
+              <w:t xml:space="preserve">0.000</w:t>
+            </w:r>
+          </w:p>
+        </w:tc>
+        <w:tc>
+          <w:p>
+            <w:pPr>
+              <w:pStyle w:val="Compact"/>
+              <w:jc w:val="right"/>
+            </w:pPr>
+            <w:r>
+              <w:t xml:space="preserve">0.214</w:t>
+            </w:r>
+          </w:p>
+        </w:tc>
+        <w:tc>
+          <w:p>
+            <w:pPr>
+              <w:pStyle w:val="Compact"/>
+              <w:jc w:val="right"/>
+            </w:pPr>
+            <w:r>
+              <w:t xml:space="preserve">0.367</w:t>
+            </w:r>
+          </w:p>
+        </w:tc>
+        <w:tc>
+          <w:p>
+            <w:pPr>
+              <w:pStyle w:val="Compact"/>
+              <w:jc w:val="right"/>
+            </w:pPr>
+            <w:r>
+              <w:t xml:space="preserve">0.650</w:t>
+            </w:r>
+          </w:p>
+        </w:tc>
+        <w:tc>
+          <w:p>
+            <w:pPr>
+              <w:pStyle w:val="Compact"/>
+              <w:jc w:val="right"/>
+            </w:pPr>
+            <w:r>
+              <w:t xml:space="preserve">4.68</w:t>
+            </w:r>
+          </w:p>
+        </w:tc>
+        <w:tc>
+          <w:p>
+            <w:pPr>
+              <w:pStyle w:val="Compact"/>
+              <w:jc w:val="right"/>
+            </w:pPr>
+            <w:r>
+              <w:t xml:space="preserve">4.681</w:t>
+            </w:r>
+          </w:p>
+        </w:tc>
+        <w:tc>
+          <w:p>
+            <w:pPr>
+              <w:pStyle w:val="Compact"/>
+              <w:jc w:val="right"/>
+            </w:pPr>
+            <w:r>
+              <w:t xml:space="preserve">2.109</w:t>
+            </w:r>
+          </w:p>
+        </w:tc>
+        <w:tc>
+          <w:p>
+            <w:pPr>
+              <w:pStyle w:val="Compact"/>
+              <w:jc w:val="right"/>
+            </w:pPr>
+            <w:r>
+              <w:t xml:space="preserve">7.115</w:t>
+            </w:r>
+          </w:p>
+        </w:tc>
+      </w:tr>
+    </w:tbl>
     <w:p>
       <w:pPr>
         <w:pStyle w:val="BodyText"/>
@@ -2796,62 +2869,7 @@
               <a:graphicData uri="http://schemas.openxmlformats.org/drawingml/2006/picture">
                 <pic:pic>
                   <pic:nvPicPr>
-                    <pic:cNvPr descr="HaveEffectSizesInPsychologyChangedOverTime_files/figure-docx/exmaining%20effect%20sizes%20by%20statistic-1.png" id="0" name="Picture"/>
-                    <pic:cNvPicPr>
-                      <a:picLocks noChangeArrowheads="1" noChangeAspect="1"/>
-                    </pic:cNvPicPr>
-                  </pic:nvPicPr>
-                  <pic:blipFill>
-                    <a:blip r:embed="rId32"/>
-                    <a:stretch>
-                      <a:fillRect/>
-                    </a:stretch>
-                  </pic:blipFill>
-                  <pic:spPr bwMode="auto">
-                    <a:xfrm>
-                      <a:off x="0" y="0"/>
-                      <a:ext cx="5334000" cy="2400300"/>
-                    </a:xfrm>
-                    <a:prstGeom prst="rect">
-                      <a:avLst/>
-                    </a:prstGeom>
-                    <a:noFill/>
-                    <a:ln w="9525">
-                      <a:noFill/>
-                      <a:headEnd/>
-                      <a:tailEnd/>
-                    </a:ln>
-                  </pic:spPr>
-                </pic:pic>
-              </a:graphicData>
-            </a:graphic>
-          </wp:inline>
-        </w:drawing>
-      </w:r>
-    </w:p>
-    <w:p>
-      <w:pPr>
-        <w:pStyle w:val="BodyText"/>
-      </w:pPr>
-      <w:r>
-        <w:t xml:space="preserve">Figure [effectByStat]. A plot of the mean effect sizes per year (left, in Fisher Z transformed correlation coefficients) as transformed from the various effect size measures, and of the proportion of reported statistical tests of each type included in the current analysis (right).</w:t>
-      </w:r>
-    </w:p>
-    <w:p>
-      <w:pPr>
-        <w:pStyle w:val="BodyText"/>
-      </w:pPr>
-      <w:r>
-        <w:drawing>
-          <wp:inline>
-            <wp:extent cx="5334000" cy="2400300"/>
-            <wp:effectExtent b="0" l="0" r="0" t="0"/>
-            <wp:docPr descr="" title="" id="1" name="Picture"/>
-            <a:graphic>
-              <a:graphicData uri="http://schemas.openxmlformats.org/drawingml/2006/picture">
-                <pic:pic>
-                  <pic:nvPicPr>
-                    <pic:cNvPr descr="HaveEffectSizesInPsychologyChangedOverTime_files/figure-docx/unnamed-chunk-3-1.png" id="0" name="Picture"/>
+                    <pic:cNvPr descr="HaveEffectSizesInPsychologyChangedOverTime_files/figure-docx/plots2-1.png" id="0" name="Picture"/>
                     <pic:cNvPicPr>
                       <a:picLocks noChangeArrowheads="1" noChangeAspect="1"/>
                     </pic:cNvPicPr>
@@ -2889,6 +2907,116 @@
         <w:pStyle w:val="BodyText"/>
       </w:pPr>
       <w:r>
+        <w:t xml:space="preserve">Figure [ESs over time]. Plots of the mean and median effect sizes per year (in Fisher Z transformed correlation coefficients) by the subsamples used in analyses.</w:t>
+      </w:r>
+    </w:p>
+    <w:p>
+      <w:pPr>
+        <w:pStyle w:val="BodyText"/>
+      </w:pPr>
+      <w:r>
+        <w:drawing>
+          <wp:inline>
+            <wp:extent cx="5334000" cy="2400300"/>
+            <wp:effectExtent b="0" l="0" r="0" t="0"/>
+            <wp:docPr descr="" title="" id="1" name="Picture"/>
+            <a:graphic>
+              <a:graphicData uri="http://schemas.openxmlformats.org/drawingml/2006/picture">
+                <pic:pic>
+                  <pic:nvPicPr>
+                    <pic:cNvPr descr="HaveEffectSizesInPsychologyChangedOverTime_files/figure-docx/exmaining%20effect%20sizes%20by%20statistic-1.png" id="0" name="Picture"/>
+                    <pic:cNvPicPr>
+                      <a:picLocks noChangeArrowheads="1" noChangeAspect="1"/>
+                    </pic:cNvPicPr>
+                  </pic:nvPicPr>
+                  <pic:blipFill>
+                    <a:blip r:embed="rId34"/>
+                    <a:stretch>
+                      <a:fillRect/>
+                    </a:stretch>
+                  </pic:blipFill>
+                  <pic:spPr bwMode="auto">
+                    <a:xfrm>
+                      <a:off x="0" y="0"/>
+                      <a:ext cx="5334000" cy="2400300"/>
+                    </a:xfrm>
+                    <a:prstGeom prst="rect">
+                      <a:avLst/>
+                    </a:prstGeom>
+                    <a:noFill/>
+                    <a:ln w="9525">
+                      <a:noFill/>
+                      <a:headEnd/>
+                      <a:tailEnd/>
+                    </a:ln>
+                  </pic:spPr>
+                </pic:pic>
+              </a:graphicData>
+            </a:graphic>
+          </wp:inline>
+        </w:drawing>
+      </w:r>
+    </w:p>
+    <w:p>
+      <w:pPr>
+        <w:pStyle w:val="BodyText"/>
+      </w:pPr>
+      <w:r>
+        <w:t xml:space="preserve">Figure [effectByStat]. A plot of the mean effect sizes per year (left, in Fisher Z transformed correlation coefficients) as transformed from the various effect size measures, and of the proportion of reported statistical tests of each type included in the current analysis (right).</w:t>
+      </w:r>
+    </w:p>
+    <w:p>
+      <w:pPr>
+        <w:pStyle w:val="BodyText"/>
+      </w:pPr>
+      <w:r>
+        <w:drawing>
+          <wp:inline>
+            <wp:extent cx="5334000" cy="2400300"/>
+            <wp:effectExtent b="0" l="0" r="0" t="0"/>
+            <wp:docPr descr="" title="" id="1" name="Picture"/>
+            <a:graphic>
+              <a:graphicData uri="http://schemas.openxmlformats.org/drawingml/2006/picture">
+                <pic:pic>
+                  <pic:nvPicPr>
+                    <pic:cNvPr descr="HaveEffectSizesInPsychologyChangedOverTime_files/figure-docx/unnamed-chunk-4-1.png" id="0" name="Picture"/>
+                    <pic:cNvPicPr>
+                      <a:picLocks noChangeArrowheads="1" noChangeAspect="1"/>
+                    </pic:cNvPicPr>
+                  </pic:nvPicPr>
+                  <pic:blipFill>
+                    <a:blip r:embed="rId35"/>
+                    <a:stretch>
+                      <a:fillRect/>
+                    </a:stretch>
+                  </pic:blipFill>
+                  <pic:spPr bwMode="auto">
+                    <a:xfrm>
+                      <a:off x="0" y="0"/>
+                      <a:ext cx="5334000" cy="2400300"/>
+                    </a:xfrm>
+                    <a:prstGeom prst="rect">
+                      <a:avLst/>
+                    </a:prstGeom>
+                    <a:noFill/>
+                    <a:ln w="9525">
+                      <a:noFill/>
+                      <a:headEnd/>
+                      <a:tailEnd/>
+                    </a:ln>
+                  </pic:spPr>
+                </pic:pic>
+              </a:graphicData>
+            </a:graphic>
+          </wp:inline>
+        </w:drawing>
+      </w:r>
+    </w:p>
+    <w:p>
+      <w:pPr>
+        <w:pStyle w:val="BodyText"/>
+      </w:pPr>
+      <w:r>
         <w:t xml:space="preserve">Figure [n tests]. A plot of the mean number of tests reported in each article (left), and the number of articles reported by journal and overall (right).</w:t>
       </w:r>
     </w:p>
@@ -2912,7 +3040,7 @@
                     </pic:cNvPicPr>
                   </pic:nvPicPr>
                   <pic:blipFill>
-                    <a:blip r:embed="rId34"/>
+                    <a:blip r:embed="rId36"/>
                     <a:stretch>
                       <a:fillRect/>
                     </a:stretch>
@@ -2952,6 +3080,14 @@
         <w:pStyle w:val="BodyText"/>
       </w:pPr>
       <w:r>
+        <w:t xml:space="preserve">The number of t, F and correlational statistical tests reported in APA style per article has increased considerably over time in this sample (i.e., of articles that reported at least one), from a mean of 9.578 reported per article in 1985 - 1990, to a mean of 16.59 from 2009 - 2013 (note that these averages only include articles with at least one reported statistical test). See figure [n tests] for a plot of the mean number of tests reported per article over time, and a plot of the number of articles reported in each journal included in this current analysis.</w:t>
+      </w:r>
+    </w:p>
+    <w:p>
+      <w:pPr>
+        <w:pStyle w:val="BodyText"/>
+      </w:pPr>
+      <w:r>
         <w:t xml:space="preserve">The proportion of t tests in this sample has increased over time, relative to F tests and correlations, see figure [effectByStat]. There are no obvious differences between the average reported effect size in each unit (mean</w:t>
       </w:r>
       <w:r>
@@ -2995,28 +3131,20 @@
     </w:p>
     <w:p>
       <w:pPr>
-        <w:pStyle w:val="BodyText"/>
-      </w:pPr>
-      <w:r>
-        <w:t xml:space="preserve">The number of t, F and correlational statistical tests reported in APA style per article has increased considerably over time in this sample (i.e., of articles that reported at least one), from a mean of 9.578 reported per article in 1985 - 1990, to a mean of 16.59 from 2009 - 2013 (note that these averages only include articles with at least one reported statistical test). See figure [n tests] for a plot of the mean number of tests reported per article over time, and a plot of the number of articles reported in each journal included in this current analysis.</w:t>
-      </w:r>
+        <w:pStyle w:val="Heading3"/>
+      </w:pPr>
+      <w:bookmarkStart w:id="37" w:name="results-1"/>
+      <w:r>
+        <w:t xml:space="preserve">Results</w:t>
+      </w:r>
+      <w:bookmarkEnd w:id="37"/>
     </w:p>
     <w:p>
       <w:pPr>
-        <w:pStyle w:val="Heading3"/>
-      </w:pPr>
-      <w:bookmarkStart w:id="35" w:name="analysis-results"/>
-      <w:r>
-        <w:t xml:space="preserve">Analysis Results</w:t>
-      </w:r>
-      <w:bookmarkEnd w:id="35"/>
-    </w:p>
-    <w:p>
-      <w:pPr>
         <w:pStyle w:val="FirstParagraph"/>
       </w:pPr>
       <w:r>
-        <w:t xml:space="preserve">An exploratory analysis shows that there is a low correlation between year of publication and effect size (</w:t>
+        <w:t xml:space="preserve">A non-preregistered analysis shows that there is a low correlation between year of publication and effect size (</w:t>
       </w:r>
       <m:oMath>
         <m:r>
@@ -3048,7 +3176,7 @@
         </m:sSub>
       </m:oMath>
       <w:r>
-        <w:t xml:space="preserve">) of r(170556) =-0.074, p &lt; .001, 95% CI [-0.079, -0.069. When averaging the effect sizes seen in each article to avoid issues of non-independence of statistical tests within articles and estimating the correlation between year and effect size we find a very weak association between effect size and year of publication, r(10401]) = -0.081, p &lt; .001, 95% CI [-0.1, -0.061].</w:t>
+        <w:t xml:space="preserve">) of r(170556) =-0.074, p &lt; .001, 95% CI [-0.079, -0.069]. When averaging the effect sizes seen in each article to avoid issues of non-independence of statistical tests within articles and estimating the correlation between year and effect size we find a very weak association between effect size and year of publication, r(10401) = -0.081, p &lt; .001, 95% CI [-0.1, -0.061].</w:t>
       </w:r>
     </w:p>
     <w:p>
@@ -3056,36 +3184,36 @@
         <w:pStyle w:val="BodyText"/>
       </w:pPr>
       <w:r>
-        <w:t xml:space="preserve">The multilevel meta-regression including estimates a</w:t>
+        <w:t xml:space="preserve">The multilevel meta-regression including all data shows an estimated</w:t>
       </w:r>
       <w:r>
         <w:t xml:space="preserve"> </w:t>
       </w:r>
       <m:oMath>
+        <m:r>
+          <m:t>F</m:t>
+        </m:r>
+        <m:r>
+          <m:t>i</m:t>
+        </m:r>
+        <m:r>
+          <m:t>s</m:t>
+        </m:r>
+        <m:r>
+          <m:t>h</m:t>
+        </m:r>
+        <m:r>
+          <m:t>e</m:t>
+        </m:r>
         <m:sSub>
           <m:e>
             <m:r>
-              <m:t>Z</m:t>
+              <m:t>r</m:t>
             </m:r>
           </m:e>
           <m:sub>
             <m:r>
-              <m:t>f</m:t>
-            </m:r>
-            <m:r>
-              <m:t>i</m:t>
-            </m:r>
-            <m:r>
-              <m:t>s</m:t>
-            </m:r>
-            <m:r>
-              <m:t>h</m:t>
-            </m:r>
-            <m:r>
-              <m:t>e</m:t>
-            </m:r>
-            <m:r>
-              <m:t>r</m:t>
+              <m:t>z</m:t>
             </m:r>
           </m:sub>
         </m:sSub>
@@ -3094,7 +3222,7 @@
         <w:t xml:space="preserve"> </w:t>
       </w:r>
       <w:r>
-        <w:t xml:space="preserve">decrease per year of -0.004, 95% CI [-0.005, -0.004]. Unsurprisingly given that articles likely report multiple statistical tests of different hypotheses in each article there is a large amount of unexplained effect size heterogeneity in effect sizes, NA,</w:t>
+        <w:t xml:space="preserve">decrease per year of -0.004, 95% CI [-0.005, -0.004]. Unsurprisingly given that articles likely report multiple statistical tests of different hypotheses in each article there is a large amount of unexplained heterogeneity in effect sizes, QE(132085) = 38658.96, p = &lt; .001,</w:t>
       </w:r>
       <w:r>
         <w:t xml:space="preserve"> </w:t>
@@ -3117,7 +3245,10 @@
         <w:t xml:space="preserve"> </w:t>
       </w:r>
       <w:r>
-        <w:t xml:space="preserve">= 96.583 {Nakagawa, 2012 #1023}. This suggests that 97% of residual variance in effect sizes is due to effect size heterogeneity (i.e., variance in the true effect size differences), while the remaining 3% is attributable to sampling variance. More variance is attributable to the article and effect level than to the project (</w:t>
+        <w:t xml:space="preserve">= 97% {Nakagawa, 2012 #1023}. This suggests that 97% of residual variance in effect sizes is due to effect size heterogeneity (i.e., variance in the true effect size differences), while the remaining 3% is attributable to sampling variance. More variance is attributable to the article and effect level than to the journal (with estimated standard deviations for each random effect of</w:t>
+      </w:r>
+      <w:r>
+        <w:t xml:space="preserve"> </w:t>
       </w:r>
       <m:oMath>
         <m:sSub>
@@ -3155,7 +3286,7 @@
         <w:t xml:space="preserve"> </w:t>
       </w:r>
       <w:r>
-        <w:t xml:space="preserve">= 0.182, 95% CI [0.037, 0.149], ,</w:t>
+        <w:t xml:space="preserve">= 0.182, 95% CI [0.179, 0.186],</w:t>
       </w:r>
       <w:r>
         <w:t xml:space="preserve"> </w:t>
@@ -3193,7 +3324,13 @@
         <w:t xml:space="preserve"> </w:t>
       </w:r>
       <w:r>
-        <w:t xml:space="preserve">= 0.231, 95% CI [0.179, 0.186],</w:t>
+        <w:t xml:space="preserve">= 0.231,</w:t>
+      </w:r>
+      <w:r>
+        <w:t xml:space="preserve"> </w:t>
+      </w:r>
+      <w:r>
+        <w:t xml:space="preserve">95% CI [0.23, 0.232],</w:t>
       </w:r>
       <w:r>
         <w:t xml:space="preserve"> </w:t>
@@ -3205,7 +3342,7 @@
         <w:t xml:space="preserve"> </w:t>
       </w:r>
       <m:oMath>
-        <m:sSubSup>
+        <m:sSub>
           <m:e>
             <m:r>
               <m:t>σ</m:t>
@@ -3234,18 +3371,13 @@
               <m:t>l</m:t>
             </m:r>
           </m:sub>
-          <m:sup>
-            <m:r>
-              <m:t>2</m:t>
-            </m:r>
-          </m:sup>
-        </m:sSubSup>
+        </m:sSub>
       </m:oMath>
       <w:r>
         <w:t xml:space="preserve"> </w:t>
       </w:r>
       <w:r>
-        <w:t xml:space="preserve">= 0.074, 95% CI [0.23, 0.232]), representing a very low interclass correlation (ICC) for the journal of 0.06, and a moderate ICC for the article of 0.36. Because of the small number of journals included in this analysis, the journal level variance is not very precisely estimated.</w:t>
+        <w:t xml:space="preserve">= 0.075, 95% CI [0.037, 0.149]), representing a very low interclass correlation (ICC) for the journal of 0.06, with most variance in true effect size differences being accounted for at the article and effect level (with an ICC for the article of 0.36 and an ICC for the effect of 0.58 ).</w:t>
       </w:r>
     </w:p>
     <w:p>
@@ -3253,7 +3385,7 @@
         <w:pStyle w:val="BodyText"/>
       </w:pPr>
       <w:r>
-        <w:t xml:space="preserve">Table [nice MLME sum datMeta]. Multilevel meta-regression output including all data with valid standard errors.</w:t>
+        <w:t xml:space="preserve">Table [nice MLME sum datMeta]. Multilevel meta-regression output including all applicable effects.</w:t>
       </w:r>
       <w:r>
         <w:t xml:space="preserve"> </w:t>
@@ -3733,7 +3865,17 @@
     </w:tbl>
     <w:p>
       <w:pPr>
-        <w:pStyle w:val="BodyText"/>
+        <w:pStyle w:val="Heading4"/>
+      </w:pPr>
+      <w:bookmarkStart w:id="38" w:name="exploratory-analyses"/>
+      <w:r>
+        <w:t xml:space="preserve">Exploratory analyses</w:t>
+      </w:r>
+      <w:bookmarkEnd w:id="38"/>
+    </w:p>
+    <w:p>
+      <w:pPr>
+        <w:pStyle w:val="FirstParagraph"/>
       </w:pPr>
       <w:r>
         <w:t xml:space="preserve">Including only the first reported statistical test in each paper provides similar results, suggesting a small decrease over time, with a -0.003 (95% CI [-0.004, -0.002])</w:t>
@@ -3742,30 +3884,30 @@
         <w:t xml:space="preserve"> </w:t>
       </w:r>
       <m:oMath>
+        <m:r>
+          <m:t>F</m:t>
+        </m:r>
+        <m:r>
+          <m:t>i</m:t>
+        </m:r>
+        <m:r>
+          <m:t>s</m:t>
+        </m:r>
+        <m:r>
+          <m:t>h</m:t>
+        </m:r>
+        <m:r>
+          <m:t>e</m:t>
+        </m:r>
         <m:sSub>
           <m:e>
             <m:r>
-              <m:t>Z</m:t>
+              <m:t>r</m:t>
             </m:r>
           </m:e>
           <m:sub>
             <m:r>
-              <m:t>f</m:t>
-            </m:r>
-            <m:r>
-              <m:t>i</m:t>
-            </m:r>
-            <m:r>
-              <m:t>s</m:t>
-            </m:r>
-            <m:r>
-              <m:t>h</m:t>
-            </m:r>
-            <m:r>
-              <m:t>e</m:t>
-            </m:r>
-            <m:r>
-              <m:t>r</m:t>
+              <m:t>z</m:t>
             </m:r>
           </m:sub>
         </m:sSub>
@@ -3797,7 +3939,57 @@
         <w:t xml:space="preserve"> </w:t>
       </w:r>
       <w:r>
-        <w:t xml:space="preserve">value (96.72) is functionally identical to those of the model including all data with valid SEs. Looking at the variance partitioning more variance is attributable to the article level than to the journal level (</w:t>
+        <w:t xml:space="preserve">value (96.72%) is substantively identical to that of the model including all applicable effects. Looking at the variance partitioning, more variance is attributable to the article level than to the journal level (</w:t>
+      </w:r>
+      <m:oMath>
+        <m:sSub>
+          <m:e>
+            <m:r>
+              <m:t>σ</m:t>
+            </m:r>
+          </m:e>
+          <m:sub>
+            <m:r>
+              <m:t>a</m:t>
+            </m:r>
+            <m:r>
+              <m:t>r</m:t>
+            </m:r>
+            <m:r>
+              <m:t>t</m:t>
+            </m:r>
+            <m:r>
+              <m:t>i</m:t>
+            </m:r>
+            <m:r>
+              <m:t>c</m:t>
+            </m:r>
+            <m:r>
+              <m:t>l</m:t>
+            </m:r>
+            <m:r>
+              <m:t>e</m:t>
+            </m:r>
+          </m:sub>
+        </m:sSub>
+      </m:oMath>
+      <w:r>
+        <w:t xml:space="preserve"> </w:t>
+      </w:r>
+      <w:r>
+        <w:t xml:space="preserve">= 0.371, 95% CI [</w:t>
+      </w:r>
+      <w:r>
+        <w:rPr>
+          <w:rStyle w:val="VerbatimChar"/>
+        </w:rPr>
+        <w:t xml:space="preserve">r</w:t>
+      </w:r>
+      <w:r>
+        <w:t xml:space="preserve">], compared to</w:t>
+      </w:r>
+      <w:r>
+        <w:t xml:space="preserve"> </w:t>
       </w:r>
       <m:oMath>
         <m:sSubSup>
@@ -3808,25 +4000,25 @@
           </m:e>
           <m:sub>
             <m:r>
+              <m:t>j</m:t>
+            </m:r>
+            <m:r>
+              <m:t>o</m:t>
+            </m:r>
+            <m:r>
+              <m:t>u</m:t>
+            </m:r>
+            <m:r>
+              <m:t>r</m:t>
+            </m:r>
+            <m:r>
+              <m:t>n</m:t>
+            </m:r>
+            <m:r>
               <m:t>a</m:t>
             </m:r>
             <m:r>
-              <m:t>r</m:t>
-            </m:r>
-            <m:r>
-              <m:t>t</m:t>
-            </m:r>
-            <m:r>
-              <m:t>i</m:t>
-            </m:r>
-            <m:r>
-              <m:t>c</m:t>
-            </m:r>
-            <m:r>
               <m:t>l</m:t>
-            </m:r>
-            <m:r>
-              <m:t>e</m:t>
             </m:r>
           </m:sub>
           <m:sup>
@@ -3840,53 +4032,16 @@
         <w:t xml:space="preserve"> </w:t>
       </w:r>
       <w:r>
-        <w:t xml:space="preserve">= 0.138, compared to</w:t>
-      </w:r>
-      <w:r>
-        <w:t xml:space="preserve"> </w:t>
-      </w:r>
-      <m:oMath>
-        <m:sSubSup>
-          <m:e>
-            <m:r>
-              <m:t>σ</m:t>
-            </m:r>
-          </m:e>
-          <m:sub>
-            <m:r>
-              <m:t>j</m:t>
-            </m:r>
-            <m:r>
-              <m:t>o</m:t>
-            </m:r>
-            <m:r>
-              <m:t>u</m:t>
-            </m:r>
-            <m:r>
-              <m:t>r</m:t>
-            </m:r>
-            <m:r>
-              <m:t>n</m:t>
-            </m:r>
-            <m:r>
-              <m:t>a</m:t>
-            </m:r>
-            <m:r>
-              <m:t>l</m:t>
-            </m:r>
-          </m:sub>
-          <m:sup>
-            <m:r>
-              <m:t>2</m:t>
-            </m:r>
-          </m:sup>
-        </m:sSubSup>
-      </m:oMath>
-      <w:r>
-        <w:t xml:space="preserve"> </w:t>
-      </w:r>
-      <w:r>
-        <w:t xml:space="preserve">= 0.007), representing a low interclass correlation (ICC) for the journal of 0.047.</w:t>
+        <w:t xml:space="preserve">= 0.082, 95% CI [</w:t>
+      </w:r>
+      <w:r>
+        <w:rPr>
+          <w:rStyle w:val="VerbatimChar"/>
+        </w:rPr>
+        <w:t xml:space="preserve">r</w:t>
+      </w:r>
+      <w:r>
+        <w:t xml:space="preserve">]), representing a ICC for the journal of 0.047, with most variance accounted for at the article level (ICC for the article 0.953).</w:t>
       </w:r>
     </w:p>
     <w:p>
@@ -4302,36 +4457,36 @@
         <w:pStyle w:val="BodyText"/>
       </w:pPr>
       <w:r>
-        <w:t xml:space="preserve">Including only the largest effect reported in APA style in each paper leads to a different story, a predicted yearly</w:t>
+        <w:t xml:space="preserve">Including only the largest effect reported in APA style in each paper leads to a different conclusion, a predicted yearly</w:t>
       </w:r>
       <w:r>
         <w:t xml:space="preserve"> </w:t>
       </w:r>
       <m:oMath>
+        <m:r>
+          <m:t>F</m:t>
+        </m:r>
+        <m:r>
+          <m:t>i</m:t>
+        </m:r>
+        <m:r>
+          <m:t>s</m:t>
+        </m:r>
+        <m:r>
+          <m:t>h</m:t>
+        </m:r>
+        <m:r>
+          <m:t>e</m:t>
+        </m:r>
         <m:sSub>
           <m:e>
             <m:r>
-              <m:t>Z</m:t>
+              <m:t>r</m:t>
             </m:r>
           </m:e>
           <m:sub>
             <m:r>
-              <m:t>f</m:t>
-            </m:r>
-            <m:r>
-              <m:t>i</m:t>
-            </m:r>
-            <m:r>
-              <m:t>s</m:t>
-            </m:r>
-            <m:r>
-              <m:t>h</m:t>
-            </m:r>
-            <m:r>
-              <m:t>e</m:t>
-            </m:r>
-            <m:r>
-              <m:t>r</m:t>
+              <m:t>z</m:t>
             </m:r>
           </m:sub>
         </m:sSub>
@@ -4363,10 +4518,10 @@
         <w:t xml:space="preserve"> </w:t>
       </w:r>
       <w:r>
-        <w:t xml:space="preserve">value (97.9) is functionally identical to those of the dataset including all data. Again, more variance is again attributable to the article level than to the journal level (</w:t>
+        <w:t xml:space="preserve">value (97.9) is functionally identical to those of the dataset including all data, and more variance is again attributable to the article level than to the journal level (</w:t>
       </w:r>
       <m:oMath>
-        <m:sSubSup>
+        <m:sSub>
           <m:e>
             <m:r>
               <m:t>σ</m:t>
@@ -4395,24 +4550,19 @@
               <m:t>e</m:t>
             </m:r>
           </m:sub>
-          <m:sup>
-            <m:r>
-              <m:t>2</m:t>
-            </m:r>
-          </m:sup>
-        </m:sSubSup>
+        </m:sSub>
       </m:oMath>
       <w:r>
         <w:t xml:space="preserve"> </w:t>
       </w:r>
       <w:r>
-        <w:t xml:space="preserve">= 0.259, compared to</w:t>
+        <w:t xml:space="preserve">= 0.509, compared to</w:t>
       </w:r>
       <w:r>
         <w:t xml:space="preserve"> </w:t>
       </w:r>
       <m:oMath>
-        <m:sSubSup>
+        <m:sSub>
           <m:e>
             <m:r>
               <m:t>σ</m:t>
@@ -4441,18 +4591,13 @@
               <m:t>l</m:t>
             </m:r>
           </m:sub>
-          <m:sup>
-            <m:r>
-              <m:t>2</m:t>
-            </m:r>
-          </m:sup>
-        </m:sSubSup>
+        </m:sSub>
       </m:oMath>
       <w:r>
         <w:t xml:space="preserve"> </w:t>
       </w:r>
       <w:r>
-        <w:t xml:space="preserve">= 0.038) leading to a low interclass correlation (ICC) for the journal of 0.127.</w:t>
+        <w:t xml:space="preserve">= 0.194), leading to a low interclass correlation (ICC) for the journal of 0.127, with most variance in accounted for at the article level (with an ICC for the article of 0.873).</w:t>
       </w:r>
     </w:p>
     <w:p>
@@ -4867,18 +5012,18 @@
       <w:pPr>
         <w:pStyle w:val="Heading3"/>
       </w:pPr>
-      <w:bookmarkStart w:id="36" w:name="discussion"/>
+      <w:bookmarkStart w:id="39" w:name="discussion"/>
       <w:r>
         <w:t xml:space="preserve">Discussion</w:t>
       </w:r>
-      <w:bookmarkEnd w:id="36"/>
+      <w:bookmarkEnd w:id="39"/>
     </w:p>
     <w:p>
       <w:pPr>
         <w:pStyle w:val="FirstParagraph"/>
       </w:pPr>
       <w:r>
-        <w:t xml:space="preserve">Overall, there was a small decrease in the mean effect sizes seen across the examined time period; going from a mean reported effect of r = 0.403 between 1985 - 1990, to a mean reported effect size of 0.335 in last five years included in this dataset, 2009 - 2013. The results of the random effects meta-regression accounting for random effects nested within articles and journals supports this idea, showing an estimated yearly decrease in effect sizes of -0.004 (95% CI [-0.005, -0.004]) in</w:t>
+        <w:t xml:space="preserve">Overall, there was a small decrease in the mean effect sizes seen across the examined time period; going from a mean reported effect of r = 0.403 between 1985 - 1990, to a mean reported effect size of 0.335 in last five years included in this dataset, 2009 - 2013. The results of the random effects meta-regression accounting for random effects nested within articles and journals shows an estimated yearly decrease in effect sizes of -0.004 (95% CI [-0.005, -0.004]) in</w:t>
       </w:r>
       <w:r>
         <w:t xml:space="preserve"> </w:t>
@@ -4916,45 +5061,7 @@
         <w:t xml:space="preserve"> </w:t>
       </w:r>
       <w:r>
-        <w:t xml:space="preserve">units. This corresponds to an estimated correlation coefficient decrease of -0.10 in the estimated average effect size from 1985 to 2013. Looking just at the first reported statistical test in each article as a proxy for the main result of each paper, there is also a decrease in the average effect sizes reported over time, going from an average correlation of 0.44 between 1985 - 1990, to a mean reported correlation of 0.371 from 2009 to 2013. According to the results of the meta-regression including only the first APA reported result in each paper, there is an estimated yearly decrease of 0.003 (95% CI [-0.004, -0.002]) in</w:t>
-      </w:r>
-      <w:r>
-        <w:t xml:space="preserve"> </w:t>
-      </w:r>
-      <m:oMath>
-        <m:r>
-          <m:t>F</m:t>
-        </m:r>
-        <m:r>
-          <m:t>i</m:t>
-        </m:r>
-        <m:r>
-          <m:t>s</m:t>
-        </m:r>
-        <m:r>
-          <m:t>h</m:t>
-        </m:r>
-        <m:r>
-          <m:t>e</m:t>
-        </m:r>
-        <m:sSub>
-          <m:e>
-            <m:r>
-              <m:t>r</m:t>
-            </m:r>
-          </m:e>
-          <m:sub>
-            <m:r>
-              <m:t>z</m:t>
-            </m:r>
-          </m:sub>
-        </m:sSub>
-      </m:oMath>
-      <w:r>
-        <w:t xml:space="preserve"> </w:t>
-      </w:r>
-      <w:r>
-        <w:t xml:space="preserve">units. Over the 28 year time period included in this database, this represents an estimated decrease of -0.07 in correlation coefficient terms. While the estimated amount of change year-to-year is not large by any means, but the cumulative effect over time is noticeable, and these results suggest that the body of literature saying that statistical power has been consistently low over time in psychology may in fact be optimistic (e.g., {Sedlmeier, 1989 #500;Szucs, 2017 #25}. If effect sizes have in fact decreased, the average power of psychological research will likely have also decreased slightly.</w:t>
+        <w:t xml:space="preserve">units. This corresponds to an estimated correlation coefficient decrease of -0.10 from 1985 to 2013.</w:t>
       </w:r>
     </w:p>
     <w:p>
@@ -4962,89 +5069,25 @@
         <w:pStyle w:val="BodyText"/>
       </w:pPr>
       <w:r>
-        <w:t xml:space="preserve">However, looking only at the largest reported effect in each paper, this trend is no longer apparent. There was an average correlation of 0.598 in 1985 - 1990, compared to a mean of 0.593 in 2009 - 2013, a slight increase in the size of the largest reported effect in each paper. Results from multilevel meta-regression show an estimated yearly increase of 0.002 (95% CI [0.0002, 0.0028]) in</w:t>
-      </w:r>
-      <w:r>
-        <w:t xml:space="preserve"> </w:t>
-      </w:r>
-      <m:oMath>
-        <m:r>
-          <m:t>F</m:t>
-        </m:r>
-        <m:r>
-          <m:t>i</m:t>
-        </m:r>
-        <m:r>
-          <m:t>s</m:t>
-        </m:r>
-        <m:r>
-          <m:t>h</m:t>
-        </m:r>
-        <m:r>
-          <m:t>e</m:t>
-        </m:r>
-        <m:sSub>
-          <m:e>
-            <m:r>
-              <m:t>r</m:t>
-            </m:r>
-          </m:e>
-          <m:sub>
-            <m:r>
-              <m:t>z</m:t>
-            </m:r>
-          </m:sub>
-        </m:sSub>
-      </m:oMath>
-      <w:r>
-        <w:t xml:space="preserve"> </w:t>
-      </w:r>
-      <w:r>
-        <w:t xml:space="preserve">units, or alternatively an estimated increase of r = 0.023 between 1985 and 2013. There are several possible explanations for this result. Firstly, this results could accurately demonstrate that the average size of the focal effects under study in psychological research is increasing slightly over time. Alternatively, this effect could be driven in part by the increasing number of statistical tests reported per article during this period of time(see figure Figure [n tests]). Assuming that all performed tests are reported or at least that the largest observed test result is reported, if more analyses are being performed over time (and assuming that the tests performed are at least somewhat independent), selecting the largest reported effect out of each article should show an increased average effect size on the basis of sampling variability alone. In any case, the estimated change over time is so small as to be practically dismissible, with an estimated increase of just r = 0.023 over the 28 years of studies included in this analysis.</w:t>
+        <w:t xml:space="preserve">There are a number of possible explanations for this decrease. Firstly, it is possible that the large, obvious, effects in psychology have already been discovered, and that this means that psychologists are now turning to study smaller, more subtle effects. If this is the case, and effect sizes under study in the scientific literature have in fact decreased, in combination with the findings from chapter [meta], this suggests that the average statistical power of psychological research has decreased over time.</w:t>
       </w:r>
     </w:p>
     <w:p>
       <w:pPr>
-        <w:pStyle w:val="Heading4"/>
-      </w:pPr>
-      <w:bookmarkStart w:id="37" w:name="limitations-and-conclusions"/>
-      <w:r>
-        <w:t xml:space="preserve">Limitations and conclusions</w:t>
-      </w:r>
-      <w:bookmarkEnd w:id="37"/>
+        <w:pStyle w:val="BodyText"/>
+      </w:pPr>
+      <w:r>
+        <w:t xml:space="preserve">Another possible explanation is that the change in average effect sizes could be driven by changes in reporting and analysis practices as opposed to changes in the magnitude of the effects under study. Although the proportion of papers that report at least one statistically significant result has barely changed over time (see Figure [at least one significant result]), there has been a slight decrease in the proportion of reported statistical tests that are statistically significant (see Figure [Significant results over time]). If reporting non-significant results has become more common over time, this could lead to a decrease in the average reported effect size as small results that otherwise might not have been represented in the literature may be available.</w:t>
+      </w:r>
     </w:p>
     <w:p>
       <w:pPr>
-        <w:pStyle w:val="FirstParagraph"/>
-      </w:pPr>
-      <w:r>
-        <w:t xml:space="preserve">It should be noted that the sample is limited to articles published in 5 APA journals in a limited time period (1985 - 2013) and the results may not generalize outside of this population. It is possible for example that publication patterns have changed and studies with larger effect sizes tend to target other publications (or the reverse). Secondly, the method used to collect effect sizes from the literature, using regular expressions to extract statistical tests has its limitations. This method only captures statistical tests results reported in-text (i.e., not in tables) in APA style, and the observed effects could be driven by changes in reporting practices as opposed to changes in the observed effects. Thirdly, it was not feasible to manually identify the main or focal analysis of each paper in a dataset this large, and the methods used in this paper are approximations (evidenced by the fact that the results of these two analyses point in different directions).</w:t>
-      </w:r>
-    </w:p>
-    <w:p>
-      <w:pPr>
-        <w:pStyle w:val="BodyText"/>
-      </w:pPr>
-      <w:r>
-        <w:t xml:space="preserve">It is also worth noting that in ANOVA designs or multiple regression where there is more than one factor or covariate included, the effect size conversion used leads to the exclusion of any non-focal variables’ variance. This means that a study which includes a variable as a covariate will lead to a larger observed effect size than a study which does not include the covariate, although the relationship between the focal variable and a given outcome measure remains constant {Olejnik, 2003 #933}. When the extracted effect sizes are based on F statistics, changes in the observed relationships over time could be caused by changing habits in the use of variables in regression or ANOVA designs. However, the trend over time appears to be consistent across different statistical tests (see Figure [effectByStat]), and for many purposes (e.g., power analysis) the effect size of interest is accurately represented by this value (as the effect of interest for the purposes of staitsical testing is the ratio of explained to unexplained variance).</w:t>
-      </w:r>
-    </w:p>
-    <w:p>
-      <w:pPr>
-        <w:pStyle w:val="BodyText"/>
-      </w:pPr>
-      <w:r>
-        <w:t xml:space="preserve">Finally, given the effect of publication bias in psychological literature, it is unclear whether the results reported in journal articles are representative of the results that should be expected in planning an experiment {Fanelli, 2010 #222}{Rosenthal, 1979 #490}, and caution is advised before they are used for this purpose (e.g., using these results to estimate the average effect sizes that should be expected across psychology). The effect sizes reported here are likely to be inflated to some degree due to publication and reporting biases {Hedges, 1992 #161}. A recent re-analysis of all of the large scale replication studies (such as {Open Science Collaboration, 2015 #611}) suggests that the amount of effect size inflation seen in non-clinical behavioral science is approximately 19%, with a 95% highest probability density interval of 11% to 28% [cite publication bias paper].</w:t>
-      </w:r>
-    </w:p>
-    <w:p>
-      <w:pPr>
         <w:pStyle w:val="BodyText"/>
       </w:pPr>
       <w:r>
         <w:drawing>
           <wp:inline>
-            <wp:extent cx="5334000" cy="7334250"/>
+            <wp:extent cx="4620126" cy="3696101"/>
             <wp:effectExtent b="0" l="0" r="0" t="0"/>
             <wp:docPr descr="" title="" id="1" name="Picture"/>
             <a:graphic>
@@ -5057,7 +5100,264 @@
                     </pic:cNvPicPr>
                   </pic:nvPicPr>
                   <pic:blipFill>
-                    <a:blip r:embed="rId38"/>
+                    <a:blip r:embed="rId40"/>
+                    <a:stretch>
+                      <a:fillRect/>
+                    </a:stretch>
+                  </pic:blipFill>
+                  <pic:spPr bwMode="auto">
+                    <a:xfrm>
+                      <a:off x="0" y="0"/>
+                      <a:ext cx="4620126" cy="3696101"/>
+                    </a:xfrm>
+                    <a:prstGeom prst="rect">
+                      <a:avLst/>
+                    </a:prstGeom>
+                    <a:noFill/>
+                    <a:ln w="9525">
+                      <a:noFill/>
+                      <a:headEnd/>
+                      <a:tailEnd/>
+                    </a:ln>
+                  </pic:spPr>
+                </pic:pic>
+              </a:graphicData>
+            </a:graphic>
+          </wp:inline>
+        </w:drawing>
+      </w:r>
+    </w:p>
+    <w:p>
+      <w:pPr>
+        <w:pStyle w:val="BodyText"/>
+      </w:pPr>
+      <w:r>
+        <w:t xml:space="preserve">Figure [Significant results over time]. A plot of the mean number of statistical tests reported per article.</w:t>
+      </w:r>
+    </w:p>
+    <w:p>
+      <w:pPr>
+        <w:pStyle w:val="BodyText"/>
+      </w:pPr>
+      <w:r>
+        <w:drawing>
+          <wp:inline>
+            <wp:extent cx="4620126" cy="3696101"/>
+            <wp:effectExtent b="0" l="0" r="0" t="0"/>
+            <wp:docPr descr="" title="" id="1" name="Picture"/>
+            <a:graphic>
+              <a:graphicData uri="http://schemas.openxmlformats.org/drawingml/2006/picture">
+                <pic:pic>
+                  <pic:nvPicPr>
+                    <pic:cNvPr descr="HaveEffectSizesInPsychologyChangedOverTime_files/figure-docx/unnamed-chunk-6-1.png" id="0" name="Picture"/>
+                    <pic:cNvPicPr>
+                      <a:picLocks noChangeArrowheads="1" noChangeAspect="1"/>
+                    </pic:cNvPicPr>
+                  </pic:nvPicPr>
+                  <pic:blipFill>
+                    <a:blip r:embed="rId41"/>
+                    <a:stretch>
+                      <a:fillRect/>
+                    </a:stretch>
+                  </pic:blipFill>
+                  <pic:spPr bwMode="auto">
+                    <a:xfrm>
+                      <a:off x="0" y="0"/>
+                      <a:ext cx="4620126" cy="3696101"/>
+                    </a:xfrm>
+                    <a:prstGeom prst="rect">
+                      <a:avLst/>
+                    </a:prstGeom>
+                    <a:noFill/>
+                    <a:ln w="9525">
+                      <a:noFill/>
+                      <a:headEnd/>
+                      <a:tailEnd/>
+                    </a:ln>
+                  </pic:spPr>
+                </pic:pic>
+              </a:graphicData>
+            </a:graphic>
+          </wp:inline>
+        </w:drawing>
+      </w:r>
+    </w:p>
+    <w:p>
+      <w:pPr>
+        <w:pStyle w:val="BodyText"/>
+      </w:pPr>
+      <w:r>
+        <w:t xml:space="preserve">Figure [Significant results over time]. A plot of the mean proportion of reported statistical tests that are significant over time. The proportion of significant tests was calculated at the article level and then averaged for display here.</w:t>
+      </w:r>
+    </w:p>
+    <w:p>
+      <w:pPr>
+        <w:pStyle w:val="BodyText"/>
+      </w:pPr>
+      <w:r>
+        <w:drawing>
+          <wp:inline>
+            <wp:extent cx="4620126" cy="3696101"/>
+            <wp:effectExtent b="0" l="0" r="0" t="0"/>
+            <wp:docPr descr="" title="" id="1" name="Picture"/>
+            <a:graphic>
+              <a:graphicData uri="http://schemas.openxmlformats.org/drawingml/2006/picture">
+                <pic:pic>
+                  <pic:nvPicPr>
+                    <pic:cNvPr descr="HaveEffectSizesInPsychologyChangedOverTime_files/figure-docx/unnamed-chunk-7-1.png" id="0" name="Picture"/>
+                    <pic:cNvPicPr>
+                      <a:picLocks noChangeArrowheads="1" noChangeAspect="1"/>
+                    </pic:cNvPicPr>
+                  </pic:nvPicPr>
+                  <pic:blipFill>
+                    <a:blip r:embed="rId42"/>
+                    <a:stretch>
+                      <a:fillRect/>
+                    </a:stretch>
+                  </pic:blipFill>
+                  <pic:spPr bwMode="auto">
+                    <a:xfrm>
+                      <a:off x="0" y="0"/>
+                      <a:ext cx="4620126" cy="3696101"/>
+                    </a:xfrm>
+                    <a:prstGeom prst="rect">
+                      <a:avLst/>
+                    </a:prstGeom>
+                    <a:noFill/>
+                    <a:ln w="9525">
+                      <a:noFill/>
+                      <a:headEnd/>
+                      <a:tailEnd/>
+                    </a:ln>
+                  </pic:spPr>
+                </pic:pic>
+              </a:graphicData>
+            </a:graphic>
+          </wp:inline>
+        </w:drawing>
+      </w:r>
+    </w:p>
+    <w:p>
+      <w:pPr>
+        <w:pStyle w:val="BodyText"/>
+      </w:pPr>
+      <w:r>
+        <w:t xml:space="preserve">Figure [Significant results over time]. A plot of the number of papers that report at least one significant result over time.</w:t>
+      </w:r>
+    </w:p>
+    <w:p>
+      <w:pPr>
+        <w:pStyle w:val="BodyText"/>
+      </w:pPr>
+      <w:r>
+        <w:t xml:space="preserve">The downward trend in effect sizes is also seen if we only analyze the first reported statistical test in each paper, going from an average correlation of 0.44 between 1985 - 1990 to a mean reported correlation of 0.371 from 2009 to 2013. According to the results of the meta-regression including only the first APA reported result in each paper, there is an estimated yearly decrease of 0.003 (95% CI [-0.004, -0.002]) in</w:t>
+      </w:r>
+      <w:r>
+        <w:t xml:space="preserve"> </w:t>
+      </w:r>
+      <m:oMath>
+        <m:r>
+          <m:t>F</m:t>
+        </m:r>
+        <m:r>
+          <m:t>i</m:t>
+        </m:r>
+        <m:r>
+          <m:t>s</m:t>
+        </m:r>
+        <m:r>
+          <m:t>h</m:t>
+        </m:r>
+        <m:r>
+          <m:t>e</m:t>
+        </m:r>
+        <m:sSub>
+          <m:e>
+            <m:r>
+              <m:t>r</m:t>
+            </m:r>
+          </m:e>
+          <m:sub>
+            <m:r>
+              <m:t>z</m:t>
+            </m:r>
+          </m:sub>
+        </m:sSub>
+      </m:oMath>
+      <w:r>
+        <w:t xml:space="preserve"> </w:t>
+      </w:r>
+      <w:r>
+        <w:t xml:space="preserve">units. Over the 28 year time period included in this database, this represents an estimated decrease of -0.07 in correlation coefficient terms.</w:t>
+      </w:r>
+    </w:p>
+    <w:p>
+      <w:pPr>
+        <w:pStyle w:val="BodyText"/>
+      </w:pPr>
+      <w:r>
+        <w:t xml:space="preserve">However, looking only at the largest reported effect in each paper, this trend is no longer apparent. Results from the multilevel meta-regression show an estimated yearly increase of 0.002 (95% CI [0.0002, 0.0028]) in</w:t>
+      </w:r>
+      <w:r>
+        <w:t xml:space="preserve"> </w:t>
+      </w:r>
+      <m:oMath>
+        <m:r>
+          <m:t>F</m:t>
+        </m:r>
+        <m:r>
+          <m:t>i</m:t>
+        </m:r>
+        <m:r>
+          <m:t>s</m:t>
+        </m:r>
+        <m:r>
+          <m:t>h</m:t>
+        </m:r>
+        <m:r>
+          <m:t>e</m:t>
+        </m:r>
+        <m:sSub>
+          <m:e>
+            <m:r>
+              <m:t>r</m:t>
+            </m:r>
+          </m:e>
+          <m:sub>
+            <m:r>
+              <m:t>z</m:t>
+            </m:r>
+          </m:sub>
+        </m:sSub>
+      </m:oMath>
+      <w:r>
+        <w:t xml:space="preserve"> </w:t>
+      </w:r>
+      <w:r>
+        <w:t xml:space="preserve">units, or alternatively an estimated increase of r = 0.02 between 1985 and 2013. This result may be driven by the increasing number of statistical tests reported per article (see figure Figure [n tests]). If more analyses are being performed over time (and assuming that the tests performed are at least somewhat independent), selecting the largest reported effect out of each article should show an increased average effect size on the basis of sampling variability alone. Furthermore, the average effect sizes seen when selecting the largest effect in each paper are much larger than have previously been seen in examainations of effect sizes in psychological research (e.g., Bosco et al., 2015; Haase et al., 1982; Paterson et al., 2015; Richard et al., 2003), suggesting that this selection method does not reliably identify the effects of substantive interest. Nonetheless, the results of these exploratory analyses reinforce the fact that the results seen across all reported effect sizes should be interpreted carefully. Future research is necessary before any strong conclusions are drawn about trends in the effects of substantive interest in psychological research.</w:t>
+      </w:r>
+    </w:p>
+    <w:p>
+      <w:pPr>
+        <w:pStyle w:val="BodyText"/>
+      </w:pPr>
+      <w:r>
+        <w:drawing>
+          <wp:inline>
+            <wp:extent cx="5334000" cy="7334250"/>
+            <wp:effectExtent b="0" l="0" r="0" t="0"/>
+            <wp:docPr descr="" title="" id="1" name="Picture"/>
+            <a:graphic>
+              <a:graphicData uri="http://schemas.openxmlformats.org/drawingml/2006/picture">
+                <pic:pic>
+                  <pic:nvPicPr>
+                    <pic:cNvPr descr="HaveEffectSizesInPsychologyChangedOverTime_files/figure-docx/unnamed-chunk-9-1.png" id="0" name="Picture"/>
+                    <pic:cNvPicPr>
+                      <a:picLocks noChangeArrowheads="1" noChangeAspect="1"/>
+                    </pic:cNvPicPr>
+                  </pic:nvPicPr>
+                  <pic:blipFill>
+                    <a:blip r:embed="rId43"/>
                     <a:stretch>
                       <a:fillRect/>
                     </a:stretch>
@@ -5094,41 +5394,31 @@
     </w:p>
     <w:p>
       <w:pPr>
-        <w:pStyle w:val="Heading4"/>
-      </w:pPr>
-      <w:bookmarkStart w:id="39" w:name="conclusion"/>
-      <w:r>
-        <w:t xml:space="preserve">Conclusion</w:t>
-      </w:r>
-      <w:bookmarkEnd w:id="39"/>
+        <w:pStyle w:val="BodyText"/>
+      </w:pPr>
+      <w:r>
+        <w:t xml:space="preserve">Overall, this analysis suggests that there has been a substantial decrease in the average sizes of the effects reported in psychology research papers from 1985 to 2013. However, the degree to which this decrease is reflective of a decrease in the size of the focal or main effects under study in psychology remains an open question. Whether these results are representative of focal analyses or not, there is little indication that effect sizes are notably rising over time, a result which supports recent research arguing that the average statistical power of psychology research has remained consistently low across time [meta-analysis], and highlights the need for researchers to consider what effect sizes they expect to see during the planning of their studies in order to avoid unknowingly performing underpowered or imprecise research.</w:t>
+      </w:r>
     </w:p>
     <w:p>
       <w:pPr>
-        <w:pStyle w:val="FirstParagraph"/>
-      </w:pPr>
-      <w:r>
-        <w:t xml:space="preserve">Overall, this analysis suggests that there was a decrease in the average size of the effects reported in psychology research papers from 1985 to 2013. However, the degree to which this decrease is reflective of a decrease in the size of the focal or main effects under study in psychology remains an open question. This result supports recent research arguing that the average statistical power of psychology research has remained consistently low across time [meta-analysis], and highlights the need for researchers to consider what effect sizes they expect to see during the planning of their studies in order to avoid unknowingly performing underpowered or imprecise research.</w:t>
-      </w:r>
+        <w:pStyle w:val="Heading2"/>
+      </w:pPr>
+      <w:bookmarkStart w:id="44" w:name="supplementary-materials"/>
+      <w:r>
+        <w:t xml:space="preserve">Supplementary materials</w:t>
+      </w:r>
+      <w:bookmarkEnd w:id="44"/>
     </w:p>
     <w:p>
       <w:pPr>
-        <w:pStyle w:val="Heading2"/>
-      </w:pPr>
-      <w:bookmarkStart w:id="40" w:name="supplementary-materials"/>
-      <w:r>
-        <w:t xml:space="preserve">Supplementary materials</w:t>
-      </w:r>
-      <w:bookmarkEnd w:id="40"/>
-    </w:p>
-    <w:p>
-      <w:pPr>
         <w:pStyle w:val="Heading3"/>
       </w:pPr>
-      <w:bookmarkStart w:id="41" w:name="conversions"/>
-      <w:r>
-        <w:t xml:space="preserve">1. Conversions</w:t>
-      </w:r>
-      <w:bookmarkEnd w:id="41"/>
+      <w:bookmarkStart w:id="45" w:name="Xc3779267eb7ee9bfd7a46026800fb2556e8af85"/>
+      <w:r>
+        <w:t xml:space="preserve">Supplementary materials 1. Effect size conversions</w:t>
+      </w:r>
+      <w:bookmarkEnd w:id="45"/>
     </w:p>
     <w:p>
       <w:pPr>
@@ -5657,7 +5947,7 @@
                 <m:type m:val="bar"/>
               </m:fPr>
               <m:num>
-                <m:sSub>
+                <m:sSubSup>
                   <m:e>
                     <m:r>
                       <m:t>χ</m:t>
@@ -5674,7 +5964,12 @@
                       <m:t>s</m:t>
                     </m:r>
                   </m:sub>
-                </m:sSub>
+                  <m:sup>
+                    <m:r>
+                      <m:t>2</m:t>
+                    </m:r>
+                  </m:sup>
+                </m:sSubSup>
               </m:num>
               <m:den>
                 <m:r>
@@ -5706,16 +6001,10 @@
         <w:t xml:space="preserve"> </w:t>
       </w:r>
       <m:oMath>
-        <m:r>
-          <m:t>c</m:t>
-        </m:r>
-        <m:r>
-          <m:t>h</m:t>
-        </m:r>
-        <m:sSub>
-          <m:e>
-            <m:r>
-              <m:t>i</m:t>
+        <m:sSubSup>
+          <m:e>
+            <m:r>
+              <m:t>χ</m:t>
             </m:r>
           </m:e>
           <m:sub>
@@ -5729,7 +6018,12 @@
               <m:t>s</m:t>
             </m:r>
           </m:sub>
-        </m:sSub>
+          <m:sup>
+            <m:r>
+              <m:t>2</m:t>
+            </m:r>
+          </m:sup>
+        </m:sSubSup>
       </m:oMath>
       <w:r>
         <w:t xml:space="preserve"> </w:t>
@@ -5741,16 +6035,10 @@
         <w:t xml:space="preserve"> </w:t>
       </w:r>
       <m:oMath>
-        <m:r>
-          <m:t>c</m:t>
-        </m:r>
-        <m:r>
-          <m:t>h</m:t>
-        </m:r>
         <m:sSup>
           <m:e>
             <m:r>
-              <m:t>i</m:t>
+              <m:t>χ</m:t>
             </m:r>
           </m:e>
           <m:sup>
@@ -5886,16 +6174,16 @@
             </m:r>
           </m:e>
           <m:sub>
-            <m:bar>
-              <m:barPr>
-                <m:pos m:val="top"/>
-              </m:barPr>
+            <m:acc>
+              <m:accPr>
+                <m:chr m:val="̂"/>
+              </m:accPr>
               <m:e>
                 <m:r>
                   <m:t>z</m:t>
                 </m:r>
               </m:e>
-            </m:bar>
+            </m:acc>
           </m:sub>
         </m:sSub>
         <m:r>
@@ -5942,21 +6230,21 @@
       <w:pPr>
         <w:pStyle w:val="Heading3"/>
       </w:pPr>
-      <w:bookmarkStart w:id="42" w:name="X29603e475a988d9e8edef28fd9ca6f4079766c8"/>
+      <w:bookmarkStart w:id="46" w:name="X29603e475a988d9e8edef28fd9ca6f4079766c8"/>
       <w:r>
         <w:t xml:space="preserve">Supplementary materials 2. Additional exploratory analyses</w:t>
       </w:r>
-      <w:bookmarkEnd w:id="42"/>
+      <w:bookmarkEnd w:id="46"/>
     </w:p>
     <w:p>
       <w:pPr>
         <w:pStyle w:val="Heading5"/>
       </w:pPr>
-      <w:bookmarkStart w:id="43" w:name="Xb107a4a13a4e75efcb870c57b54aa2092dcebda"/>
+      <w:bookmarkStart w:id="47" w:name="Xb107a4a13a4e75efcb870c57b54aa2092dcebda"/>
       <w:r>
         <w:t xml:space="preserve">Ignoring sampling variance and including all data</w:t>
       </w:r>
-      <w:bookmarkEnd w:id="43"/>
+      <w:bookmarkEnd w:id="47"/>
     </w:p>
     <w:p>
       <w:pPr>
@@ -6554,11 +6842,11 @@
       <w:pPr>
         <w:pStyle w:val="Heading5"/>
       </w:pPr>
-      <w:bookmarkStart w:id="44" w:name="fixed-effects-for-statistic-type"/>
+      <w:bookmarkStart w:id="48" w:name="fixed-effects-for-statistic-type"/>
       <w:r>
         <w:t xml:space="preserve">Fixed effects for statistic type</w:t>
       </w:r>
-      <w:bookmarkEnd w:id="44"/>
+      <w:bookmarkEnd w:id="48"/>
     </w:p>
     <w:p>
       <w:pPr>
@@ -6719,10 +7007,22 @@
           </m:e>
           <m:sub>
             <m:r>
-              <m:t>i</m:t>
-            </m:r>
-            <m:r>
-              <m:t>d</m:t>
+              <m:t>e</m:t>
+            </m:r>
+            <m:r>
+              <m:t>f</m:t>
+            </m:r>
+            <m:r>
+              <m:t>f</m:t>
+            </m:r>
+            <m:r>
+              <m:t>e</m:t>
+            </m:r>
+            <m:r>
+              <m:t>c</m:t>
+            </m:r>
+            <m:r>
+              <m:t>t</m:t>
             </m:r>
           </m:sub>
         </m:sSub>
@@ -7399,11 +7699,11 @@
       <w:pPr>
         <w:pStyle w:val="Heading5"/>
       </w:pPr>
-      <w:bookmarkStart w:id="45" w:name="X582e5ec57a4c6f6b85d684f7a884343d186d6c6"/>
+      <w:bookmarkStart w:id="49" w:name="X582e5ec57a4c6f6b85d684f7a884343d186d6c6"/>
       <w:r>
         <w:t xml:space="preserve">Allowing slopes to vary by effect size type</w:t>
       </w:r>
-      <w:bookmarkEnd w:id="45"/>
+      <w:bookmarkEnd w:id="49"/>
     </w:p>
     <w:p>
       <w:pPr>
@@ -7672,10 +7972,22 @@
           </m:e>
           <m:sub>
             <m:r>
-              <m:t>i</m:t>
-            </m:r>
-            <m:r>
-              <m:t>d</m:t>
+              <m:t>e</m:t>
+            </m:r>
+            <m:r>
+              <m:t>f</m:t>
+            </m:r>
+            <m:r>
+              <m:t>f</m:t>
+            </m:r>
+            <m:r>
+              <m:t>e</m:t>
+            </m:r>
+            <m:r>
+              <m:t>c</m:t>
+            </m:r>
+            <m:r>
+              <m:t>t</m:t>
             </m:r>
           </m:sub>
         </m:sSub>
@@ -7756,7 +8068,22 @@
           </m:e>
           <m:sub>
             <m:r>
-              <m:t>j</m:t>
+              <m:t>e</m:t>
+            </m:r>
+            <m:r>
+              <m:t>f</m:t>
+            </m:r>
+            <m:r>
+              <m:t>f</m:t>
+            </m:r>
+            <m:r>
+              <m:t>e</m:t>
+            </m:r>
+            <m:r>
+              <m:t>c</m:t>
+            </m:r>
+            <m:r>
+              <m:t>t</m:t>
             </m:r>
           </m:sub>
         </m:sSub>
@@ -8531,11 +8858,11 @@
       <w:pPr>
         <w:pStyle w:val="Heading5"/>
       </w:pPr>
-      <w:bookmarkStart w:id="46" w:name="allowing-slopes-to-vary-by-journal"/>
+      <w:bookmarkStart w:id="50" w:name="allowing-slopes-to-vary-by-journal"/>
       <w:r>
         <w:t xml:space="preserve">Allowing slopes to vary by journal</w:t>
       </w:r>
-      <w:bookmarkEnd w:id="46"/>
+      <w:bookmarkEnd w:id="50"/>
     </w:p>
     <w:p>
       <w:pPr>
@@ -8618,10 +8945,22 @@
           </m:e>
           <m:sub>
             <m:r>
-              <m:t>i</m:t>
-            </m:r>
-            <m:r>
-              <m:t>d</m:t>
+              <m:t>e</m:t>
+            </m:r>
+            <m:r>
+              <m:t>f</m:t>
+            </m:r>
+            <m:r>
+              <m:t>f</m:t>
+            </m:r>
+            <m:r>
+              <m:t>e</m:t>
+            </m:r>
+            <m:r>
+              <m:t>c</m:t>
+            </m:r>
+            <m:r>
+              <m:t>t</m:t>
             </m:r>
           </m:sub>
         </m:sSub>
@@ -8759,7 +9098,22 @@
           </m:e>
           <m:sub>
             <m:r>
-              <m:t>j</m:t>
+              <m:t>e</m:t>
+            </m:r>
+            <m:r>
+              <m:t>f</m:t>
+            </m:r>
+            <m:r>
+              <m:t>f</m:t>
+            </m:r>
+            <m:r>
+              <m:t>e</m:t>
+            </m:r>
+            <m:r>
+              <m:t>c</m:t>
+            </m:r>
+            <m:r>
+              <m:t>t</m:t>
             </m:r>
           </m:sub>
         </m:sSub>

</xml_diff>

<commit_message>
Adding in some extra plots
</commit_message>
<xml_diff>
--- a/HaveEffectSizesInPsychologyChangedOverTime.docx
+++ b/HaveEffectSizesInPsychologyChangedOverTime.docx
@@ -263,7 +263,7 @@
         </m:rad>
       </m:oMath>
       <w:r>
-        <w:t xml:space="preserve">, taking the degrees of freedom for the denominator minus two as n (or just the degrees of freedom minus two in the case of correlations and t tests). Because typical APA notation for z tests does not report the included sample size in a standardized format (and therefore this information was not available in this dataset), Z scores were excluded from analyses (n = 7539). As it was not possible to derive valid standard errors for F statistics with denominator degrees of freedom above 1 (n = 19713) or for Chi square statistics (n = 21855), these analyses were excluded from the multilevel meta-analysis (see Figure 1 for histograms comparing effect sizes included in each analysis and those derived from the entire sample). An additional subset of results were excluded from all analyses as they produced standard errors or Z transformed correlation coefficients which could not be estimated or were infinite (n = 767, e.g., studies which reported impossible test statistics such as</w:t>
+        <w:t xml:space="preserve">, taking the degrees of freedom for the denominator plus two as n (or just the degrees of freedom plus two in the case of correlations and t tests). Because typical APA notation for z tests does not report the included sample size in a standardized format (and therefore this information was not available in this dataset), Z scores were excluded from analyses (n = 7539). As it was not possible to derive valid standard errors for F statistics with denominator degrees of freedom above 1 (n = 19713) or for Chi square statistics (n = 21855), these analyses were excluded from the multilevel meta-analysis (see Figure 1 for histograms comparing effect sizes included in each analysis and those derived from the entire sample). An additional subset of results were excluded from all analyses as they produced standard errors or Z transformed correlation coefficients which could not be estimated or were infinite (n = 767, e.g., studies which reported impossible test statistics such as</w:t>
       </w:r>
       <w:r>
         <w:t xml:space="preserve"> </w:t>
@@ -1210,7 +1210,7 @@
         <w:pStyle w:val="FirstParagraph"/>
       </w:pPr>
       <w:r>
-        <w:t xml:space="preserve">The mean effect size reported across the sample in correlation coefficient terms is 0.335 and the median is 0.29. Overall, the distribution of effect sizes in the meta-analytic subset is close to that seen in the full dataset, although the median and means are slightly higher (at 0.362 and 0.318 respectively). The effect sizes seen when examining only the highest effect size reported in each paper are much higher on average (with a mean correlation coefficient of 0.596 and a median of 0.62). See Table 1 and Figure 1 for a full list of descriptives about, and histograms of, the distribution of effect sizes in each subsample, and Figure 2 for a QQ plot of effect sizes from the Meta-analytic subset against the effects seen in the full sample. It is noteworthy that the median effect size seen across the whole sample (r = 0.29) is remarkably close to Cohen’s suggested</w:t>
+        <w:t xml:space="preserve">The mean effect size reported across the sample in correlation coefficient terms is 0.335 and the median is 0.29. Overall, the distribution of effect sizes in the meta-analytic subset is close to that seen in the full dataset, although the mean and median are slightly higher (at 0.362 and 0.318 respectively). The effect sizes seen when examining only the highest effect size reported in each paper are much higher on average (with a mean correlation coefficient of 0.596 and a median of 0.62). See Table 1 and Figure 1 for a full list of descriptives about, and histograms of, the distribution of effect sizes in each subsample, and Figure 2 for a QQ plot of effect sizes from the Meta-analytic subset against the effects seen in the full sample. It is noteworthy that the median effect size seen across the whole sample (r = 0.29) is remarkably close to Cohen’s suggested</w:t>
       </w:r>
       <w:r>
         <w:t xml:space="preserve"> </w:t>
@@ -1255,7 +1255,7 @@
         <w:t xml:space="preserve">“</w:t>
       </w:r>
       <w:r>
-        <w:t xml:space="preserve">Medium</w:t>
+        <w:t xml:space="preserve">Large</w:t>
       </w:r>
       <w:r>
         <w:t xml:space="preserve">”</w:t>
@@ -1420,1441 +1420,9 @@
         <w:pStyle w:val="BodyText"/>
       </w:pPr>
       <w:r>
-        <w:t xml:space="preserve">Table 1. Descriptives of the reported effect sizes in this sample in</w:t>
-      </w:r>
-      <w:r>
-        <w:t xml:space="preserve"> </w:t>
-      </w:r>
-      <m:oMath>
-        <m:r>
-          <m:t>F</m:t>
-        </m:r>
-        <m:r>
-          <m:t>i</m:t>
-        </m:r>
-        <m:r>
-          <m:t>s</m:t>
-        </m:r>
-        <m:r>
-          <m:t>h</m:t>
-        </m:r>
-        <m:r>
-          <m:t>e</m:t>
-        </m:r>
-        <m:sSub>
-          <m:e>
-            <m:r>
-              <m:t>r</m:t>
-            </m:r>
-          </m:e>
-          <m:sub>
-            <m:r>
-              <m:t>z</m:t>
-            </m:r>
-          </m:sub>
-        </m:sSub>
-      </m:oMath>
-      <w:r>
-        <w:t xml:space="preserve"> </w:t>
-      </w:r>
-      <w:r>
-        <w:t xml:space="preserve">and correlation coefficient terms.</w:t>
-      </w:r>
-    </w:p>
-    <w:tbl>
-      <w:tblPr>
-        <w:tblStyle w:val="Table"/>
-        <w:tblW w:type="pct" w:w="0.0"/>
-        <w:tblLook w:firstRow="1"/>
-      </w:tblPr>
-      <w:tblGrid/>
-      <w:tr>
-        <w:trPr>
-          <w:cnfStyle w:firstRow="1"/>
-        </w:trPr>
-        <w:tc>
-          <w:tcPr>
-            <w:tcBorders>
-              <w:bottom w:val="single"/>
-            </w:tcBorders>
-            <w:vAlign w:val="bottom"/>
-          </w:tcPr>
-          <w:p>
-            <w:pPr>
-              <w:pStyle w:val="Compact"/>
-              <w:jc w:val="left"/>
-            </w:pPr>
-            <w:r>
-              <w:t xml:space="preserve">Subsample</w:t>
-            </w:r>
-          </w:p>
-        </w:tc>
-        <w:tc>
-          <w:tcPr>
-            <w:tcBorders>
-              <w:bottom w:val="single"/>
-            </w:tcBorders>
-            <w:vAlign w:val="bottom"/>
-          </w:tcPr>
-          <w:p>
-            <w:pPr>
-              <w:pStyle w:val="Compact"/>
-              <w:jc w:val="left"/>
-            </w:pPr>
-            <w:r>
-              <w:t xml:space="preserve">Effect size</w:t>
-            </w:r>
-          </w:p>
-        </w:tc>
-        <w:tc>
-          <w:tcPr>
-            <w:tcBorders>
-              <w:bottom w:val="single"/>
-            </w:tcBorders>
-            <w:vAlign w:val="bottom"/>
-          </w:tcPr>
-          <w:p>
-            <w:pPr>
-              <w:pStyle w:val="Compact"/>
-              <w:jc w:val="right"/>
-            </w:pPr>
-            <w:r>
-              <w:t xml:space="preserve">n</w:t>
-            </w:r>
-          </w:p>
-        </w:tc>
-        <w:tc>
-          <w:tcPr>
-            <w:tcBorders>
-              <w:bottom w:val="single"/>
-            </w:tcBorders>
-            <w:vAlign w:val="bottom"/>
-          </w:tcPr>
-          <w:p>
-            <w:pPr>
-              <w:pStyle w:val="Compact"/>
-              <w:jc w:val="right"/>
-            </w:pPr>
-            <w:r>
-              <w:t xml:space="preserve">Mean</w:t>
-            </w:r>
-          </w:p>
-        </w:tc>
-        <w:tc>
-          <w:tcPr>
-            <w:tcBorders>
-              <w:bottom w:val="single"/>
-            </w:tcBorders>
-            <w:vAlign w:val="bottom"/>
-          </w:tcPr>
-          <w:p>
-            <w:pPr>
-              <w:pStyle w:val="Compact"/>
-              <w:jc w:val="right"/>
-            </w:pPr>
-            <w:r>
-              <w:t xml:space="preserve">sd</w:t>
-            </w:r>
-          </w:p>
-        </w:tc>
-        <w:tc>
-          <w:tcPr>
-            <w:tcBorders>
-              <w:bottom w:val="single"/>
-            </w:tcBorders>
-            <w:vAlign w:val="bottom"/>
-          </w:tcPr>
-          <w:p>
-            <w:pPr>
-              <w:pStyle w:val="Compact"/>
-              <w:jc w:val="right"/>
-            </w:pPr>
-            <w:r>
-              <w:t xml:space="preserve">Min</w:t>
-            </w:r>
-          </w:p>
-        </w:tc>
-        <w:tc>
-          <w:tcPr>
-            <w:tcBorders>
-              <w:bottom w:val="single"/>
-            </w:tcBorders>
-            <w:vAlign w:val="bottom"/>
-          </w:tcPr>
-          <w:p>
-            <w:pPr>
-              <w:pStyle w:val="Compact"/>
-              <w:jc w:val="right"/>
-            </w:pPr>
-            <w:r>
-              <w:t xml:space="preserve">25th percentile</w:t>
-            </w:r>
-          </w:p>
-        </w:tc>
-        <w:tc>
-          <w:tcPr>
-            <w:tcBorders>
-              <w:bottom w:val="single"/>
-            </w:tcBorders>
-            <w:vAlign w:val="bottom"/>
-          </w:tcPr>
-          <w:p>
-            <w:pPr>
-              <w:pStyle w:val="Compact"/>
-              <w:jc w:val="right"/>
-            </w:pPr>
-            <w:r>
-              <w:t xml:space="preserve">Median</w:t>
-            </w:r>
-          </w:p>
-        </w:tc>
-        <w:tc>
-          <w:tcPr>
-            <w:tcBorders>
-              <w:bottom w:val="single"/>
-            </w:tcBorders>
-            <w:vAlign w:val="bottom"/>
-          </w:tcPr>
-          <w:p>
-            <w:pPr>
-              <w:pStyle w:val="Compact"/>
-              <w:jc w:val="right"/>
-            </w:pPr>
-            <w:r>
-              <w:t xml:space="preserve">75th percentile</w:t>
-            </w:r>
-          </w:p>
-        </w:tc>
-        <w:tc>
-          <w:tcPr>
-            <w:tcBorders>
-              <w:bottom w:val="single"/>
-            </w:tcBorders>
-            <w:vAlign w:val="bottom"/>
-          </w:tcPr>
-          <w:p>
-            <w:pPr>
-              <w:pStyle w:val="Compact"/>
-              <w:jc w:val="right"/>
-            </w:pPr>
-            <w:r>
-              <w:t xml:space="preserve">Max</w:t>
-            </w:r>
-          </w:p>
-        </w:tc>
-        <w:tc>
-          <w:tcPr>
-            <w:tcBorders>
-              <w:bottom w:val="single"/>
-            </w:tcBorders>
-            <w:vAlign w:val="bottom"/>
-          </w:tcPr>
-          <w:p>
-            <w:pPr>
-              <w:pStyle w:val="Compact"/>
-              <w:jc w:val="right"/>
-            </w:pPr>
-            <w:r>
-              <w:t xml:space="preserve">Range</w:t>
-            </w:r>
-          </w:p>
-        </w:tc>
-        <w:tc>
-          <w:tcPr>
-            <w:tcBorders>
-              <w:bottom w:val="single"/>
-            </w:tcBorders>
-            <w:vAlign w:val="bottom"/>
-          </w:tcPr>
-          <w:p>
-            <w:pPr>
-              <w:pStyle w:val="Compact"/>
-              <w:jc w:val="right"/>
-            </w:pPr>
-            <w:r>
-              <w:t xml:space="preserve">Skew</w:t>
-            </w:r>
-          </w:p>
-        </w:tc>
-        <w:tc>
-          <w:tcPr>
-            <w:tcBorders>
-              <w:bottom w:val="single"/>
-            </w:tcBorders>
-            <w:vAlign w:val="bottom"/>
-          </w:tcPr>
-          <w:p>
-            <w:pPr>
-              <w:pStyle w:val="Compact"/>
-              <w:jc w:val="right"/>
-            </w:pPr>
-            <w:r>
-              <w:t xml:space="preserve">Kurtosis</w:t>
-            </w:r>
-          </w:p>
-        </w:tc>
-      </w:tr>
-      <w:tr>
-        <w:tc>
-          <w:p>
-            <w:pPr>
-              <w:pStyle w:val="Compact"/>
-              <w:jc w:val="left"/>
-            </w:pPr>
-            <w:r>
-              <w:t xml:space="preserve">All data</w:t>
-            </w:r>
-          </w:p>
-        </w:tc>
-        <w:tc>
-          <w:p>
-            <w:pPr>
-              <w:pStyle w:val="Compact"/>
-              <w:jc w:val="left"/>
-            </w:pPr>
-            <w:r>
-              <w:t xml:space="preserve">Correlation</w:t>
-            </w:r>
-          </w:p>
-        </w:tc>
-        <w:tc>
-          <w:p>
-            <w:pPr>
-              <w:pStyle w:val="Compact"/>
-              <w:jc w:val="right"/>
-            </w:pPr>
-            <w:r>
-              <w:t xml:space="preserve">170556</w:t>
-            </w:r>
-          </w:p>
-        </w:tc>
-        <w:tc>
-          <w:p>
-            <w:pPr>
-              <w:pStyle w:val="Compact"/>
-              <w:jc w:val="right"/>
-            </w:pPr>
-            <w:r>
-              <w:t xml:space="preserve">0.335</w:t>
-            </w:r>
-          </w:p>
-        </w:tc>
-        <w:tc>
-          <w:p>
-            <w:pPr>
-              <w:pStyle w:val="Compact"/>
-              <w:jc w:val="right"/>
-            </w:pPr>
-            <w:r>
-              <w:t xml:space="preserve">0.209</w:t>
-            </w:r>
-          </w:p>
-        </w:tc>
-        <w:tc>
-          <w:p>
-            <w:pPr>
-              <w:pStyle w:val="Compact"/>
-              <w:jc w:val="right"/>
-            </w:pPr>
-            <w:r>
-              <w:t xml:space="preserve">0.000</w:t>
-            </w:r>
-          </w:p>
-        </w:tc>
-        <w:tc>
-          <w:p>
-            <w:pPr>
-              <w:pStyle w:val="Compact"/>
-              <w:jc w:val="right"/>
-            </w:pPr>
-            <w:r>
-              <w:t xml:space="preserve">0.182</w:t>
-            </w:r>
-          </w:p>
-        </w:tc>
-        <w:tc>
-          <w:p>
-            <w:pPr>
-              <w:pStyle w:val="Compact"/>
-              <w:jc w:val="right"/>
-            </w:pPr>
-            <w:r>
-              <w:t xml:space="preserve">0.290</w:t>
-            </w:r>
-          </w:p>
-        </w:tc>
-        <w:tc>
-          <w:p>
-            <w:pPr>
-              <w:pStyle w:val="Compact"/>
-              <w:jc w:val="right"/>
-            </w:pPr>
-            <w:r>
-              <w:t xml:space="preserve">0.447</w:t>
-            </w:r>
-          </w:p>
-        </w:tc>
-        <w:tc>
-          <w:p>
-            <w:pPr>
-              <w:pStyle w:val="Compact"/>
-              <w:jc w:val="right"/>
-            </w:pPr>
-            <w:r>
-              <w:t xml:space="preserve">1.00</w:t>
-            </w:r>
-          </w:p>
-        </w:tc>
-        <w:tc>
-          <w:p>
-            <w:pPr>
-              <w:pStyle w:val="Compact"/>
-              <w:jc w:val="right"/>
-            </w:pPr>
-            <w:r>
-              <w:t xml:space="preserve">1.000</w:t>
-            </w:r>
-          </w:p>
-        </w:tc>
-        <w:tc>
-          <w:p>
-            <w:pPr>
-              <w:pStyle w:val="Compact"/>
-              <w:jc w:val="right"/>
-            </w:pPr>
-            <w:r>
-              <w:t xml:space="preserve">0.894</w:t>
-            </w:r>
-          </w:p>
-        </w:tc>
-        <w:tc>
-          <w:p>
-            <w:pPr>
-              <w:pStyle w:val="Compact"/>
-              <w:jc w:val="right"/>
-            </w:pPr>
-            <w:r>
-              <w:t xml:space="preserve">0.351</w:t>
-            </w:r>
-          </w:p>
-        </w:tc>
-      </w:tr>
-      <w:tr>
-        <w:tc>
-          <w:p>
-            <w:pPr>
-              <w:pStyle w:val="Compact"/>
-              <w:jc w:val="left"/>
-            </w:pPr>
-            <w:r>
-              <w:t xml:space="preserve">All data</w:t>
-            </w:r>
-          </w:p>
-        </w:tc>
-        <w:tc>
-          <w:p>
-            <w:pPr>
-              <w:pStyle w:val="Compact"/>
-              <w:jc w:val="left"/>
-            </w:pPr>
-            <w:r>
-              <w:t xml:space="preserve">Fisher z</w:t>
-            </w:r>
-          </w:p>
-        </w:tc>
-        <w:tc>
-          <w:p>
-            <w:pPr>
-              <w:pStyle w:val="Compact"/>
-              <w:jc w:val="right"/>
-            </w:pPr>
-            <w:r>
-              <w:t xml:space="preserve">170556</w:t>
-            </w:r>
-          </w:p>
-        </w:tc>
-        <w:tc>
-          <w:p>
-            <w:pPr>
-              <w:pStyle w:val="Compact"/>
-              <w:jc w:val="right"/>
-            </w:pPr>
-            <w:r>
-              <w:t xml:space="preserve">0.386</w:t>
-            </w:r>
-          </w:p>
-        </w:tc>
-        <w:tc>
-          <w:p>
-            <w:pPr>
-              <w:pStyle w:val="Compact"/>
-              <w:jc w:val="right"/>
-            </w:pPr>
-            <w:r>
-              <w:t xml:space="preserve">0.332</w:t>
-            </w:r>
-          </w:p>
-        </w:tc>
-        <w:tc>
-          <w:p>
-            <w:pPr>
-              <w:pStyle w:val="Compact"/>
-              <w:jc w:val="right"/>
-            </w:pPr>
-            <w:r>
-              <w:t xml:space="preserve">0.000</w:t>
-            </w:r>
-          </w:p>
-        </w:tc>
-        <w:tc>
-          <w:p>
-            <w:pPr>
-              <w:pStyle w:val="Compact"/>
-              <w:jc w:val="right"/>
-            </w:pPr>
-            <w:r>
-              <w:t xml:space="preserve">0.184</w:t>
-            </w:r>
-          </w:p>
-        </w:tc>
-        <w:tc>
-          <w:p>
-            <w:pPr>
-              <w:pStyle w:val="Compact"/>
-              <w:jc w:val="right"/>
-            </w:pPr>
-            <w:r>
-              <w:t xml:space="preserve">0.299</w:t>
-            </w:r>
-          </w:p>
-        </w:tc>
-        <w:tc>
-          <w:p>
-            <w:pPr>
-              <w:pStyle w:val="Compact"/>
-              <w:jc w:val="right"/>
-            </w:pPr>
-            <w:r>
-              <w:t xml:space="preserve">0.481</w:t>
-            </w:r>
-          </w:p>
-        </w:tc>
-        <w:tc>
-          <w:p>
-            <w:pPr>
-              <w:pStyle w:val="Compact"/>
-              <w:jc w:val="right"/>
-            </w:pPr>
-            <w:r>
-              <w:t xml:space="preserve">6.18</w:t>
-            </w:r>
-          </w:p>
-        </w:tc>
-        <w:tc>
-          <w:p>
-            <w:pPr>
-              <w:pStyle w:val="Compact"/>
-              <w:jc w:val="right"/>
-            </w:pPr>
-            <w:r>
-              <w:t xml:space="preserve">6.183</w:t>
-            </w:r>
-          </w:p>
-        </w:tc>
-        <w:tc>
-          <w:p>
-            <w:pPr>
-              <w:pStyle w:val="Compact"/>
-              <w:jc w:val="right"/>
-            </w:pPr>
-            <w:r>
-              <w:t xml:space="preserve">3.027</w:t>
-            </w:r>
-          </w:p>
-        </w:tc>
-        <w:tc>
-          <w:p>
-            <w:pPr>
-              <w:pStyle w:val="Compact"/>
-              <w:jc w:val="right"/>
-            </w:pPr>
-            <w:r>
-              <w:t xml:space="preserve">18.826</w:t>
-            </w:r>
-          </w:p>
-        </w:tc>
-      </w:tr>
-      <w:tr>
-        <w:tc>
-          <w:p>
-            <w:pPr>
-              <w:pStyle w:val="Compact"/>
-              <w:jc w:val="left"/>
-            </w:pPr>
-            <w:r>
-              <w:t xml:space="preserve">Meta-analytic subset</w:t>
-            </w:r>
-          </w:p>
-        </w:tc>
-        <w:tc>
-          <w:p>
-            <w:pPr>
-              <w:pStyle w:val="Compact"/>
-              <w:jc w:val="left"/>
-            </w:pPr>
-            <w:r>
-              <w:t xml:space="preserve">Correlation</w:t>
-            </w:r>
-          </w:p>
-        </w:tc>
-        <w:tc>
-          <w:p>
-            <w:pPr>
-              <w:pStyle w:val="Compact"/>
-              <w:jc w:val="right"/>
-            </w:pPr>
-            <w:r>
-              <w:t xml:space="preserve">132086</w:t>
-            </w:r>
-          </w:p>
-        </w:tc>
-        <w:tc>
-          <w:p>
-            <w:pPr>
-              <w:pStyle w:val="Compact"/>
-              <w:jc w:val="right"/>
-            </w:pPr>
-            <w:r>
-              <w:t xml:space="preserve">0.362</w:t>
-            </w:r>
-          </w:p>
-        </w:tc>
-        <w:tc>
-          <w:p>
-            <w:pPr>
-              <w:pStyle w:val="Compact"/>
-              <w:jc w:val="right"/>
-            </w:pPr>
-            <w:r>
-              <w:t xml:space="preserve">0.218</w:t>
-            </w:r>
-          </w:p>
-        </w:tc>
-        <w:tc>
-          <w:p>
-            <w:pPr>
-              <w:pStyle w:val="Compact"/>
-              <w:jc w:val="right"/>
-            </w:pPr>
-            <w:r>
-              <w:t xml:space="preserve">0.000</w:t>
-            </w:r>
-          </w:p>
-        </w:tc>
-        <w:tc>
-          <w:p>
-            <w:pPr>
-              <w:pStyle w:val="Compact"/>
-              <w:jc w:val="right"/>
-            </w:pPr>
-            <w:r>
-              <w:t xml:space="preserve">0.203</w:t>
-            </w:r>
-          </w:p>
-        </w:tc>
-        <w:tc>
-          <w:p>
-            <w:pPr>
-              <w:pStyle w:val="Compact"/>
-              <w:jc w:val="right"/>
-            </w:pPr>
-            <w:r>
-              <w:t xml:space="preserve">0.318</w:t>
-            </w:r>
-          </w:p>
-        </w:tc>
-        <w:tc>
-          <w:p>
-            <w:pPr>
-              <w:pStyle w:val="Compact"/>
-              <w:jc w:val="right"/>
-            </w:pPr>
-            <w:r>
-              <w:t xml:space="preserve">0.489</w:t>
-            </w:r>
-          </w:p>
-        </w:tc>
-        <w:tc>
-          <w:p>
-            <w:pPr>
-              <w:pStyle w:val="Compact"/>
-              <w:jc w:val="right"/>
-            </w:pPr>
-            <w:r>
-              <w:t xml:space="preserve">1.00</w:t>
-            </w:r>
-          </w:p>
-        </w:tc>
-        <w:tc>
-          <w:p>
-            <w:pPr>
-              <w:pStyle w:val="Compact"/>
-              <w:jc w:val="right"/>
-            </w:pPr>
-            <w:r>
-              <w:t xml:space="preserve">1.000</w:t>
-            </w:r>
-          </w:p>
-        </w:tc>
-        <w:tc>
-          <w:p>
-            <w:pPr>
-              <w:pStyle w:val="Compact"/>
-              <w:jc w:val="right"/>
-            </w:pPr>
-            <w:r>
-              <w:t xml:space="preserve">0.747</w:t>
-            </w:r>
-          </w:p>
-        </w:tc>
-        <w:tc>
-          <w:p>
-            <w:pPr>
-              <w:pStyle w:val="Compact"/>
-              <w:jc w:val="right"/>
-            </w:pPr>
-            <w:r>
-              <w:t xml:space="preserve">-0.010</w:t>
-            </w:r>
-          </w:p>
-        </w:tc>
-      </w:tr>
-      <w:tr>
-        <w:tc>
-          <w:p>
-            <w:pPr>
-              <w:pStyle w:val="Compact"/>
-              <w:jc w:val="left"/>
-            </w:pPr>
-            <w:r>
-              <w:t xml:space="preserve">Meta-analytic subset</w:t>
-            </w:r>
-          </w:p>
-        </w:tc>
-        <w:tc>
-          <w:p>
-            <w:pPr>
-              <w:pStyle w:val="Compact"/>
-              <w:jc w:val="left"/>
-            </w:pPr>
-            <w:r>
-              <w:t xml:space="preserve">Fisher z</w:t>
-            </w:r>
-          </w:p>
-        </w:tc>
-        <w:tc>
-          <w:p>
-            <w:pPr>
-              <w:pStyle w:val="Compact"/>
-              <w:jc w:val="right"/>
-            </w:pPr>
-            <w:r>
-              <w:t xml:space="preserve">132086</w:t>
-            </w:r>
-          </w:p>
-        </w:tc>
-        <w:tc>
-          <w:p>
-            <w:pPr>
-              <w:pStyle w:val="Compact"/>
-              <w:jc w:val="right"/>
-            </w:pPr>
-            <w:r>
-              <w:t xml:space="preserve">0.426</w:t>
-            </w:r>
-          </w:p>
-        </w:tc>
-        <w:tc>
-          <w:p>
-            <w:pPr>
-              <w:pStyle w:val="Compact"/>
-              <w:jc w:val="right"/>
-            </w:pPr>
-            <w:r>
-              <w:t xml:space="preserve">0.358</w:t>
-            </w:r>
-          </w:p>
-        </w:tc>
-        <w:tc>
-          <w:p>
-            <w:pPr>
-              <w:pStyle w:val="Compact"/>
-              <w:jc w:val="right"/>
-            </w:pPr>
-            <w:r>
-              <w:t xml:space="preserve">0.000</w:t>
-            </w:r>
-          </w:p>
-        </w:tc>
-        <w:tc>
-          <w:p>
-            <w:pPr>
-              <w:pStyle w:val="Compact"/>
-              <w:jc w:val="right"/>
-            </w:pPr>
-            <w:r>
-              <w:t xml:space="preserve">0.206</w:t>
-            </w:r>
-          </w:p>
-        </w:tc>
-        <w:tc>
-          <w:p>
-            <w:pPr>
-              <w:pStyle w:val="Compact"/>
-              <w:jc w:val="right"/>
-            </w:pPr>
-            <w:r>
-              <w:t xml:space="preserve">0.330</w:t>
-            </w:r>
-          </w:p>
-        </w:tc>
-        <w:tc>
-          <w:p>
-            <w:pPr>
-              <w:pStyle w:val="Compact"/>
-              <w:jc w:val="right"/>
-            </w:pPr>
-            <w:r>
-              <w:t xml:space="preserve">0.534</w:t>
-            </w:r>
-          </w:p>
-        </w:tc>
-        <w:tc>
-          <w:p>
-            <w:pPr>
-              <w:pStyle w:val="Compact"/>
-              <w:jc w:val="right"/>
-            </w:pPr>
-            <w:r>
-              <w:t xml:space="preserve">6.18</w:t>
-            </w:r>
-          </w:p>
-        </w:tc>
-        <w:tc>
-          <w:p>
-            <w:pPr>
-              <w:pStyle w:val="Compact"/>
-              <w:jc w:val="right"/>
-            </w:pPr>
-            <w:r>
-              <w:t xml:space="preserve">6.183</w:t>
-            </w:r>
-          </w:p>
-        </w:tc>
-        <w:tc>
-          <w:p>
-            <w:pPr>
-              <w:pStyle w:val="Compact"/>
-              <w:jc w:val="right"/>
-            </w:pPr>
-            <w:r>
-              <w:t xml:space="preserve">2.830</w:t>
-            </w:r>
-          </w:p>
-        </w:tc>
-        <w:tc>
-          <w:p>
-            <w:pPr>
-              <w:pStyle w:val="Compact"/>
-              <w:jc w:val="right"/>
-            </w:pPr>
-            <w:r>
-              <w:t xml:space="preserve">16.413</w:t>
-            </w:r>
-          </w:p>
-        </w:tc>
-      </w:tr>
-      <w:tr>
-        <w:tc>
-          <w:p>
-            <w:pPr>
-              <w:pStyle w:val="Compact"/>
-              <w:jc w:val="left"/>
-            </w:pPr>
-            <w:r>
-              <w:t xml:space="preserve">Largest reported effect</w:t>
-            </w:r>
-          </w:p>
-        </w:tc>
-        <w:tc>
-          <w:p>
-            <w:pPr>
-              <w:pStyle w:val="Compact"/>
-              <w:jc w:val="left"/>
-            </w:pPr>
-            <w:r>
-              <w:t xml:space="preserve">Correlation</w:t>
-            </w:r>
-          </w:p>
-        </w:tc>
-        <w:tc>
-          <w:p>
-            <w:pPr>
-              <w:pStyle w:val="Compact"/>
-              <w:jc w:val="right"/>
-            </w:pPr>
-            <w:r>
-              <w:t xml:space="preserve">9472</w:t>
-            </w:r>
-          </w:p>
-        </w:tc>
-        <w:tc>
-          <w:p>
-            <w:pPr>
-              <w:pStyle w:val="Compact"/>
-              <w:jc w:val="right"/>
-            </w:pPr>
-            <w:r>
-              <w:t xml:space="preserve">0.596</w:t>
-            </w:r>
-          </w:p>
-        </w:tc>
-        <w:tc>
-          <w:p>
-            <w:pPr>
-              <w:pStyle w:val="Compact"/>
-              <w:jc w:val="right"/>
-            </w:pPr>
-            <w:r>
-              <w:t xml:space="preserve">0.251</w:t>
-            </w:r>
-          </w:p>
-        </w:tc>
-        <w:tc>
-          <w:p>
-            <w:pPr>
-              <w:pStyle w:val="Compact"/>
-              <w:jc w:val="right"/>
-            </w:pPr>
-            <w:r>
-              <w:t xml:space="preserve">0.001</w:t>
-            </w:r>
-          </w:p>
-        </w:tc>
-        <w:tc>
-          <w:p>
-            <w:pPr>
-              <w:pStyle w:val="Compact"/>
-              <w:jc w:val="right"/>
-            </w:pPr>
-            <w:r>
-              <w:t xml:space="preserve">0.398</w:t>
-            </w:r>
-          </w:p>
-        </w:tc>
-        <w:tc>
-          <w:p>
-            <w:pPr>
-              <w:pStyle w:val="Compact"/>
-              <w:jc w:val="right"/>
-            </w:pPr>
-            <w:r>
-              <w:t xml:space="preserve">0.620</w:t>
-            </w:r>
-          </w:p>
-        </w:tc>
-        <w:tc>
-          <w:p>
-            <w:pPr>
-              <w:pStyle w:val="Compact"/>
-              <w:jc w:val="right"/>
-            </w:pPr>
-            <w:r>
-              <w:t xml:space="preserve">0.815</w:t>
-            </w:r>
-          </w:p>
-        </w:tc>
-        <w:tc>
-          <w:p>
-            <w:pPr>
-              <w:pStyle w:val="Compact"/>
-              <w:jc w:val="right"/>
-            </w:pPr>
-            <w:r>
-              <w:t xml:space="preserve">1.00</w:t>
-            </w:r>
-          </w:p>
-        </w:tc>
-        <w:tc>
-          <w:p>
-            <w:pPr>
-              <w:pStyle w:val="Compact"/>
-              <w:jc w:val="right"/>
-            </w:pPr>
-            <w:r>
-              <w:t xml:space="preserve">0.999</w:t>
-            </w:r>
-          </w:p>
-        </w:tc>
-        <w:tc>
-          <w:p>
-            <w:pPr>
-              <w:pStyle w:val="Compact"/>
-              <w:jc w:val="right"/>
-            </w:pPr>
-            <w:r>
-              <w:t xml:space="preserve">-0.269</w:t>
-            </w:r>
-          </w:p>
-        </w:tc>
-        <w:tc>
-          <w:p>
-            <w:pPr>
-              <w:pStyle w:val="Compact"/>
-              <w:jc w:val="right"/>
-            </w:pPr>
-            <w:r>
-              <w:t xml:space="preserve">-0.996</w:t>
-            </w:r>
-          </w:p>
-        </w:tc>
-      </w:tr>
-      <w:tr>
-        <w:tc>
-          <w:p>
-            <w:pPr>
-              <w:pStyle w:val="Compact"/>
-              <w:jc w:val="left"/>
-            </w:pPr>
-            <w:r>
-              <w:t xml:space="preserve">Largest reported effect</w:t>
-            </w:r>
-          </w:p>
-        </w:tc>
-        <w:tc>
-          <w:p>
-            <w:pPr>
-              <w:pStyle w:val="Compact"/>
-              <w:jc w:val="left"/>
-            </w:pPr>
-            <w:r>
-              <w:t xml:space="preserve">Fisher z</w:t>
-            </w:r>
-          </w:p>
-        </w:tc>
-        <w:tc>
-          <w:p>
-            <w:pPr>
-              <w:pStyle w:val="Compact"/>
-              <w:jc w:val="right"/>
-            </w:pPr>
-            <w:r>
-              <w:t xml:space="preserve">9472</w:t>
-            </w:r>
-          </w:p>
-        </w:tc>
-        <w:tc>
-          <w:p>
-            <w:pPr>
-              <w:pStyle w:val="Compact"/>
-              <w:jc w:val="right"/>
-            </w:pPr>
-            <w:r>
-              <w:t xml:space="preserve">0.842</w:t>
-            </w:r>
-          </w:p>
-        </w:tc>
-        <w:tc>
-          <w:p>
-            <w:pPr>
-              <w:pStyle w:val="Compact"/>
-              <w:jc w:val="right"/>
-            </w:pPr>
-            <w:r>
-              <w:t xml:space="preserve">0.575</w:t>
-            </w:r>
-          </w:p>
-        </w:tc>
-        <w:tc>
-          <w:p>
-            <w:pPr>
-              <w:pStyle w:val="Compact"/>
-              <w:jc w:val="right"/>
-            </w:pPr>
-            <w:r>
-              <w:t xml:space="preserve">0.001</w:t>
-            </w:r>
-          </w:p>
-        </w:tc>
-        <w:tc>
-          <w:p>
-            <w:pPr>
-              <w:pStyle w:val="Compact"/>
-              <w:jc w:val="right"/>
-            </w:pPr>
-            <w:r>
-              <w:t xml:space="preserve">0.421</w:t>
-            </w:r>
-          </w:p>
-        </w:tc>
-        <w:tc>
-          <w:p>
-            <w:pPr>
-              <w:pStyle w:val="Compact"/>
-              <w:jc w:val="right"/>
-            </w:pPr>
-            <w:r>
-              <w:t xml:space="preserve">0.725</w:t>
-            </w:r>
-          </w:p>
-        </w:tc>
-        <w:tc>
-          <w:p>
-            <w:pPr>
-              <w:pStyle w:val="Compact"/>
-              <w:jc w:val="right"/>
-            </w:pPr>
-            <w:r>
-              <w:t xml:space="preserve">1.143</w:t>
-            </w:r>
-          </w:p>
-        </w:tc>
-        <w:tc>
-          <w:p>
-            <w:pPr>
-              <w:pStyle w:val="Compact"/>
-              <w:jc w:val="right"/>
-            </w:pPr>
-            <w:r>
-              <w:t xml:space="preserve">6.18</w:t>
-            </w:r>
-          </w:p>
-        </w:tc>
-        <w:tc>
-          <w:p>
-            <w:pPr>
-              <w:pStyle w:val="Compact"/>
-              <w:jc w:val="right"/>
-            </w:pPr>
-            <w:r>
-              <w:t xml:space="preserve">6.182</w:t>
-            </w:r>
-          </w:p>
-        </w:tc>
-        <w:tc>
-          <w:p>
-            <w:pPr>
-              <w:pStyle w:val="Compact"/>
-              <w:jc w:val="right"/>
-            </w:pPr>
-            <w:r>
-              <w:t xml:space="preserve">1.598</w:t>
-            </w:r>
-          </w:p>
-        </w:tc>
-        <w:tc>
-          <w:p>
-            <w:pPr>
-              <w:pStyle w:val="Compact"/>
-              <w:jc w:val="right"/>
-            </w:pPr>
-            <w:r>
-              <w:t xml:space="preserve">5.422</w:t>
-            </w:r>
-          </w:p>
-        </w:tc>
-      </w:tr>
-      <w:tr>
-        <w:tc>
-          <w:p>
-            <w:pPr>
-              <w:pStyle w:val="Compact"/>
-              <w:jc w:val="left"/>
-            </w:pPr>
-            <w:r>
-              <w:t xml:space="preserve">First reported effect</w:t>
-            </w:r>
-          </w:p>
-        </w:tc>
-        <w:tc>
-          <w:p>
-            <w:pPr>
-              <w:pStyle w:val="Compact"/>
-              <w:jc w:val="left"/>
-            </w:pPr>
-            <w:r>
-              <w:t xml:space="preserve">Correlation</w:t>
-            </w:r>
-          </w:p>
-        </w:tc>
-        <w:tc>
-          <w:p>
-            <w:pPr>
-              <w:pStyle w:val="Compact"/>
-              <w:jc w:val="right"/>
-            </w:pPr>
-            <w:r>
-              <w:t xml:space="preserve">9472</w:t>
-            </w:r>
-          </w:p>
-        </w:tc>
-        <w:tc>
-          <w:p>
-            <w:pPr>
-              <w:pStyle w:val="Compact"/>
-              <w:jc w:val="right"/>
-            </w:pPr>
-            <w:r>
-              <w:t xml:space="preserve">0.404</w:t>
-            </w:r>
-          </w:p>
-        </w:tc>
-        <w:tc>
-          <w:p>
-            <w:pPr>
-              <w:pStyle w:val="Compact"/>
-              <w:jc w:val="right"/>
-            </w:pPr>
-            <w:r>
-              <w:t xml:space="preserve">0.245</w:t>
-            </w:r>
-          </w:p>
-        </w:tc>
-        <w:tc>
-          <w:p>
-            <w:pPr>
-              <w:pStyle w:val="Compact"/>
-              <w:jc w:val="right"/>
-            </w:pPr>
-            <w:r>
-              <w:t xml:space="preserve">0.000</w:t>
-            </w:r>
-          </w:p>
-        </w:tc>
-        <w:tc>
-          <w:p>
-            <w:pPr>
-              <w:pStyle w:val="Compact"/>
-              <w:jc w:val="right"/>
-            </w:pPr>
-            <w:r>
-              <w:t xml:space="preserve">0.211</w:t>
-            </w:r>
-          </w:p>
-        </w:tc>
-        <w:tc>
-          <w:p>
-            <w:pPr>
-              <w:pStyle w:val="Compact"/>
-              <w:jc w:val="right"/>
-            </w:pPr>
-            <w:r>
-              <w:t xml:space="preserve">0.351</w:t>
-            </w:r>
-          </w:p>
-        </w:tc>
-        <w:tc>
-          <w:p>
-            <w:pPr>
-              <w:pStyle w:val="Compact"/>
-              <w:jc w:val="right"/>
-            </w:pPr>
-            <w:r>
-              <w:t xml:space="preserve">0.572</w:t>
-            </w:r>
-          </w:p>
-        </w:tc>
-        <w:tc>
-          <w:p>
-            <w:pPr>
-              <w:pStyle w:val="Compact"/>
-              <w:jc w:val="right"/>
-            </w:pPr>
-            <w:r>
-              <w:t xml:space="preserve">1.00</w:t>
-            </w:r>
-          </w:p>
-        </w:tc>
-        <w:tc>
-          <w:p>
-            <w:pPr>
-              <w:pStyle w:val="Compact"/>
-              <w:jc w:val="right"/>
-            </w:pPr>
-            <w:r>
-              <w:t xml:space="preserve">1.000</w:t>
-            </w:r>
-          </w:p>
-        </w:tc>
-        <w:tc>
-          <w:p>
-            <w:pPr>
-              <w:pStyle w:val="Compact"/>
-              <w:jc w:val="right"/>
-            </w:pPr>
-            <w:r>
-              <w:t xml:space="preserve">0.558</w:t>
-            </w:r>
-          </w:p>
-        </w:tc>
-        <w:tc>
-          <w:p>
-            <w:pPr>
-              <w:pStyle w:val="Compact"/>
-              <w:jc w:val="right"/>
-            </w:pPr>
-            <w:r>
-              <w:t xml:space="preserve">-0.597</w:t>
-            </w:r>
-          </w:p>
-        </w:tc>
-      </w:tr>
-      <w:tr>
-        <w:tc>
-          <w:p>
-            <w:pPr>
-              <w:pStyle w:val="Compact"/>
-              <w:jc w:val="left"/>
-            </w:pPr>
-            <w:r>
-              <w:t xml:space="preserve">First reported effect</w:t>
-            </w:r>
-          </w:p>
-        </w:tc>
-        <w:tc>
-          <w:p>
-            <w:pPr>
-              <w:pStyle w:val="Compact"/>
-              <w:jc w:val="left"/>
-            </w:pPr>
-            <w:r>
-              <w:t xml:space="preserve">Fisher z</w:t>
-            </w:r>
-          </w:p>
-        </w:tc>
-        <w:tc>
-          <w:p>
-            <w:pPr>
-              <w:pStyle w:val="Compact"/>
-              <w:jc w:val="right"/>
-            </w:pPr>
-            <w:r>
-              <w:t xml:space="preserve">9472</w:t>
-            </w:r>
-          </w:p>
-        </w:tc>
-        <w:tc>
-          <w:p>
-            <w:pPr>
-              <w:pStyle w:val="Compact"/>
-              <w:jc w:val="right"/>
-            </w:pPr>
-            <w:r>
-              <w:t xml:space="preserve">0.500</w:t>
-            </w:r>
-          </w:p>
-        </w:tc>
-        <w:tc>
-          <w:p>
-            <w:pPr>
-              <w:pStyle w:val="Compact"/>
-              <w:jc w:val="right"/>
-            </w:pPr>
-            <w:r>
-              <w:t xml:space="preserve">0.430</w:t>
-            </w:r>
-          </w:p>
-        </w:tc>
-        <w:tc>
-          <w:p>
-            <w:pPr>
-              <w:pStyle w:val="Compact"/>
-              <w:jc w:val="right"/>
-            </w:pPr>
-            <w:r>
-              <w:t xml:space="preserve">0.000</w:t>
-            </w:r>
-          </w:p>
-        </w:tc>
-        <w:tc>
-          <w:p>
-            <w:pPr>
-              <w:pStyle w:val="Compact"/>
-              <w:jc w:val="right"/>
-            </w:pPr>
-            <w:r>
-              <w:t xml:space="preserve">0.214</w:t>
-            </w:r>
-          </w:p>
-        </w:tc>
-        <w:tc>
-          <w:p>
-            <w:pPr>
-              <w:pStyle w:val="Compact"/>
-              <w:jc w:val="right"/>
-            </w:pPr>
-            <w:r>
-              <w:t xml:space="preserve">0.367</w:t>
-            </w:r>
-          </w:p>
-        </w:tc>
-        <w:tc>
-          <w:p>
-            <w:pPr>
-              <w:pStyle w:val="Compact"/>
-              <w:jc w:val="right"/>
-            </w:pPr>
-            <w:r>
-              <w:t xml:space="preserve">0.650</w:t>
-            </w:r>
-          </w:p>
-        </w:tc>
-        <w:tc>
-          <w:p>
-            <w:pPr>
-              <w:pStyle w:val="Compact"/>
-              <w:jc w:val="right"/>
-            </w:pPr>
-            <w:r>
-              <w:t xml:space="preserve">4.68</w:t>
-            </w:r>
-          </w:p>
-        </w:tc>
-        <w:tc>
-          <w:p>
-            <w:pPr>
-              <w:pStyle w:val="Compact"/>
-              <w:jc w:val="right"/>
-            </w:pPr>
-            <w:r>
-              <w:t xml:space="preserve">4.681</w:t>
-            </w:r>
-          </w:p>
-        </w:tc>
-        <w:tc>
-          <w:p>
-            <w:pPr>
-              <w:pStyle w:val="Compact"/>
-              <w:jc w:val="right"/>
-            </w:pPr>
-            <w:r>
-              <w:t xml:space="preserve">2.109</w:t>
-            </w:r>
-          </w:p>
-        </w:tc>
-        <w:tc>
-          <w:p>
-            <w:pPr>
-              <w:pStyle w:val="Compact"/>
-              <w:jc w:val="right"/>
-            </w:pPr>
-            <w:r>
-              <w:t xml:space="preserve">7.115</w:t>
-            </w:r>
-          </w:p>
-        </w:tc>
-      </w:tr>
-    </w:tbl>
+        <w:t xml:space="preserve">The mean degrees of freedom for the denominator (or just degrees of freedom in the case of Chi Square, t, F or r tests) reported across the sample is 181.121 and the median is 72. Again, the distribution of degrees of freedom in the meta-analytic subset is close to that seen in the full dataset, although the mean and median are slightly lower (at 145.804 and 65.25 respectively). The distribution of degrees of freedom seen when examining only the highest effect size reported in each paper is slightly more positively skewed that that seen in the other subsets (with a mean value of 164.903 and a median of 60). The mean and median degrees of freedom seen when examining only the first statistical test reported in each paper are slightly higher that that seen in the other subsets (at 211.289 and 74 respectively). See Table 2 and Figure 2 for a full list of descriptives about, and histograms of, the distribution of degrees of freedom in each subsample.</w:t>
+      </w:r>
+    </w:p>
     <w:p>
       <w:pPr>
         <w:pStyle w:val="BodyText"/>
@@ -2862,14 +1430,14 @@
       <w:r>
         <w:drawing>
           <wp:inline>
-            <wp:extent cx="5334000" cy="2400300"/>
+            <wp:extent cx="4620126" cy="3696101"/>
             <wp:effectExtent b="0" l="0" r="0" t="0"/>
             <wp:docPr descr="" title="" id="1" name="Picture"/>
             <a:graphic>
               <a:graphicData uri="http://schemas.openxmlformats.org/drawingml/2006/picture">
                 <pic:pic>
                   <pic:nvPicPr>
-                    <pic:cNvPr descr="HaveEffectSizesInPsychologyChangedOverTime_files/figure-docx/plots2-1.png" id="0" name="Picture"/>
+                    <pic:cNvPr descr="HaveEffectSizesInPsychologyChangedOverTime_files/figure-docx/unnamed-chunk-4-1.png" id="0" name="Picture"/>
                     <pic:cNvPicPr>
                       <a:picLocks noChangeArrowheads="1" noChangeAspect="1"/>
                     </pic:cNvPicPr>
@@ -2883,7 +1451,7 @@
                   <pic:spPr bwMode="auto">
                     <a:xfrm>
                       <a:off x="0" y="0"/>
-                      <a:ext cx="5334000" cy="2400300"/>
+                      <a:ext cx="4620126" cy="3696101"/>
                     </a:xfrm>
                     <a:prstGeom prst="rect">
                       <a:avLst/>
@@ -2907,9 +1475,770 @@
         <w:pStyle w:val="BodyText"/>
       </w:pPr>
       <w:r>
-        <w:t xml:space="preserve">Figure [ESs over time]. Plots of the mean and median effect sizes per year (in Fisher Z transformed correlation coefficients) by the subsamples used in analyses.</w:t>
-      </w:r>
-    </w:p>
+        <w:t xml:space="preserve">Figure 2. Histograms of reported degrees of freedom for the denominator (or just degrees of freedom in the case of Chi Square, t, F or r tests), for all data, the meta-analytic subset, the first reported effect size in each paper, and the largest reported effect size in each paper.</w:t>
+      </w:r>
+    </w:p>
+    <w:p>
+      <w:pPr>
+        <w:pStyle w:val="BodyText"/>
+      </w:pPr>
+      <w:r>
+        <w:t xml:space="preserve">Table 2. Descriptives of reported degrees of freedom for the denominator (or just degrees of freedom in the case of Chi Square, t, F or r tests), for all data, the meta-analytic subset, the first reported effect size in each paper, and the largest reported effect size in each paper.</w:t>
+      </w:r>
+    </w:p>
+    <w:tbl>
+      <w:tblPr>
+        <w:tblStyle w:val="Table"/>
+        <w:tblW w:type="pct" w:w="0.0"/>
+        <w:tblLook w:firstRow="1"/>
+      </w:tblPr>
+      <w:tblGrid/>
+      <w:tr>
+        <w:trPr>
+          <w:cnfStyle w:firstRow="1"/>
+        </w:trPr>
+        <w:tc>
+          <w:tcPr>
+            <w:tcBorders>
+              <w:bottom w:val="single"/>
+            </w:tcBorders>
+            <w:vAlign w:val="bottom"/>
+          </w:tcPr>
+          <w:p>
+            <w:pPr>
+              <w:pStyle w:val="Compact"/>
+              <w:jc w:val="left"/>
+            </w:pPr>
+            <w:r>
+              <w:t xml:space="preserve">Subsample</w:t>
+            </w:r>
+          </w:p>
+        </w:tc>
+        <w:tc>
+          <w:tcPr>
+            <w:tcBorders>
+              <w:bottom w:val="single"/>
+            </w:tcBorders>
+            <w:vAlign w:val="bottom"/>
+          </w:tcPr>
+          <w:p>
+            <w:pPr>
+              <w:pStyle w:val="Compact"/>
+              <w:jc w:val="right"/>
+            </w:pPr>
+            <w:r>
+              <w:t xml:space="preserve">n</w:t>
+            </w:r>
+          </w:p>
+        </w:tc>
+        <w:tc>
+          <w:tcPr>
+            <w:tcBorders>
+              <w:bottom w:val="single"/>
+            </w:tcBorders>
+            <w:vAlign w:val="bottom"/>
+          </w:tcPr>
+          <w:p>
+            <w:pPr>
+              <w:pStyle w:val="Compact"/>
+              <w:jc w:val="right"/>
+            </w:pPr>
+            <w:r>
+              <w:t xml:space="preserve">Mean</w:t>
+            </w:r>
+          </w:p>
+        </w:tc>
+        <w:tc>
+          <w:tcPr>
+            <w:tcBorders>
+              <w:bottom w:val="single"/>
+            </w:tcBorders>
+            <w:vAlign w:val="bottom"/>
+          </w:tcPr>
+          <w:p>
+            <w:pPr>
+              <w:pStyle w:val="Compact"/>
+              <w:jc w:val="right"/>
+            </w:pPr>
+            <w:r>
+              <w:t xml:space="preserve">sd</w:t>
+            </w:r>
+          </w:p>
+        </w:tc>
+        <w:tc>
+          <w:tcPr>
+            <w:tcBorders>
+              <w:bottom w:val="single"/>
+            </w:tcBorders>
+            <w:vAlign w:val="bottom"/>
+          </w:tcPr>
+          <w:p>
+            <w:pPr>
+              <w:pStyle w:val="Compact"/>
+              <w:jc w:val="right"/>
+            </w:pPr>
+            <w:r>
+              <w:t xml:space="preserve">Min</w:t>
+            </w:r>
+          </w:p>
+        </w:tc>
+        <w:tc>
+          <w:tcPr>
+            <w:tcBorders>
+              <w:bottom w:val="single"/>
+            </w:tcBorders>
+            <w:vAlign w:val="bottom"/>
+          </w:tcPr>
+          <w:p>
+            <w:pPr>
+              <w:pStyle w:val="Compact"/>
+              <w:jc w:val="right"/>
+            </w:pPr>
+            <w:r>
+              <w:t xml:space="preserve">25th percentile</w:t>
+            </w:r>
+          </w:p>
+        </w:tc>
+        <w:tc>
+          <w:tcPr>
+            <w:tcBorders>
+              <w:bottom w:val="single"/>
+            </w:tcBorders>
+            <w:vAlign w:val="bottom"/>
+          </w:tcPr>
+          <w:p>
+            <w:pPr>
+              <w:pStyle w:val="Compact"/>
+              <w:jc w:val="right"/>
+            </w:pPr>
+            <w:r>
+              <w:t xml:space="preserve">Median</w:t>
+            </w:r>
+          </w:p>
+        </w:tc>
+        <w:tc>
+          <w:tcPr>
+            <w:tcBorders>
+              <w:bottom w:val="single"/>
+            </w:tcBorders>
+            <w:vAlign w:val="bottom"/>
+          </w:tcPr>
+          <w:p>
+            <w:pPr>
+              <w:pStyle w:val="Compact"/>
+              <w:jc w:val="right"/>
+            </w:pPr>
+            <w:r>
+              <w:t xml:space="preserve">75th percentile</w:t>
+            </w:r>
+          </w:p>
+        </w:tc>
+        <w:tc>
+          <w:tcPr>
+            <w:tcBorders>
+              <w:bottom w:val="single"/>
+            </w:tcBorders>
+            <w:vAlign w:val="bottom"/>
+          </w:tcPr>
+          <w:p>
+            <w:pPr>
+              <w:pStyle w:val="Compact"/>
+              <w:jc w:val="right"/>
+            </w:pPr>
+            <w:r>
+              <w:t xml:space="preserve">Max</w:t>
+            </w:r>
+          </w:p>
+        </w:tc>
+        <w:tc>
+          <w:tcPr>
+            <w:tcBorders>
+              <w:bottom w:val="single"/>
+            </w:tcBorders>
+            <w:vAlign w:val="bottom"/>
+          </w:tcPr>
+          <w:p>
+            <w:pPr>
+              <w:pStyle w:val="Compact"/>
+              <w:jc w:val="right"/>
+            </w:pPr>
+            <w:r>
+              <w:t xml:space="preserve">Range</w:t>
+            </w:r>
+          </w:p>
+        </w:tc>
+        <w:tc>
+          <w:tcPr>
+            <w:tcBorders>
+              <w:bottom w:val="single"/>
+            </w:tcBorders>
+            <w:vAlign w:val="bottom"/>
+          </w:tcPr>
+          <w:p>
+            <w:pPr>
+              <w:pStyle w:val="Compact"/>
+              <w:jc w:val="right"/>
+            </w:pPr>
+            <w:r>
+              <w:t xml:space="preserve">Skew</w:t>
+            </w:r>
+          </w:p>
+        </w:tc>
+        <w:tc>
+          <w:tcPr>
+            <w:tcBorders>
+              <w:bottom w:val="single"/>
+            </w:tcBorders>
+            <w:vAlign w:val="bottom"/>
+          </w:tcPr>
+          <w:p>
+            <w:pPr>
+              <w:pStyle w:val="Compact"/>
+              <w:jc w:val="right"/>
+            </w:pPr>
+            <w:r>
+              <w:t xml:space="preserve">Kurtosis</w:t>
+            </w:r>
+          </w:p>
+        </w:tc>
+      </w:tr>
+      <w:tr>
+        <w:tc>
+          <w:p>
+            <w:pPr>
+              <w:pStyle w:val="Compact"/>
+              <w:jc w:val="left"/>
+            </w:pPr>
+            <w:r>
+              <w:t xml:space="preserve">All data</w:t>
+            </w:r>
+          </w:p>
+        </w:tc>
+        <w:tc>
+          <w:p>
+            <w:pPr>
+              <w:pStyle w:val="Compact"/>
+              <w:jc w:val="right"/>
+            </w:pPr>
+            <w:r>
+              <w:t xml:space="preserve">170556</w:t>
+            </w:r>
+          </w:p>
+        </w:tc>
+        <w:tc>
+          <w:p>
+            <w:pPr>
+              <w:pStyle w:val="Compact"/>
+              <w:jc w:val="right"/>
+            </w:pPr>
+            <w:r>
+              <w:t xml:space="preserve">181</w:t>
+            </w:r>
+          </w:p>
+        </w:tc>
+        <w:tc>
+          <w:p>
+            <w:pPr>
+              <w:pStyle w:val="Compact"/>
+              <w:jc w:val="right"/>
+            </w:pPr>
+            <w:r>
+              <w:t xml:space="preserve">2196</w:t>
+            </w:r>
+          </w:p>
+        </w:tc>
+        <w:tc>
+          <w:p>
+            <w:pPr>
+              <w:pStyle w:val="Compact"/>
+              <w:jc w:val="right"/>
+            </w:pPr>
+            <w:r>
+              <w:t xml:space="preserve">5.7</w:t>
+            </w:r>
+          </w:p>
+        </w:tc>
+        <w:tc>
+          <w:p>
+            <w:pPr>
+              <w:pStyle w:val="Compact"/>
+              <w:jc w:val="right"/>
+            </w:pPr>
+            <w:r>
+              <w:t xml:space="preserve">39</w:t>
+            </w:r>
+          </w:p>
+        </w:tc>
+        <w:tc>
+          <w:p>
+            <w:pPr>
+              <w:pStyle w:val="Compact"/>
+              <w:jc w:val="right"/>
+            </w:pPr>
+            <w:r>
+              <w:t xml:space="preserve">72.0</w:t>
+            </w:r>
+          </w:p>
+        </w:tc>
+        <w:tc>
+          <w:p>
+            <w:pPr>
+              <w:pStyle w:val="Compact"/>
+              <w:jc w:val="right"/>
+            </w:pPr>
+            <w:r>
+              <w:t xml:space="preserve">132</w:t>
+            </w:r>
+          </w:p>
+        </w:tc>
+        <w:tc>
+          <w:p>
+            <w:pPr>
+              <w:pStyle w:val="Compact"/>
+              <w:jc w:val="right"/>
+            </w:pPr>
+            <w:r>
+              <w:t xml:space="preserve">627298</w:t>
+            </w:r>
+          </w:p>
+        </w:tc>
+        <w:tc>
+          <w:p>
+            <w:pPr>
+              <w:pStyle w:val="Compact"/>
+              <w:jc w:val="right"/>
+            </w:pPr>
+            <w:r>
+              <w:t xml:space="preserve">627292</w:t>
+            </w:r>
+          </w:p>
+        </w:tc>
+        <w:tc>
+          <w:p>
+            <w:pPr>
+              <w:pStyle w:val="Compact"/>
+              <w:jc w:val="right"/>
+            </w:pPr>
+            <w:r>
+              <w:t xml:space="preserve">174.4</w:t>
+            </w:r>
+          </w:p>
+        </w:tc>
+        <w:tc>
+          <w:p>
+            <w:pPr>
+              <w:pStyle w:val="Compact"/>
+              <w:jc w:val="right"/>
+            </w:pPr>
+            <w:r>
+              <w:t xml:space="preserve">42701</w:t>
+            </w:r>
+          </w:p>
+        </w:tc>
+      </w:tr>
+      <w:tr>
+        <w:tc>
+          <w:p>
+            <w:pPr>
+              <w:pStyle w:val="Compact"/>
+              <w:jc w:val="left"/>
+            </w:pPr>
+            <w:r>
+              <w:t xml:space="preserve">Meta-analytic subset</w:t>
+            </w:r>
+          </w:p>
+        </w:tc>
+        <w:tc>
+          <w:p>
+            <w:pPr>
+              <w:pStyle w:val="Compact"/>
+              <w:jc w:val="right"/>
+            </w:pPr>
+            <w:r>
+              <w:t xml:space="preserve">132086</w:t>
+            </w:r>
+          </w:p>
+        </w:tc>
+        <w:tc>
+          <w:p>
+            <w:pPr>
+              <w:pStyle w:val="Compact"/>
+              <w:jc w:val="right"/>
+            </w:pPr>
+            <w:r>
+              <w:t xml:space="preserve">146</w:t>
+            </w:r>
+          </w:p>
+        </w:tc>
+        <w:tc>
+          <w:p>
+            <w:pPr>
+              <w:pStyle w:val="Compact"/>
+              <w:jc w:val="right"/>
+            </w:pPr>
+            <w:r>
+              <w:t xml:space="preserve">975</w:t>
+            </w:r>
+          </w:p>
+        </w:tc>
+        <w:tc>
+          <w:p>
+            <w:pPr>
+              <w:pStyle w:val="Compact"/>
+              <w:jc w:val="right"/>
+            </w:pPr>
+            <w:r>
+              <w:t xml:space="preserve">6.0</w:t>
+            </w:r>
+          </w:p>
+        </w:tc>
+        <w:tc>
+          <w:p>
+            <w:pPr>
+              <w:pStyle w:val="Compact"/>
+              <w:jc w:val="right"/>
+            </w:pPr>
+            <w:r>
+              <w:t xml:space="preserve">36</w:t>
+            </w:r>
+          </w:p>
+        </w:tc>
+        <w:tc>
+          <w:p>
+            <w:pPr>
+              <w:pStyle w:val="Compact"/>
+              <w:jc w:val="right"/>
+            </w:pPr>
+            <w:r>
+              <w:t xml:space="preserve">65.2</w:t>
+            </w:r>
+          </w:p>
+        </w:tc>
+        <w:tc>
+          <w:p>
+            <w:pPr>
+              <w:pStyle w:val="Compact"/>
+              <w:jc w:val="right"/>
+            </w:pPr>
+            <w:r>
+              <w:t xml:space="preserve">116</w:t>
+            </w:r>
+          </w:p>
+        </w:tc>
+        <w:tc>
+          <w:p>
+            <w:pPr>
+              <w:pStyle w:val="Compact"/>
+              <w:jc w:val="right"/>
+            </w:pPr>
+            <w:r>
+              <w:t xml:space="preserve">118238</w:t>
+            </w:r>
+          </w:p>
+        </w:tc>
+        <w:tc>
+          <w:p>
+            <w:pPr>
+              <w:pStyle w:val="Compact"/>
+              <w:jc w:val="right"/>
+            </w:pPr>
+            <w:r>
+              <w:t xml:space="preserve">118232</w:t>
+            </w:r>
+          </w:p>
+        </w:tc>
+        <w:tc>
+          <w:p>
+            <w:pPr>
+              <w:pStyle w:val="Compact"/>
+              <w:jc w:val="right"/>
+            </w:pPr>
+            <w:r>
+              <w:t xml:space="preserve">76.6</w:t>
+            </w:r>
+          </w:p>
+        </w:tc>
+        <w:tc>
+          <w:p>
+            <w:pPr>
+              <w:pStyle w:val="Compact"/>
+              <w:jc w:val="right"/>
+            </w:pPr>
+            <w:r>
+              <w:t xml:space="preserve">7926</w:t>
+            </w:r>
+          </w:p>
+        </w:tc>
+      </w:tr>
+      <w:tr>
+        <w:tc>
+          <w:p>
+            <w:pPr>
+              <w:pStyle w:val="Compact"/>
+              <w:jc w:val="left"/>
+            </w:pPr>
+            <w:r>
+              <w:t xml:space="preserve">Largest reported effect</w:t>
+            </w:r>
+          </w:p>
+        </w:tc>
+        <w:tc>
+          <w:p>
+            <w:pPr>
+              <w:pStyle w:val="Compact"/>
+              <w:jc w:val="right"/>
+            </w:pPr>
+            <w:r>
+              <w:t xml:space="preserve">9472</w:t>
+            </w:r>
+          </w:p>
+        </w:tc>
+        <w:tc>
+          <w:p>
+            <w:pPr>
+              <w:pStyle w:val="Compact"/>
+              <w:jc w:val="right"/>
+            </w:pPr>
+            <w:r>
+              <w:t xml:space="preserve">165</w:t>
+            </w:r>
+          </w:p>
+        </w:tc>
+        <w:tc>
+          <w:p>
+            <w:pPr>
+              <w:pStyle w:val="Compact"/>
+              <w:jc w:val="right"/>
+            </w:pPr>
+            <w:r>
+              <w:t xml:space="preserve">1315</w:t>
+            </w:r>
+          </w:p>
+        </w:tc>
+        <w:tc>
+          <w:p>
+            <w:pPr>
+              <w:pStyle w:val="Compact"/>
+              <w:jc w:val="right"/>
+            </w:pPr>
+            <w:r>
+              <w:t xml:space="preserve">6.0</w:t>
+            </w:r>
+          </w:p>
+        </w:tc>
+        <w:tc>
+          <w:p>
+            <w:pPr>
+              <w:pStyle w:val="Compact"/>
+              <w:jc w:val="right"/>
+            </w:pPr>
+            <w:r>
+              <w:t xml:space="preserve">30</w:t>
+            </w:r>
+          </w:p>
+        </w:tc>
+        <w:tc>
+          <w:p>
+            <w:pPr>
+              <w:pStyle w:val="Compact"/>
+              <w:jc w:val="right"/>
+            </w:pPr>
+            <w:r>
+              <w:t xml:space="preserve">60.0</w:t>
+            </w:r>
+          </w:p>
+        </w:tc>
+        <w:tc>
+          <w:p>
+            <w:pPr>
+              <w:pStyle w:val="Compact"/>
+              <w:jc w:val="right"/>
+            </w:pPr>
+            <w:r>
+              <w:t xml:space="preserve">121</w:t>
+            </w:r>
+          </w:p>
+        </w:tc>
+        <w:tc>
+          <w:p>
+            <w:pPr>
+              <w:pStyle w:val="Compact"/>
+              <w:jc w:val="right"/>
+            </w:pPr>
+            <w:r>
+              <w:t xml:space="preserve">118238</w:t>
+            </w:r>
+          </w:p>
+        </w:tc>
+        <w:tc>
+          <w:p>
+            <w:pPr>
+              <w:pStyle w:val="Compact"/>
+              <w:jc w:val="right"/>
+            </w:pPr>
+            <w:r>
+              <w:t xml:space="preserve">118232</w:t>
+            </w:r>
+          </w:p>
+        </w:tc>
+        <w:tc>
+          <w:p>
+            <w:pPr>
+              <w:pStyle w:val="Compact"/>
+              <w:jc w:val="right"/>
+            </w:pPr>
+            <w:r>
+              <w:t xml:space="preserve">77.3</w:t>
+            </w:r>
+          </w:p>
+        </w:tc>
+        <w:tc>
+          <w:p>
+            <w:pPr>
+              <w:pStyle w:val="Compact"/>
+              <w:jc w:val="right"/>
+            </w:pPr>
+            <w:r>
+              <w:t xml:space="preserve">6858</w:t>
+            </w:r>
+          </w:p>
+        </w:tc>
+      </w:tr>
+      <w:tr>
+        <w:tc>
+          <w:p>
+            <w:pPr>
+              <w:pStyle w:val="Compact"/>
+              <w:jc w:val="left"/>
+            </w:pPr>
+            <w:r>
+              <w:t xml:space="preserve">First reported effect</w:t>
+            </w:r>
+          </w:p>
+        </w:tc>
+        <w:tc>
+          <w:p>
+            <w:pPr>
+              <w:pStyle w:val="Compact"/>
+              <w:jc w:val="right"/>
+            </w:pPr>
+            <w:r>
+              <w:t xml:space="preserve">9472</w:t>
+            </w:r>
+          </w:p>
+        </w:tc>
+        <w:tc>
+          <w:p>
+            <w:pPr>
+              <w:pStyle w:val="Compact"/>
+              <w:jc w:val="right"/>
+            </w:pPr>
+            <w:r>
+              <w:t xml:space="preserve">211</w:t>
+            </w:r>
+          </w:p>
+        </w:tc>
+        <w:tc>
+          <w:p>
+            <w:pPr>
+              <w:pStyle w:val="Compact"/>
+              <w:jc w:val="right"/>
+            </w:pPr>
+            <w:r>
+              <w:t xml:space="preserve">1360</w:t>
+            </w:r>
+          </w:p>
+        </w:tc>
+        <w:tc>
+          <w:p>
+            <w:pPr>
+              <w:pStyle w:val="Compact"/>
+              <w:jc w:val="right"/>
+            </w:pPr>
+            <w:r>
+              <w:t xml:space="preserve">6.0</w:t>
+            </w:r>
+          </w:p>
+        </w:tc>
+        <w:tc>
+          <w:p>
+            <w:pPr>
+              <w:pStyle w:val="Compact"/>
+              <w:jc w:val="right"/>
+            </w:pPr>
+            <w:r>
+              <w:t xml:space="preserve">39</w:t>
+            </w:r>
+          </w:p>
+        </w:tc>
+        <w:tc>
+          <w:p>
+            <w:pPr>
+              <w:pStyle w:val="Compact"/>
+              <w:jc w:val="right"/>
+            </w:pPr>
+            <w:r>
+              <w:t xml:space="preserve">74.0</w:t>
+            </w:r>
+          </w:p>
+        </w:tc>
+        <w:tc>
+          <w:p>
+            <w:pPr>
+              <w:pStyle w:val="Compact"/>
+              <w:jc w:val="right"/>
+            </w:pPr>
+            <w:r>
+              <w:t xml:space="preserve">150</w:t>
+            </w:r>
+          </w:p>
+        </w:tc>
+        <w:tc>
+          <w:p>
+            <w:pPr>
+              <w:pStyle w:val="Compact"/>
+              <w:jc w:val="right"/>
+            </w:pPr>
+            <w:r>
+              <w:t xml:space="preserve">107149</w:t>
+            </w:r>
+          </w:p>
+        </w:tc>
+        <w:tc>
+          <w:p>
+            <w:pPr>
+              <w:pStyle w:val="Compact"/>
+              <w:jc w:val="right"/>
+            </w:pPr>
+            <w:r>
+              <w:t xml:space="preserve">107143</w:t>
+            </w:r>
+          </w:p>
+        </w:tc>
+        <w:tc>
+          <w:p>
+            <w:pPr>
+              <w:pStyle w:val="Compact"/>
+              <w:jc w:val="right"/>
+            </w:pPr>
+            <w:r>
+              <w:t xml:space="preserve">56.6</w:t>
+            </w:r>
+          </w:p>
+        </w:tc>
+        <w:tc>
+          <w:p>
+            <w:pPr>
+              <w:pStyle w:val="Compact"/>
+              <w:jc w:val="right"/>
+            </w:pPr>
+            <w:r>
+              <w:t xml:space="preserve">4169</w:t>
+            </w:r>
+          </w:p>
+        </w:tc>
+      </w:tr>
+    </w:tbl>
     <w:p>
       <w:pPr>
         <w:pStyle w:val="BodyText"/>
@@ -2924,7 +2253,7 @@
               <a:graphicData uri="http://schemas.openxmlformats.org/drawingml/2006/picture">
                 <pic:pic>
                   <pic:nvPicPr>
-                    <pic:cNvPr descr="HaveEffectSizesInPsychologyChangedOverTime_files/figure-docx/exmaining%20effect%20sizes%20by%20statistic-1.png" id="0" name="Picture"/>
+                    <pic:cNvPr descr="HaveEffectSizesInPsychologyChangedOverTime_files/figure-docx/plots2-1.png" id="0" name="Picture"/>
                     <pic:cNvPicPr>
                       <a:picLocks noChangeArrowheads="1" noChangeAspect="1"/>
                     </pic:cNvPicPr>
@@ -2962,7 +2291,7 @@
         <w:pStyle w:val="BodyText"/>
       </w:pPr>
       <w:r>
-        <w:t xml:space="preserve">Figure [effectByStat]. A plot of the mean effect sizes per year (left, in Fisher Z transformed correlation coefficients) as transformed from the various effect size measures, and of the proportion of reported statistical tests of each type included in the current analysis (right).</w:t>
+        <w:t xml:space="preserve">Figure [ESs over time]. Plots of the mean and median effect sizes per year (in Fisher Z transformed correlation coefficients) by the subsamples used in analyses.</w:t>
       </w:r>
     </w:p>
     <w:p>
@@ -2979,7 +2308,7 @@
               <a:graphicData uri="http://schemas.openxmlformats.org/drawingml/2006/picture">
                 <pic:pic>
                   <pic:nvPicPr>
-                    <pic:cNvPr descr="HaveEffectSizesInPsychologyChangedOverTime_files/figure-docx/unnamed-chunk-4-1.png" id="0" name="Picture"/>
+                    <pic:cNvPr descr="HaveEffectSizesInPsychologyChangedOverTime_files/figure-docx/exmaining%20effect%20sizes%20by%20statistic-1.png" id="0" name="Picture"/>
                     <pic:cNvPicPr>
                       <a:picLocks noChangeArrowheads="1" noChangeAspect="1"/>
                     </pic:cNvPicPr>
@@ -3017,6 +2346,61 @@
         <w:pStyle w:val="BodyText"/>
       </w:pPr>
       <w:r>
+        <w:t xml:space="preserve">Figure [effectByStat]. A plot of the mean effect sizes per year (left, in Fisher Z transformed correlation coefficients) as transformed from the various effect size measures, and of the proportion of reported statistical tests of each type included in the current analysis (right).</w:t>
+      </w:r>
+    </w:p>
+    <w:p>
+      <w:pPr>
+        <w:pStyle w:val="BodyText"/>
+      </w:pPr>
+      <w:r>
+        <w:drawing>
+          <wp:inline>
+            <wp:extent cx="5334000" cy="2400300"/>
+            <wp:effectExtent b="0" l="0" r="0" t="0"/>
+            <wp:docPr descr="" title="" id="1" name="Picture"/>
+            <a:graphic>
+              <a:graphicData uri="http://schemas.openxmlformats.org/drawingml/2006/picture">
+                <pic:pic>
+                  <pic:nvPicPr>
+                    <pic:cNvPr descr="HaveEffectSizesInPsychologyChangedOverTime_files/figure-docx/unnamed-chunk-5-1.png" id="0" name="Picture"/>
+                    <pic:cNvPicPr>
+                      <a:picLocks noChangeArrowheads="1" noChangeAspect="1"/>
+                    </pic:cNvPicPr>
+                  </pic:nvPicPr>
+                  <pic:blipFill>
+                    <a:blip r:embed="rId36"/>
+                    <a:stretch>
+                      <a:fillRect/>
+                    </a:stretch>
+                  </pic:blipFill>
+                  <pic:spPr bwMode="auto">
+                    <a:xfrm>
+                      <a:off x="0" y="0"/>
+                      <a:ext cx="5334000" cy="2400300"/>
+                    </a:xfrm>
+                    <a:prstGeom prst="rect">
+                      <a:avLst/>
+                    </a:prstGeom>
+                    <a:noFill/>
+                    <a:ln w="9525">
+                      <a:noFill/>
+                      <a:headEnd/>
+                      <a:tailEnd/>
+                    </a:ln>
+                  </pic:spPr>
+                </pic:pic>
+              </a:graphicData>
+            </a:graphic>
+          </wp:inline>
+        </w:drawing>
+      </w:r>
+    </w:p>
+    <w:p>
+      <w:pPr>
+        <w:pStyle w:val="BodyText"/>
+      </w:pPr>
+      <w:r>
         <w:t xml:space="preserve">Figure [n tests]. A plot of the mean number of tests reported in each article (left), and the number of articles reported by journal and overall (right).</w:t>
       </w:r>
     </w:p>
@@ -3040,7 +2424,7 @@
                     </pic:cNvPicPr>
                   </pic:nvPicPr>
                   <pic:blipFill>
-                    <a:blip r:embed="rId36"/>
+                    <a:blip r:embed="rId37"/>
                     <a:stretch>
                       <a:fillRect/>
                     </a:stretch>
@@ -3133,11 +2517,11 @@
       <w:pPr>
         <w:pStyle w:val="Heading3"/>
       </w:pPr>
-      <w:bookmarkStart w:id="37" w:name="results-1"/>
+      <w:bookmarkStart w:id="38" w:name="results-1"/>
       <w:r>
         <w:t xml:space="preserve">Results</w:t>
       </w:r>
-      <w:bookmarkEnd w:id="37"/>
+      <w:bookmarkEnd w:id="38"/>
     </w:p>
     <w:p>
       <w:pPr>
@@ -3176,7 +2560,10 @@
         </m:sSub>
       </m:oMath>
       <w:r>
-        <w:t xml:space="preserve">) of r(132086) =-0.074, p &lt; .001, 95% CI [-0.079, -0.069]. When averaging the effect sizes seen in each article to avoid issues of non-independence of statistical tests within articles and estimating the correlation between year and effect size we find a small association between effect size and year of publication, r(9474) = -0.123, p &lt; .001, 95% CI [-0.143, -0.103].</w:t>
+        <w:t xml:space="preserve">) of r(1.321</w:t>
+      </w:r>
+      <w:r>
+        <w:t xml:space="preserve">10^{5}) =-0.074, p &lt; .001, 95% CI [-0.079, -0.069]. When averaging the effect sizes seen in each article to avoid issues of non-independence of statistical tests within articles and estimating the correlation between year and effect size we find a small association between effect size and year of publication, r(9472) = -0.123, p &lt; .001, 95% CI [-0.143, -0.103].</w:t>
       </w:r>
     </w:p>
     <w:p>
@@ -3184,7 +2571,7 @@
         <w:pStyle w:val="BodyText"/>
       </w:pPr>
       <w:r>
-        <w:t xml:space="preserve">The multilevel meta-regression including all data shows an estimated</w:t>
+        <w:t xml:space="preserve">The multilevel meta-regression including all data with valid standard errors shows an estimated</w:t>
       </w:r>
       <w:r>
         <w:t xml:space="preserve"> </w:t>
@@ -3377,7 +2764,7 @@
         <w:t xml:space="preserve"> </w:t>
       </w:r>
       <w:r>
-        <w:t xml:space="preserve">= 0.075, 95% CI [0.037, 0.149]), representing a very low interclass correlation (ICC) for the journal of 0.06, with most variance in true effect size differences being accounted for at the article and effect level (with an ICC for the article of 0.36 and an ICC for the effect of 0.58 ).</w:t>
+        <w:t xml:space="preserve">= 0.075, 95% CI [0.037, 0.149]), representing a very low interclass correlation (ICC) for the journal of 0.06, with most variance in true effect size differences being accounted for at the article and effect level (with an ICC for the article of 0.36 and an ICC for the effect of 0.58).</w:t>
       </w:r>
     </w:p>
     <w:p>
@@ -3867,11 +3254,11 @@
       <w:pPr>
         <w:pStyle w:val="Heading4"/>
       </w:pPr>
-      <w:bookmarkStart w:id="38" w:name="exploratory-analyses"/>
+      <w:bookmarkStart w:id="39" w:name="exploratory-analyses"/>
       <w:r>
         <w:t xml:space="preserve">Exploratory analyses</w:t>
       </w:r>
-      <w:bookmarkEnd w:id="38"/>
+      <w:bookmarkEnd w:id="39"/>
     </w:p>
     <w:p>
       <w:pPr>
@@ -5012,11 +4399,11 @@
       <w:pPr>
         <w:pStyle w:val="Heading3"/>
       </w:pPr>
-      <w:bookmarkStart w:id="39" w:name="discussion"/>
+      <w:bookmarkStart w:id="40" w:name="discussion"/>
       <w:r>
         <w:t xml:space="preserve">Discussion</w:t>
       </w:r>
-      <w:bookmarkEnd w:id="39"/>
+      <w:bookmarkEnd w:id="40"/>
     </w:p>
     <w:p>
       <w:pPr>
@@ -5069,6 +4456,14 @@
         <w:pStyle w:val="BodyText"/>
       </w:pPr>
       <w:r>
+        <w:t xml:space="preserve">The estimated decrease in average effect sizes over this time period is small, but could represent a meaningful change in many areas of research. As an example, a researcher planning an experiment and hoping to reach 95% power to detect the average effect size seen in from 2009-2013 (r = 0.268), as compared to the average effect seen from 1985 to 1989 (r = 0.315) would have to recruit an additional n 50 participants (assuming a simple correlational design; {Champely, 2018 #1069}).</w:t>
+      </w:r>
+    </w:p>
+    <w:p>
+      <w:pPr>
+        <w:pStyle w:val="BodyText"/>
+      </w:pPr>
+      <w:r>
         <w:t xml:space="preserve">There are a number of possible explanations for this decrease. Firstly, it is possible that the large, obvious, effects in psychology have already been discovered, and that this means that psychologists are now turning to study smaller, more subtle effects. If this is the case, and effect sizes under study in the scientific literature have in fact decreased, in combination with the findings from chapter [meta], this suggests that the average statistical power of psychological research has decreased over time.</w:t>
       </w:r>
     </w:p>
@@ -5077,7 +4472,7 @@
         <w:pStyle w:val="BodyText"/>
       </w:pPr>
       <w:r>
-        <w:t xml:space="preserve">Another possible explanation is that the change in average effect sizes could be driven by changes in reporting and analysis practices as opposed to changes in the magnitude of the effects under study. Although the proportion of papers that report at least one statistically significant result has barely changed over time (see Figure [at least one significant result]), there has been a slight decrease in the proportion of reported statistical tests that are statistically significant (see Figure [Significant results over time]). If reporting non-significant results has become more common over time, this could lead to a decrease in the average reported effect size as small results that otherwise might not have been represented in the literature may be available.</w:t>
+        <w:t xml:space="preserve">Another possible explanation for the decrease in effect sizes over time is that it could be driven by changes in reporting and analysis practices as opposed to changes in the magnitude of the effects under study. Although the proportion of papers that report at least one statistically significant result has barely changed over time (see Figure [at least one significant result]), there has been a slight decrease in the proportion of reported statistical tests that are statistically significant (see Figure [Significant results over time]). If reporting non-significant results has become more common over time, this could lead to a decrease in the average reported effect size as small results that otherwise might not have been represented in the literature may be available.</w:t>
       </w:r>
     </w:p>
     <w:p>
@@ -5094,62 +4489,7 @@
               <a:graphicData uri="http://schemas.openxmlformats.org/drawingml/2006/picture">
                 <pic:pic>
                   <pic:nvPicPr>
-                    <pic:cNvPr descr="HaveEffectSizesInPsychologyChangedOverTime_files/figure-docx/unnamed-chunk-5-1.png" id="0" name="Picture"/>
-                    <pic:cNvPicPr>
-                      <a:picLocks noChangeArrowheads="1" noChangeAspect="1"/>
-                    </pic:cNvPicPr>
-                  </pic:nvPicPr>
-                  <pic:blipFill>
-                    <a:blip r:embed="rId40"/>
-                    <a:stretch>
-                      <a:fillRect/>
-                    </a:stretch>
-                  </pic:blipFill>
-                  <pic:spPr bwMode="auto">
-                    <a:xfrm>
-                      <a:off x="0" y="0"/>
-                      <a:ext cx="4620126" cy="3696101"/>
-                    </a:xfrm>
-                    <a:prstGeom prst="rect">
-                      <a:avLst/>
-                    </a:prstGeom>
-                    <a:noFill/>
-                    <a:ln w="9525">
-                      <a:noFill/>
-                      <a:headEnd/>
-                      <a:tailEnd/>
-                    </a:ln>
-                  </pic:spPr>
-                </pic:pic>
-              </a:graphicData>
-            </a:graphic>
-          </wp:inline>
-        </w:drawing>
-      </w:r>
-    </w:p>
-    <w:p>
-      <w:pPr>
-        <w:pStyle w:val="BodyText"/>
-      </w:pPr>
-      <w:r>
-        <w:t xml:space="preserve">Figure [Significant results over time]. A plot of the mean number of statistical tests reported per article.</w:t>
-      </w:r>
-    </w:p>
-    <w:p>
-      <w:pPr>
-        <w:pStyle w:val="BodyText"/>
-      </w:pPr>
-      <w:r>
-        <w:drawing>
-          <wp:inline>
-            <wp:extent cx="4620126" cy="3696101"/>
-            <wp:effectExtent b="0" l="0" r="0" t="0"/>
-            <wp:docPr descr="" title="" id="1" name="Picture"/>
-            <a:graphic>
-              <a:graphicData uri="http://schemas.openxmlformats.org/drawingml/2006/picture">
-                <pic:pic>
-                  <pic:nvPicPr>
-                    <pic:cNvPr descr="HaveEffectSizesInPsychologyChangedOverTime_files/figure-docx/unnamed-chunk-6-1.png" id="0" name="Picture"/>
+                    <pic:cNvPr descr="HaveEffectSizesInPsychologyChangedOverTime_files/figure-docx/unnamed-chunk-7-1.png" id="0" name="Picture"/>
                     <pic:cNvPicPr>
                       <a:picLocks noChangeArrowheads="1" noChangeAspect="1"/>
                     </pic:cNvPicPr>
@@ -5187,7 +4527,7 @@
         <w:pStyle w:val="BodyText"/>
       </w:pPr>
       <w:r>
-        <w:t xml:space="preserve">Figure [Significant results over time]. A plot of the mean proportion of reported statistical tests that are significant over time. The proportion of significant tests was calculated at the article level and then averaged for display here.</w:t>
+        <w:t xml:space="preserve">Figure [Significant results over time]. A plot of the mean number of statistical tests reported per article.</w:t>
       </w:r>
     </w:p>
     <w:p>
@@ -5204,7 +4544,7 @@
               <a:graphicData uri="http://schemas.openxmlformats.org/drawingml/2006/picture">
                 <pic:pic>
                   <pic:nvPicPr>
-                    <pic:cNvPr descr="HaveEffectSizesInPsychologyChangedOverTime_files/figure-docx/unnamed-chunk-7-1.png" id="0" name="Picture"/>
+                    <pic:cNvPr descr="HaveEffectSizesInPsychologyChangedOverTime_files/figure-docx/unnamed-chunk-8-1.png" id="0" name="Picture"/>
                     <pic:cNvPicPr>
                       <a:picLocks noChangeArrowheads="1" noChangeAspect="1"/>
                     </pic:cNvPicPr>
@@ -5236,105 +4576,11 @@
           </wp:inline>
         </w:drawing>
       </w:r>
-    </w:p>
-    <w:p>
-      <w:pPr>
-        <w:pStyle w:val="BodyText"/>
-      </w:pPr>
-      <w:r>
-        <w:t xml:space="preserve">Figure [Significant results over time]. A plot of the number of papers that report at least one significant result over time.</w:t>
-      </w:r>
-    </w:p>
-    <w:p>
-      <w:pPr>
-        <w:pStyle w:val="BodyText"/>
-      </w:pPr>
-      <w:r>
-        <w:t xml:space="preserve">The downward trend in effect sizes is also seen if we only analyze the first reported statistical test in each paper, going from an average correlation of 0.44 between 1985 - 1990 to a mean reported correlation of 0.371 from 2009 to 2013. According to the results of the meta-regression including only the first APA reported result in each paper, there is an estimated yearly decrease of 0.003 (95% CI [-0.004, -0.002]) in</w:t>
-      </w:r>
-      <w:r>
-        <w:t xml:space="preserve"> </w:t>
-      </w:r>
-      <m:oMath>
-        <m:r>
-          <m:t>F</m:t>
-        </m:r>
-        <m:r>
-          <m:t>i</m:t>
-        </m:r>
-        <m:r>
-          <m:t>s</m:t>
-        </m:r>
-        <m:r>
-          <m:t>h</m:t>
-        </m:r>
-        <m:r>
-          <m:t>e</m:t>
-        </m:r>
-        <m:sSub>
-          <m:e>
-            <m:r>
-              <m:t>r</m:t>
-            </m:r>
-          </m:e>
-          <m:sub>
-            <m:r>
-              <m:t>z</m:t>
-            </m:r>
-          </m:sub>
-        </m:sSub>
-      </m:oMath>
-      <w:r>
-        <w:t xml:space="preserve"> </w:t>
-      </w:r>
-      <w:r>
-        <w:t xml:space="preserve">units. Over the 28 year time period included in this database, this represents an estimated decrease of -0.07 in correlation coefficient terms.</w:t>
-      </w:r>
-    </w:p>
-    <w:p>
-      <w:pPr>
-        <w:pStyle w:val="BodyText"/>
-      </w:pPr>
-      <w:r>
-        <w:t xml:space="preserve">However, looking only at the largest reported effect in each paper, this trend is no longer apparent. Results from the multilevel meta-regression show an estimated yearly increase of 0.002 (95% CI [0.0002, 0.0028]) in</w:t>
-      </w:r>
-      <w:r>
-        <w:t xml:space="preserve"> </w:t>
-      </w:r>
-      <m:oMath>
-        <m:r>
-          <m:t>F</m:t>
-        </m:r>
-        <m:r>
-          <m:t>i</m:t>
-        </m:r>
-        <m:r>
-          <m:t>s</m:t>
-        </m:r>
-        <m:r>
-          <m:t>h</m:t>
-        </m:r>
-        <m:r>
-          <m:t>e</m:t>
-        </m:r>
-        <m:sSub>
-          <m:e>
-            <m:r>
-              <m:t>r</m:t>
-            </m:r>
-          </m:e>
-          <m:sub>
-            <m:r>
-              <m:t>z</m:t>
-            </m:r>
-          </m:sub>
-        </m:sSub>
-      </m:oMath>
-      <w:r>
-        <w:t xml:space="preserve"> </w:t>
-      </w:r>
-      <w:r>
-        <w:t xml:space="preserve">units, or alternatively an estimated increase of r = 0.02 between 1985 and 2013. This result may be driven by the increasing number of statistical tests reported per article (see Figure [n tests]). If more analyses are being performed over time (and assuming that the tests performed are at least somewhat independent), selecting the largest reported effect out of each article should show an increased average effect size on the basis of sampling variability alone. Furthermore, the effect sizes seen when selecting the largest effect in each paper (with a mean r of 0.596) are much larger than have previously been seen in examinations of effect sizes in psychological research (e.g., Bosco et al., 2015; Haase et al., 1982; Paterson et al., 2015; Richard et al., 2003), suggesting that this selection method does not reliably identify the effects of substantive interest. Nonetheless, these exploratory analyses reinforce the fact that the results seen across all reported effect sizes should be interpreted carefully. Future research is necessary before any strong conclusions are drawn about trends in the effects of substantive interest in psychological research.</w:t>
+      <w:r>
+        <w:t xml:space="preserve"> </w:t>
+      </w:r>
+      <w:r>
+        <w:t xml:space="preserve">Figure [Fisher Z scores]. A plot of the mean Fisher Z score amalgamated at the article level (i.e., the mean Fisher Z score across the sample, averaging within each article to avoid weighting articles that report more test statistics more highly than articles that report fewer).</w:t>
       </w:r>
     </w:p>
     <w:p>
@@ -5344,7 +4590,7 @@
       <w:r>
         <w:drawing>
           <wp:inline>
-            <wp:extent cx="5334000" cy="7334250"/>
+            <wp:extent cx="4620126" cy="3696101"/>
             <wp:effectExtent b="0" l="0" r="0" t="0"/>
             <wp:docPr descr="" title="" id="1" name="Picture"/>
             <a:graphic>
@@ -5358,6 +4604,208 @@
                   </pic:nvPicPr>
                   <pic:blipFill>
                     <a:blip r:embed="rId43"/>
+                    <a:stretch>
+                      <a:fillRect/>
+                    </a:stretch>
+                  </pic:blipFill>
+                  <pic:spPr bwMode="auto">
+                    <a:xfrm>
+                      <a:off x="0" y="0"/>
+                      <a:ext cx="4620126" cy="3696101"/>
+                    </a:xfrm>
+                    <a:prstGeom prst="rect">
+                      <a:avLst/>
+                    </a:prstGeom>
+                    <a:noFill/>
+                    <a:ln w="9525">
+                      <a:noFill/>
+                      <a:headEnd/>
+                      <a:tailEnd/>
+                    </a:ln>
+                  </pic:spPr>
+                </pic:pic>
+              </a:graphicData>
+            </a:graphic>
+          </wp:inline>
+        </w:drawing>
+      </w:r>
+    </w:p>
+    <w:p>
+      <w:pPr>
+        <w:pStyle w:val="BodyText"/>
+      </w:pPr>
+      <w:r>
+        <w:t xml:space="preserve">Figure [Significant results over time]. A plot of the mean proportion of reported statistical tests that are significant over time. The proportion of significant tests was calculated at the article level and then averaged for display here.</w:t>
+      </w:r>
+    </w:p>
+    <w:p>
+      <w:pPr>
+        <w:pStyle w:val="BodyText"/>
+      </w:pPr>
+      <w:r>
+        <w:drawing>
+          <wp:inline>
+            <wp:extent cx="4620126" cy="3696101"/>
+            <wp:effectExtent b="0" l="0" r="0" t="0"/>
+            <wp:docPr descr="" title="" id="1" name="Picture"/>
+            <a:graphic>
+              <a:graphicData uri="http://schemas.openxmlformats.org/drawingml/2006/picture">
+                <pic:pic>
+                  <pic:nvPicPr>
+                    <pic:cNvPr descr="HaveEffectSizesInPsychologyChangedOverTime_files/figure-docx/unnamed-chunk-10-1.png" id="0" name="Picture"/>
+                    <pic:cNvPicPr>
+                      <a:picLocks noChangeArrowheads="1" noChangeAspect="1"/>
+                    </pic:cNvPicPr>
+                  </pic:nvPicPr>
+                  <pic:blipFill>
+                    <a:blip r:embed="rId44"/>
+                    <a:stretch>
+                      <a:fillRect/>
+                    </a:stretch>
+                  </pic:blipFill>
+                  <pic:spPr bwMode="auto">
+                    <a:xfrm>
+                      <a:off x="0" y="0"/>
+                      <a:ext cx="4620126" cy="3696101"/>
+                    </a:xfrm>
+                    <a:prstGeom prst="rect">
+                      <a:avLst/>
+                    </a:prstGeom>
+                    <a:noFill/>
+                    <a:ln w="9525">
+                      <a:noFill/>
+                      <a:headEnd/>
+                      <a:tailEnd/>
+                    </a:ln>
+                  </pic:spPr>
+                </pic:pic>
+              </a:graphicData>
+            </a:graphic>
+          </wp:inline>
+        </w:drawing>
+      </w:r>
+    </w:p>
+    <w:p>
+      <w:pPr>
+        <w:pStyle w:val="BodyText"/>
+      </w:pPr>
+      <w:r>
+        <w:t xml:space="preserve">Figure [Significant results over time]. A plot of the number of papers that report at least one significant result over time.</w:t>
+      </w:r>
+    </w:p>
+    <w:p>
+      <w:pPr>
+        <w:pStyle w:val="BodyText"/>
+      </w:pPr>
+      <w:r>
+        <w:t xml:space="preserve">The downward trend in effect sizes is also seen if we only analyze the first reported statistical test in each paper, going from an average correlation of 0.44 from 1985 - 1989 (inclusive) to a mean reported correlation of 0.371 from 2009 to 2013. According to the results of the meta-regression including only the first APA reported result in each paper, there is an estimated yearly decrease of 0.003 (95% CI [-0.004, -0.002]) in</w:t>
+      </w:r>
+      <w:r>
+        <w:t xml:space="preserve"> </w:t>
+      </w:r>
+      <m:oMath>
+        <m:r>
+          <m:t>F</m:t>
+        </m:r>
+        <m:r>
+          <m:t>i</m:t>
+        </m:r>
+        <m:r>
+          <m:t>s</m:t>
+        </m:r>
+        <m:r>
+          <m:t>h</m:t>
+        </m:r>
+        <m:r>
+          <m:t>e</m:t>
+        </m:r>
+        <m:sSub>
+          <m:e>
+            <m:r>
+              <m:t>r</m:t>
+            </m:r>
+          </m:e>
+          <m:sub>
+            <m:r>
+              <m:t>z</m:t>
+            </m:r>
+          </m:sub>
+        </m:sSub>
+      </m:oMath>
+      <w:r>
+        <w:t xml:space="preserve"> </w:t>
+      </w:r>
+      <w:r>
+        <w:t xml:space="preserve">units. Over the 28 year time period included in this database, this represents an estimated decrease of -0.07 in correlation coefficient terms.</w:t>
+      </w:r>
+    </w:p>
+    <w:p>
+      <w:pPr>
+        <w:pStyle w:val="BodyText"/>
+      </w:pPr>
+      <w:r>
+        <w:t xml:space="preserve">However, looking only at the largest reported effect in each paper, this trend is no longer apparent. Results from the multilevel meta-regression show an estimated yearly increase of 0.002 (95% CI [0.0002, 0.0028]) in</w:t>
+      </w:r>
+      <w:r>
+        <w:t xml:space="preserve"> </w:t>
+      </w:r>
+      <m:oMath>
+        <m:r>
+          <m:t>F</m:t>
+        </m:r>
+        <m:r>
+          <m:t>i</m:t>
+        </m:r>
+        <m:r>
+          <m:t>s</m:t>
+        </m:r>
+        <m:r>
+          <m:t>h</m:t>
+        </m:r>
+        <m:r>
+          <m:t>e</m:t>
+        </m:r>
+        <m:sSub>
+          <m:e>
+            <m:r>
+              <m:t>r</m:t>
+            </m:r>
+          </m:e>
+          <m:sub>
+            <m:r>
+              <m:t>z</m:t>
+            </m:r>
+          </m:sub>
+        </m:sSub>
+      </m:oMath>
+      <w:r>
+        <w:t xml:space="preserve"> </w:t>
+      </w:r>
+      <w:r>
+        <w:t xml:space="preserve">units, or alternatively an estimated increase of r = 0.02 between 1985 and 2013. This result may be driven by the increasing number of statistical tests reported per article (see Figure [n tests]). If more analyses are being performed over time (and assuming that the tests performed are at least somewhat independent), selecting the largest reported effect out of each article should show an increased average effect size on the basis of sampling variability alone. Furthermore, the effect sizes seen when selecting the largest effect in each paper (with a mean r of 0.596) are much larger than have previously been seen in examinations of effect sizes in psychological research (e.g., Bosco et al., 2015; Haase et al., 1982; Paterson et al., 2015; Richard et al., 2003), suggesting that this selection method does not reliably identify the effects of substantive interest. Nonetheless, these exploratory analyses reinforce the fact that the results seen across all reported effect sizes should be interpreted carefully. Future research is necessary before any strong conclusions are drawn about trends in the size of the effects of substantive interest in psychological research.</w:t>
+      </w:r>
+    </w:p>
+    <w:p>
+      <w:pPr>
+        <w:pStyle w:val="BodyText"/>
+      </w:pPr>
+      <w:r>
+        <w:drawing>
+          <wp:inline>
+            <wp:extent cx="5334000" cy="7334250"/>
+            <wp:effectExtent b="0" l="0" r="0" t="0"/>
+            <wp:docPr descr="" title="" id="1" name="Picture"/>
+            <a:graphic>
+              <a:graphicData uri="http://schemas.openxmlformats.org/drawingml/2006/picture">
+                <pic:pic>
+                  <pic:nvPicPr>
+                    <pic:cNvPr descr="HaveEffectSizesInPsychologyChangedOverTime_files/figure-docx/unnamed-chunk-12-1.png" id="0" name="Picture"/>
+                    <pic:cNvPicPr>
+                      <a:picLocks noChangeArrowheads="1" noChangeAspect="1"/>
+                    </pic:cNvPicPr>
+                  </pic:nvPicPr>
+                  <pic:blipFill>
+                    <a:blip r:embed="rId45"/>
                     <a:stretch>
                       <a:fillRect/>
                     </a:stretch>
@@ -5404,21 +4852,21 @@
       <w:pPr>
         <w:pStyle w:val="Heading2"/>
       </w:pPr>
-      <w:bookmarkStart w:id="44" w:name="supplementary-materials"/>
+      <w:bookmarkStart w:id="46" w:name="supplementary-materials"/>
       <w:r>
         <w:t xml:space="preserve">Supplementary materials</w:t>
       </w:r>
-      <w:bookmarkEnd w:id="44"/>
+      <w:bookmarkEnd w:id="46"/>
     </w:p>
     <w:p>
       <w:pPr>
         <w:pStyle w:val="Heading3"/>
       </w:pPr>
-      <w:bookmarkStart w:id="45" w:name="Xc3779267eb7ee9bfd7a46026800fb2556e8af85"/>
+      <w:bookmarkStart w:id="47" w:name="Xc3779267eb7ee9bfd7a46026800fb2556e8af85"/>
       <w:r>
         <w:t xml:space="preserve">Supplementary materials 1. Effect size conversions</w:t>
       </w:r>
-      <w:bookmarkEnd w:id="45"/>
+      <w:bookmarkEnd w:id="47"/>
     </w:p>
     <w:p>
       <w:pPr>
@@ -6230,21 +5678,21 @@
       <w:pPr>
         <w:pStyle w:val="Heading3"/>
       </w:pPr>
-      <w:bookmarkStart w:id="46" w:name="X29603e475a988d9e8edef28fd9ca6f4079766c8"/>
+      <w:bookmarkStart w:id="48" w:name="X29603e475a988d9e8edef28fd9ca6f4079766c8"/>
       <w:r>
         <w:t xml:space="preserve">Supplementary materials 2. Additional exploratory analyses</w:t>
       </w:r>
-      <w:bookmarkEnd w:id="46"/>
+      <w:bookmarkEnd w:id="48"/>
     </w:p>
     <w:p>
       <w:pPr>
         <w:pStyle w:val="Heading5"/>
       </w:pPr>
-      <w:bookmarkStart w:id="47" w:name="Xb107a4a13a4e75efcb870c57b54aa2092dcebda"/>
+      <w:bookmarkStart w:id="49" w:name="Xb107a4a13a4e75efcb870c57b54aa2092dcebda"/>
       <w:r>
         <w:t xml:space="preserve">Ignoring sampling variance and including all data</w:t>
       </w:r>
-      <w:bookmarkEnd w:id="47"/>
+      <w:bookmarkEnd w:id="49"/>
     </w:p>
     <w:p>
       <w:pPr>
@@ -6804,11 +6252,11 @@
       <w:pPr>
         <w:pStyle w:val="Heading5"/>
       </w:pPr>
-      <w:bookmarkStart w:id="48" w:name="fixed-effects-for-statistic-type"/>
+      <w:bookmarkStart w:id="50" w:name="fixed-effects-for-statistic-type"/>
       <w:r>
         <w:t xml:space="preserve">Fixed effects for statistic type</w:t>
       </w:r>
-      <w:bookmarkEnd w:id="48"/>
+      <w:bookmarkEnd w:id="50"/>
     </w:p>
     <w:p>
       <w:pPr>
@@ -7654,18 +7102,18 @@
         <w:t xml:space="preserve"> </w:t>
       </w:r>
       <w:r>
-        <w:t xml:space="preserve">= 0.05388, 95% CI [0.04588, 0.06188]), with F as the comparison or baseline group (with an intercept of 0.39769, 95% CI [0.33175, 0.46363]))).</w:t>
+        <w:t xml:space="preserve">= 0.05388, 95% CI [0.04588, 0.06188]), with F as the comparison or baseline group (with an intercept of 0.39769, 95% CI [0.33175, 0.46363]).</w:t>
       </w:r>
     </w:p>
     <w:p>
       <w:pPr>
         <w:pStyle w:val="Heading5"/>
       </w:pPr>
-      <w:bookmarkStart w:id="49" w:name="X582e5ec57a4c6f6b85d684f7a884343d186d6c6"/>
+      <w:bookmarkStart w:id="51" w:name="X582e5ec57a4c6f6b85d684f7a884343d186d6c6"/>
       <w:r>
         <w:t xml:space="preserve">Allowing slopes to vary by effect size type</w:t>
       </w:r>
-      <w:bookmarkEnd w:id="49"/>
+      <w:bookmarkEnd w:id="51"/>
     </w:p>
     <w:p>
       <w:pPr>
@@ -8820,11 +8268,11 @@
       <w:pPr>
         <w:pStyle w:val="Heading5"/>
       </w:pPr>
-      <w:bookmarkStart w:id="50" w:name="allowing-slopes-to-vary-by-journal"/>
+      <w:bookmarkStart w:id="52" w:name="allowing-slopes-to-vary-by-journal"/>
       <w:r>
         <w:t xml:space="preserve">Allowing slopes to vary by journal</w:t>
       </w:r>
-      <w:bookmarkEnd w:id="50"/>
+      <w:bookmarkEnd w:id="52"/>
     </w:p>
     <w:p>
       <w:pPr>

</xml_diff>